<commit_message>
created db tables, connected frontend with backend, installed many lib (nodemon, bcrypt, sequelize, ...), created dotenv file
</commit_message>
<xml_diff>
--- a/docs/Diario di bordo Progettino Autenticazione.docx
+++ b/docs/Diario di bordo Progettino Autenticazione.docx
@@ -1,6 +1,6 @@
 
 <file path=word/document.xml><?xml version="1.0" encoding="utf-8"?>
-<w:document xmlns:wpc="http://schemas.microsoft.com/office/word/2010/wordprocessingCanvas" xmlns:cx="http://schemas.microsoft.com/office/drawing/2014/chartex" xmlns:cx1="http://schemas.microsoft.com/office/drawing/2015/9/8/chartex" xmlns:cx2="http://schemas.microsoft.com/office/drawing/2015/10/21/chartex" xmlns:cx3="http://schemas.microsoft.com/office/drawing/2016/5/9/chartex" xmlns:cx4="http://schemas.microsoft.com/office/drawing/2016/5/10/chartex" xmlns:cx5="http://schemas.microsoft.com/office/drawing/2016/5/11/chartex" xmlns:cx6="http://schemas.microsoft.com/office/drawing/2016/5/12/chartex" xmlns:cx7="http://schemas.microsoft.com/office/drawing/2016/5/13/chartex" xmlns:cx8="http://schemas.microsoft.com/office/drawing/2016/5/14/chartex" xmlns:mc="http://schemas.openxmlformats.org/markup-compatibility/2006" xmlns:aink="http://schemas.microsoft.com/office/drawing/2016/ink" xmlns:am3d="http://schemas.microsoft.com/office/drawing/2017/model3d" xmlns:o="urn:schemas-microsoft-com:office:office" xmlns:r="http://schemas.openxmlformats.org/officeDocument/2006/relationships" xmlns:m="http://schemas.openxmlformats.org/officeDocument/2006/math" xmlns:v="urn:schemas-microsoft-com:vml" xmlns:wp14="http://schemas.microsoft.com/office/word/2010/wordprocessingDrawing" xmlns:wp="http://schemas.openxmlformats.org/drawingml/2006/wordprocessingDrawing" xmlns:w10="urn:schemas-microsoft-com:office:word" xmlns:w="http://schemas.openxmlformats.org/wordprocessingml/2006/main" xmlns:w14="http://schemas.microsoft.com/office/word/2010/wordml" xmlns:w15="http://schemas.microsoft.com/office/word/2012/wordml" xmlns:w16cex="http://schemas.microsoft.com/office/word/2018/wordml/cex" xmlns:w16cid="http://schemas.microsoft.com/office/word/2016/wordml/cid" xmlns:w16="http://schemas.microsoft.com/office/word/2018/wordml" xmlns:w16sdtdh="http://schemas.microsoft.com/office/word/2020/wordml/sdtdatahash" xmlns:w16se="http://schemas.microsoft.com/office/word/2015/wordml/symex" xmlns:wpg="http://schemas.microsoft.com/office/word/2010/wordprocessingGroup" xmlns:wpi="http://schemas.microsoft.com/office/word/2010/wordprocessingInk" xmlns:wne="http://schemas.microsoft.com/office/word/2006/wordml" xmlns:wps="http://schemas.microsoft.com/office/word/2010/wordprocessingShape" mc:Ignorable="w14 w15 w16se w16cid w16 w16cex w16sdtdh wp14">
+<w:document xmlns:wpc="http://schemas.microsoft.com/office/word/2010/wordprocessingCanvas" xmlns:cx="http://schemas.microsoft.com/office/drawing/2014/chartex" xmlns:cx1="http://schemas.microsoft.com/office/drawing/2015/9/8/chartex" xmlns:cx2="http://schemas.microsoft.com/office/drawing/2015/10/21/chartex" xmlns:cx3="http://schemas.microsoft.com/office/drawing/2016/5/9/chartex" xmlns:cx4="http://schemas.microsoft.com/office/drawing/2016/5/10/chartex" xmlns:cx5="http://schemas.microsoft.com/office/drawing/2016/5/11/chartex" xmlns:cx6="http://schemas.microsoft.com/office/drawing/2016/5/12/chartex" xmlns:cx7="http://schemas.microsoft.com/office/drawing/2016/5/13/chartex" xmlns:cx8="http://schemas.microsoft.com/office/drawing/2016/5/14/chartex" xmlns:mc="http://schemas.openxmlformats.org/markup-compatibility/2006" xmlns:aink="http://schemas.microsoft.com/office/drawing/2016/ink" xmlns:am3d="http://schemas.microsoft.com/office/drawing/2017/model3d" xmlns:o="urn:schemas-microsoft-com:office:office" xmlns:oel="http://schemas.microsoft.com/office/2019/extlst" xmlns:r="http://schemas.openxmlformats.org/officeDocument/2006/relationships" xmlns:m="http://schemas.openxmlformats.org/officeDocument/2006/math" xmlns:v="urn:schemas-microsoft-com:vml" xmlns:wp14="http://schemas.microsoft.com/office/word/2010/wordprocessingDrawing" xmlns:wp="http://schemas.openxmlformats.org/drawingml/2006/wordprocessingDrawing" xmlns:w10="urn:schemas-microsoft-com:office:word" xmlns:w="http://schemas.openxmlformats.org/wordprocessingml/2006/main" xmlns:w14="http://schemas.microsoft.com/office/word/2010/wordml" xmlns:w15="http://schemas.microsoft.com/office/word/2012/wordml" xmlns:w16cex="http://schemas.microsoft.com/office/word/2018/wordml/cex" xmlns:w16cid="http://schemas.microsoft.com/office/word/2016/wordml/cid" xmlns:w16="http://schemas.microsoft.com/office/word/2018/wordml" xmlns:w16sdtdh="http://schemas.microsoft.com/office/word/2020/wordml/sdtdatahash" xmlns:w16se="http://schemas.microsoft.com/office/word/2015/wordml/symex" xmlns:wpg="http://schemas.microsoft.com/office/word/2010/wordprocessingGroup" xmlns:wpi="http://schemas.microsoft.com/office/word/2010/wordprocessingInk" xmlns:wne="http://schemas.microsoft.com/office/word/2006/wordml" xmlns:wps="http://schemas.microsoft.com/office/word/2010/wordprocessingShape" mc:Ignorable="w14 w15 w16se w16cid w16 w16cex w16sdtdh wp14">
   <w:body>
     <w:p>
       <w:r>
@@ -14,7 +14,39 @@
     </w:p>
     <w:p>
       <w:r>
-        <w:t>Creati progetti backend (nodejs express) e frontend (react).</w:t>
+        <w:t xml:space="preserve">Creati progetti </w:t>
+      </w:r>
+      <w:proofErr w:type="spellStart"/>
+      <w:r>
+        <w:t>backend</w:t>
+      </w:r>
+      <w:proofErr w:type="spellEnd"/>
+      <w:r>
+        <w:t xml:space="preserve"> (</w:t>
+      </w:r>
+      <w:proofErr w:type="spellStart"/>
+      <w:r>
+        <w:t>nodejs</w:t>
+      </w:r>
+      <w:proofErr w:type="spellEnd"/>
+      <w:r>
+        <w:t xml:space="preserve"> express) e </w:t>
+      </w:r>
+      <w:proofErr w:type="spellStart"/>
+      <w:r>
+        <w:t>frontend</w:t>
+      </w:r>
+      <w:proofErr w:type="spellEnd"/>
+      <w:r>
+        <w:t xml:space="preserve"> (</w:t>
+      </w:r>
+      <w:proofErr w:type="spellStart"/>
+      <w:r>
+        <w:t>react</w:t>
+      </w:r>
+      <w:proofErr w:type="spellEnd"/>
+      <w:r>
+        <w:t>).</w:t>
       </w:r>
     </w:p>
     <w:p>
@@ -24,12 +56,60 @@
     </w:p>
     <w:p>
       <w:r>
-        <w:t>Installato bootstrap e react-bootstrap. Npn install.</w:t>
-      </w:r>
-    </w:p>
-    <w:p>
-      <w:r>
-        <w:t>Creati i files componenti login e registration js. Forms presi da react-bootstrap.</w:t>
+        <w:t xml:space="preserve">Installato bootstrap e </w:t>
+      </w:r>
+      <w:proofErr w:type="spellStart"/>
+      <w:r>
+        <w:t>react</w:t>
+      </w:r>
+      <w:proofErr w:type="spellEnd"/>
+      <w:r>
+        <w:t xml:space="preserve">-bootstrap. </w:t>
+      </w:r>
+      <w:proofErr w:type="spellStart"/>
+      <w:r>
+        <w:t>Npn</w:t>
+      </w:r>
+      <w:proofErr w:type="spellEnd"/>
+      <w:r>
+        <w:t xml:space="preserve"> </w:t>
+      </w:r>
+      <w:proofErr w:type="spellStart"/>
+      <w:r>
+        <w:t>install</w:t>
+      </w:r>
+      <w:proofErr w:type="spellEnd"/>
+      <w:r>
+        <w:t>.</w:t>
+      </w:r>
+    </w:p>
+    <w:p>
+      <w:r>
+        <w:t xml:space="preserve">Creati i files componenti login e </w:t>
+      </w:r>
+      <w:proofErr w:type="spellStart"/>
+      <w:r>
+        <w:t>registration</w:t>
+      </w:r>
+      <w:proofErr w:type="spellEnd"/>
+      <w:r>
+        <w:t xml:space="preserve"> </w:t>
+      </w:r>
+      <w:proofErr w:type="spellStart"/>
+      <w:r>
+        <w:t>js</w:t>
+      </w:r>
+      <w:proofErr w:type="spellEnd"/>
+      <w:r>
+        <w:t xml:space="preserve">. Forms presi da </w:t>
+      </w:r>
+      <w:proofErr w:type="spellStart"/>
+      <w:r>
+        <w:t>react</w:t>
+      </w:r>
+      <w:proofErr w:type="spellEnd"/>
+      <w:r>
+        <w:t>-bootstrap.</w:t>
       </w:r>
     </w:p>
     <w:p>
@@ -71,7 +151,15 @@
         </w:numPr>
       </w:pPr>
       <w:r>
-        <w:t>Scrivere i test per login e registration!!!</w:t>
+        <w:t xml:space="preserve">Scrivere i test per login e </w:t>
+      </w:r>
+      <w:proofErr w:type="spellStart"/>
+      <w:r>
+        <w:t>registration</w:t>
+      </w:r>
+      <w:proofErr w:type="spellEnd"/>
+      <w:r>
+        <w:t>!!!</w:t>
       </w:r>
     </w:p>
     <w:p>
@@ -138,12 +226,28 @@
     <w:p/>
     <w:p>
       <w:r>
-        <w:t>Scritti dei test. Vado a verificare che i componenti vengano renderizzati correttamente ricercandone le parti nello schermo.</w:t>
-      </w:r>
-    </w:p>
-    <w:p>
-      <w:r>
-        <w:t xml:space="preserve">‘It’ e ‘test’ sono essenzialmente lo stesso “comando” </w:t>
+        <w:t xml:space="preserve">Scritti dei test. Vado a verificare che i componenti vengano </w:t>
+      </w:r>
+      <w:proofErr w:type="spellStart"/>
+      <w:r>
+        <w:t>renderizzati</w:t>
+      </w:r>
+      <w:proofErr w:type="spellEnd"/>
+      <w:r>
+        <w:t xml:space="preserve"> correttamente ricercandone le parti nello schermo.</w:t>
+      </w:r>
+    </w:p>
+    <w:p>
+      <w:r>
+        <w:t>‘</w:t>
+      </w:r>
+      <w:proofErr w:type="spellStart"/>
+      <w:r>
+        <w:t>It</w:t>
+      </w:r>
+      <w:proofErr w:type="spellEnd"/>
+      <w:r>
+        <w:t xml:space="preserve">’ e ‘test’ sono essenzialmente lo stesso “comando” </w:t>
       </w:r>
       <w:hyperlink r:id="rId9" w:history="1">
         <w:r>
@@ -159,7 +263,44 @@
     </w:p>
     <w:p>
       <w:r>
-        <w:t xml:space="preserve">Attenzione: getByPlaceholderText() può causare problemi se esistono più placeholder con il medesimo testo o parte di esso (es. ‘Password’ e ‘Confirm password’). Infatti </w:t>
+        <w:t xml:space="preserve">Attenzione: </w:t>
+      </w:r>
+      <w:proofErr w:type="spellStart"/>
+      <w:proofErr w:type="gramStart"/>
+      <w:r>
+        <w:t>getByPlaceholderText</w:t>
+      </w:r>
+      <w:proofErr w:type="spellEnd"/>
+      <w:r>
+        <w:t>(</w:t>
+      </w:r>
+      <w:proofErr w:type="gramEnd"/>
+      <w:r>
+        <w:t xml:space="preserve">) può causare problemi se esistono più </w:t>
+      </w:r>
+      <w:proofErr w:type="spellStart"/>
+      <w:r>
+        <w:t>placeholder</w:t>
+      </w:r>
+      <w:proofErr w:type="spellEnd"/>
+      <w:r>
+        <w:t xml:space="preserve"> con il medesimo testo o parte di esso (es. ‘Password’ e ‘</w:t>
+      </w:r>
+      <w:proofErr w:type="spellStart"/>
+      <w:r>
+        <w:t>Confirm</w:t>
+      </w:r>
+      <w:proofErr w:type="spellEnd"/>
+      <w:r>
+        <w:t xml:space="preserve"> password’). </w:t>
+      </w:r>
+      <w:proofErr w:type="gramStart"/>
+      <w:r>
+        <w:t>Infatti</w:t>
+      </w:r>
+      <w:proofErr w:type="gramEnd"/>
+      <w:r>
+        <w:t xml:space="preserve"> </w:t>
       </w:r>
       <w:hyperlink r:id="rId10" w:history="1">
         <w:r>
@@ -170,32 +311,94 @@
         </w:r>
       </w:hyperlink>
       <w:r>
-        <w:t xml:space="preserve"> suggerisce di usare in alternativa ‘getByLabelText’, o quantomeno indica che ‘getByPlaceholderText’ non ne è un buon sostituto.</w:t>
+        <w:t xml:space="preserve"> suggerisce di usare in alternativa ‘</w:t>
+      </w:r>
+      <w:proofErr w:type="spellStart"/>
+      <w:r>
+        <w:t>getByLabelText</w:t>
+      </w:r>
+      <w:proofErr w:type="spellEnd"/>
+      <w:r>
+        <w:t>’, o quantomeno indica che ‘</w:t>
+      </w:r>
+      <w:proofErr w:type="spellStart"/>
+      <w:r>
+        <w:t>getByPlaceholderText</w:t>
+      </w:r>
+      <w:proofErr w:type="spellEnd"/>
+      <w:r>
+        <w:t>’ non ne è un buon sostituto.</w:t>
       </w:r>
     </w:p>
     <w:p>
       <w:r>
         <w:t xml:space="preserve">Per eseguire i test si impiega il comando </w:t>
       </w:r>
+      <w:proofErr w:type="spellStart"/>
       <w:r>
         <w:rPr>
           <w:b/>
           <w:bCs/>
         </w:rPr>
-        <w:t>npm test</w:t>
+        <w:t>npm</w:t>
+      </w:r>
+      <w:proofErr w:type="spellEnd"/>
+      <w:r>
+        <w:rPr>
+          <w:b/>
+          <w:bCs/>
+        </w:rPr>
+        <w:t xml:space="preserve"> test</w:t>
       </w:r>
       <w:r>
         <w:t>.</w:t>
       </w:r>
     </w:p>
     <w:p>
-      <w:r>
-        <w:t>Rifattorizzato: creata la cartella “__test__” allo stesso livello della cartella “components”.</w:t>
-      </w:r>
-    </w:p>
-    <w:p>
-      <w:r>
-        <w:t xml:space="preserve">Il button con variazione ‘link’ non sembra essere recuperabile tramite getByRole (per recuperare il button </w:t>
+      <w:proofErr w:type="spellStart"/>
+      <w:r>
+        <w:t>Rifattorizzato</w:t>
+      </w:r>
+      <w:proofErr w:type="spellEnd"/>
+      <w:r>
+        <w:t>: creata la cartella “__test__” allo stesso livello della cartella “</w:t>
+      </w:r>
+      <w:proofErr w:type="spellStart"/>
+      <w:r>
+        <w:t>components</w:t>
+      </w:r>
+      <w:proofErr w:type="spellEnd"/>
+      <w:r>
+        <w:t>”.</w:t>
+      </w:r>
+    </w:p>
+    <w:p>
+      <w:r>
+        <w:t xml:space="preserve">Il </w:t>
+      </w:r>
+      <w:proofErr w:type="spellStart"/>
+      <w:r>
+        <w:t>button</w:t>
+      </w:r>
+      <w:proofErr w:type="spellEnd"/>
+      <w:r>
+        <w:t xml:space="preserve"> con variazione ‘link’ non sembra essere recuperabile tramite </w:t>
+      </w:r>
+      <w:proofErr w:type="spellStart"/>
+      <w:r>
+        <w:t>getByRole</w:t>
+      </w:r>
+      <w:proofErr w:type="spellEnd"/>
+      <w:r>
+        <w:t xml:space="preserve"> (per recuperare il </w:t>
+      </w:r>
+      <w:proofErr w:type="spellStart"/>
+      <w:r>
+        <w:t>button</w:t>
+      </w:r>
+      <w:proofErr w:type="spellEnd"/>
+      <w:r>
+        <w:t xml:space="preserve"> </w:t>
       </w:r>
       <w:hyperlink r:id="rId11" w:history="1">
         <w:r>
@@ -206,7 +409,15 @@
         </w:r>
       </w:hyperlink>
       <w:r>
-        <w:t xml:space="preserve"> ). Allora ho impiegato getByText </w:t>
+        <w:t xml:space="preserve"> ). Allora ho impiegato </w:t>
+      </w:r>
+      <w:proofErr w:type="spellStart"/>
+      <w:r>
+        <w:t>getByText</w:t>
+      </w:r>
+      <w:proofErr w:type="spellEnd"/>
+      <w:r>
+        <w:t xml:space="preserve"> </w:t>
       </w:r>
       <w:hyperlink r:id="rId12" w:history="1">
         <w:r>
@@ -227,7 +438,39 @@
     </w:p>
     <w:p>
       <w:r>
-        <w:t xml:space="preserve">Validazione dei form in react con react-hook-form: </w:t>
+        <w:t xml:space="preserve">Validazione dei </w:t>
+      </w:r>
+      <w:proofErr w:type="spellStart"/>
+      <w:r>
+        <w:t>form</w:t>
+      </w:r>
+      <w:proofErr w:type="spellEnd"/>
+      <w:r>
+        <w:t xml:space="preserve"> in </w:t>
+      </w:r>
+      <w:proofErr w:type="spellStart"/>
+      <w:r>
+        <w:t>react</w:t>
+      </w:r>
+      <w:proofErr w:type="spellEnd"/>
+      <w:r>
+        <w:t xml:space="preserve"> con </w:t>
+      </w:r>
+      <w:proofErr w:type="spellStart"/>
+      <w:r>
+        <w:t>react</w:t>
+      </w:r>
+      <w:proofErr w:type="spellEnd"/>
+      <w:r>
+        <w:t>-hook-</w:t>
+      </w:r>
+      <w:proofErr w:type="spellStart"/>
+      <w:r>
+        <w:t>form</w:t>
+      </w:r>
+      <w:proofErr w:type="spellEnd"/>
+      <w:r>
+        <w:t xml:space="preserve">: </w:t>
       </w:r>
       <w:hyperlink r:id="rId13" w:history="1">
         <w:r>
@@ -257,7 +500,15 @@
     </w:p>
     <w:p>
       <w:r>
-        <w:t xml:space="preserve">Nota: in react per le proprietà si procede come segue, passando un oggetto </w:t>
+        <w:t xml:space="preserve">Nota: in </w:t>
+      </w:r>
+      <w:proofErr w:type="spellStart"/>
+      <w:r>
+        <w:t>react</w:t>
+      </w:r>
+      <w:proofErr w:type="spellEnd"/>
+      <w:r>
+        <w:t xml:space="preserve"> per le proprietà si procede come segue, passando un oggetto </w:t>
       </w:r>
       <w:hyperlink r:id="rId15" w:history="1">
         <w:r>
@@ -288,17 +539,69 @@
       </w:r>
     </w:p>
     <w:p>
+      <w:proofErr w:type="gramStart"/>
       <w:r>
         <w:lastRenderedPageBreak/>
-        <w:t xml:space="preserve">Inoltre sembra intelligente impiegare uno schema sfruttando Yup così da evitare di inserire nel form le varie validazioni. </w:t>
-      </w:r>
-      <w:r>
-        <w:t>npm install @hookform/resolvers yup</w:t>
-      </w:r>
-    </w:p>
-    <w:p>
-      <w:r>
-        <w:t>Refactoring nello schema yup.</w:t>
+        <w:t>Inoltre</w:t>
+      </w:r>
+      <w:proofErr w:type="gramEnd"/>
+      <w:r>
+        <w:t xml:space="preserve"> sembra intelligente impiegare uno schema sfruttando </w:t>
+      </w:r>
+      <w:proofErr w:type="spellStart"/>
+      <w:r>
+        <w:t>Yup</w:t>
+      </w:r>
+      <w:proofErr w:type="spellEnd"/>
+      <w:r>
+        <w:t xml:space="preserve"> così da evitare di inserire nel </w:t>
+      </w:r>
+      <w:proofErr w:type="spellStart"/>
+      <w:r>
+        <w:t>form</w:t>
+      </w:r>
+      <w:proofErr w:type="spellEnd"/>
+      <w:r>
+        <w:t xml:space="preserve"> le varie validazioni. </w:t>
+      </w:r>
+      <w:proofErr w:type="spellStart"/>
+      <w:r>
+        <w:t>npm</w:t>
+      </w:r>
+      <w:proofErr w:type="spellEnd"/>
+      <w:r>
+        <w:t xml:space="preserve"> </w:t>
+      </w:r>
+      <w:proofErr w:type="spellStart"/>
+      <w:r>
+        <w:t>install</w:t>
+      </w:r>
+      <w:proofErr w:type="spellEnd"/>
+      <w:r>
+        <w:t xml:space="preserve"> @hookform/resolvers </w:t>
+      </w:r>
+      <w:proofErr w:type="spellStart"/>
+      <w:r>
+        <w:t>yup</w:t>
+      </w:r>
+      <w:proofErr w:type="spellEnd"/>
+    </w:p>
+    <w:p>
+      <w:proofErr w:type="spellStart"/>
+      <w:r>
+        <w:t>Refactoring</w:t>
+      </w:r>
+      <w:proofErr w:type="spellEnd"/>
+      <w:r>
+        <w:t xml:space="preserve"> nello schema </w:t>
+      </w:r>
+      <w:proofErr w:type="spellStart"/>
+      <w:r>
+        <w:t>yup</w:t>
+      </w:r>
+      <w:proofErr w:type="spellEnd"/>
+      <w:r>
+        <w:t>.</w:t>
       </w:r>
     </w:p>
     <w:p>
@@ -319,7 +622,23 @@
     </w:p>
     <w:p>
       <w:r>
-        <w:t>Aggiunti altri campi al form di registrazione: nome, cognome, descrizione di sé stessi, data di nascita (con datepicker (</w:t>
+        <w:t xml:space="preserve">Aggiunti altri campi al </w:t>
+      </w:r>
+      <w:proofErr w:type="spellStart"/>
+      <w:r>
+        <w:t>form</w:t>
+      </w:r>
+      <w:proofErr w:type="spellEnd"/>
+      <w:r>
+        <w:t xml:space="preserve"> di registrazione: nome, cognome, descrizione di sé stessi, data di nascita (con </w:t>
+      </w:r>
+      <w:proofErr w:type="spellStart"/>
+      <w:r>
+        <w:t>datepicker</w:t>
+      </w:r>
+      <w:proofErr w:type="spellEnd"/>
+      <w:r>
+        <w:t xml:space="preserve"> (</w:t>
       </w:r>
       <w:hyperlink r:id="rId18" w:history="1">
         <w:r>
@@ -340,8 +659,1022 @@
     </w:p>
     <w:p>
       <w:r>
-        <w:t>Devo capire come validare la data e come impostare il datepicker affinché sia più immediato tornare indietro nel tempo (ora andrebbe di mese in mese, ma già per me è lunga tornare indietro rapidamente e sono nato nel ’93…).</w:t>
-      </w:r>
+        <w:t xml:space="preserve">Devo capire come validare la data e come impostare il </w:t>
+      </w:r>
+      <w:proofErr w:type="spellStart"/>
+      <w:r>
+        <w:t>datepicker</w:t>
+      </w:r>
+      <w:proofErr w:type="spellEnd"/>
+      <w:r>
+        <w:t xml:space="preserve"> affinché sia più immediato tornare indietro nel tempo (ora andrebbe di mese in mese, ma già per me è lunga tornare indietro rapidamente e sono nato nel ’93…).</w:t>
+      </w:r>
+    </w:p>
+    <w:p>
+      <w:r>
+        <w:t>18.11.2022</w:t>
+      </w:r>
+    </w:p>
+    <w:p>
+      <w:r>
+        <w:t>Angelo sembra apprezzare i nostri sforzi!</w:t>
+      </w:r>
+    </w:p>
+    <w:p>
+      <w:r>
+        <w:t xml:space="preserve">Installare </w:t>
+      </w:r>
+      <w:proofErr w:type="spellStart"/>
+      <w:r>
+        <w:t>Sequelize</w:t>
+      </w:r>
+      <w:proofErr w:type="spellEnd"/>
+      <w:r>
+        <w:t xml:space="preserve">, </w:t>
+      </w:r>
+      <w:proofErr w:type="spellStart"/>
+      <w:r>
+        <w:t>bcrypt</w:t>
+      </w:r>
+      <w:proofErr w:type="spellEnd"/>
+      <w:r>
+        <w:t xml:space="preserve">, </w:t>
+      </w:r>
+      <w:proofErr w:type="spellStart"/>
+      <w:r>
+        <w:t>jsonwebtoken</w:t>
+      </w:r>
+      <w:proofErr w:type="spellEnd"/>
+      <w:r>
+        <w:t xml:space="preserve"> e per lavorare con il </w:t>
+      </w:r>
+      <w:proofErr w:type="gramStart"/>
+      <w:r>
+        <w:t>file .</w:t>
+      </w:r>
+      <w:proofErr w:type="spellStart"/>
+      <w:r>
+        <w:t>env</w:t>
+      </w:r>
+      <w:proofErr w:type="spellEnd"/>
+      <w:proofErr w:type="gramEnd"/>
+      <w:r>
+        <w:t>.</w:t>
+      </w:r>
+    </w:p>
+    <w:p>
+      <w:r>
+        <w:t>19.11.2022</w:t>
+      </w:r>
+    </w:p>
+    <w:p>
+      <w:r>
+        <w:t xml:space="preserve">Inserito “proxy”: </w:t>
+      </w:r>
+      <w:hyperlink r:id="rId19" w:history="1">
+        <w:r>
+          <w:rPr>
+            <w:rStyle w:val="Collegamentoipertestuale"/>
+          </w:rPr>
+          <w:t>http://localhost:3000</w:t>
+        </w:r>
+      </w:hyperlink>
+      <w:r>
+        <w:t xml:space="preserve"> nel package </w:t>
+      </w:r>
+      <w:proofErr w:type="spellStart"/>
+      <w:r>
+        <w:t>json</w:t>
+      </w:r>
+      <w:proofErr w:type="spellEnd"/>
+      <w:r>
+        <w:t xml:space="preserve"> del </w:t>
+      </w:r>
+      <w:proofErr w:type="spellStart"/>
+      <w:r>
+        <w:t>frontend</w:t>
+      </w:r>
+      <w:proofErr w:type="spellEnd"/>
+      <w:r>
+        <w:t xml:space="preserve"> in modo da collegarlo al </w:t>
+      </w:r>
+      <w:proofErr w:type="spellStart"/>
+      <w:r>
+        <w:t>backend</w:t>
+      </w:r>
+      <w:proofErr w:type="spellEnd"/>
+      <w:r>
+        <w:t>.</w:t>
+      </w:r>
+    </w:p>
+    <w:p>
+      <w:r>
+        <w:t xml:space="preserve">Ora, si potrebbe impiegare uno </w:t>
+      </w:r>
+      <w:proofErr w:type="spellStart"/>
+      <w:r>
+        <w:t>useEffect</w:t>
+      </w:r>
+      <w:proofErr w:type="spellEnd"/>
+      <w:r>
+        <w:t xml:space="preserve"> per seguire la fetch verso </w:t>
+      </w:r>
+      <w:proofErr w:type="spellStart"/>
+      <w:r>
+        <w:t>l’api</w:t>
+      </w:r>
+      <w:proofErr w:type="spellEnd"/>
+      <w:r>
+        <w:t xml:space="preserve"> del </w:t>
+      </w:r>
+      <w:proofErr w:type="spellStart"/>
+      <w:r>
+        <w:t>backend</w:t>
+      </w:r>
+      <w:proofErr w:type="spellEnd"/>
+      <w:r>
+        <w:t xml:space="preserve">, ma sembra leggermente più laborioso rispetto all’impiego di </w:t>
+      </w:r>
+      <w:proofErr w:type="spellStart"/>
+      <w:r>
+        <w:t>axios</w:t>
+      </w:r>
+      <w:proofErr w:type="spellEnd"/>
+      <w:r>
+        <w:t xml:space="preserve"> (37mio di download settimanali) </w:t>
+      </w:r>
+      <w:hyperlink r:id="rId20" w:history="1">
+        <w:r>
+          <w:rPr>
+            <w:rStyle w:val="Collegamentoipertestuale"/>
+          </w:rPr>
+          <w:t>https://www.npmjs.com/package/axios</w:t>
+        </w:r>
+      </w:hyperlink>
+      <w:r>
+        <w:t xml:space="preserve"> .</w:t>
+      </w:r>
+    </w:p>
+    <w:p>
+      <w:pPr>
+        <w:rPr>
+          <w:rFonts w:cstheme="minorHAnsi"/>
+          <w:color w:val="000000"/>
+        </w:rPr>
+      </w:pPr>
+      <w:proofErr w:type="gramStart"/>
+      <w:r>
+        <w:t>Tuttavia</w:t>
+      </w:r>
+      <w:proofErr w:type="gramEnd"/>
+      <w:r>
+        <w:t xml:space="preserve"> si segnala su </w:t>
+      </w:r>
+      <w:proofErr w:type="spellStart"/>
+      <w:r>
+        <w:t>cve</w:t>
+      </w:r>
+      <w:proofErr w:type="spellEnd"/>
+      <w:r>
+        <w:t xml:space="preserve"> un problema risalente al 2021 </w:t>
+      </w:r>
+      <w:hyperlink r:id="rId21" w:history="1">
+        <w:r>
+          <w:rPr>
+            <w:rStyle w:val="Collegamentoipertestuale"/>
+          </w:rPr>
+          <w:t>https://cve.mitre.org/cgi-bin/cvename.cgi?name=CVE-2021-3749</w:t>
+        </w:r>
+      </w:hyperlink>
+      <w:r>
+        <w:t xml:space="preserve"> in cui si parla di “</w:t>
+      </w:r>
+      <w:proofErr w:type="spellStart"/>
+      <w:r>
+        <w:rPr>
+          <w:rFonts w:cstheme="minorHAnsi"/>
+          <w:color w:val="000000"/>
+          <w:shd w:val="clear" w:color="auto" w:fill="FFFFFF"/>
+        </w:rPr>
+        <w:t>axios</w:t>
+      </w:r>
+      <w:proofErr w:type="spellEnd"/>
+      <w:r>
+        <w:rPr>
+          <w:rFonts w:cstheme="minorHAnsi"/>
+          <w:color w:val="000000"/>
+          <w:shd w:val="clear" w:color="auto" w:fill="FFFFFF"/>
+        </w:rPr>
+        <w:t xml:space="preserve"> </w:t>
+      </w:r>
+      <w:proofErr w:type="spellStart"/>
+      <w:r>
+        <w:rPr>
+          <w:rFonts w:cstheme="minorHAnsi"/>
+          <w:color w:val="000000"/>
+          <w:shd w:val="clear" w:color="auto" w:fill="FFFFFF"/>
+        </w:rPr>
+        <w:t>is</w:t>
+      </w:r>
+      <w:proofErr w:type="spellEnd"/>
+      <w:r>
+        <w:rPr>
+          <w:rFonts w:cstheme="minorHAnsi"/>
+          <w:color w:val="000000"/>
+          <w:shd w:val="clear" w:color="auto" w:fill="FFFFFF"/>
+        </w:rPr>
+        <w:t xml:space="preserve"> </w:t>
+      </w:r>
+      <w:proofErr w:type="spellStart"/>
+      <w:r>
+        <w:rPr>
+          <w:rFonts w:cstheme="minorHAnsi"/>
+          <w:color w:val="000000"/>
+          <w:shd w:val="clear" w:color="auto" w:fill="FFFFFF"/>
+        </w:rPr>
+        <w:t>vulnerable</w:t>
+      </w:r>
+      <w:proofErr w:type="spellEnd"/>
+      <w:r>
+        <w:rPr>
+          <w:rFonts w:cstheme="minorHAnsi"/>
+          <w:color w:val="000000"/>
+          <w:shd w:val="clear" w:color="auto" w:fill="FFFFFF"/>
+        </w:rPr>
+        <w:t xml:space="preserve"> to </w:t>
+      </w:r>
+      <w:proofErr w:type="spellStart"/>
+      <w:r>
+        <w:rPr>
+          <w:rFonts w:cstheme="minorHAnsi"/>
+          <w:color w:val="000000"/>
+          <w:shd w:val="clear" w:color="auto" w:fill="FFFFFF"/>
+        </w:rPr>
+        <w:t>Inefficient</w:t>
+      </w:r>
+      <w:proofErr w:type="spellEnd"/>
+      <w:r>
+        <w:rPr>
+          <w:rFonts w:cstheme="minorHAnsi"/>
+          <w:color w:val="000000"/>
+          <w:shd w:val="clear" w:color="auto" w:fill="FFFFFF"/>
+        </w:rPr>
+        <w:t xml:space="preserve"> Regular </w:t>
+      </w:r>
+      <w:proofErr w:type="spellStart"/>
+      <w:r>
+        <w:rPr>
+          <w:rFonts w:cstheme="minorHAnsi"/>
+          <w:color w:val="000000"/>
+          <w:shd w:val="clear" w:color="auto" w:fill="FFFFFF"/>
+        </w:rPr>
+        <w:t>Expression</w:t>
+      </w:r>
+      <w:proofErr w:type="spellEnd"/>
+      <w:r>
+        <w:rPr>
+          <w:rFonts w:cstheme="minorHAnsi"/>
+          <w:color w:val="000000"/>
+          <w:shd w:val="clear" w:color="auto" w:fill="FFFFFF"/>
+        </w:rPr>
+        <w:t xml:space="preserve"> </w:t>
+      </w:r>
+      <w:proofErr w:type="spellStart"/>
+      <w:r>
+        <w:rPr>
+          <w:rFonts w:cstheme="minorHAnsi"/>
+          <w:color w:val="000000"/>
+          <w:shd w:val="clear" w:color="auto" w:fill="FFFFFF"/>
+        </w:rPr>
+        <w:t>Complexity</w:t>
+      </w:r>
+      <w:proofErr w:type="spellEnd"/>
+      <w:r>
+        <w:rPr>
+          <w:rFonts w:cstheme="minorHAnsi"/>
+          <w:color w:val="000000"/>
+          <w:shd w:val="clear" w:color="auto" w:fill="FFFFFF"/>
+        </w:rPr>
+        <w:t>”. Ossia “</w:t>
+      </w:r>
+      <w:r>
+        <w:rPr>
+          <w:rFonts w:cstheme="minorHAnsi"/>
+          <w:color w:val="000000"/>
+        </w:rPr>
+        <w:t xml:space="preserve">The product </w:t>
+      </w:r>
+      <w:proofErr w:type="spellStart"/>
+      <w:r>
+        <w:rPr>
+          <w:rFonts w:cstheme="minorHAnsi"/>
+          <w:color w:val="000000"/>
+        </w:rPr>
+        <w:t>uses</w:t>
+      </w:r>
+      <w:proofErr w:type="spellEnd"/>
+      <w:r>
+        <w:rPr>
+          <w:rFonts w:cstheme="minorHAnsi"/>
+          <w:color w:val="000000"/>
+        </w:rPr>
+        <w:t xml:space="preserve"> a regular </w:t>
+      </w:r>
+      <w:proofErr w:type="spellStart"/>
+      <w:r>
+        <w:rPr>
+          <w:rFonts w:cstheme="minorHAnsi"/>
+          <w:color w:val="000000"/>
+        </w:rPr>
+        <w:t>expression</w:t>
+      </w:r>
+      <w:proofErr w:type="spellEnd"/>
+      <w:r>
+        <w:rPr>
+          <w:rFonts w:cstheme="minorHAnsi"/>
+          <w:color w:val="000000"/>
+        </w:rPr>
+        <w:t xml:space="preserve"> with an </w:t>
+      </w:r>
+      <w:proofErr w:type="spellStart"/>
+      <w:r>
+        <w:rPr>
+          <w:rFonts w:cstheme="minorHAnsi"/>
+          <w:color w:val="000000"/>
+        </w:rPr>
+        <w:t>inefficient</w:t>
+      </w:r>
+      <w:proofErr w:type="spellEnd"/>
+      <w:r>
+        <w:rPr>
+          <w:rFonts w:cstheme="minorHAnsi"/>
+          <w:color w:val="000000"/>
+        </w:rPr>
+        <w:t xml:space="preserve">, </w:t>
+      </w:r>
+      <w:proofErr w:type="spellStart"/>
+      <w:r>
+        <w:rPr>
+          <w:rFonts w:cstheme="minorHAnsi"/>
+          <w:color w:val="000000"/>
+        </w:rPr>
+        <w:t>possibly</w:t>
+      </w:r>
+      <w:proofErr w:type="spellEnd"/>
+      <w:r>
+        <w:rPr>
+          <w:rFonts w:cstheme="minorHAnsi"/>
+          <w:color w:val="000000"/>
+        </w:rPr>
+        <w:t xml:space="preserve"> </w:t>
+      </w:r>
+      <w:proofErr w:type="spellStart"/>
+      <w:r>
+        <w:rPr>
+          <w:rFonts w:cstheme="minorHAnsi"/>
+          <w:color w:val="000000"/>
+        </w:rPr>
+        <w:t>exponential</w:t>
+      </w:r>
+      <w:proofErr w:type="spellEnd"/>
+      <w:r>
+        <w:rPr>
+          <w:rFonts w:cstheme="minorHAnsi"/>
+          <w:color w:val="000000"/>
+        </w:rPr>
+        <w:t xml:space="preserve"> </w:t>
+      </w:r>
+      <w:proofErr w:type="spellStart"/>
+      <w:r>
+        <w:rPr>
+          <w:rFonts w:cstheme="minorHAnsi"/>
+          <w:color w:val="000000"/>
+        </w:rPr>
+        <w:t>worst</w:t>
+      </w:r>
+      <w:proofErr w:type="spellEnd"/>
+      <w:r>
+        <w:rPr>
+          <w:rFonts w:cstheme="minorHAnsi"/>
+          <w:color w:val="000000"/>
+        </w:rPr>
+        <w:t xml:space="preserve">-case </w:t>
+      </w:r>
+      <w:proofErr w:type="spellStart"/>
+      <w:r>
+        <w:rPr>
+          <w:rFonts w:cstheme="minorHAnsi"/>
+          <w:color w:val="000000"/>
+        </w:rPr>
+        <w:t>computational</w:t>
+      </w:r>
+      <w:proofErr w:type="spellEnd"/>
+      <w:r>
+        <w:rPr>
+          <w:rFonts w:cstheme="minorHAnsi"/>
+          <w:color w:val="000000"/>
+        </w:rPr>
+        <w:t xml:space="preserve"> </w:t>
+      </w:r>
+      <w:proofErr w:type="spellStart"/>
+      <w:r>
+        <w:rPr>
+          <w:rFonts w:cstheme="minorHAnsi"/>
+          <w:color w:val="000000"/>
+        </w:rPr>
+        <w:t>complexity</w:t>
+      </w:r>
+      <w:proofErr w:type="spellEnd"/>
+      <w:r>
+        <w:rPr>
+          <w:rFonts w:cstheme="minorHAnsi"/>
+          <w:color w:val="000000"/>
+        </w:rPr>
+        <w:t xml:space="preserve"> </w:t>
+      </w:r>
+      <w:proofErr w:type="spellStart"/>
+      <w:r>
+        <w:rPr>
+          <w:rFonts w:cstheme="minorHAnsi"/>
+          <w:color w:val="000000"/>
+        </w:rPr>
+        <w:t>that</w:t>
+      </w:r>
+      <w:proofErr w:type="spellEnd"/>
+      <w:r>
+        <w:rPr>
+          <w:rFonts w:cstheme="minorHAnsi"/>
+          <w:color w:val="000000"/>
+        </w:rPr>
+        <w:t xml:space="preserve"> </w:t>
+      </w:r>
+      <w:proofErr w:type="spellStart"/>
+      <w:r>
+        <w:rPr>
+          <w:rFonts w:cstheme="minorHAnsi"/>
+          <w:color w:val="000000"/>
+        </w:rPr>
+        <w:t>consumes</w:t>
+      </w:r>
+      <w:proofErr w:type="spellEnd"/>
+      <w:r>
+        <w:rPr>
+          <w:rFonts w:cstheme="minorHAnsi"/>
+          <w:color w:val="000000"/>
+        </w:rPr>
+        <w:t xml:space="preserve"> </w:t>
+      </w:r>
+      <w:proofErr w:type="spellStart"/>
+      <w:r>
+        <w:rPr>
+          <w:rFonts w:cstheme="minorHAnsi"/>
+          <w:color w:val="000000"/>
+        </w:rPr>
+        <w:t>excessive</w:t>
+      </w:r>
+      <w:proofErr w:type="spellEnd"/>
+      <w:r>
+        <w:rPr>
+          <w:rFonts w:cstheme="minorHAnsi"/>
+          <w:color w:val="000000"/>
+        </w:rPr>
+        <w:t xml:space="preserve"> CPU </w:t>
+      </w:r>
+      <w:proofErr w:type="spellStart"/>
+      <w:r>
+        <w:rPr>
+          <w:rFonts w:cstheme="minorHAnsi"/>
+          <w:color w:val="000000"/>
+        </w:rPr>
+        <w:t>cycles</w:t>
+      </w:r>
+      <w:proofErr w:type="spellEnd"/>
+      <w:r>
+        <w:rPr>
+          <w:rFonts w:cstheme="minorHAnsi"/>
+          <w:color w:val="000000"/>
+        </w:rPr>
+        <w:t>.</w:t>
+      </w:r>
+      <w:r>
+        <w:rPr>
+          <w:rFonts w:cstheme="minorHAnsi"/>
+          <w:color w:val="000000"/>
+        </w:rPr>
+        <w:t xml:space="preserve">” Da </w:t>
+      </w:r>
+      <w:hyperlink r:id="rId22" w:history="1">
+        <w:r>
+          <w:rPr>
+            <w:rStyle w:val="Collegamentoipertestuale"/>
+            <w:rFonts w:cstheme="minorHAnsi"/>
+          </w:rPr>
+          <w:t>https://cwe.mitre.org/data/definitions/1333.html</w:t>
+        </w:r>
+      </w:hyperlink>
+      <w:r>
+        <w:rPr>
+          <w:rFonts w:cstheme="minorHAnsi"/>
+          <w:color w:val="000000"/>
+        </w:rPr>
+        <w:t xml:space="preserve"> .</w:t>
+      </w:r>
+    </w:p>
+    <w:p>
+      <w:pPr>
+        <w:rPr>
+          <w:rFonts w:cstheme="minorHAnsi"/>
+          <w:color w:val="000000"/>
+        </w:rPr>
+      </w:pPr>
+      <w:r>
+        <w:rPr>
+          <w:rFonts w:cstheme="minorHAnsi"/>
+          <w:color w:val="000000"/>
+        </w:rPr>
+        <w:t xml:space="preserve">Problema del collegamento, forse dovuto alle politiche CORS, scarico </w:t>
+      </w:r>
+      <w:proofErr w:type="spellStart"/>
+      <w:r>
+        <w:rPr>
+          <w:rFonts w:cstheme="minorHAnsi"/>
+          <w:color w:val="000000"/>
+        </w:rPr>
+        <w:t>cors</w:t>
+      </w:r>
+      <w:proofErr w:type="spellEnd"/>
+      <w:r>
+        <w:rPr>
+          <w:rFonts w:cstheme="minorHAnsi"/>
+          <w:color w:val="000000"/>
+        </w:rPr>
+        <w:t xml:space="preserve"> </w:t>
+      </w:r>
+      <w:hyperlink r:id="rId23" w:history="1">
+        <w:r>
+          <w:rPr>
+            <w:rStyle w:val="Collegamentoipertestuale"/>
+            <w:rFonts w:cstheme="minorHAnsi"/>
+          </w:rPr>
+          <w:t>https://www.npmjs.com/package/cors</w:t>
+        </w:r>
+      </w:hyperlink>
+      <w:r>
+        <w:rPr>
+          <w:rFonts w:cstheme="minorHAnsi"/>
+          <w:color w:val="000000"/>
+        </w:rPr>
+        <w:t xml:space="preserve"> .</w:t>
+      </w:r>
+    </w:p>
+    <w:p>
+      <w:pPr>
+        <w:rPr>
+          <w:rFonts w:cstheme="minorHAnsi"/>
+          <w:color w:val="000000"/>
+        </w:rPr>
+      </w:pPr>
+      <w:r>
+        <w:rPr>
+          <w:rFonts w:cstheme="minorHAnsi"/>
+          <w:color w:val="000000"/>
+        </w:rPr>
+        <w:t xml:space="preserve">Dopo diversi inconvenienti, problemi, </w:t>
+      </w:r>
+      <w:proofErr w:type="spellStart"/>
+      <w:r>
+        <w:rPr>
+          <w:rFonts w:cstheme="minorHAnsi"/>
+          <w:color w:val="000000"/>
+        </w:rPr>
+        <w:t>Axios</w:t>
+      </w:r>
+      <w:proofErr w:type="spellEnd"/>
+      <w:r>
+        <w:rPr>
+          <w:rFonts w:cstheme="minorHAnsi"/>
+          <w:color w:val="000000"/>
+        </w:rPr>
+        <w:t xml:space="preserve"> funziona: </w:t>
+      </w:r>
+      <w:proofErr w:type="spellStart"/>
+      <w:r>
+        <w:rPr>
+          <w:rFonts w:cstheme="minorHAnsi"/>
+          <w:color w:val="000000"/>
+        </w:rPr>
+        <w:t>frontend</w:t>
+      </w:r>
+      <w:proofErr w:type="spellEnd"/>
+      <w:r>
+        <w:rPr>
+          <w:rFonts w:cstheme="minorHAnsi"/>
+          <w:color w:val="000000"/>
+        </w:rPr>
+        <w:t xml:space="preserve"> sembra collegato con il </w:t>
+      </w:r>
+      <w:proofErr w:type="spellStart"/>
+      <w:r>
+        <w:rPr>
+          <w:rFonts w:cstheme="minorHAnsi"/>
+          <w:color w:val="000000"/>
+        </w:rPr>
+        <w:t>backend</w:t>
+      </w:r>
+      <w:proofErr w:type="spellEnd"/>
+      <w:r>
+        <w:rPr>
+          <w:rFonts w:cstheme="minorHAnsi"/>
+          <w:color w:val="000000"/>
+        </w:rPr>
+        <w:t>.</w:t>
+      </w:r>
+    </w:p>
+    <w:p>
+      <w:pPr>
+        <w:spacing w:after="0"/>
+      </w:pPr>
+      <w:r>
+        <w:t xml:space="preserve">  // </w:t>
+      </w:r>
+      <w:proofErr w:type="spellStart"/>
+      <w:r>
+        <w:t>Destruct</w:t>
+      </w:r>
+      <w:proofErr w:type="spellEnd"/>
+      <w:r>
+        <w:t xml:space="preserve"> </w:t>
+      </w:r>
+      <w:proofErr w:type="spellStart"/>
+      <w:r>
+        <w:t>necessary</w:t>
+      </w:r>
+      <w:proofErr w:type="spellEnd"/>
+      <w:r>
+        <w:t xml:space="preserve"> in order to </w:t>
+      </w:r>
+      <w:proofErr w:type="spellStart"/>
+      <w:r>
+        <w:t>manage</w:t>
+      </w:r>
+      <w:proofErr w:type="spellEnd"/>
+      <w:r>
+        <w:t xml:space="preserve"> the inputs/</w:t>
+      </w:r>
+      <w:proofErr w:type="spellStart"/>
+      <w:r>
+        <w:t>forms</w:t>
+      </w:r>
+      <w:proofErr w:type="spellEnd"/>
+      <w:r>
+        <w:t xml:space="preserve"> </w:t>
+      </w:r>
+      <w:proofErr w:type="spellStart"/>
+      <w:r>
+        <w:t>validation</w:t>
+      </w:r>
+      <w:proofErr w:type="spellEnd"/>
+    </w:p>
+    <w:p>
+      <w:pPr>
+        <w:spacing w:after="0"/>
+      </w:pPr>
+      <w:r>
+        <w:t xml:space="preserve">  </w:t>
+      </w:r>
+      <w:proofErr w:type="spellStart"/>
+      <w:r>
+        <w:t>const</w:t>
+      </w:r>
+      <w:proofErr w:type="spellEnd"/>
+      <w:r>
+        <w:t xml:space="preserve"> </w:t>
+      </w:r>
+      <w:proofErr w:type="gramStart"/>
+      <w:r>
+        <w:t xml:space="preserve">{ </w:t>
+      </w:r>
+      <w:proofErr w:type="spellStart"/>
+      <w:r>
+        <w:t>register</w:t>
+      </w:r>
+      <w:proofErr w:type="spellEnd"/>
+      <w:proofErr w:type="gramEnd"/>
+      <w:r>
+        <w:t xml:space="preserve">, </w:t>
+      </w:r>
+      <w:proofErr w:type="spellStart"/>
+      <w:r>
+        <w:t>handleSubmit</w:t>
+      </w:r>
+      <w:proofErr w:type="spellEnd"/>
+      <w:r>
+        <w:t xml:space="preserve">, </w:t>
+      </w:r>
+      <w:proofErr w:type="spellStart"/>
+      <w:r>
+        <w:t>formState</w:t>
+      </w:r>
+      <w:proofErr w:type="spellEnd"/>
+      <w:r>
+        <w:t xml:space="preserve">: { </w:t>
+      </w:r>
+      <w:proofErr w:type="spellStart"/>
+      <w:r>
+        <w:t>errors</w:t>
+      </w:r>
+      <w:proofErr w:type="spellEnd"/>
+      <w:r>
+        <w:t xml:space="preserve"> } } = </w:t>
+      </w:r>
+      <w:proofErr w:type="spellStart"/>
+      <w:r>
+        <w:t>useForm</w:t>
+      </w:r>
+      <w:proofErr w:type="spellEnd"/>
+      <w:r>
+        <w:t xml:space="preserve">({ </w:t>
+      </w:r>
+      <w:proofErr w:type="spellStart"/>
+      <w:r>
+        <w:t>resolver</w:t>
+      </w:r>
+      <w:proofErr w:type="spellEnd"/>
+      <w:r>
+        <w:t xml:space="preserve">: </w:t>
+      </w:r>
+      <w:proofErr w:type="spellStart"/>
+      <w:r>
+        <w:t>yupResolver</w:t>
+      </w:r>
+      <w:proofErr w:type="spellEnd"/>
+      <w:r>
+        <w:t>(schema)});</w:t>
+      </w:r>
+    </w:p>
+    <w:p>
+      <w:pPr>
+        <w:spacing w:after="0"/>
+      </w:pPr>
+      <w:r>
+        <w:t xml:space="preserve">  // </w:t>
+      </w:r>
+      <w:proofErr w:type="spellStart"/>
+      <w:r>
+        <w:t>onSubmit</w:t>
+      </w:r>
+      <w:proofErr w:type="spellEnd"/>
+      <w:r>
+        <w:t xml:space="preserve"> </w:t>
+      </w:r>
+      <w:proofErr w:type="spellStart"/>
+      <w:r>
+        <w:t>function</w:t>
+      </w:r>
+      <w:proofErr w:type="spellEnd"/>
+      <w:r>
+        <w:t xml:space="preserve"> call on the </w:t>
+      </w:r>
+      <w:proofErr w:type="spellStart"/>
+      <w:r>
+        <w:t>nodejs</w:t>
+      </w:r>
+      <w:proofErr w:type="spellEnd"/>
+      <w:r>
+        <w:t xml:space="preserve"> </w:t>
+      </w:r>
+      <w:proofErr w:type="spellStart"/>
+      <w:r>
+        <w:t>backend</w:t>
+      </w:r>
+      <w:proofErr w:type="spellEnd"/>
+    </w:p>
+    <w:p>
+      <w:pPr>
+        <w:spacing w:after="0"/>
+      </w:pPr>
+      <w:r>
+        <w:t xml:space="preserve">  </w:t>
+      </w:r>
+      <w:proofErr w:type="spellStart"/>
+      <w:r>
+        <w:t>const</w:t>
+      </w:r>
+      <w:proofErr w:type="spellEnd"/>
+      <w:r>
+        <w:t xml:space="preserve"> </w:t>
+      </w:r>
+      <w:proofErr w:type="spellStart"/>
+      <w:r>
+        <w:t>onSubmit</w:t>
+      </w:r>
+      <w:proofErr w:type="spellEnd"/>
+      <w:r>
+        <w:t xml:space="preserve"> = data =&gt; {</w:t>
+      </w:r>
+    </w:p>
+    <w:p>
+      <w:pPr>
+        <w:spacing w:after="0"/>
+      </w:pPr>
+      <w:r>
+        <w:t xml:space="preserve">    </w:t>
+      </w:r>
+      <w:proofErr w:type="spellStart"/>
+      <w:r>
+        <w:t>axios.get</w:t>
+      </w:r>
+      <w:proofErr w:type="spellEnd"/>
+      <w:r>
+        <w:t>("/login"</w:t>
+      </w:r>
+      <w:proofErr w:type="gramStart"/>
+      <w:r>
+        <w:t>).</w:t>
+      </w:r>
+      <w:proofErr w:type="spellStart"/>
+      <w:r>
+        <w:t>then</w:t>
+      </w:r>
+      <w:proofErr w:type="spellEnd"/>
+      <w:proofErr w:type="gramEnd"/>
+      <w:r>
+        <w:t>(</w:t>
+      </w:r>
+      <w:proofErr w:type="spellStart"/>
+      <w:r>
+        <w:t>response</w:t>
+      </w:r>
+      <w:proofErr w:type="spellEnd"/>
+      <w:r>
+        <w:t xml:space="preserve"> =&gt; {</w:t>
+      </w:r>
+    </w:p>
+    <w:p>
+      <w:pPr>
+        <w:spacing w:after="0"/>
+      </w:pPr>
+      <w:r>
+        <w:t xml:space="preserve">      console.log(</w:t>
+      </w:r>
+      <w:proofErr w:type="spellStart"/>
+      <w:r>
+        <w:t>response.data</w:t>
+      </w:r>
+      <w:proofErr w:type="spellEnd"/>
+      <w:r>
+        <w:t>);</w:t>
+      </w:r>
+    </w:p>
+    <w:p>
+      <w:pPr>
+        <w:spacing w:after="0"/>
+      </w:pPr>
+      <w:r>
+        <w:t xml:space="preserve">    })</w:t>
+      </w:r>
+    </w:p>
+    <w:p>
+      <w:pPr>
+        <w:spacing w:after="120"/>
+      </w:pPr>
+      <w:r>
+        <w:t xml:space="preserve">  };</w:t>
+      </w:r>
+    </w:p>
+    <w:p>
+      <w:pPr>
+        <w:spacing w:after="120"/>
+      </w:pPr>
+      <w:r>
+        <w:t xml:space="preserve">Le righe di codice di </w:t>
+      </w:r>
+      <w:proofErr w:type="spellStart"/>
+      <w:r>
+        <w:t>Axios</w:t>
+      </w:r>
+      <w:proofErr w:type="spellEnd"/>
+      <w:r>
+        <w:t xml:space="preserve"> sono state inserite nella funzione </w:t>
+      </w:r>
+      <w:proofErr w:type="spellStart"/>
+      <w:r>
+        <w:t>onSubmit</w:t>
+      </w:r>
+      <w:proofErr w:type="spellEnd"/>
+      <w:r>
+        <w:t xml:space="preserve"> presa grazie a </w:t>
+      </w:r>
+      <w:proofErr w:type="spellStart"/>
+      <w:r>
+        <w:t>yup</w:t>
+      </w:r>
+      <w:proofErr w:type="spellEnd"/>
+      <w:r>
+        <w:t>.</w:t>
+      </w:r>
+    </w:p>
+    <w:p>
+      <w:pPr>
+        <w:spacing w:after="120"/>
+      </w:pPr>
+      <w:r>
+        <w:t xml:space="preserve">Installati </w:t>
+      </w:r>
+      <w:proofErr w:type="spellStart"/>
+      <w:r>
+        <w:t>bcrypt</w:t>
+      </w:r>
+      <w:proofErr w:type="spellEnd"/>
+      <w:r>
+        <w:t xml:space="preserve">, </w:t>
+      </w:r>
+      <w:proofErr w:type="spellStart"/>
+      <w:r>
+        <w:t>Sequelize</w:t>
+      </w:r>
+      <w:proofErr w:type="spellEnd"/>
+      <w:r>
+        <w:t xml:space="preserve">, </w:t>
+      </w:r>
+      <w:proofErr w:type="spellStart"/>
+      <w:r>
+        <w:t>nodemon</w:t>
+      </w:r>
+      <w:proofErr w:type="spellEnd"/>
+      <w:r>
+        <w:t xml:space="preserve">, </w:t>
+      </w:r>
+      <w:proofErr w:type="spellStart"/>
+      <w:r>
+        <w:t>jsonwebtoken</w:t>
+      </w:r>
+      <w:proofErr w:type="spellEnd"/>
+      <w:r>
+        <w:t xml:space="preserve">, </w:t>
+      </w:r>
+      <w:proofErr w:type="spellStart"/>
+      <w:r>
+        <w:t>dotenv</w:t>
+      </w:r>
+      <w:proofErr w:type="spellEnd"/>
+      <w:r>
+        <w:t xml:space="preserve"> (per lavorare con il </w:t>
+      </w:r>
+      <w:proofErr w:type="gramStart"/>
+      <w:r>
+        <w:t>file .</w:t>
+      </w:r>
+      <w:proofErr w:type="spellStart"/>
+      <w:r>
+        <w:t>env</w:t>
+      </w:r>
+      <w:proofErr w:type="spellEnd"/>
+      <w:proofErr w:type="gramEnd"/>
+      <w:r>
+        <w:t xml:space="preserve">) </w:t>
+      </w:r>
+      <w:hyperlink r:id="rId24" w:history="1">
+        <w:r>
+          <w:rPr>
+            <w:rStyle w:val="Collegamentoipertestuale"/>
+          </w:rPr>
+          <w:t>https://www.npmjs.com/package/dotenv</w:t>
+        </w:r>
+      </w:hyperlink>
+      <w:r>
+        <w:t xml:space="preserve"> .</w:t>
+      </w:r>
+    </w:p>
+    <w:p>
+      <w:pPr>
+        <w:spacing w:after="120"/>
+      </w:pPr>
+      <w:r>
+        <w:lastRenderedPageBreak/>
+        <w:t xml:space="preserve">Creato il database: due tabelle, </w:t>
+      </w:r>
+      <w:proofErr w:type="spellStart"/>
+      <w:r>
+        <w:t>verifications</w:t>
+      </w:r>
+      <w:proofErr w:type="spellEnd"/>
+      <w:r>
+        <w:t xml:space="preserve"> per la verifica della mail e user per gli utenti. </w:t>
+      </w:r>
+      <w:hyperlink r:id="rId25" w:history="1">
+        <w:r>
+          <w:rPr>
+            <w:rStyle w:val="Collegamentoipertestuale"/>
+          </w:rPr>
+          <w:t>https://www.tutsmake.com/node-js-express-mysql-email-verification-tutorial/</w:t>
+        </w:r>
+      </w:hyperlink>
+    </w:p>
+    <w:p>
+      <w:pPr>
+        <w:spacing w:after="120"/>
+      </w:pPr>
     </w:p>
     <w:sectPr>
       <w:pgSz w:w="11906" w:h="16838"/>
@@ -354,7 +1687,7 @@
 </file>
 
 <file path=word/numbering.xml><?xml version="1.0" encoding="utf-8"?>
-<w:numbering xmlns:wpc="http://schemas.microsoft.com/office/word/2010/wordprocessingCanvas" xmlns:cx="http://schemas.microsoft.com/office/drawing/2014/chartex" xmlns:cx1="http://schemas.microsoft.com/office/drawing/2015/9/8/chartex" xmlns:cx2="http://schemas.microsoft.com/office/drawing/2015/10/21/chartex" xmlns:cx3="http://schemas.microsoft.com/office/drawing/2016/5/9/chartex" xmlns:cx4="http://schemas.microsoft.com/office/drawing/2016/5/10/chartex" xmlns:cx5="http://schemas.microsoft.com/office/drawing/2016/5/11/chartex" xmlns:cx6="http://schemas.microsoft.com/office/drawing/2016/5/12/chartex" xmlns:cx7="http://schemas.microsoft.com/office/drawing/2016/5/13/chartex" xmlns:cx8="http://schemas.microsoft.com/office/drawing/2016/5/14/chartex" xmlns:mc="http://schemas.openxmlformats.org/markup-compatibility/2006" xmlns:aink="http://schemas.microsoft.com/office/drawing/2016/ink" xmlns:am3d="http://schemas.microsoft.com/office/drawing/2017/model3d" xmlns:o="urn:schemas-microsoft-com:office:office" xmlns:r="http://schemas.openxmlformats.org/officeDocument/2006/relationships" xmlns:m="http://schemas.openxmlformats.org/officeDocument/2006/math" xmlns:v="urn:schemas-microsoft-com:vml" xmlns:wp14="http://schemas.microsoft.com/office/word/2010/wordprocessingDrawing" xmlns:wp="http://schemas.openxmlformats.org/drawingml/2006/wordprocessingDrawing" xmlns:w10="urn:schemas-microsoft-com:office:word" xmlns:w="http://schemas.openxmlformats.org/wordprocessingml/2006/main" xmlns:w14="http://schemas.microsoft.com/office/word/2010/wordml" xmlns:w15="http://schemas.microsoft.com/office/word/2012/wordml" xmlns:w16cex="http://schemas.microsoft.com/office/word/2018/wordml/cex" xmlns:w16cid="http://schemas.microsoft.com/office/word/2016/wordml/cid" xmlns:w16="http://schemas.microsoft.com/office/word/2018/wordml" xmlns:w16sdtdh="http://schemas.microsoft.com/office/word/2020/wordml/sdtdatahash" xmlns:w16se="http://schemas.microsoft.com/office/word/2015/wordml/symex" xmlns:wpg="http://schemas.microsoft.com/office/word/2010/wordprocessingGroup" xmlns:wpi="http://schemas.microsoft.com/office/word/2010/wordprocessingInk" xmlns:wne="http://schemas.microsoft.com/office/word/2006/wordml" xmlns:wps="http://schemas.microsoft.com/office/word/2010/wordprocessingShape" mc:Ignorable="w14 w15 w16se w16cid w16 w16cex w16sdtdh wp14">
+<w:numbering xmlns:wpc="http://schemas.microsoft.com/office/word/2010/wordprocessingCanvas" xmlns:cx="http://schemas.microsoft.com/office/drawing/2014/chartex" xmlns:cx1="http://schemas.microsoft.com/office/drawing/2015/9/8/chartex" xmlns:cx2="http://schemas.microsoft.com/office/drawing/2015/10/21/chartex" xmlns:cx3="http://schemas.microsoft.com/office/drawing/2016/5/9/chartex" xmlns:cx4="http://schemas.microsoft.com/office/drawing/2016/5/10/chartex" xmlns:cx5="http://schemas.microsoft.com/office/drawing/2016/5/11/chartex" xmlns:cx6="http://schemas.microsoft.com/office/drawing/2016/5/12/chartex" xmlns:cx7="http://schemas.microsoft.com/office/drawing/2016/5/13/chartex" xmlns:cx8="http://schemas.microsoft.com/office/drawing/2016/5/14/chartex" xmlns:mc="http://schemas.openxmlformats.org/markup-compatibility/2006" xmlns:aink="http://schemas.microsoft.com/office/drawing/2016/ink" xmlns:am3d="http://schemas.microsoft.com/office/drawing/2017/model3d" xmlns:o="urn:schemas-microsoft-com:office:office" xmlns:oel="http://schemas.microsoft.com/office/2019/extlst" xmlns:r="http://schemas.openxmlformats.org/officeDocument/2006/relationships" xmlns:m="http://schemas.openxmlformats.org/officeDocument/2006/math" xmlns:v="urn:schemas-microsoft-com:vml" xmlns:wp14="http://schemas.microsoft.com/office/word/2010/wordprocessingDrawing" xmlns:wp="http://schemas.openxmlformats.org/drawingml/2006/wordprocessingDrawing" xmlns:w10="urn:schemas-microsoft-com:office:word" xmlns:w="http://schemas.openxmlformats.org/wordprocessingml/2006/main" xmlns:w14="http://schemas.microsoft.com/office/word/2010/wordml" xmlns:w15="http://schemas.microsoft.com/office/word/2012/wordml" xmlns:w16cex="http://schemas.microsoft.com/office/word/2018/wordml/cex" xmlns:w16cid="http://schemas.microsoft.com/office/word/2016/wordml/cid" xmlns:w16="http://schemas.microsoft.com/office/word/2018/wordml" xmlns:w16sdtdh="http://schemas.microsoft.com/office/word/2020/wordml/sdtdatahash" xmlns:w16se="http://schemas.microsoft.com/office/word/2015/wordml/symex" xmlns:wpg="http://schemas.microsoft.com/office/word/2010/wordprocessingGroup" xmlns:wpi="http://schemas.microsoft.com/office/word/2010/wordprocessingInk" xmlns:wne="http://schemas.microsoft.com/office/word/2006/wordml" xmlns:wps="http://schemas.microsoft.com/office/word/2010/wordprocessingShape" mc:Ignorable="w14 w15 w16se w16cid w16 w16cex w16sdtdh wp14">
   <w:abstractNum w:abstractNumId="0" w15:restartNumberingAfterBreak="0">
     <w:nsid w:val="1B525B85"/>
     <w:multiLevelType w:val="hybridMultilevel"/>
@@ -581,10 +1914,10 @@
       </w:rPr>
     </w:lvl>
   </w:abstractNum>
-  <w:num w:numId="1">
+  <w:num w:numId="1" w16cid:durableId="143594557">
     <w:abstractNumId w:val="1"/>
   </w:num>
-  <w:num w:numId="2">
+  <w:num w:numId="2" w16cid:durableId="1688827676">
     <w:abstractNumId w:val="0"/>
   </w:num>
 </w:numbering>

</xml_diff>

<commit_message>
create txt file with the SQL comands to create db and tables, created sequelize models
</commit_message>
<xml_diff>
--- a/docs/Diario di bordo Progettino Autenticazione.docx
+++ b/docs/Diario di bordo Progettino Autenticazione.docx
@@ -1,6 +1,6 @@
 
 <file path=word/document.xml><?xml version="1.0" encoding="utf-8"?>
-<w:document xmlns:wpc="http://schemas.microsoft.com/office/word/2010/wordprocessingCanvas" xmlns:cx="http://schemas.microsoft.com/office/drawing/2014/chartex" xmlns:cx1="http://schemas.microsoft.com/office/drawing/2015/9/8/chartex" xmlns:cx2="http://schemas.microsoft.com/office/drawing/2015/10/21/chartex" xmlns:cx3="http://schemas.microsoft.com/office/drawing/2016/5/9/chartex" xmlns:cx4="http://schemas.microsoft.com/office/drawing/2016/5/10/chartex" xmlns:cx5="http://schemas.microsoft.com/office/drawing/2016/5/11/chartex" xmlns:cx6="http://schemas.microsoft.com/office/drawing/2016/5/12/chartex" xmlns:cx7="http://schemas.microsoft.com/office/drawing/2016/5/13/chartex" xmlns:cx8="http://schemas.microsoft.com/office/drawing/2016/5/14/chartex" xmlns:mc="http://schemas.openxmlformats.org/markup-compatibility/2006" xmlns:aink="http://schemas.microsoft.com/office/drawing/2016/ink" xmlns:am3d="http://schemas.microsoft.com/office/drawing/2017/model3d" xmlns:o="urn:schemas-microsoft-com:office:office" xmlns:oel="http://schemas.microsoft.com/office/2019/extlst" xmlns:r="http://schemas.openxmlformats.org/officeDocument/2006/relationships" xmlns:m="http://schemas.openxmlformats.org/officeDocument/2006/math" xmlns:v="urn:schemas-microsoft-com:vml" xmlns:wp14="http://schemas.microsoft.com/office/word/2010/wordprocessingDrawing" xmlns:wp="http://schemas.openxmlformats.org/drawingml/2006/wordprocessingDrawing" xmlns:w10="urn:schemas-microsoft-com:office:word" xmlns:w="http://schemas.openxmlformats.org/wordprocessingml/2006/main" xmlns:w14="http://schemas.microsoft.com/office/word/2010/wordml" xmlns:w15="http://schemas.microsoft.com/office/word/2012/wordml" xmlns:w16cex="http://schemas.microsoft.com/office/word/2018/wordml/cex" xmlns:w16cid="http://schemas.microsoft.com/office/word/2016/wordml/cid" xmlns:w16="http://schemas.microsoft.com/office/word/2018/wordml" xmlns:w16sdtdh="http://schemas.microsoft.com/office/word/2020/wordml/sdtdatahash" xmlns:w16se="http://schemas.microsoft.com/office/word/2015/wordml/symex" xmlns:wpg="http://schemas.microsoft.com/office/word/2010/wordprocessingGroup" xmlns:wpi="http://schemas.microsoft.com/office/word/2010/wordprocessingInk" xmlns:wne="http://schemas.microsoft.com/office/word/2006/wordml" xmlns:wps="http://schemas.microsoft.com/office/word/2010/wordprocessingShape" mc:Ignorable="w14 w15 w16se w16cid w16 w16cex w16sdtdh wp14">
+<w:document xmlns:wpc="http://schemas.microsoft.com/office/word/2010/wordprocessingCanvas" xmlns:cx="http://schemas.microsoft.com/office/drawing/2014/chartex" xmlns:cx1="http://schemas.microsoft.com/office/drawing/2015/9/8/chartex" xmlns:cx2="http://schemas.microsoft.com/office/drawing/2015/10/21/chartex" xmlns:cx3="http://schemas.microsoft.com/office/drawing/2016/5/9/chartex" xmlns:cx4="http://schemas.microsoft.com/office/drawing/2016/5/10/chartex" xmlns:cx5="http://schemas.microsoft.com/office/drawing/2016/5/11/chartex" xmlns:cx6="http://schemas.microsoft.com/office/drawing/2016/5/12/chartex" xmlns:cx7="http://schemas.microsoft.com/office/drawing/2016/5/13/chartex" xmlns:cx8="http://schemas.microsoft.com/office/drawing/2016/5/14/chartex" xmlns:mc="http://schemas.openxmlformats.org/markup-compatibility/2006" xmlns:aink="http://schemas.microsoft.com/office/drawing/2016/ink" xmlns:am3d="http://schemas.microsoft.com/office/drawing/2017/model3d" xmlns:o="urn:schemas-microsoft-com:office:office" xmlns:r="http://schemas.openxmlformats.org/officeDocument/2006/relationships" xmlns:m="http://schemas.openxmlformats.org/officeDocument/2006/math" xmlns:v="urn:schemas-microsoft-com:vml" xmlns:wp14="http://schemas.microsoft.com/office/word/2010/wordprocessingDrawing" xmlns:wp="http://schemas.openxmlformats.org/drawingml/2006/wordprocessingDrawing" xmlns:w10="urn:schemas-microsoft-com:office:word" xmlns:w="http://schemas.openxmlformats.org/wordprocessingml/2006/main" xmlns:w14="http://schemas.microsoft.com/office/word/2010/wordml" xmlns:w15="http://schemas.microsoft.com/office/word/2012/wordml" xmlns:w16cex="http://schemas.microsoft.com/office/word/2018/wordml/cex" xmlns:w16cid="http://schemas.microsoft.com/office/word/2016/wordml/cid" xmlns:w16="http://schemas.microsoft.com/office/word/2018/wordml" xmlns:w16sdtdh="http://schemas.microsoft.com/office/word/2020/wordml/sdtdatahash" xmlns:w16se="http://schemas.microsoft.com/office/word/2015/wordml/symex" xmlns:wpg="http://schemas.microsoft.com/office/word/2010/wordprocessingGroup" xmlns:wpi="http://schemas.microsoft.com/office/word/2010/wordprocessingInk" xmlns:wne="http://schemas.microsoft.com/office/word/2006/wordml" xmlns:wps="http://schemas.microsoft.com/office/word/2010/wordprocessingShape" mc:Ignorable="w14 w15 w16se w16cid w16 w16cex w16sdtdh wp14">
   <w:body>
     <w:p>
       <w:r>
@@ -1670,6 +1670,38 @@
           <w:t>https://www.tutsmake.com/node-js-express-mysql-email-verification-tutorial/</w:t>
         </w:r>
       </w:hyperlink>
+    </w:p>
+    <w:p>
+      <w:pPr>
+        <w:spacing w:after="120"/>
+      </w:pPr>
+      <w:r>
+        <w:t>22.11.2022</w:t>
+      </w:r>
+    </w:p>
+    <w:p>
+      <w:pPr>
+        <w:spacing w:after="120"/>
+      </w:pPr>
+      <w:r>
+        <w:t xml:space="preserve">Scritti i modelli in </w:t>
+      </w:r>
+      <w:proofErr w:type="spellStart"/>
+      <w:r>
+        <w:t>Sequelize</w:t>
+      </w:r>
+      <w:proofErr w:type="spellEnd"/>
+      <w:r>
+        <w:t xml:space="preserve"> di User e </w:t>
+      </w:r>
+      <w:proofErr w:type="spellStart"/>
+      <w:r>
+        <w:t>Verification</w:t>
+      </w:r>
+      <w:proofErr w:type="spellEnd"/>
+      <w:r>
+        <w:t>.</w:t>
+      </w:r>
     </w:p>
     <w:p>
       <w:pPr>
@@ -1687,7 +1719,7 @@
 </file>
 
 <file path=word/numbering.xml><?xml version="1.0" encoding="utf-8"?>
-<w:numbering xmlns:wpc="http://schemas.microsoft.com/office/word/2010/wordprocessingCanvas" xmlns:cx="http://schemas.microsoft.com/office/drawing/2014/chartex" xmlns:cx1="http://schemas.microsoft.com/office/drawing/2015/9/8/chartex" xmlns:cx2="http://schemas.microsoft.com/office/drawing/2015/10/21/chartex" xmlns:cx3="http://schemas.microsoft.com/office/drawing/2016/5/9/chartex" xmlns:cx4="http://schemas.microsoft.com/office/drawing/2016/5/10/chartex" xmlns:cx5="http://schemas.microsoft.com/office/drawing/2016/5/11/chartex" xmlns:cx6="http://schemas.microsoft.com/office/drawing/2016/5/12/chartex" xmlns:cx7="http://schemas.microsoft.com/office/drawing/2016/5/13/chartex" xmlns:cx8="http://schemas.microsoft.com/office/drawing/2016/5/14/chartex" xmlns:mc="http://schemas.openxmlformats.org/markup-compatibility/2006" xmlns:aink="http://schemas.microsoft.com/office/drawing/2016/ink" xmlns:am3d="http://schemas.microsoft.com/office/drawing/2017/model3d" xmlns:o="urn:schemas-microsoft-com:office:office" xmlns:oel="http://schemas.microsoft.com/office/2019/extlst" xmlns:r="http://schemas.openxmlformats.org/officeDocument/2006/relationships" xmlns:m="http://schemas.openxmlformats.org/officeDocument/2006/math" xmlns:v="urn:schemas-microsoft-com:vml" xmlns:wp14="http://schemas.microsoft.com/office/word/2010/wordprocessingDrawing" xmlns:wp="http://schemas.openxmlformats.org/drawingml/2006/wordprocessingDrawing" xmlns:w10="urn:schemas-microsoft-com:office:word" xmlns:w="http://schemas.openxmlformats.org/wordprocessingml/2006/main" xmlns:w14="http://schemas.microsoft.com/office/word/2010/wordml" xmlns:w15="http://schemas.microsoft.com/office/word/2012/wordml" xmlns:w16cex="http://schemas.microsoft.com/office/word/2018/wordml/cex" xmlns:w16cid="http://schemas.microsoft.com/office/word/2016/wordml/cid" xmlns:w16="http://schemas.microsoft.com/office/word/2018/wordml" xmlns:w16sdtdh="http://schemas.microsoft.com/office/word/2020/wordml/sdtdatahash" xmlns:w16se="http://schemas.microsoft.com/office/word/2015/wordml/symex" xmlns:wpg="http://schemas.microsoft.com/office/word/2010/wordprocessingGroup" xmlns:wpi="http://schemas.microsoft.com/office/word/2010/wordprocessingInk" xmlns:wne="http://schemas.microsoft.com/office/word/2006/wordml" xmlns:wps="http://schemas.microsoft.com/office/word/2010/wordprocessingShape" mc:Ignorable="w14 w15 w16se w16cid w16 w16cex w16sdtdh wp14">
+<w:numbering xmlns:wpc="http://schemas.microsoft.com/office/word/2010/wordprocessingCanvas" xmlns:cx="http://schemas.microsoft.com/office/drawing/2014/chartex" xmlns:cx1="http://schemas.microsoft.com/office/drawing/2015/9/8/chartex" xmlns:cx2="http://schemas.microsoft.com/office/drawing/2015/10/21/chartex" xmlns:cx3="http://schemas.microsoft.com/office/drawing/2016/5/9/chartex" xmlns:cx4="http://schemas.microsoft.com/office/drawing/2016/5/10/chartex" xmlns:cx5="http://schemas.microsoft.com/office/drawing/2016/5/11/chartex" xmlns:cx6="http://schemas.microsoft.com/office/drawing/2016/5/12/chartex" xmlns:cx7="http://schemas.microsoft.com/office/drawing/2016/5/13/chartex" xmlns:cx8="http://schemas.microsoft.com/office/drawing/2016/5/14/chartex" xmlns:mc="http://schemas.openxmlformats.org/markup-compatibility/2006" xmlns:aink="http://schemas.microsoft.com/office/drawing/2016/ink" xmlns:am3d="http://schemas.microsoft.com/office/drawing/2017/model3d" xmlns:o="urn:schemas-microsoft-com:office:office" xmlns:r="http://schemas.openxmlformats.org/officeDocument/2006/relationships" xmlns:m="http://schemas.openxmlformats.org/officeDocument/2006/math" xmlns:v="urn:schemas-microsoft-com:vml" xmlns:wp14="http://schemas.microsoft.com/office/word/2010/wordprocessingDrawing" xmlns:wp="http://schemas.openxmlformats.org/drawingml/2006/wordprocessingDrawing" xmlns:w10="urn:schemas-microsoft-com:office:word" xmlns:w="http://schemas.openxmlformats.org/wordprocessingml/2006/main" xmlns:w14="http://schemas.microsoft.com/office/word/2010/wordml" xmlns:w15="http://schemas.microsoft.com/office/word/2012/wordml" xmlns:w16cex="http://schemas.microsoft.com/office/word/2018/wordml/cex" xmlns:w16cid="http://schemas.microsoft.com/office/word/2016/wordml/cid" xmlns:w16="http://schemas.microsoft.com/office/word/2018/wordml" xmlns:w16sdtdh="http://schemas.microsoft.com/office/word/2020/wordml/sdtdatahash" xmlns:w16se="http://schemas.microsoft.com/office/word/2015/wordml/symex" xmlns:wpg="http://schemas.microsoft.com/office/word/2010/wordprocessingGroup" xmlns:wpi="http://schemas.microsoft.com/office/word/2010/wordprocessingInk" xmlns:wne="http://schemas.microsoft.com/office/word/2006/wordml" xmlns:wps="http://schemas.microsoft.com/office/word/2010/wordprocessingShape" mc:Ignorable="w14 w15 w16se w16cid w16 w16cex w16sdtdh wp14">
   <w:abstractNum w:abstractNumId="0" w15:restartNumberingAfterBreak="0">
     <w:nsid w:val="1B525B85"/>
     <w:multiLevelType w:val="hybridMultilevel"/>
@@ -1914,10 +1946,10 @@
       </w:rPr>
     </w:lvl>
   </w:abstractNum>
-  <w:num w:numId="1" w16cid:durableId="143594557">
+  <w:num w:numId="1">
     <w:abstractNumId w:val="1"/>
   </w:num>
-  <w:num w:numId="2" w16cid:durableId="1688827676">
+  <w:num w:numId="2">
     <w:abstractNumId w:val="0"/>
   </w:num>
 </w:numbering>

</xml_diff>

<commit_message>
manage some configurations, add the post/creation of a new user, sequelize does not work (access denied for user
</commit_message>
<xml_diff>
--- a/docs/Diario di bordo Progettino Autenticazione.docx
+++ b/docs/Diario di bordo Progettino Autenticazione.docx
@@ -1707,6 +1707,113 @@
       <w:pPr>
         <w:spacing w:after="120"/>
       </w:pPr>
+      <w:r>
+        <w:t xml:space="preserve">Filtrate nel </w:t>
+      </w:r>
+      <w:proofErr w:type="spellStart"/>
+      <w:r>
+        <w:t>Datepicker</w:t>
+      </w:r>
+      <w:proofErr w:type="spellEnd"/>
+      <w:r>
+        <w:t xml:space="preserve"> le date future rispetto a oggi (new </w:t>
+      </w:r>
+      <w:proofErr w:type="gramStart"/>
+      <w:r>
+        <w:t>Date(</w:t>
+      </w:r>
+      <w:proofErr w:type="gramEnd"/>
+      <w:r>
+        <w:t>)). Bisogna velocizzare il passaggio alle date passate per ora limitato al salto di mese in mese.</w:t>
+      </w:r>
+      <w:r>
+        <w:t xml:space="preserve"> E aggiungere il </w:t>
+      </w:r>
+      <w:proofErr w:type="spellStart"/>
+      <w:r>
+        <w:t>recaptcha</w:t>
+      </w:r>
+      <w:proofErr w:type="spellEnd"/>
+      <w:r>
+        <w:t>.</w:t>
+      </w:r>
+    </w:p>
+    <w:p>
+      <w:pPr>
+        <w:spacing w:after="120"/>
+      </w:pPr>
+      <w:r>
+        <w:t xml:space="preserve">Sistemo il </w:t>
+      </w:r>
+      <w:proofErr w:type="spellStart"/>
+      <w:r>
+        <w:t>backend</w:t>
+      </w:r>
+      <w:proofErr w:type="spellEnd"/>
+      <w:r>
+        <w:t>.</w:t>
+      </w:r>
+    </w:p>
+    <w:p>
+      <w:pPr>
+        <w:spacing w:after="120"/>
+      </w:pPr>
+      <w:r>
+        <w:t xml:space="preserve">Non riesco a collegare </w:t>
+      </w:r>
+      <w:proofErr w:type="spellStart"/>
+      <w:r>
+        <w:t>sequelize</w:t>
+      </w:r>
+      <w:proofErr w:type="spellEnd"/>
+      <w:r>
+        <w:t xml:space="preserve"> al database…</w:t>
+      </w:r>
+    </w:p>
+    <w:p>
+      <w:pPr>
+        <w:spacing w:after="120"/>
+      </w:pPr>
+      <w:r>
+        <w:rPr>
+          <w:noProof/>
+        </w:rPr>
+        <w:drawing>
+          <wp:inline distT="0" distB="0" distL="0" distR="0" wp14:anchorId="04F05ACC" wp14:editId="48DDC591">
+            <wp:extent cx="6120130" cy="3315335"/>
+            <wp:effectExtent l="0" t="0" r="0" b="0"/>
+            <wp:docPr id="1" name="Immagine 1"/>
+            <wp:cNvGraphicFramePr>
+              <a:graphicFrameLocks xmlns:a="http://schemas.openxmlformats.org/drawingml/2006/main" noChangeAspect="1"/>
+            </wp:cNvGraphicFramePr>
+            <a:graphic xmlns:a="http://schemas.openxmlformats.org/drawingml/2006/main">
+              <a:graphicData uri="http://schemas.openxmlformats.org/drawingml/2006/picture">
+                <pic:pic xmlns:pic="http://schemas.openxmlformats.org/drawingml/2006/picture">
+                  <pic:nvPicPr>
+                    <pic:cNvPr id="1" name=""/>
+                    <pic:cNvPicPr/>
+                  </pic:nvPicPr>
+                  <pic:blipFill>
+                    <a:blip r:embed="rId26"/>
+                    <a:stretch>
+                      <a:fillRect/>
+                    </a:stretch>
+                  </pic:blipFill>
+                  <pic:spPr>
+                    <a:xfrm>
+                      <a:off x="0" y="0"/>
+                      <a:ext cx="6120130" cy="3315335"/>
+                    </a:xfrm>
+                    <a:prstGeom prst="rect">
+                      <a:avLst/>
+                    </a:prstGeom>
+                  </pic:spPr>
+                </pic:pic>
+              </a:graphicData>
+            </a:graphic>
+          </wp:inline>
+        </w:drawing>
+      </w:r>
     </w:p>
     <w:sectPr>
       <w:pgSz w:w="11906" w:h="16838"/>

</xml_diff>

<commit_message>
fixed the sequelize-mysql connection: the user has the wrong authentication type/method. So I created a new user, called authuser, with the correct auth method (standard). Start the server and no error occured
</commit_message>
<xml_diff>
--- a/docs/Diario di bordo Progettino Autenticazione.docx
+++ b/docs/Diario di bordo Progettino Autenticazione.docx
@@ -1815,6 +1815,126 @@
         </w:drawing>
       </w:r>
     </w:p>
+    <w:p>
+      <w:r>
+        <w:t xml:space="preserve">Il problema è stato risolto. Inserendo l’utente root e la rispettiva password il collegamento avveniva. Rispetto all’utente </w:t>
+      </w:r>
+      <w:proofErr w:type="spellStart"/>
+      <w:r>
+        <w:t>arer</w:t>
+      </w:r>
+      <w:proofErr w:type="spellEnd"/>
+      <w:r>
+        <w:t xml:space="preserve"> del progetto di diploma, l’utente che si cercava di autenticare</w:t>
+      </w:r>
+    </w:p>
+    <w:p>
+      <w:r>
+        <w:rPr>
+          <w:noProof/>
+        </w:rPr>
+        <w:lastRenderedPageBreak/>
+        <w:drawing>
+          <wp:inline distT="0" distB="0" distL="0" distR="0" wp14:anchorId="528D25D2" wp14:editId="0945636F">
+            <wp:extent cx="6120130" cy="3315335"/>
+            <wp:effectExtent l="0" t="0" r="0" b="0"/>
+            <wp:docPr id="2" name="Immagine 2"/>
+            <wp:cNvGraphicFramePr>
+              <a:graphicFrameLocks xmlns:a="http://schemas.openxmlformats.org/drawingml/2006/main" noChangeAspect="1"/>
+            </wp:cNvGraphicFramePr>
+            <a:graphic xmlns:a="http://schemas.openxmlformats.org/drawingml/2006/main">
+              <a:graphicData uri="http://schemas.openxmlformats.org/drawingml/2006/picture">
+                <pic:pic xmlns:pic="http://schemas.openxmlformats.org/drawingml/2006/picture">
+                  <pic:nvPicPr>
+                    <pic:cNvPr id="1" name=""/>
+                    <pic:cNvPicPr/>
+                  </pic:nvPicPr>
+                  <pic:blipFill>
+                    <a:blip r:embed="rId27"/>
+                    <a:stretch>
+                      <a:fillRect/>
+                    </a:stretch>
+                  </pic:blipFill>
+                  <pic:spPr>
+                    <a:xfrm>
+                      <a:off x="0" y="0"/>
+                      <a:ext cx="6120130" cy="3315335"/>
+                    </a:xfrm>
+                    <a:prstGeom prst="rect">
+                      <a:avLst/>
+                    </a:prstGeom>
+                  </pic:spPr>
+                </pic:pic>
+              </a:graphicData>
+            </a:graphic>
+          </wp:inline>
+        </w:drawing>
+      </w:r>
+    </w:p>
+    <w:p>
+      <w:r>
+        <w:t>Aveva un tipo di autenticazione differente da quella standard.</w:t>
+      </w:r>
+    </w:p>
+    <w:p>
+      <w:r>
+        <w:t>Conseguentemente ho creato un utente</w:t>
+      </w:r>
+      <w:r>
+        <w:t xml:space="preserve"> ulteriore impiegando il tipo di autenticazione standard. Facendo partire il server non si sono verificati errori: </w:t>
+      </w:r>
+      <w:proofErr w:type="spellStart"/>
+      <w:r>
+        <w:t>Sequelize</w:t>
+      </w:r>
+      <w:proofErr w:type="spellEnd"/>
+      <w:r>
+        <w:t xml:space="preserve"> si connette con MySQL.</w:t>
+      </w:r>
+    </w:p>
+    <w:p>
+      <w:r>
+        <w:rPr>
+          <w:noProof/>
+        </w:rPr>
+        <w:drawing>
+          <wp:inline distT="0" distB="0" distL="0" distR="0" wp14:anchorId="77EFA4A4" wp14:editId="0F4E824D">
+            <wp:extent cx="6120130" cy="3315335"/>
+            <wp:effectExtent l="0" t="0" r="0" b="0"/>
+            <wp:docPr id="3" name="Immagine 3"/>
+            <wp:cNvGraphicFramePr>
+              <a:graphicFrameLocks xmlns:a="http://schemas.openxmlformats.org/drawingml/2006/main" noChangeAspect="1"/>
+            </wp:cNvGraphicFramePr>
+            <a:graphic xmlns:a="http://schemas.openxmlformats.org/drawingml/2006/main">
+              <a:graphicData uri="http://schemas.openxmlformats.org/drawingml/2006/picture">
+                <pic:pic xmlns:pic="http://schemas.openxmlformats.org/drawingml/2006/picture">
+                  <pic:nvPicPr>
+                    <pic:cNvPr id="1" name=""/>
+                    <pic:cNvPicPr/>
+                  </pic:nvPicPr>
+                  <pic:blipFill>
+                    <a:blip r:embed="rId28"/>
+                    <a:stretch>
+                      <a:fillRect/>
+                    </a:stretch>
+                  </pic:blipFill>
+                  <pic:spPr>
+                    <a:xfrm>
+                      <a:off x="0" y="0"/>
+                      <a:ext cx="6120130" cy="3315335"/>
+                    </a:xfrm>
+                    <a:prstGeom prst="rect">
+                      <a:avLst/>
+                    </a:prstGeom>
+                  </pic:spPr>
+                </pic:pic>
+              </a:graphicData>
+            </a:graphic>
+          </wp:inline>
+        </w:drawing>
+      </w:r>
+    </w:p>
+    <w:p/>
     <w:sectPr>
       <w:pgSz w:w="11906" w:h="16838"/>
       <w:pgMar w:top="1417" w:right="1134" w:bottom="1134" w:left="1134" w:header="708" w:footer="708" w:gutter="0"/>

</xml_diff>

<commit_message>
created user card, but not tested
</commit_message>
<xml_diff>
--- a/docs/Diario di bordo Progettino Autenticazione.docx
+++ b/docs/Diario di bordo Progettino Autenticazione.docx
@@ -1932,6 +1932,43 @@
             </a:graphic>
           </wp:inline>
         </w:drawing>
+      </w:r>
+    </w:p>
+    <w:p>
+      <w:r>
+        <w:t>23.11.2022</w:t>
+      </w:r>
+    </w:p>
+    <w:p>
+      <w:r>
+        <w:t>Inserire la visualizzazione dell’utente loggato (card).</w:t>
+      </w:r>
+      <w:r>
+        <w:t xml:space="preserve"> Kitchen </w:t>
+      </w:r>
+      <w:proofErr w:type="spellStart"/>
+      <w:r>
+        <w:t>sink</w:t>
+      </w:r>
+      <w:proofErr w:type="spellEnd"/>
+      <w:r>
+        <w:t xml:space="preserve"> da </w:t>
+      </w:r>
+      <w:hyperlink r:id="rId29" w:history="1">
+        <w:r>
+          <w:rPr>
+            <w:rStyle w:val="Collegamentoipertestuale"/>
+          </w:rPr>
+          <w:t>https://react-bootstrap.github.io/components/cards/</w:t>
+        </w:r>
+      </w:hyperlink>
+      <w:r>
+        <w:t xml:space="preserve"> .</w:t>
+      </w:r>
+    </w:p>
+    <w:p>
+      <w:r>
+        <w:t>Creata la card utente, ma è da testare.</w:t>
       </w:r>
     </w:p>
     <w:p/>

</xml_diff>

<commit_message>
create le routes a livello di frontend e inserita la 'redirezione' nei bottoni
</commit_message>
<xml_diff>
--- a/docs/Diario di bordo Progettino Autenticazione.docx
+++ b/docs/Diario di bordo Progettino Autenticazione.docx
@@ -1969,6 +1969,172 @@
     <w:p>
       <w:r>
         <w:t>Creata la card utente, ma è da testare.</w:t>
+      </w:r>
+    </w:p>
+    <w:p>
+      <w:r>
+        <w:t xml:space="preserve">Passare al </w:t>
+      </w:r>
+      <w:proofErr w:type="spellStart"/>
+      <w:r>
+        <w:t>routing</w:t>
+      </w:r>
+      <w:proofErr w:type="spellEnd"/>
+      <w:r>
+        <w:t xml:space="preserve"> anche lato client </w:t>
+      </w:r>
+      <w:hyperlink r:id="rId30" w:history="1">
+        <w:r>
+          <w:rPr>
+            <w:rStyle w:val="Collegamentoipertestuale"/>
+          </w:rPr>
+          <w:t>https://www.npmjs.com/package/react-router-dom</w:t>
+        </w:r>
+      </w:hyperlink>
+      <w:r>
+        <w:t xml:space="preserve"> . Si cambia dalla single page </w:t>
+      </w:r>
+      <w:proofErr w:type="spellStart"/>
+      <w:r>
+        <w:t>application</w:t>
+      </w:r>
+      <w:proofErr w:type="spellEnd"/>
+      <w:r>
+        <w:t xml:space="preserve"> al </w:t>
+      </w:r>
+      <w:proofErr w:type="spellStart"/>
+      <w:r>
+        <w:t>routing</w:t>
+      </w:r>
+      <w:proofErr w:type="spellEnd"/>
+      <w:r>
+        <w:t>.</w:t>
+      </w:r>
+    </w:p>
+    <w:p>
+      <w:proofErr w:type="spellStart"/>
+      <w:r>
+        <w:lastRenderedPageBreak/>
+        <w:t>Docs</w:t>
+      </w:r>
+      <w:proofErr w:type="spellEnd"/>
+      <w:r>
+        <w:t xml:space="preserve"> </w:t>
+      </w:r>
+      <w:hyperlink r:id="rId31" w:history="1">
+        <w:r>
+          <w:rPr>
+            <w:rStyle w:val="Collegamentoipertestuale"/>
+          </w:rPr>
+          <w:t>https://v5.reactrouter.com/web/guides/quick-start</w:t>
+        </w:r>
+      </w:hyperlink>
+      <w:r>
+        <w:t xml:space="preserve"> .</w:t>
+      </w:r>
+    </w:p>
+    <w:p>
+      <w:hyperlink r:id="rId32" w:history="1">
+        <w:r>
+          <w:rPr>
+            <w:rStyle w:val="Collegamentoipertestuale"/>
+          </w:rPr>
+          <w:t>https://www.geeksforgeeks.org/reactjs-router/#:~:text=React%20Router%20is%20a%20standard,how%20the%20React%20Router%20works</w:t>
+        </w:r>
+      </w:hyperlink>
+      <w:r>
+        <w:t>.</w:t>
+      </w:r>
+      <w:r>
+        <w:t xml:space="preserve"> Indica che Switch non è più un export della libreria ma è </w:t>
+      </w:r>
+      <w:proofErr w:type="spellStart"/>
+      <w:r>
+        <w:t>Routes</w:t>
+      </w:r>
+      <w:proofErr w:type="spellEnd"/>
+      <w:r>
+        <w:t>.</w:t>
+      </w:r>
+    </w:p>
+    <w:p>
+      <w:r>
+        <w:t xml:space="preserve">Effettuato il </w:t>
+      </w:r>
+      <w:proofErr w:type="spellStart"/>
+      <w:r>
+        <w:t>routing</w:t>
+      </w:r>
+      <w:proofErr w:type="spellEnd"/>
+    </w:p>
+    <w:p>
+      <w:pPr>
+        <w:pStyle w:val="Paragrafoelenco"/>
+        <w:numPr>
+          <w:ilvl w:val="0"/>
+          <w:numId w:val="2"/>
+        </w:numPr>
+      </w:pPr>
+      <w:r>
+        <w:t xml:space="preserve">“/” </w:t>
+      </w:r>
+      <w:r>
+        <w:sym w:font="Wingdings" w:char="F0E0"/>
+      </w:r>
+      <w:r>
+        <w:t xml:space="preserve"> login</w:t>
+      </w:r>
+    </w:p>
+    <w:p>
+      <w:pPr>
+        <w:pStyle w:val="Paragrafoelenco"/>
+        <w:numPr>
+          <w:ilvl w:val="0"/>
+          <w:numId w:val="2"/>
+        </w:numPr>
+      </w:pPr>
+      <w:r>
+        <w:t>“/</w:t>
+      </w:r>
+      <w:proofErr w:type="spellStart"/>
+      <w:r>
+        <w:t>register</w:t>
+      </w:r>
+      <w:proofErr w:type="spellEnd"/>
+      <w:r>
+        <w:t xml:space="preserve">” </w:t>
+      </w:r>
+      <w:r>
+        <w:sym w:font="Wingdings" w:char="F0E0"/>
+      </w:r>
+      <w:r>
+        <w:t xml:space="preserve"> </w:t>
+      </w:r>
+      <w:proofErr w:type="spellStart"/>
+      <w:r>
+        <w:t>form</w:t>
+      </w:r>
+      <w:proofErr w:type="spellEnd"/>
+      <w:r>
+        <w:t xml:space="preserve"> di registrazione</w:t>
+      </w:r>
+    </w:p>
+    <w:p>
+      <w:pPr>
+        <w:pStyle w:val="Paragrafoelenco"/>
+        <w:numPr>
+          <w:ilvl w:val="0"/>
+          <w:numId w:val="2"/>
+        </w:numPr>
+      </w:pPr>
+      <w:r>
+        <w:t xml:space="preserve">“/user” </w:t>
+      </w:r>
+      <w:r>
+        <w:sym w:font="Wingdings" w:char="F0E0"/>
+      </w:r>
+      <w:r>
+        <w:t xml:space="preserve"> la scheda utente</w:t>
       </w:r>
     </w:p>
     <w:p/>

</xml_diff>

<commit_message>
insert axios in registration component, tested route registration --> ok, insert password confirmation
</commit_message>
<xml_diff>
--- a/docs/Diario di bordo Progettino Autenticazione.docx
+++ b/docs/Diario di bordo Progettino Autenticazione.docx
@@ -2034,7 +2034,7 @@
       </w:r>
     </w:p>
     <w:p>
-      <w:hyperlink r:id="rId32" w:history="1">
+      <w:hyperlink r:id="rId32" w:anchor=":~:text=React%20Router%20is%20a%20standard,how%20the%20React%20Router%20works" w:history="1">
         <w:r>
           <w:rPr>
             <w:rStyle w:val="Collegamentoipertestuale"/>
@@ -2135,6 +2135,40 @@
       </w:r>
       <w:r>
         <w:t xml:space="preserve"> la scheda utente</w:t>
+      </w:r>
+    </w:p>
+    <w:p>
+      <w:r>
+        <w:t>24.11.2022</w:t>
+      </w:r>
+    </w:p>
+    <w:p>
+      <w:r>
+        <w:t xml:space="preserve">Sistemo la registrazione. Probabilmente, per praticità, il tutto verrà poi gestito da una </w:t>
+      </w:r>
+      <w:proofErr w:type="spellStart"/>
+      <w:r>
+        <w:t>route</w:t>
+      </w:r>
+      <w:proofErr w:type="spellEnd"/>
+      <w:r>
+        <w:t xml:space="preserve"> unica; magari user.</w:t>
+      </w:r>
+    </w:p>
+    <w:p>
+      <w:r>
+        <w:t xml:space="preserve">Inserito il controllo per il match della password </w:t>
+      </w:r>
+      <w:hyperlink r:id="rId33" w:history="1">
+        <w:r>
+          <w:rPr>
+            <w:rStyle w:val="Collegamentoipertestuale"/>
+          </w:rPr>
+          <w:t>https://www.positronx.io/add-confirm-password-validation-in-react-with-hook-form/</w:t>
+        </w:r>
+      </w:hyperlink>
+      <w:r>
+        <w:t xml:space="preserve"> .</w:t>
       </w:r>
     </w:p>
     <w:p/>

</xml_diff>

<commit_message>
insert formdata object and his hooks and add it to the axios post request, add column created_at and updated_at into the db
</commit_message>
<xml_diff>
--- a/docs/Diario di bordo Progettino Autenticazione.docx
+++ b/docs/Diario di bordo Progettino Autenticazione.docx
@@ -2169,6 +2169,188 @@
       </w:hyperlink>
       <w:r>
         <w:t xml:space="preserve"> .</w:t>
+      </w:r>
+    </w:p>
+    <w:p>
+      <w:r>
+        <w:t xml:space="preserve">Ora scrivo la re-direzione dopo la corretta registrazione. </w:t>
+      </w:r>
+      <w:hyperlink r:id="rId34" w:history="1">
+        <w:r>
+          <w:rPr>
+            <w:rStyle w:val="Collegamentoipertestuale"/>
+          </w:rPr>
+          <w:t>https://stackoverflow.com/questions/53900739/redirection-using-axios-and-react</w:t>
+        </w:r>
+      </w:hyperlink>
+      <w:r>
+        <w:t xml:space="preserve"> . Installato </w:t>
+      </w:r>
+      <w:proofErr w:type="spellStart"/>
+      <w:r>
+        <w:t>react</w:t>
+      </w:r>
+      <w:proofErr w:type="spellEnd"/>
+      <w:r>
+        <w:t xml:space="preserve">-router per importare </w:t>
+      </w:r>
+      <w:proofErr w:type="spellStart"/>
+      <w:r>
+        <w:t>Redirect</w:t>
+      </w:r>
+      <w:proofErr w:type="spellEnd"/>
+      <w:r>
+        <w:t>.</w:t>
+      </w:r>
+    </w:p>
+    <w:p>
+      <w:r>
+        <w:t>Ho sistemato il post, in parte, l’errore generato è ora differente a livello di server</w:t>
+      </w:r>
+    </w:p>
+    <w:p>
+      <w:r>
+        <w:rPr>
+          <w:noProof/>
+        </w:rPr>
+        <w:drawing>
+          <wp:inline distT="0" distB="0" distL="0" distR="0" wp14:anchorId="44A86687" wp14:editId="3D598D68">
+            <wp:extent cx="6120130" cy="3315335"/>
+            <wp:effectExtent l="0" t="0" r="0" b="0"/>
+            <wp:docPr id="4" name="Immagine 4"/>
+            <wp:cNvGraphicFramePr>
+              <a:graphicFrameLocks xmlns:a="http://schemas.openxmlformats.org/drawingml/2006/main" noChangeAspect="1"/>
+            </wp:cNvGraphicFramePr>
+            <a:graphic xmlns:a="http://schemas.openxmlformats.org/drawingml/2006/main">
+              <a:graphicData uri="http://schemas.openxmlformats.org/drawingml/2006/picture">
+                <pic:pic xmlns:pic="http://schemas.openxmlformats.org/drawingml/2006/picture">
+                  <pic:nvPicPr>
+                    <pic:cNvPr id="1" name=""/>
+                    <pic:cNvPicPr/>
+                  </pic:nvPicPr>
+                  <pic:blipFill>
+                    <a:blip r:embed="rId35"/>
+                    <a:stretch>
+                      <a:fillRect/>
+                    </a:stretch>
+                  </pic:blipFill>
+                  <pic:spPr>
+                    <a:xfrm>
+                      <a:off x="0" y="0"/>
+                      <a:ext cx="6120130" cy="3315335"/>
+                    </a:xfrm>
+                    <a:prstGeom prst="rect">
+                      <a:avLst/>
+                    </a:prstGeom>
+                  </pic:spPr>
+                </pic:pic>
+              </a:graphicData>
+            </a:graphic>
+          </wp:inline>
+        </w:drawing>
+      </w:r>
+    </w:p>
+    <w:p>
+      <w:r>
+        <w:t xml:space="preserve">Sembra che sia dovuto al </w:t>
+      </w:r>
+      <w:proofErr w:type="spellStart"/>
+      <w:r>
+        <w:t>createdAt</w:t>
+      </w:r>
+      <w:proofErr w:type="spellEnd"/>
+      <w:r>
+        <w:t xml:space="preserve"> e </w:t>
+      </w:r>
+      <w:proofErr w:type="spellStart"/>
+      <w:r>
+        <w:t>updatedAt</w:t>
+      </w:r>
+      <w:proofErr w:type="spellEnd"/>
+      <w:r>
+        <w:t>. Devo capire come risolvere, ossia come inserire automaticamente le date.</w:t>
+      </w:r>
+    </w:p>
+    <w:p>
+      <w:r>
+        <w:t xml:space="preserve">Ho creato le colonne nella tabella users in </w:t>
+      </w:r>
+      <w:proofErr w:type="spellStart"/>
+      <w:r>
+        <w:t>mysql</w:t>
+      </w:r>
+      <w:proofErr w:type="spellEnd"/>
+      <w:r>
+        <w:t xml:space="preserve"> </w:t>
+      </w:r>
+      <w:proofErr w:type="spellStart"/>
+      <w:r>
+        <w:t>workbench</w:t>
+      </w:r>
+      <w:proofErr w:type="spellEnd"/>
+      <w:r>
+        <w:t>.</w:t>
+      </w:r>
+    </w:p>
+    <w:p>
+      <w:r>
+        <w:t xml:space="preserve">Nonostante l’inserimento delle colonne nel </w:t>
+      </w:r>
+      <w:proofErr w:type="spellStart"/>
+      <w:r>
+        <w:t>db</w:t>
+      </w:r>
+      <w:proofErr w:type="spellEnd"/>
+      <w:r>
+        <w:t xml:space="preserve"> l’errore persiste.</w:t>
+      </w:r>
+    </w:p>
+    <w:p>
+      <w:pPr>
+        <w:rPr>
+          <w:noProof/>
+        </w:rPr>
+      </w:pPr>
+      <w:r>
+        <w:rPr>
+          <w:noProof/>
+        </w:rPr>
+        <w:lastRenderedPageBreak/>
+        <w:drawing>
+          <wp:inline distT="0" distB="0" distL="0" distR="0" wp14:anchorId="4A0DF964" wp14:editId="7680EF79">
+            <wp:extent cx="6120130" cy="3315335"/>
+            <wp:effectExtent l="0" t="0" r="0" b="0"/>
+            <wp:docPr id="5" name="Immagine 5"/>
+            <wp:cNvGraphicFramePr>
+              <a:graphicFrameLocks xmlns:a="http://schemas.openxmlformats.org/drawingml/2006/main" noChangeAspect="1"/>
+            </wp:cNvGraphicFramePr>
+            <a:graphic xmlns:a="http://schemas.openxmlformats.org/drawingml/2006/main">
+              <a:graphicData uri="http://schemas.openxmlformats.org/drawingml/2006/picture">
+                <pic:pic xmlns:pic="http://schemas.openxmlformats.org/drawingml/2006/picture">
+                  <pic:nvPicPr>
+                    <pic:cNvPr id="1" name=""/>
+                    <pic:cNvPicPr/>
+                  </pic:nvPicPr>
+                  <pic:blipFill>
+                    <a:blip r:embed="rId36"/>
+                    <a:stretch>
+                      <a:fillRect/>
+                    </a:stretch>
+                  </pic:blipFill>
+                  <pic:spPr>
+                    <a:xfrm>
+                      <a:off x="0" y="0"/>
+                      <a:ext cx="6120130" cy="3315335"/>
+                    </a:xfrm>
+                    <a:prstGeom prst="rect">
+                      <a:avLst/>
+                    </a:prstGeom>
+                  </pic:spPr>
+                </pic:pic>
+              </a:graphicData>
+            </a:graphic>
+          </wp:inline>
+        </w:drawing>
       </w:r>
     </w:p>
     <w:p/>

</xml_diff>

<commit_message>
disabled timestamps in the sequelize has fixed the db error: updatedAt in the field list; do the redirection in case of successed post a new user and verification; the new user is saved in the db
</commit_message>
<xml_diff>
--- a/docs/Diario di bordo Progettino Autenticazione.docx
+++ b/docs/Diario di bordo Progettino Autenticazione.docx
@@ -266,17 +266,12 @@
         <w:t xml:space="preserve">Attenzione: </w:t>
       </w:r>
       <w:proofErr w:type="spellStart"/>
-      <w:proofErr w:type="gramStart"/>
       <w:r>
         <w:t>getByPlaceholderText</w:t>
       </w:r>
       <w:proofErr w:type="spellEnd"/>
       <w:r>
-        <w:t>(</w:t>
-      </w:r>
-      <w:proofErr w:type="gramEnd"/>
-      <w:r>
-        <w:t xml:space="preserve">) può causare problemi se esistono più </w:t>
+        <w:t xml:space="preserve">() può causare problemi se esistono più </w:t>
       </w:r>
       <w:proofErr w:type="spellStart"/>
       <w:r>
@@ -292,15 +287,7 @@
       </w:r>
       <w:proofErr w:type="spellEnd"/>
       <w:r>
-        <w:t xml:space="preserve"> password’). </w:t>
-      </w:r>
-      <w:proofErr w:type="gramStart"/>
-      <w:r>
-        <w:t>Infatti</w:t>
-      </w:r>
-      <w:proofErr w:type="gramEnd"/>
-      <w:r>
-        <w:t xml:space="preserve"> </w:t>
+        <w:t xml:space="preserve"> password’). Infatti </w:t>
       </w:r>
       <w:hyperlink r:id="rId10" w:history="1">
         <w:r>
@@ -539,14 +526,9 @@
       </w:r>
     </w:p>
     <w:p>
-      <w:proofErr w:type="gramStart"/>
       <w:r>
         <w:lastRenderedPageBreak/>
-        <w:t>Inoltre</w:t>
-      </w:r>
-      <w:proofErr w:type="gramEnd"/>
-      <w:r>
-        <w:t xml:space="preserve"> sembra intelligente impiegare uno schema sfruttando </w:t>
+        <w:t xml:space="preserve">Inoltre sembra intelligente impiegare uno schema sfruttando </w:t>
       </w:r>
       <w:proofErr w:type="spellStart"/>
       <w:r>
@@ -706,18 +688,13 @@
       </w:r>
       <w:proofErr w:type="spellEnd"/>
       <w:r>
-        <w:t xml:space="preserve"> e per lavorare con il </w:t>
-      </w:r>
-      <w:proofErr w:type="gramStart"/>
-      <w:r>
-        <w:t>file .</w:t>
+        <w:t xml:space="preserve"> e per lavorare con il file .</w:t>
       </w:r>
       <w:proofErr w:type="spellStart"/>
       <w:r>
         <w:t>env</w:t>
       </w:r>
       <w:proofErr w:type="spellEnd"/>
-      <w:proofErr w:type="gramEnd"/>
       <w:r>
         <w:t>.</w:t>
       </w:r>
@@ -822,13 +799,8 @@
           <w:color w:val="000000"/>
         </w:rPr>
       </w:pPr>
-      <w:proofErr w:type="gramStart"/>
-      <w:r>
-        <w:t>Tuttavia</w:t>
-      </w:r>
-      <w:proofErr w:type="gramEnd"/>
-      <w:r>
-        <w:t xml:space="preserve"> si segnala su </w:t>
+      <w:r>
+        <w:t xml:space="preserve">Tuttavia si segnala su </w:t>
       </w:r>
       <w:proofErr w:type="spellStart"/>
       <w:r>
@@ -1348,24 +1320,240 @@
       </w:r>
       <w:proofErr w:type="spellEnd"/>
       <w:r>
+        <w:t xml:space="preserve"> { </w:t>
+      </w:r>
+      <w:proofErr w:type="spellStart"/>
+      <w:r>
+        <w:t>register</w:t>
+      </w:r>
+      <w:proofErr w:type="spellEnd"/>
+      <w:r>
+        <w:t xml:space="preserve">, </w:t>
+      </w:r>
+      <w:proofErr w:type="spellStart"/>
+      <w:r>
+        <w:t>handleSubmit</w:t>
+      </w:r>
+      <w:proofErr w:type="spellEnd"/>
+      <w:r>
+        <w:t xml:space="preserve">, </w:t>
+      </w:r>
+      <w:proofErr w:type="spellStart"/>
+      <w:r>
+        <w:t>formState</w:t>
+      </w:r>
+      <w:proofErr w:type="spellEnd"/>
+      <w:r>
+        <w:t xml:space="preserve">: { </w:t>
+      </w:r>
+      <w:proofErr w:type="spellStart"/>
+      <w:r>
+        <w:t>errors</w:t>
+      </w:r>
+      <w:proofErr w:type="spellEnd"/>
+      <w:r>
+        <w:t xml:space="preserve"> } } = </w:t>
+      </w:r>
+      <w:proofErr w:type="spellStart"/>
+      <w:r>
+        <w:t>useForm</w:t>
+      </w:r>
+      <w:proofErr w:type="spellEnd"/>
+      <w:r>
+        <w:t xml:space="preserve">({ </w:t>
+      </w:r>
+      <w:proofErr w:type="spellStart"/>
+      <w:r>
+        <w:t>resolver</w:t>
+      </w:r>
+      <w:proofErr w:type="spellEnd"/>
+      <w:r>
+        <w:t xml:space="preserve">: </w:t>
+      </w:r>
+      <w:proofErr w:type="spellStart"/>
+      <w:r>
+        <w:t>yupResolver</w:t>
+      </w:r>
+      <w:proofErr w:type="spellEnd"/>
+      <w:r>
+        <w:t>(schema)});</w:t>
+      </w:r>
+    </w:p>
+    <w:p>
+      <w:pPr>
+        <w:spacing w:after="0"/>
+      </w:pPr>
+      <w:r>
+        <w:t xml:space="preserve">  // </w:t>
+      </w:r>
+      <w:proofErr w:type="spellStart"/>
+      <w:r>
+        <w:t>onSubmit</w:t>
+      </w:r>
+      <w:proofErr w:type="spellEnd"/>
+      <w:r>
         <w:t xml:space="preserve"> </w:t>
       </w:r>
-      <w:proofErr w:type="gramStart"/>
-      <w:r>
-        <w:t xml:space="preserve">{ </w:t>
-      </w:r>
-      <w:proofErr w:type="spellStart"/>
-      <w:r>
-        <w:t>register</w:t>
-      </w:r>
-      <w:proofErr w:type="spellEnd"/>
-      <w:proofErr w:type="gramEnd"/>
+      <w:proofErr w:type="spellStart"/>
+      <w:r>
+        <w:t>function</w:t>
+      </w:r>
+      <w:proofErr w:type="spellEnd"/>
+      <w:r>
+        <w:t xml:space="preserve"> call on the </w:t>
+      </w:r>
+      <w:proofErr w:type="spellStart"/>
+      <w:r>
+        <w:t>nodejs</w:t>
+      </w:r>
+      <w:proofErr w:type="spellEnd"/>
+      <w:r>
+        <w:t xml:space="preserve"> </w:t>
+      </w:r>
+      <w:proofErr w:type="spellStart"/>
+      <w:r>
+        <w:t>backend</w:t>
+      </w:r>
+      <w:proofErr w:type="spellEnd"/>
+    </w:p>
+    <w:p>
+      <w:pPr>
+        <w:spacing w:after="0"/>
+      </w:pPr>
+      <w:r>
+        <w:t xml:space="preserve">  </w:t>
+      </w:r>
+      <w:proofErr w:type="spellStart"/>
+      <w:r>
+        <w:t>const</w:t>
+      </w:r>
+      <w:proofErr w:type="spellEnd"/>
+      <w:r>
+        <w:t xml:space="preserve"> </w:t>
+      </w:r>
+      <w:proofErr w:type="spellStart"/>
+      <w:r>
+        <w:t>onSubmit</w:t>
+      </w:r>
+      <w:proofErr w:type="spellEnd"/>
+      <w:r>
+        <w:t xml:space="preserve"> = data =&gt; {</w:t>
+      </w:r>
+    </w:p>
+    <w:p>
+      <w:pPr>
+        <w:spacing w:after="0"/>
+      </w:pPr>
+      <w:r>
+        <w:t xml:space="preserve">    </w:t>
+      </w:r>
+      <w:proofErr w:type="spellStart"/>
+      <w:r>
+        <w:t>axios.get</w:t>
+      </w:r>
+      <w:proofErr w:type="spellEnd"/>
+      <w:r>
+        <w:t>("/login").</w:t>
+      </w:r>
+      <w:proofErr w:type="spellStart"/>
+      <w:r>
+        <w:t>then</w:t>
+      </w:r>
+      <w:proofErr w:type="spellEnd"/>
+      <w:r>
+        <w:t>(</w:t>
+      </w:r>
+      <w:proofErr w:type="spellStart"/>
+      <w:r>
+        <w:t>response</w:t>
+      </w:r>
+      <w:proofErr w:type="spellEnd"/>
+      <w:r>
+        <w:t xml:space="preserve"> =&gt; {</w:t>
+      </w:r>
+    </w:p>
+    <w:p>
+      <w:pPr>
+        <w:spacing w:after="0"/>
+      </w:pPr>
+      <w:r>
+        <w:t xml:space="preserve">      console.log(</w:t>
+      </w:r>
+      <w:proofErr w:type="spellStart"/>
+      <w:r>
+        <w:t>response.data</w:t>
+      </w:r>
+      <w:proofErr w:type="spellEnd"/>
+      <w:r>
+        <w:t>);</w:t>
+      </w:r>
+    </w:p>
+    <w:p>
+      <w:pPr>
+        <w:spacing w:after="0"/>
+      </w:pPr>
+      <w:r>
+        <w:t xml:space="preserve">    })</w:t>
+      </w:r>
+    </w:p>
+    <w:p>
+      <w:pPr>
+        <w:spacing w:after="120"/>
+      </w:pPr>
+      <w:r>
+        <w:t xml:space="preserve">  };</w:t>
+      </w:r>
+    </w:p>
+    <w:p>
+      <w:pPr>
+        <w:spacing w:after="120"/>
+      </w:pPr>
+      <w:r>
+        <w:t xml:space="preserve">Le righe di codice di </w:t>
+      </w:r>
+      <w:proofErr w:type="spellStart"/>
+      <w:r>
+        <w:t>Axios</w:t>
+      </w:r>
+      <w:proofErr w:type="spellEnd"/>
+      <w:r>
+        <w:t xml:space="preserve"> sono state inserite nella funzione </w:t>
+      </w:r>
+      <w:proofErr w:type="spellStart"/>
+      <w:r>
+        <w:t>onSubmit</w:t>
+      </w:r>
+      <w:proofErr w:type="spellEnd"/>
+      <w:r>
+        <w:t xml:space="preserve"> presa grazie a </w:t>
+      </w:r>
+      <w:proofErr w:type="spellStart"/>
+      <w:r>
+        <w:t>yup</w:t>
+      </w:r>
+      <w:proofErr w:type="spellEnd"/>
+      <w:r>
+        <w:t>.</w:t>
+      </w:r>
+    </w:p>
+    <w:p>
+      <w:pPr>
+        <w:spacing w:after="120"/>
+      </w:pPr>
+      <w:r>
+        <w:t xml:space="preserve">Installati </w:t>
+      </w:r>
+      <w:proofErr w:type="spellStart"/>
+      <w:r>
+        <w:t>bcrypt</w:t>
+      </w:r>
+      <w:proofErr w:type="spellEnd"/>
       <w:r>
         <w:t xml:space="preserve">, </w:t>
       </w:r>
       <w:proofErr w:type="spellStart"/>
       <w:r>
-        <w:t>handleSubmit</w:t>
+        <w:t>Sequelize</w:t>
       </w:r>
       <w:proofErr w:type="spellEnd"/>
       <w:r>
@@ -1373,217 +1561,7 @@
       </w:r>
       <w:proofErr w:type="spellStart"/>
       <w:r>
-        <w:t>formState</w:t>
-      </w:r>
-      <w:proofErr w:type="spellEnd"/>
-      <w:r>
-        <w:t xml:space="preserve">: { </w:t>
-      </w:r>
-      <w:proofErr w:type="spellStart"/>
-      <w:r>
-        <w:t>errors</w:t>
-      </w:r>
-      <w:proofErr w:type="spellEnd"/>
-      <w:r>
-        <w:t xml:space="preserve"> } } = </w:t>
-      </w:r>
-      <w:proofErr w:type="spellStart"/>
-      <w:r>
-        <w:t>useForm</w:t>
-      </w:r>
-      <w:proofErr w:type="spellEnd"/>
-      <w:r>
-        <w:t xml:space="preserve">({ </w:t>
-      </w:r>
-      <w:proofErr w:type="spellStart"/>
-      <w:r>
-        <w:t>resolver</w:t>
-      </w:r>
-      <w:proofErr w:type="spellEnd"/>
-      <w:r>
-        <w:t xml:space="preserve">: </w:t>
-      </w:r>
-      <w:proofErr w:type="spellStart"/>
-      <w:r>
-        <w:t>yupResolver</w:t>
-      </w:r>
-      <w:proofErr w:type="spellEnd"/>
-      <w:r>
-        <w:t>(schema)});</w:t>
-      </w:r>
-    </w:p>
-    <w:p>
-      <w:pPr>
-        <w:spacing w:after="0"/>
-      </w:pPr>
-      <w:r>
-        <w:t xml:space="preserve">  // </w:t>
-      </w:r>
-      <w:proofErr w:type="spellStart"/>
-      <w:r>
-        <w:t>onSubmit</w:t>
-      </w:r>
-      <w:proofErr w:type="spellEnd"/>
-      <w:r>
-        <w:t xml:space="preserve"> </w:t>
-      </w:r>
-      <w:proofErr w:type="spellStart"/>
-      <w:r>
-        <w:t>function</w:t>
-      </w:r>
-      <w:proofErr w:type="spellEnd"/>
-      <w:r>
-        <w:t xml:space="preserve"> call on the </w:t>
-      </w:r>
-      <w:proofErr w:type="spellStart"/>
-      <w:r>
-        <w:t>nodejs</w:t>
-      </w:r>
-      <w:proofErr w:type="spellEnd"/>
-      <w:r>
-        <w:t xml:space="preserve"> </w:t>
-      </w:r>
-      <w:proofErr w:type="spellStart"/>
-      <w:r>
-        <w:t>backend</w:t>
-      </w:r>
-      <w:proofErr w:type="spellEnd"/>
-    </w:p>
-    <w:p>
-      <w:pPr>
-        <w:spacing w:after="0"/>
-      </w:pPr>
-      <w:r>
-        <w:t xml:space="preserve">  </w:t>
-      </w:r>
-      <w:proofErr w:type="spellStart"/>
-      <w:r>
-        <w:t>const</w:t>
-      </w:r>
-      <w:proofErr w:type="spellEnd"/>
-      <w:r>
-        <w:t xml:space="preserve"> </w:t>
-      </w:r>
-      <w:proofErr w:type="spellStart"/>
-      <w:r>
-        <w:t>onSubmit</w:t>
-      </w:r>
-      <w:proofErr w:type="spellEnd"/>
-      <w:r>
-        <w:t xml:space="preserve"> = data =&gt; {</w:t>
-      </w:r>
-    </w:p>
-    <w:p>
-      <w:pPr>
-        <w:spacing w:after="0"/>
-      </w:pPr>
-      <w:r>
-        <w:t xml:space="preserve">    </w:t>
-      </w:r>
-      <w:proofErr w:type="spellStart"/>
-      <w:r>
-        <w:t>axios.get</w:t>
-      </w:r>
-      <w:proofErr w:type="spellEnd"/>
-      <w:r>
-        <w:t>("/login"</w:t>
-      </w:r>
-      <w:proofErr w:type="gramStart"/>
-      <w:r>
-        <w:t>).</w:t>
-      </w:r>
-      <w:proofErr w:type="spellStart"/>
-      <w:r>
-        <w:t>then</w:t>
-      </w:r>
-      <w:proofErr w:type="spellEnd"/>
-      <w:proofErr w:type="gramEnd"/>
-      <w:r>
-        <w:t>(</w:t>
-      </w:r>
-      <w:proofErr w:type="spellStart"/>
-      <w:r>
-        <w:t>response</w:t>
-      </w:r>
-      <w:proofErr w:type="spellEnd"/>
-      <w:r>
-        <w:t xml:space="preserve"> =&gt; {</w:t>
-      </w:r>
-    </w:p>
-    <w:p>
-      <w:pPr>
-        <w:spacing w:after="0"/>
-      </w:pPr>
-      <w:r>
-        <w:t xml:space="preserve">      console.log(</w:t>
-      </w:r>
-      <w:proofErr w:type="spellStart"/>
-      <w:r>
-        <w:t>response.data</w:t>
-      </w:r>
-      <w:proofErr w:type="spellEnd"/>
-      <w:r>
-        <w:t>);</w:t>
-      </w:r>
-    </w:p>
-    <w:p>
-      <w:pPr>
-        <w:spacing w:after="0"/>
-      </w:pPr>
-      <w:r>
-        <w:t xml:space="preserve">    })</w:t>
-      </w:r>
-    </w:p>
-    <w:p>
-      <w:pPr>
-        <w:spacing w:after="120"/>
-      </w:pPr>
-      <w:r>
-        <w:t xml:space="preserve">  };</w:t>
-      </w:r>
-    </w:p>
-    <w:p>
-      <w:pPr>
-        <w:spacing w:after="120"/>
-      </w:pPr>
-      <w:r>
-        <w:t xml:space="preserve">Le righe di codice di </w:t>
-      </w:r>
-      <w:proofErr w:type="spellStart"/>
-      <w:r>
-        <w:t>Axios</w:t>
-      </w:r>
-      <w:proofErr w:type="spellEnd"/>
-      <w:r>
-        <w:t xml:space="preserve"> sono state inserite nella funzione </w:t>
-      </w:r>
-      <w:proofErr w:type="spellStart"/>
-      <w:r>
-        <w:t>onSubmit</w:t>
-      </w:r>
-      <w:proofErr w:type="spellEnd"/>
-      <w:r>
-        <w:t xml:space="preserve"> presa grazie a </w:t>
-      </w:r>
-      <w:proofErr w:type="spellStart"/>
-      <w:r>
-        <w:t>yup</w:t>
-      </w:r>
-      <w:proofErr w:type="spellEnd"/>
-      <w:r>
-        <w:t>.</w:t>
-      </w:r>
-    </w:p>
-    <w:p>
-      <w:pPr>
-        <w:spacing w:after="120"/>
-      </w:pPr>
-      <w:r>
-        <w:t xml:space="preserve">Installati </w:t>
-      </w:r>
-      <w:proofErr w:type="spellStart"/>
-      <w:r>
-        <w:t>bcrypt</w:t>
+        <w:t>nodemon</w:t>
       </w:r>
       <w:proofErr w:type="spellEnd"/>
       <w:r>
@@ -1591,7 +1569,7 @@
       </w:r>
       <w:proofErr w:type="spellStart"/>
       <w:r>
-        <w:t>Sequelize</w:t>
+        <w:t>jsonwebtoken</w:t>
       </w:r>
       <w:proofErr w:type="spellEnd"/>
       <w:r>
@@ -1599,38 +1577,17 @@
       </w:r>
       <w:proofErr w:type="spellStart"/>
       <w:r>
-        <w:t>nodemon</w:t>
-      </w:r>
-      <w:proofErr w:type="spellEnd"/>
-      <w:r>
-        <w:t xml:space="preserve">, </w:t>
-      </w:r>
-      <w:proofErr w:type="spellStart"/>
-      <w:r>
-        <w:t>jsonwebtoken</w:t>
-      </w:r>
-      <w:proofErr w:type="spellEnd"/>
-      <w:r>
-        <w:t xml:space="preserve">, </w:t>
-      </w:r>
-      <w:proofErr w:type="spellStart"/>
-      <w:r>
         <w:t>dotenv</w:t>
       </w:r>
       <w:proofErr w:type="spellEnd"/>
       <w:r>
-        <w:t xml:space="preserve"> (per lavorare con il </w:t>
-      </w:r>
-      <w:proofErr w:type="gramStart"/>
-      <w:r>
-        <w:t>file .</w:t>
+        <w:t xml:space="preserve"> (per lavorare con il file .</w:t>
       </w:r>
       <w:proofErr w:type="spellStart"/>
       <w:r>
         <w:t>env</w:t>
       </w:r>
       <w:proofErr w:type="spellEnd"/>
-      <w:proofErr w:type="gramEnd"/>
       <w:r>
         <w:t xml:space="preserve">) </w:t>
       </w:r>
@@ -1716,15 +1673,7 @@
       </w:r>
       <w:proofErr w:type="spellEnd"/>
       <w:r>
-        <w:t xml:space="preserve"> le date future rispetto a oggi (new </w:t>
-      </w:r>
-      <w:proofErr w:type="gramStart"/>
-      <w:r>
-        <w:t>Date(</w:t>
-      </w:r>
-      <w:proofErr w:type="gramEnd"/>
-      <w:r>
-        <w:t>)). Bisogna velocizzare il passaggio alle date passate per ora limitato al salto di mese in mese.</w:t>
+        <w:t xml:space="preserve"> le date future rispetto a oggi (new Date()). Bisogna velocizzare il passaggio alle date passate per ora limitato al salto di mese in mese.</w:t>
       </w:r>
       <w:r>
         <w:t xml:space="preserve"> E aggiungere il </w:t>
@@ -2351,6 +2300,157 @@
             </a:graphic>
           </wp:inline>
         </w:drawing>
+      </w:r>
+    </w:p>
+    <w:p>
+      <w:r>
+        <w:t xml:space="preserve">Provo anche a creare una </w:t>
+      </w:r>
+      <w:proofErr w:type="spellStart"/>
+      <w:r>
+        <w:t>verification</w:t>
+      </w:r>
+      <w:proofErr w:type="spellEnd"/>
+      <w:r>
+        <w:t>.</w:t>
+      </w:r>
+      <w:r>
+        <w:t xml:space="preserve"> Continua a esserci il problema, allora ho disattivato il </w:t>
+      </w:r>
+      <w:proofErr w:type="spellStart"/>
+      <w:r>
+        <w:t>timestamps</w:t>
+      </w:r>
+      <w:proofErr w:type="spellEnd"/>
+      <w:r>
+        <w:t xml:space="preserve"> per l’intero database </w:t>
+      </w:r>
+      <w:hyperlink r:id="rId37" w:history="1">
+        <w:r>
+          <w:rPr>
+            <w:rStyle w:val="Collegamentoipertestuale"/>
+          </w:rPr>
+          <w:t>https://stackoverflow.com/questions/20386402/sequelize-unknown-column-createdat-in-field-list</w:t>
+        </w:r>
+      </w:hyperlink>
+      <w:r>
+        <w:t xml:space="preserve"> .</w:t>
+      </w:r>
+    </w:p>
+    <w:p>
+      <w:r>
+        <w:t xml:space="preserve">Così sembra funzionare, inoltre </w:t>
+      </w:r>
+      <w:proofErr w:type="spellStart"/>
+      <w:r>
+        <w:t>birthday</w:t>
+      </w:r>
+      <w:proofErr w:type="spellEnd"/>
+      <w:r>
+        <w:t xml:space="preserve"> nel </w:t>
+      </w:r>
+      <w:proofErr w:type="spellStart"/>
+      <w:r>
+        <w:t>db</w:t>
+      </w:r>
+      <w:proofErr w:type="spellEnd"/>
+      <w:r>
+        <w:t xml:space="preserve"> è stata cambiata in </w:t>
+      </w:r>
+      <w:proofErr w:type="spellStart"/>
+      <w:r>
+        <w:t>datetime</w:t>
+      </w:r>
+      <w:proofErr w:type="spellEnd"/>
+      <w:r>
+        <w:t xml:space="preserve"> da </w:t>
+      </w:r>
+      <w:proofErr w:type="spellStart"/>
+      <w:r>
+        <w:t>timestamp</w:t>
+      </w:r>
+      <w:proofErr w:type="spellEnd"/>
+      <w:r>
+        <w:t xml:space="preserve">, per il modello con </w:t>
+      </w:r>
+      <w:proofErr w:type="spellStart"/>
+      <w:r>
+        <w:t>sequelize</w:t>
+      </w:r>
+      <w:proofErr w:type="spellEnd"/>
+      <w:r>
+        <w:t xml:space="preserve"> (</w:t>
+      </w:r>
+      <w:hyperlink r:id="rId38" w:history="1">
+        <w:r>
+          <w:rPr>
+            <w:rStyle w:val="Collegamentoipertestuale"/>
+          </w:rPr>
+          <w:t>https://sequelize.org/docs/v6/core-concepts/model-basics/#data-types</w:t>
+        </w:r>
+      </w:hyperlink>
+      <w:r>
+        <w:t xml:space="preserve"> ).</w:t>
+      </w:r>
+      <w:r>
+        <w:t xml:space="preserve"> New Date() crea l’istanza anche dell’orario, ma con </w:t>
+      </w:r>
+      <w:proofErr w:type="spellStart"/>
+      <w:r>
+        <w:t>toDateString</w:t>
+      </w:r>
+      <w:proofErr w:type="spellEnd"/>
+      <w:r>
+        <w:t>() dovrei ottenere unicamente la data selezionata</w:t>
+      </w:r>
+      <w:r>
+        <w:t xml:space="preserve"> (</w:t>
+      </w:r>
+      <w:hyperlink r:id="rId39" w:history="1">
+        <w:r>
+          <w:rPr>
+            <w:rStyle w:val="Collegamentoipertestuale"/>
+          </w:rPr>
+          <w:t>https://developer.mozilla.org/en-US/docs/Web/JavaScript/Reference/Global_Objects/Date/toDateString</w:t>
+        </w:r>
+      </w:hyperlink>
+      <w:r>
+        <w:t xml:space="preserve"> )</w:t>
+      </w:r>
+      <w:r>
+        <w:t>, questo sembrerebbe funzionare meglio, testato in un interprete online (</w:t>
+      </w:r>
+      <w:hyperlink r:id="rId40" w:history="1">
+        <w:r>
+          <w:rPr>
+            <w:rStyle w:val="Collegamentoipertestuale"/>
+          </w:rPr>
+          <w:t>https://stackoverflow.com/questions/2013255/how-to-get-year-month-day-from-a-date-object</w:t>
+        </w:r>
+      </w:hyperlink>
+      <w:r>
+        <w:t xml:space="preserve"> ).</w:t>
+      </w:r>
+    </w:p>
+    <w:p>
+      <w:proofErr w:type="spellStart"/>
+      <w:r>
+        <w:t>Redirect</w:t>
+      </w:r>
+      <w:proofErr w:type="spellEnd"/>
+      <w:r>
+        <w:t xml:space="preserve"> ora funziona </w:t>
+      </w:r>
+      <w:hyperlink r:id="rId41" w:history="1">
+        <w:r>
+          <w:rPr>
+            <w:rStyle w:val="Collegamentoipertestuale"/>
+          </w:rPr>
+          <w:t>https://www.geeksforgeeks.org/how-to-redirect-to-a-relative-url-in-javascript/</w:t>
+        </w:r>
+      </w:hyperlink>
+      <w:r>
+        <w:t xml:space="preserve"> .</w:t>
       </w:r>
     </w:p>
     <w:p/>
@@ -3061,6 +3161,18 @@
       <w:contextualSpacing/>
     </w:pPr>
   </w:style>
+  <w:style w:type="character" w:styleId="Collegamentovisitato">
+    <w:name w:val="FollowedHyperlink"/>
+    <w:basedOn w:val="Carpredefinitoparagrafo"/>
+    <w:uiPriority w:val="99"/>
+    <w:semiHidden/>
+    <w:unhideWhenUsed/>
+    <w:rsid w:val="007B26C3"/>
+    <w:rPr>
+      <w:color w:val="954F72" w:themeColor="followedHyperlink"/>
+      <w:u w:val="single"/>
+    </w:rPr>
+  </w:style>
 </w:styles>
 </file>
 

</xml_diff>

<commit_message>
coded the login backend, not yet tested
</commit_message>
<xml_diff>
--- a/docs/Diario di bordo Progettino Autenticazione.docx
+++ b/docs/Diario di bordo Progettino Autenticazione.docx
@@ -1,6 +1,6 @@
 
 <file path=word/document.xml><?xml version="1.0" encoding="utf-8"?>
-<w:document xmlns:wpc="http://schemas.microsoft.com/office/word/2010/wordprocessingCanvas" xmlns:cx="http://schemas.microsoft.com/office/drawing/2014/chartex" xmlns:cx1="http://schemas.microsoft.com/office/drawing/2015/9/8/chartex" xmlns:cx2="http://schemas.microsoft.com/office/drawing/2015/10/21/chartex" xmlns:cx3="http://schemas.microsoft.com/office/drawing/2016/5/9/chartex" xmlns:cx4="http://schemas.microsoft.com/office/drawing/2016/5/10/chartex" xmlns:cx5="http://schemas.microsoft.com/office/drawing/2016/5/11/chartex" xmlns:cx6="http://schemas.microsoft.com/office/drawing/2016/5/12/chartex" xmlns:cx7="http://schemas.microsoft.com/office/drawing/2016/5/13/chartex" xmlns:cx8="http://schemas.microsoft.com/office/drawing/2016/5/14/chartex" xmlns:mc="http://schemas.openxmlformats.org/markup-compatibility/2006" xmlns:aink="http://schemas.microsoft.com/office/drawing/2016/ink" xmlns:am3d="http://schemas.microsoft.com/office/drawing/2017/model3d" xmlns:o="urn:schemas-microsoft-com:office:office" xmlns:r="http://schemas.openxmlformats.org/officeDocument/2006/relationships" xmlns:m="http://schemas.openxmlformats.org/officeDocument/2006/math" xmlns:v="urn:schemas-microsoft-com:vml" xmlns:wp14="http://schemas.microsoft.com/office/word/2010/wordprocessingDrawing" xmlns:wp="http://schemas.openxmlformats.org/drawingml/2006/wordprocessingDrawing" xmlns:w10="urn:schemas-microsoft-com:office:word" xmlns:w="http://schemas.openxmlformats.org/wordprocessingml/2006/main" xmlns:w14="http://schemas.microsoft.com/office/word/2010/wordml" xmlns:w15="http://schemas.microsoft.com/office/word/2012/wordml" xmlns:w16cex="http://schemas.microsoft.com/office/word/2018/wordml/cex" xmlns:w16cid="http://schemas.microsoft.com/office/word/2016/wordml/cid" xmlns:w16="http://schemas.microsoft.com/office/word/2018/wordml" xmlns:w16sdtdh="http://schemas.microsoft.com/office/word/2020/wordml/sdtdatahash" xmlns:w16se="http://schemas.microsoft.com/office/word/2015/wordml/symex" xmlns:wpg="http://schemas.microsoft.com/office/word/2010/wordprocessingGroup" xmlns:wpi="http://schemas.microsoft.com/office/word/2010/wordprocessingInk" xmlns:wne="http://schemas.microsoft.com/office/word/2006/wordml" xmlns:wps="http://schemas.microsoft.com/office/word/2010/wordprocessingShape" mc:Ignorable="w14 w15 w16se w16cid w16 w16cex w16sdtdh wp14">
+<w:document xmlns:wpc="http://schemas.microsoft.com/office/word/2010/wordprocessingCanvas" xmlns:cx="http://schemas.microsoft.com/office/drawing/2014/chartex" xmlns:cx1="http://schemas.microsoft.com/office/drawing/2015/9/8/chartex" xmlns:cx2="http://schemas.microsoft.com/office/drawing/2015/10/21/chartex" xmlns:cx3="http://schemas.microsoft.com/office/drawing/2016/5/9/chartex" xmlns:cx4="http://schemas.microsoft.com/office/drawing/2016/5/10/chartex" xmlns:cx5="http://schemas.microsoft.com/office/drawing/2016/5/11/chartex" xmlns:cx6="http://schemas.microsoft.com/office/drawing/2016/5/12/chartex" xmlns:cx7="http://schemas.microsoft.com/office/drawing/2016/5/13/chartex" xmlns:cx8="http://schemas.microsoft.com/office/drawing/2016/5/14/chartex" xmlns:mc="http://schemas.openxmlformats.org/markup-compatibility/2006" xmlns:aink="http://schemas.microsoft.com/office/drawing/2016/ink" xmlns:am3d="http://schemas.microsoft.com/office/drawing/2017/model3d" xmlns:o="urn:schemas-microsoft-com:office:office" xmlns:oel="http://schemas.microsoft.com/office/2019/extlst" xmlns:r="http://schemas.openxmlformats.org/officeDocument/2006/relationships" xmlns:m="http://schemas.openxmlformats.org/officeDocument/2006/math" xmlns:v="urn:schemas-microsoft-com:vml" xmlns:wp14="http://schemas.microsoft.com/office/word/2010/wordprocessingDrawing" xmlns:wp="http://schemas.openxmlformats.org/drawingml/2006/wordprocessingDrawing" xmlns:w10="urn:schemas-microsoft-com:office:word" xmlns:w="http://schemas.openxmlformats.org/wordprocessingml/2006/main" xmlns:w14="http://schemas.microsoft.com/office/word/2010/wordml" xmlns:w15="http://schemas.microsoft.com/office/word/2012/wordml" xmlns:w16cex="http://schemas.microsoft.com/office/word/2018/wordml/cex" xmlns:w16cid="http://schemas.microsoft.com/office/word/2016/wordml/cid" xmlns:w16="http://schemas.microsoft.com/office/word/2018/wordml" xmlns:w16sdtdh="http://schemas.microsoft.com/office/word/2020/wordml/sdtdatahash" xmlns:w16se="http://schemas.microsoft.com/office/word/2015/wordml/symex" xmlns:wpg="http://schemas.microsoft.com/office/word/2010/wordprocessingGroup" xmlns:wpi="http://schemas.microsoft.com/office/word/2010/wordprocessingInk" xmlns:wne="http://schemas.microsoft.com/office/word/2006/wordml" xmlns:wps="http://schemas.microsoft.com/office/word/2010/wordprocessingShape" mc:Ignorable="w14 w15 w16se w16cid w16 w16cex w16sdtdh wp14">
   <w:body>
     <w:p>
       <w:r>
@@ -2381,7 +2381,7 @@
       <w:r>
         <w:t xml:space="preserve"> (</w:t>
       </w:r>
-      <w:hyperlink r:id="rId38" w:history="1">
+      <w:hyperlink r:id="rId38" w:anchor="data-types" w:history="1">
         <w:r>
           <w:rPr>
             <w:rStyle w:val="Collegamentoipertestuale"/>
@@ -2453,6 +2453,17 @@
         <w:t xml:space="preserve"> .</w:t>
       </w:r>
     </w:p>
+    <w:p>
+      <w:r>
+        <w:t>25.11.2022</w:t>
+      </w:r>
+    </w:p>
+    <w:p>
+      <w:r>
+        <w:t>Gestito il login a livello di codice, da testare. In ordine: si controlla l’esistenza dell’utente, si controlla che l’account sia verificato, si controlla che la password sia corretta. Se tutti questi check sono corretti si crea e si invia il token.</w:t>
+      </w:r>
+    </w:p>
+    <w:p/>
     <w:p/>
     <w:sectPr>
       <w:pgSz w:w="11906" w:h="16838"/>
@@ -2465,7 +2476,7 @@
 </file>
 
 <file path=word/numbering.xml><?xml version="1.0" encoding="utf-8"?>
-<w:numbering xmlns:wpc="http://schemas.microsoft.com/office/word/2010/wordprocessingCanvas" xmlns:cx="http://schemas.microsoft.com/office/drawing/2014/chartex" xmlns:cx1="http://schemas.microsoft.com/office/drawing/2015/9/8/chartex" xmlns:cx2="http://schemas.microsoft.com/office/drawing/2015/10/21/chartex" xmlns:cx3="http://schemas.microsoft.com/office/drawing/2016/5/9/chartex" xmlns:cx4="http://schemas.microsoft.com/office/drawing/2016/5/10/chartex" xmlns:cx5="http://schemas.microsoft.com/office/drawing/2016/5/11/chartex" xmlns:cx6="http://schemas.microsoft.com/office/drawing/2016/5/12/chartex" xmlns:cx7="http://schemas.microsoft.com/office/drawing/2016/5/13/chartex" xmlns:cx8="http://schemas.microsoft.com/office/drawing/2016/5/14/chartex" xmlns:mc="http://schemas.openxmlformats.org/markup-compatibility/2006" xmlns:aink="http://schemas.microsoft.com/office/drawing/2016/ink" xmlns:am3d="http://schemas.microsoft.com/office/drawing/2017/model3d" xmlns:o="urn:schemas-microsoft-com:office:office" xmlns:r="http://schemas.openxmlformats.org/officeDocument/2006/relationships" xmlns:m="http://schemas.openxmlformats.org/officeDocument/2006/math" xmlns:v="urn:schemas-microsoft-com:vml" xmlns:wp14="http://schemas.microsoft.com/office/word/2010/wordprocessingDrawing" xmlns:wp="http://schemas.openxmlformats.org/drawingml/2006/wordprocessingDrawing" xmlns:w10="urn:schemas-microsoft-com:office:word" xmlns:w="http://schemas.openxmlformats.org/wordprocessingml/2006/main" xmlns:w14="http://schemas.microsoft.com/office/word/2010/wordml" xmlns:w15="http://schemas.microsoft.com/office/word/2012/wordml" xmlns:w16cex="http://schemas.microsoft.com/office/word/2018/wordml/cex" xmlns:w16cid="http://schemas.microsoft.com/office/word/2016/wordml/cid" xmlns:w16="http://schemas.microsoft.com/office/word/2018/wordml" xmlns:w16sdtdh="http://schemas.microsoft.com/office/word/2020/wordml/sdtdatahash" xmlns:w16se="http://schemas.microsoft.com/office/word/2015/wordml/symex" xmlns:wpg="http://schemas.microsoft.com/office/word/2010/wordprocessingGroup" xmlns:wpi="http://schemas.microsoft.com/office/word/2010/wordprocessingInk" xmlns:wne="http://schemas.microsoft.com/office/word/2006/wordml" xmlns:wps="http://schemas.microsoft.com/office/word/2010/wordprocessingShape" mc:Ignorable="w14 w15 w16se w16cid w16 w16cex w16sdtdh wp14">
+<w:numbering xmlns:wpc="http://schemas.microsoft.com/office/word/2010/wordprocessingCanvas" xmlns:cx="http://schemas.microsoft.com/office/drawing/2014/chartex" xmlns:cx1="http://schemas.microsoft.com/office/drawing/2015/9/8/chartex" xmlns:cx2="http://schemas.microsoft.com/office/drawing/2015/10/21/chartex" xmlns:cx3="http://schemas.microsoft.com/office/drawing/2016/5/9/chartex" xmlns:cx4="http://schemas.microsoft.com/office/drawing/2016/5/10/chartex" xmlns:cx5="http://schemas.microsoft.com/office/drawing/2016/5/11/chartex" xmlns:cx6="http://schemas.microsoft.com/office/drawing/2016/5/12/chartex" xmlns:cx7="http://schemas.microsoft.com/office/drawing/2016/5/13/chartex" xmlns:cx8="http://schemas.microsoft.com/office/drawing/2016/5/14/chartex" xmlns:mc="http://schemas.openxmlformats.org/markup-compatibility/2006" xmlns:aink="http://schemas.microsoft.com/office/drawing/2016/ink" xmlns:am3d="http://schemas.microsoft.com/office/drawing/2017/model3d" xmlns:o="urn:schemas-microsoft-com:office:office" xmlns:oel="http://schemas.microsoft.com/office/2019/extlst" xmlns:r="http://schemas.openxmlformats.org/officeDocument/2006/relationships" xmlns:m="http://schemas.openxmlformats.org/officeDocument/2006/math" xmlns:v="urn:schemas-microsoft-com:vml" xmlns:wp14="http://schemas.microsoft.com/office/word/2010/wordprocessingDrawing" xmlns:wp="http://schemas.openxmlformats.org/drawingml/2006/wordprocessingDrawing" xmlns:w10="urn:schemas-microsoft-com:office:word" xmlns:w="http://schemas.openxmlformats.org/wordprocessingml/2006/main" xmlns:w14="http://schemas.microsoft.com/office/word/2010/wordml" xmlns:w15="http://schemas.microsoft.com/office/word/2012/wordml" xmlns:w16cex="http://schemas.microsoft.com/office/word/2018/wordml/cex" xmlns:w16cid="http://schemas.microsoft.com/office/word/2016/wordml/cid" xmlns:w16="http://schemas.microsoft.com/office/word/2018/wordml" xmlns:w16sdtdh="http://schemas.microsoft.com/office/word/2020/wordml/sdtdatahash" xmlns:w16se="http://schemas.microsoft.com/office/word/2015/wordml/symex" xmlns:wpg="http://schemas.microsoft.com/office/word/2010/wordprocessingGroup" xmlns:wpi="http://schemas.microsoft.com/office/word/2010/wordprocessingInk" xmlns:wne="http://schemas.microsoft.com/office/word/2006/wordml" xmlns:wps="http://schemas.microsoft.com/office/word/2010/wordprocessingShape" mc:Ignorable="w14 w15 w16se w16cid w16 w16cex w16sdtdh wp14">
   <w:abstractNum w:abstractNumId="0" w15:restartNumberingAfterBreak="0">
     <w:nsid w:val="1B525B85"/>
     <w:multiLevelType w:val="hybridMultilevel"/>
@@ -2692,10 +2703,10 @@
       </w:rPr>
     </w:lvl>
   </w:abstractNum>
-  <w:num w:numId="1">
+  <w:num w:numId="1" w16cid:durableId="1685277804">
     <w:abstractNumId w:val="1"/>
   </w:num>
-  <w:num w:numId="2">
+  <w:num w:numId="2" w16cid:durableId="309793831">
     <w:abstractNumId w:val="0"/>
   </w:num>
 </w:numbering>

</xml_diff>

<commit_message>
created message component; partially manage backend reponse in the frontend
</commit_message>
<xml_diff>
--- a/docs/Diario di bordo Progettino Autenticazione.docx
+++ b/docs/Diario di bordo Progettino Autenticazione.docx
@@ -14,39 +14,7 @@
     </w:p>
     <w:p>
       <w:r>
-        <w:t xml:space="preserve">Creati progetti </w:t>
-      </w:r>
-      <w:proofErr w:type="spellStart"/>
-      <w:r>
-        <w:t>backend</w:t>
-      </w:r>
-      <w:proofErr w:type="spellEnd"/>
-      <w:r>
-        <w:t xml:space="preserve"> (</w:t>
-      </w:r>
-      <w:proofErr w:type="spellStart"/>
-      <w:r>
-        <w:t>nodejs</w:t>
-      </w:r>
-      <w:proofErr w:type="spellEnd"/>
-      <w:r>
-        <w:t xml:space="preserve"> express) e </w:t>
-      </w:r>
-      <w:proofErr w:type="spellStart"/>
-      <w:r>
-        <w:t>frontend</w:t>
-      </w:r>
-      <w:proofErr w:type="spellEnd"/>
-      <w:r>
-        <w:t xml:space="preserve"> (</w:t>
-      </w:r>
-      <w:proofErr w:type="spellStart"/>
-      <w:r>
-        <w:t>react</w:t>
-      </w:r>
-      <w:proofErr w:type="spellEnd"/>
-      <w:r>
-        <w:t>).</w:t>
+        <w:t>Creati progetti backend (nodejs express) e frontend (react).</w:t>
       </w:r>
     </w:p>
     <w:p>
@@ -56,60 +24,12 @@
     </w:p>
     <w:p>
       <w:r>
-        <w:t xml:space="preserve">Installato bootstrap e </w:t>
-      </w:r>
-      <w:proofErr w:type="spellStart"/>
-      <w:r>
-        <w:t>react</w:t>
-      </w:r>
-      <w:proofErr w:type="spellEnd"/>
-      <w:r>
-        <w:t xml:space="preserve">-bootstrap. </w:t>
-      </w:r>
-      <w:proofErr w:type="spellStart"/>
-      <w:r>
-        <w:t>Npn</w:t>
-      </w:r>
-      <w:proofErr w:type="spellEnd"/>
-      <w:r>
-        <w:t xml:space="preserve"> </w:t>
-      </w:r>
-      <w:proofErr w:type="spellStart"/>
-      <w:r>
-        <w:t>install</w:t>
-      </w:r>
-      <w:proofErr w:type="spellEnd"/>
-      <w:r>
-        <w:t>.</w:t>
-      </w:r>
-    </w:p>
-    <w:p>
-      <w:r>
-        <w:t xml:space="preserve">Creati i files componenti login e </w:t>
-      </w:r>
-      <w:proofErr w:type="spellStart"/>
-      <w:r>
-        <w:t>registration</w:t>
-      </w:r>
-      <w:proofErr w:type="spellEnd"/>
-      <w:r>
-        <w:t xml:space="preserve"> </w:t>
-      </w:r>
-      <w:proofErr w:type="spellStart"/>
-      <w:r>
-        <w:t>js</w:t>
-      </w:r>
-      <w:proofErr w:type="spellEnd"/>
-      <w:r>
-        <w:t xml:space="preserve">. Forms presi da </w:t>
-      </w:r>
-      <w:proofErr w:type="spellStart"/>
-      <w:r>
-        <w:t>react</w:t>
-      </w:r>
-      <w:proofErr w:type="spellEnd"/>
-      <w:r>
-        <w:t>-bootstrap.</w:t>
+        <w:t>Installato bootstrap e react-bootstrap. Npn install.</w:t>
+      </w:r>
+    </w:p>
+    <w:p>
+      <w:r>
+        <w:t>Creati i files componenti login e registration js. Forms presi da react-bootstrap.</w:t>
       </w:r>
     </w:p>
     <w:p>
@@ -151,15 +71,7 @@
         </w:numPr>
       </w:pPr>
       <w:r>
-        <w:t xml:space="preserve">Scrivere i test per login e </w:t>
-      </w:r>
-      <w:proofErr w:type="spellStart"/>
-      <w:r>
-        <w:t>registration</w:t>
-      </w:r>
-      <w:proofErr w:type="spellEnd"/>
-      <w:r>
-        <w:t>!!!</w:t>
+        <w:t>Scrivere i test per login e registration!!!</w:t>
       </w:r>
     </w:p>
     <w:p>
@@ -226,28 +138,12 @@
     <w:p/>
     <w:p>
       <w:r>
-        <w:t xml:space="preserve">Scritti dei test. Vado a verificare che i componenti vengano </w:t>
-      </w:r>
-      <w:proofErr w:type="spellStart"/>
-      <w:r>
-        <w:t>renderizzati</w:t>
-      </w:r>
-      <w:proofErr w:type="spellEnd"/>
-      <w:r>
-        <w:t xml:space="preserve"> correttamente ricercandone le parti nello schermo.</w:t>
-      </w:r>
-    </w:p>
-    <w:p>
-      <w:r>
-        <w:t>‘</w:t>
-      </w:r>
-      <w:proofErr w:type="spellStart"/>
-      <w:r>
-        <w:t>It</w:t>
-      </w:r>
-      <w:proofErr w:type="spellEnd"/>
-      <w:r>
-        <w:t xml:space="preserve">’ e ‘test’ sono essenzialmente lo stesso “comando” </w:t>
+        <w:t>Scritti dei test. Vado a verificare che i componenti vengano renderizzati correttamente ricercandone le parti nello schermo.</w:t>
+      </w:r>
+    </w:p>
+    <w:p>
+      <w:r>
+        <w:t xml:space="preserve">‘It’ e ‘test’ sono essenzialmente lo stesso “comando” </w:t>
       </w:r>
       <w:hyperlink r:id="rId9" w:history="1">
         <w:r>
@@ -263,31 +159,7 @@
     </w:p>
     <w:p>
       <w:r>
-        <w:t xml:space="preserve">Attenzione: </w:t>
-      </w:r>
-      <w:proofErr w:type="spellStart"/>
-      <w:r>
-        <w:t>getByPlaceholderText</w:t>
-      </w:r>
-      <w:proofErr w:type="spellEnd"/>
-      <w:r>
-        <w:t xml:space="preserve">() può causare problemi se esistono più </w:t>
-      </w:r>
-      <w:proofErr w:type="spellStart"/>
-      <w:r>
-        <w:t>placeholder</w:t>
-      </w:r>
-      <w:proofErr w:type="spellEnd"/>
-      <w:r>
-        <w:t xml:space="preserve"> con il medesimo testo o parte di esso (es. ‘Password’ e ‘</w:t>
-      </w:r>
-      <w:proofErr w:type="spellStart"/>
-      <w:r>
-        <w:t>Confirm</w:t>
-      </w:r>
-      <w:proofErr w:type="spellEnd"/>
-      <w:r>
-        <w:t xml:space="preserve"> password’). Infatti </w:t>
+        <w:t xml:space="preserve">Attenzione: getByPlaceholderText() può causare problemi se esistono più placeholder con il medesimo testo o parte di esso (es. ‘Password’ e ‘Confirm password’). Infatti </w:t>
       </w:r>
       <w:hyperlink r:id="rId10" w:history="1">
         <w:r>
@@ -298,94 +170,32 @@
         </w:r>
       </w:hyperlink>
       <w:r>
-        <w:t xml:space="preserve"> suggerisce di usare in alternativa ‘</w:t>
-      </w:r>
-      <w:proofErr w:type="spellStart"/>
-      <w:r>
-        <w:t>getByLabelText</w:t>
-      </w:r>
-      <w:proofErr w:type="spellEnd"/>
-      <w:r>
-        <w:t>’, o quantomeno indica che ‘</w:t>
-      </w:r>
-      <w:proofErr w:type="spellStart"/>
-      <w:r>
-        <w:t>getByPlaceholderText</w:t>
-      </w:r>
-      <w:proofErr w:type="spellEnd"/>
-      <w:r>
-        <w:t>’ non ne è un buon sostituto.</w:t>
+        <w:t xml:space="preserve"> suggerisce di usare in alternativa ‘getByLabelText’, o quantomeno indica che ‘getByPlaceholderText’ non ne è un buon sostituto.</w:t>
       </w:r>
     </w:p>
     <w:p>
       <w:r>
         <w:t xml:space="preserve">Per eseguire i test si impiega il comando </w:t>
       </w:r>
-      <w:proofErr w:type="spellStart"/>
       <w:r>
         <w:rPr>
           <w:b/>
           <w:bCs/>
         </w:rPr>
-        <w:t>npm</w:t>
-      </w:r>
-      <w:proofErr w:type="spellEnd"/>
-      <w:r>
-        <w:rPr>
-          <w:b/>
-          <w:bCs/>
-        </w:rPr>
-        <w:t xml:space="preserve"> test</w:t>
+        <w:t>npm test</w:t>
       </w:r>
       <w:r>
         <w:t>.</w:t>
       </w:r>
     </w:p>
     <w:p>
-      <w:proofErr w:type="spellStart"/>
-      <w:r>
-        <w:t>Rifattorizzato</w:t>
-      </w:r>
-      <w:proofErr w:type="spellEnd"/>
-      <w:r>
-        <w:t>: creata la cartella “__test__” allo stesso livello della cartella “</w:t>
-      </w:r>
-      <w:proofErr w:type="spellStart"/>
-      <w:r>
-        <w:t>components</w:t>
-      </w:r>
-      <w:proofErr w:type="spellEnd"/>
-      <w:r>
-        <w:t>”.</w:t>
-      </w:r>
-    </w:p>
-    <w:p>
-      <w:r>
-        <w:t xml:space="preserve">Il </w:t>
-      </w:r>
-      <w:proofErr w:type="spellStart"/>
-      <w:r>
-        <w:t>button</w:t>
-      </w:r>
-      <w:proofErr w:type="spellEnd"/>
-      <w:r>
-        <w:t xml:space="preserve"> con variazione ‘link’ non sembra essere recuperabile tramite </w:t>
-      </w:r>
-      <w:proofErr w:type="spellStart"/>
-      <w:r>
-        <w:t>getByRole</w:t>
-      </w:r>
-      <w:proofErr w:type="spellEnd"/>
-      <w:r>
-        <w:t xml:space="preserve"> (per recuperare il </w:t>
-      </w:r>
-      <w:proofErr w:type="spellStart"/>
-      <w:r>
-        <w:t>button</w:t>
-      </w:r>
-      <w:proofErr w:type="spellEnd"/>
-      <w:r>
-        <w:t xml:space="preserve"> </w:t>
+      <w:r>
+        <w:t>Rifattorizzato: creata la cartella “__test__” allo stesso livello della cartella “components”.</w:t>
+      </w:r>
+    </w:p>
+    <w:p>
+      <w:r>
+        <w:t xml:space="preserve">Il button con variazione ‘link’ non sembra essere recuperabile tramite getByRole (per recuperare il button </w:t>
       </w:r>
       <w:hyperlink r:id="rId11" w:history="1">
         <w:r>
@@ -396,15 +206,7 @@
         </w:r>
       </w:hyperlink>
       <w:r>
-        <w:t xml:space="preserve"> ). Allora ho impiegato </w:t>
-      </w:r>
-      <w:proofErr w:type="spellStart"/>
-      <w:r>
-        <w:t>getByText</w:t>
-      </w:r>
-      <w:proofErr w:type="spellEnd"/>
-      <w:r>
-        <w:t xml:space="preserve"> </w:t>
+        <w:t xml:space="preserve"> ). Allora ho impiegato getByText </w:t>
       </w:r>
       <w:hyperlink r:id="rId12" w:history="1">
         <w:r>
@@ -425,39 +227,7 @@
     </w:p>
     <w:p>
       <w:r>
-        <w:t xml:space="preserve">Validazione dei </w:t>
-      </w:r>
-      <w:proofErr w:type="spellStart"/>
-      <w:r>
-        <w:t>form</w:t>
-      </w:r>
-      <w:proofErr w:type="spellEnd"/>
-      <w:r>
-        <w:t xml:space="preserve"> in </w:t>
-      </w:r>
-      <w:proofErr w:type="spellStart"/>
-      <w:r>
-        <w:t>react</w:t>
-      </w:r>
-      <w:proofErr w:type="spellEnd"/>
-      <w:r>
-        <w:t xml:space="preserve"> con </w:t>
-      </w:r>
-      <w:proofErr w:type="spellStart"/>
-      <w:r>
-        <w:t>react</w:t>
-      </w:r>
-      <w:proofErr w:type="spellEnd"/>
-      <w:r>
-        <w:t>-hook-</w:t>
-      </w:r>
-      <w:proofErr w:type="spellStart"/>
-      <w:r>
-        <w:t>form</w:t>
-      </w:r>
-      <w:proofErr w:type="spellEnd"/>
-      <w:r>
-        <w:t xml:space="preserve">: </w:t>
+        <w:t xml:space="preserve">Validazione dei form in react con react-hook-form: </w:t>
       </w:r>
       <w:hyperlink r:id="rId13" w:history="1">
         <w:r>
@@ -487,15 +257,7 @@
     </w:p>
     <w:p>
       <w:r>
-        <w:t xml:space="preserve">Nota: in </w:t>
-      </w:r>
-      <w:proofErr w:type="spellStart"/>
-      <w:r>
-        <w:t>react</w:t>
-      </w:r>
-      <w:proofErr w:type="spellEnd"/>
-      <w:r>
-        <w:t xml:space="preserve"> per le proprietà si procede come segue, passando un oggetto </w:t>
+        <w:t xml:space="preserve">Nota: in react per le proprietà si procede come segue, passando un oggetto </w:t>
       </w:r>
       <w:hyperlink r:id="rId15" w:history="1">
         <w:r>
@@ -528,62 +290,15 @@
     <w:p>
       <w:r>
         <w:lastRenderedPageBreak/>
-        <w:t xml:space="preserve">Inoltre sembra intelligente impiegare uno schema sfruttando </w:t>
-      </w:r>
-      <w:proofErr w:type="spellStart"/>
-      <w:r>
-        <w:t>Yup</w:t>
-      </w:r>
-      <w:proofErr w:type="spellEnd"/>
-      <w:r>
-        <w:t xml:space="preserve"> così da evitare di inserire nel </w:t>
-      </w:r>
-      <w:proofErr w:type="spellStart"/>
-      <w:r>
-        <w:t>form</w:t>
-      </w:r>
-      <w:proofErr w:type="spellEnd"/>
-      <w:r>
-        <w:t xml:space="preserve"> le varie validazioni. </w:t>
-      </w:r>
-      <w:proofErr w:type="spellStart"/>
-      <w:r>
-        <w:t>npm</w:t>
-      </w:r>
-      <w:proofErr w:type="spellEnd"/>
-      <w:r>
-        <w:t xml:space="preserve"> </w:t>
-      </w:r>
-      <w:proofErr w:type="spellStart"/>
-      <w:r>
-        <w:t>install</w:t>
-      </w:r>
-      <w:proofErr w:type="spellEnd"/>
-      <w:r>
-        <w:t xml:space="preserve"> @hookform/resolvers </w:t>
-      </w:r>
-      <w:proofErr w:type="spellStart"/>
-      <w:r>
-        <w:t>yup</w:t>
-      </w:r>
-      <w:proofErr w:type="spellEnd"/>
-    </w:p>
-    <w:p>
-      <w:proofErr w:type="spellStart"/>
-      <w:r>
-        <w:t>Refactoring</w:t>
-      </w:r>
-      <w:proofErr w:type="spellEnd"/>
-      <w:r>
-        <w:t xml:space="preserve"> nello schema </w:t>
-      </w:r>
-      <w:proofErr w:type="spellStart"/>
-      <w:r>
-        <w:t>yup</w:t>
-      </w:r>
-      <w:proofErr w:type="spellEnd"/>
-      <w:r>
-        <w:t>.</w:t>
+        <w:t xml:space="preserve">Inoltre sembra intelligente impiegare uno schema sfruttando Yup così da evitare di inserire nel form le varie validazioni. </w:t>
+      </w:r>
+      <w:r>
+        <w:t>npm install @hookform/resolvers yup</w:t>
+      </w:r>
+    </w:p>
+    <w:p>
+      <w:r>
+        <w:t>Refactoring nello schema yup.</w:t>
       </w:r>
     </w:p>
     <w:p>
@@ -604,23 +319,7 @@
     </w:p>
     <w:p>
       <w:r>
-        <w:t xml:space="preserve">Aggiunti altri campi al </w:t>
-      </w:r>
-      <w:proofErr w:type="spellStart"/>
-      <w:r>
-        <w:t>form</w:t>
-      </w:r>
-      <w:proofErr w:type="spellEnd"/>
-      <w:r>
-        <w:t xml:space="preserve"> di registrazione: nome, cognome, descrizione di sé stessi, data di nascita (con </w:t>
-      </w:r>
-      <w:proofErr w:type="spellStart"/>
-      <w:r>
-        <w:t>datepicker</w:t>
-      </w:r>
-      <w:proofErr w:type="spellEnd"/>
-      <w:r>
-        <w:t xml:space="preserve"> (</w:t>
+        <w:t>Aggiunti altri campi al form di registrazione: nome, cognome, descrizione di sé stessi, data di nascita (con datepicker (</w:t>
       </w:r>
       <w:hyperlink r:id="rId18" w:history="1">
         <w:r>
@@ -641,15 +340,7 @@
     </w:p>
     <w:p>
       <w:r>
-        <w:t xml:space="preserve">Devo capire come validare la data e come impostare il </w:t>
-      </w:r>
-      <w:proofErr w:type="spellStart"/>
-      <w:r>
-        <w:t>datepicker</w:t>
-      </w:r>
-      <w:proofErr w:type="spellEnd"/>
-      <w:r>
-        <w:t xml:space="preserve"> affinché sia più immediato tornare indietro nel tempo (ora andrebbe di mese in mese, ma già per me è lunga tornare indietro rapidamente e sono nato nel ’93…).</w:t>
+        <w:t>Devo capire come validare la data e come impostare il datepicker affinché sia più immediato tornare indietro nel tempo (ora andrebbe di mese in mese, ma già per me è lunga tornare indietro rapidamente e sono nato nel ’93…).</w:t>
       </w:r>
     </w:p>
     <w:p>
@@ -664,39 +355,10 @@
     </w:p>
     <w:p>
       <w:r>
-        <w:t xml:space="preserve">Installare </w:t>
-      </w:r>
-      <w:proofErr w:type="spellStart"/>
-      <w:r>
-        <w:t>Sequelize</w:t>
-      </w:r>
-      <w:proofErr w:type="spellEnd"/>
-      <w:r>
-        <w:t xml:space="preserve">, </w:t>
-      </w:r>
-      <w:proofErr w:type="spellStart"/>
-      <w:r>
-        <w:t>bcrypt</w:t>
-      </w:r>
-      <w:proofErr w:type="spellEnd"/>
-      <w:r>
-        <w:t xml:space="preserve">, </w:t>
-      </w:r>
-      <w:proofErr w:type="spellStart"/>
-      <w:r>
-        <w:t>jsonwebtoken</w:t>
-      </w:r>
-      <w:proofErr w:type="spellEnd"/>
-      <w:r>
-        <w:t xml:space="preserve"> e per lavorare con il file .</w:t>
-      </w:r>
-      <w:proofErr w:type="spellStart"/>
-      <w:r>
-        <w:t>env</w:t>
-      </w:r>
-      <w:proofErr w:type="spellEnd"/>
-      <w:r>
-        <w:t>.</w:t>
+        <w:t xml:space="preserve">Installare Sequelize, bcrypt, </w:t>
+      </w:r>
+      <w:r>
+        <w:t>jsonwebtoken e per lavorare con il file .env.</w:t>
       </w:r>
     </w:p>
     <w:p>
@@ -717,68 +379,12 @@
         </w:r>
       </w:hyperlink>
       <w:r>
-        <w:t xml:space="preserve"> nel package </w:t>
-      </w:r>
-      <w:proofErr w:type="spellStart"/>
-      <w:r>
-        <w:t>json</w:t>
-      </w:r>
-      <w:proofErr w:type="spellEnd"/>
-      <w:r>
-        <w:t xml:space="preserve"> del </w:t>
-      </w:r>
-      <w:proofErr w:type="spellStart"/>
-      <w:r>
-        <w:t>frontend</w:t>
-      </w:r>
-      <w:proofErr w:type="spellEnd"/>
-      <w:r>
-        <w:t xml:space="preserve"> in modo da collegarlo al </w:t>
-      </w:r>
-      <w:proofErr w:type="spellStart"/>
-      <w:r>
-        <w:t>backend</w:t>
-      </w:r>
-      <w:proofErr w:type="spellEnd"/>
-      <w:r>
-        <w:t>.</w:t>
-      </w:r>
-    </w:p>
-    <w:p>
-      <w:r>
-        <w:t xml:space="preserve">Ora, si potrebbe impiegare uno </w:t>
-      </w:r>
-      <w:proofErr w:type="spellStart"/>
-      <w:r>
-        <w:t>useEffect</w:t>
-      </w:r>
-      <w:proofErr w:type="spellEnd"/>
-      <w:r>
-        <w:t xml:space="preserve"> per seguire la fetch verso </w:t>
-      </w:r>
-      <w:proofErr w:type="spellStart"/>
-      <w:r>
-        <w:t>l’api</w:t>
-      </w:r>
-      <w:proofErr w:type="spellEnd"/>
-      <w:r>
-        <w:t xml:space="preserve"> del </w:t>
-      </w:r>
-      <w:proofErr w:type="spellStart"/>
-      <w:r>
-        <w:t>backend</w:t>
-      </w:r>
-      <w:proofErr w:type="spellEnd"/>
-      <w:r>
-        <w:t xml:space="preserve">, ma sembra leggermente più laborioso rispetto all’impiego di </w:t>
-      </w:r>
-      <w:proofErr w:type="spellStart"/>
-      <w:r>
-        <w:t>axios</w:t>
-      </w:r>
-      <w:proofErr w:type="spellEnd"/>
-      <w:r>
-        <w:t xml:space="preserve"> (37mio di download settimanali) </w:t>
+        <w:t xml:space="preserve"> nel package json del frontend in modo da collegarlo al backend.</w:t>
+      </w:r>
+    </w:p>
+    <w:p>
+      <w:r>
+        <w:t xml:space="preserve">Ora, si potrebbe impiegare uno useEffect per seguire la fetch verso l’api del backend, ma sembra leggermente più laborioso rispetto all’impiego di axios (37mio di download settimanali) </w:t>
       </w:r>
       <w:hyperlink r:id="rId20" w:history="1">
         <w:r>
@@ -800,15 +406,7 @@
         </w:rPr>
       </w:pPr>
       <w:r>
-        <w:t xml:space="preserve">Tuttavia si segnala su </w:t>
-      </w:r>
-      <w:proofErr w:type="spellStart"/>
-      <w:r>
-        <w:t>cve</w:t>
-      </w:r>
-      <w:proofErr w:type="spellEnd"/>
-      <w:r>
-        <w:t xml:space="preserve"> un problema risalente al 2021 </w:t>
+        <w:t xml:space="preserve">Tuttavia si segnala su cve un problema risalente al 2021 </w:t>
       </w:r>
       <w:hyperlink r:id="rId21" w:history="1">
         <w:r>
@@ -821,106 +419,14 @@
       <w:r>
         <w:t xml:space="preserve"> in cui si parla di “</w:t>
       </w:r>
-      <w:proofErr w:type="spellStart"/>
       <w:r>
         <w:rPr>
           <w:rFonts w:cstheme="minorHAnsi"/>
           <w:color w:val="000000"/>
           <w:shd w:val="clear" w:color="auto" w:fill="FFFFFF"/>
         </w:rPr>
-        <w:t>axios</w:t>
-      </w:r>
-      <w:proofErr w:type="spellEnd"/>
-      <w:r>
-        <w:rPr>
-          <w:rFonts w:cstheme="minorHAnsi"/>
-          <w:color w:val="000000"/>
-          <w:shd w:val="clear" w:color="auto" w:fill="FFFFFF"/>
-        </w:rPr>
-        <w:t xml:space="preserve"> </w:t>
-      </w:r>
-      <w:proofErr w:type="spellStart"/>
-      <w:r>
-        <w:rPr>
-          <w:rFonts w:cstheme="minorHAnsi"/>
-          <w:color w:val="000000"/>
-          <w:shd w:val="clear" w:color="auto" w:fill="FFFFFF"/>
-        </w:rPr>
-        <w:t>is</w:t>
-      </w:r>
-      <w:proofErr w:type="spellEnd"/>
-      <w:r>
-        <w:rPr>
-          <w:rFonts w:cstheme="minorHAnsi"/>
-          <w:color w:val="000000"/>
-          <w:shd w:val="clear" w:color="auto" w:fill="FFFFFF"/>
-        </w:rPr>
-        <w:t xml:space="preserve"> </w:t>
-      </w:r>
-      <w:proofErr w:type="spellStart"/>
-      <w:r>
-        <w:rPr>
-          <w:rFonts w:cstheme="minorHAnsi"/>
-          <w:color w:val="000000"/>
-          <w:shd w:val="clear" w:color="auto" w:fill="FFFFFF"/>
-        </w:rPr>
-        <w:t>vulnerable</w:t>
-      </w:r>
-      <w:proofErr w:type="spellEnd"/>
-      <w:r>
-        <w:rPr>
-          <w:rFonts w:cstheme="minorHAnsi"/>
-          <w:color w:val="000000"/>
-          <w:shd w:val="clear" w:color="auto" w:fill="FFFFFF"/>
-        </w:rPr>
-        <w:t xml:space="preserve"> to </w:t>
-      </w:r>
-      <w:proofErr w:type="spellStart"/>
-      <w:r>
-        <w:rPr>
-          <w:rFonts w:cstheme="minorHAnsi"/>
-          <w:color w:val="000000"/>
-          <w:shd w:val="clear" w:color="auto" w:fill="FFFFFF"/>
-        </w:rPr>
-        <w:t>Inefficient</w:t>
-      </w:r>
-      <w:proofErr w:type="spellEnd"/>
-      <w:r>
-        <w:rPr>
-          <w:rFonts w:cstheme="minorHAnsi"/>
-          <w:color w:val="000000"/>
-          <w:shd w:val="clear" w:color="auto" w:fill="FFFFFF"/>
-        </w:rPr>
-        <w:t xml:space="preserve"> Regular </w:t>
-      </w:r>
-      <w:proofErr w:type="spellStart"/>
-      <w:r>
-        <w:rPr>
-          <w:rFonts w:cstheme="minorHAnsi"/>
-          <w:color w:val="000000"/>
-          <w:shd w:val="clear" w:color="auto" w:fill="FFFFFF"/>
-        </w:rPr>
-        <w:t>Expression</w:t>
-      </w:r>
-      <w:proofErr w:type="spellEnd"/>
-      <w:r>
-        <w:rPr>
-          <w:rFonts w:cstheme="minorHAnsi"/>
-          <w:color w:val="000000"/>
-          <w:shd w:val="clear" w:color="auto" w:fill="FFFFFF"/>
-        </w:rPr>
-        <w:t xml:space="preserve"> </w:t>
-      </w:r>
-      <w:proofErr w:type="spellStart"/>
-      <w:r>
-        <w:rPr>
-          <w:rFonts w:cstheme="minorHAnsi"/>
-          <w:color w:val="000000"/>
-          <w:shd w:val="clear" w:color="auto" w:fill="FFFFFF"/>
-        </w:rPr>
-        <w:t>Complexity</w:t>
-      </w:r>
-      <w:proofErr w:type="spellEnd"/>
+        <w:t>axios is vulnerable to Inefficient Regular Expression Complexity</w:t>
+      </w:r>
       <w:r>
         <w:rPr>
           <w:rFonts w:cstheme="minorHAnsi"/>
@@ -934,199 +440,7 @@
           <w:rFonts w:cstheme="minorHAnsi"/>
           <w:color w:val="000000"/>
         </w:rPr>
-        <w:t xml:space="preserve">The product </w:t>
-      </w:r>
-      <w:proofErr w:type="spellStart"/>
-      <w:r>
-        <w:rPr>
-          <w:rFonts w:cstheme="minorHAnsi"/>
-          <w:color w:val="000000"/>
-        </w:rPr>
-        <w:t>uses</w:t>
-      </w:r>
-      <w:proofErr w:type="spellEnd"/>
-      <w:r>
-        <w:rPr>
-          <w:rFonts w:cstheme="minorHAnsi"/>
-          <w:color w:val="000000"/>
-        </w:rPr>
-        <w:t xml:space="preserve"> a regular </w:t>
-      </w:r>
-      <w:proofErr w:type="spellStart"/>
-      <w:r>
-        <w:rPr>
-          <w:rFonts w:cstheme="minorHAnsi"/>
-          <w:color w:val="000000"/>
-        </w:rPr>
-        <w:t>expression</w:t>
-      </w:r>
-      <w:proofErr w:type="spellEnd"/>
-      <w:r>
-        <w:rPr>
-          <w:rFonts w:cstheme="minorHAnsi"/>
-          <w:color w:val="000000"/>
-        </w:rPr>
-        <w:t xml:space="preserve"> with an </w:t>
-      </w:r>
-      <w:proofErr w:type="spellStart"/>
-      <w:r>
-        <w:rPr>
-          <w:rFonts w:cstheme="minorHAnsi"/>
-          <w:color w:val="000000"/>
-        </w:rPr>
-        <w:t>inefficient</w:t>
-      </w:r>
-      <w:proofErr w:type="spellEnd"/>
-      <w:r>
-        <w:rPr>
-          <w:rFonts w:cstheme="minorHAnsi"/>
-          <w:color w:val="000000"/>
-        </w:rPr>
-        <w:t xml:space="preserve">, </w:t>
-      </w:r>
-      <w:proofErr w:type="spellStart"/>
-      <w:r>
-        <w:rPr>
-          <w:rFonts w:cstheme="minorHAnsi"/>
-          <w:color w:val="000000"/>
-        </w:rPr>
-        <w:t>possibly</w:t>
-      </w:r>
-      <w:proofErr w:type="spellEnd"/>
-      <w:r>
-        <w:rPr>
-          <w:rFonts w:cstheme="minorHAnsi"/>
-          <w:color w:val="000000"/>
-        </w:rPr>
-        <w:t xml:space="preserve"> </w:t>
-      </w:r>
-      <w:proofErr w:type="spellStart"/>
-      <w:r>
-        <w:rPr>
-          <w:rFonts w:cstheme="minorHAnsi"/>
-          <w:color w:val="000000"/>
-        </w:rPr>
-        <w:t>exponential</w:t>
-      </w:r>
-      <w:proofErr w:type="spellEnd"/>
-      <w:r>
-        <w:rPr>
-          <w:rFonts w:cstheme="minorHAnsi"/>
-          <w:color w:val="000000"/>
-        </w:rPr>
-        <w:t xml:space="preserve"> </w:t>
-      </w:r>
-      <w:proofErr w:type="spellStart"/>
-      <w:r>
-        <w:rPr>
-          <w:rFonts w:cstheme="minorHAnsi"/>
-          <w:color w:val="000000"/>
-        </w:rPr>
-        <w:t>worst</w:t>
-      </w:r>
-      <w:proofErr w:type="spellEnd"/>
-      <w:r>
-        <w:rPr>
-          <w:rFonts w:cstheme="minorHAnsi"/>
-          <w:color w:val="000000"/>
-        </w:rPr>
-        <w:t xml:space="preserve">-case </w:t>
-      </w:r>
-      <w:proofErr w:type="spellStart"/>
-      <w:r>
-        <w:rPr>
-          <w:rFonts w:cstheme="minorHAnsi"/>
-          <w:color w:val="000000"/>
-        </w:rPr>
-        <w:t>computational</w:t>
-      </w:r>
-      <w:proofErr w:type="spellEnd"/>
-      <w:r>
-        <w:rPr>
-          <w:rFonts w:cstheme="minorHAnsi"/>
-          <w:color w:val="000000"/>
-        </w:rPr>
-        <w:t xml:space="preserve"> </w:t>
-      </w:r>
-      <w:proofErr w:type="spellStart"/>
-      <w:r>
-        <w:rPr>
-          <w:rFonts w:cstheme="minorHAnsi"/>
-          <w:color w:val="000000"/>
-        </w:rPr>
-        <w:t>complexity</w:t>
-      </w:r>
-      <w:proofErr w:type="spellEnd"/>
-      <w:r>
-        <w:rPr>
-          <w:rFonts w:cstheme="minorHAnsi"/>
-          <w:color w:val="000000"/>
-        </w:rPr>
-        <w:t xml:space="preserve"> </w:t>
-      </w:r>
-      <w:proofErr w:type="spellStart"/>
-      <w:r>
-        <w:rPr>
-          <w:rFonts w:cstheme="minorHAnsi"/>
-          <w:color w:val="000000"/>
-        </w:rPr>
-        <w:t>that</w:t>
-      </w:r>
-      <w:proofErr w:type="spellEnd"/>
-      <w:r>
-        <w:rPr>
-          <w:rFonts w:cstheme="minorHAnsi"/>
-          <w:color w:val="000000"/>
-        </w:rPr>
-        <w:t xml:space="preserve"> </w:t>
-      </w:r>
-      <w:proofErr w:type="spellStart"/>
-      <w:r>
-        <w:rPr>
-          <w:rFonts w:cstheme="minorHAnsi"/>
-          <w:color w:val="000000"/>
-        </w:rPr>
-        <w:t>consumes</w:t>
-      </w:r>
-      <w:proofErr w:type="spellEnd"/>
-      <w:r>
-        <w:rPr>
-          <w:rFonts w:cstheme="minorHAnsi"/>
-          <w:color w:val="000000"/>
-        </w:rPr>
-        <w:t xml:space="preserve"> </w:t>
-      </w:r>
-      <w:proofErr w:type="spellStart"/>
-      <w:r>
-        <w:rPr>
-          <w:rFonts w:cstheme="minorHAnsi"/>
-          <w:color w:val="000000"/>
-        </w:rPr>
-        <w:t>excessive</w:t>
-      </w:r>
-      <w:proofErr w:type="spellEnd"/>
-      <w:r>
-        <w:rPr>
-          <w:rFonts w:cstheme="minorHAnsi"/>
-          <w:color w:val="000000"/>
-        </w:rPr>
-        <w:t xml:space="preserve"> CPU </w:t>
-      </w:r>
-      <w:proofErr w:type="spellStart"/>
-      <w:r>
-        <w:rPr>
-          <w:rFonts w:cstheme="minorHAnsi"/>
-          <w:color w:val="000000"/>
-        </w:rPr>
-        <w:t>cycles</w:t>
-      </w:r>
-      <w:proofErr w:type="spellEnd"/>
-      <w:r>
-        <w:rPr>
-          <w:rFonts w:cstheme="minorHAnsi"/>
-          <w:color w:val="000000"/>
-        </w:rPr>
-        <w:t>.</w:t>
+        <w:t>The product uses a regular expression with an inefficient, possibly exponential worst-case computational complexity that consumes excessive CPU cycles.</w:t>
       </w:r>
       <w:r>
         <w:rPr>
@@ -1164,23 +478,7 @@
           <w:rFonts w:cstheme="minorHAnsi"/>
           <w:color w:val="000000"/>
         </w:rPr>
-        <w:t xml:space="preserve">Problema del collegamento, forse dovuto alle politiche CORS, scarico </w:t>
-      </w:r>
-      <w:proofErr w:type="spellStart"/>
-      <w:r>
-        <w:rPr>
-          <w:rFonts w:cstheme="minorHAnsi"/>
-          <w:color w:val="000000"/>
-        </w:rPr>
-        <w:t>cors</w:t>
-      </w:r>
-      <w:proofErr w:type="spellEnd"/>
-      <w:r>
-        <w:rPr>
-          <w:rFonts w:cstheme="minorHAnsi"/>
-          <w:color w:val="000000"/>
-        </w:rPr>
-        <w:t xml:space="preserve"> </w:t>
+        <w:t xml:space="preserve">Problema del collegamento, forse dovuto alle politiche CORS, scarico cors </w:t>
       </w:r>
       <w:hyperlink r:id="rId23" w:history="1">
         <w:r>
@@ -1211,55 +509,7 @@
           <w:rFonts w:cstheme="minorHAnsi"/>
           <w:color w:val="000000"/>
         </w:rPr>
-        <w:t xml:space="preserve">Dopo diversi inconvenienti, problemi, </w:t>
-      </w:r>
-      <w:proofErr w:type="spellStart"/>
-      <w:r>
-        <w:rPr>
-          <w:rFonts w:cstheme="minorHAnsi"/>
-          <w:color w:val="000000"/>
-        </w:rPr>
-        <w:t>Axios</w:t>
-      </w:r>
-      <w:proofErr w:type="spellEnd"/>
-      <w:r>
-        <w:rPr>
-          <w:rFonts w:cstheme="minorHAnsi"/>
-          <w:color w:val="000000"/>
-        </w:rPr>
-        <w:t xml:space="preserve"> funziona: </w:t>
-      </w:r>
-      <w:proofErr w:type="spellStart"/>
-      <w:r>
-        <w:rPr>
-          <w:rFonts w:cstheme="minorHAnsi"/>
-          <w:color w:val="000000"/>
-        </w:rPr>
-        <w:t>frontend</w:t>
-      </w:r>
-      <w:proofErr w:type="spellEnd"/>
-      <w:r>
-        <w:rPr>
-          <w:rFonts w:cstheme="minorHAnsi"/>
-          <w:color w:val="000000"/>
-        </w:rPr>
-        <w:t xml:space="preserve"> sembra collegato con il </w:t>
-      </w:r>
-      <w:proofErr w:type="spellStart"/>
-      <w:r>
-        <w:rPr>
-          <w:rFonts w:cstheme="minorHAnsi"/>
-          <w:color w:val="000000"/>
-        </w:rPr>
-        <w:t>backend</w:t>
-      </w:r>
-      <w:proofErr w:type="spellEnd"/>
-      <w:r>
-        <w:rPr>
-          <w:rFonts w:cstheme="minorHAnsi"/>
-          <w:color w:val="000000"/>
-        </w:rPr>
-        <w:t>.</w:t>
+        <w:t>Dopo diversi inconvenienti, problemi, Axios funziona: frontend sembra collegato con il backend.</w:t>
       </w:r>
     </w:p>
     <w:p>
@@ -1267,116 +517,15 @@
         <w:spacing w:after="0"/>
       </w:pPr>
       <w:r>
-        <w:t xml:space="preserve">  // </w:t>
-      </w:r>
-      <w:proofErr w:type="spellStart"/>
-      <w:r>
-        <w:t>Destruct</w:t>
-      </w:r>
-      <w:proofErr w:type="spellEnd"/>
-      <w:r>
-        <w:t xml:space="preserve"> </w:t>
-      </w:r>
-      <w:proofErr w:type="spellStart"/>
-      <w:r>
-        <w:t>necessary</w:t>
-      </w:r>
-      <w:proofErr w:type="spellEnd"/>
-      <w:r>
-        <w:t xml:space="preserve"> in order to </w:t>
-      </w:r>
-      <w:proofErr w:type="spellStart"/>
-      <w:r>
-        <w:t>manage</w:t>
-      </w:r>
-      <w:proofErr w:type="spellEnd"/>
-      <w:r>
-        <w:t xml:space="preserve"> the inputs/</w:t>
-      </w:r>
-      <w:proofErr w:type="spellStart"/>
-      <w:r>
-        <w:t>forms</w:t>
-      </w:r>
-      <w:proofErr w:type="spellEnd"/>
-      <w:r>
-        <w:t xml:space="preserve"> </w:t>
-      </w:r>
-      <w:proofErr w:type="spellStart"/>
-      <w:r>
-        <w:t>validation</w:t>
-      </w:r>
-      <w:proofErr w:type="spellEnd"/>
+        <w:t xml:space="preserve">  // Destruct necessary in order to manage the inputs/forms validation</w:t>
+      </w:r>
     </w:p>
     <w:p>
       <w:pPr>
         <w:spacing w:after="0"/>
       </w:pPr>
       <w:r>
-        <w:t xml:space="preserve">  </w:t>
-      </w:r>
-      <w:proofErr w:type="spellStart"/>
-      <w:r>
-        <w:t>const</w:t>
-      </w:r>
-      <w:proofErr w:type="spellEnd"/>
-      <w:r>
-        <w:t xml:space="preserve"> { </w:t>
-      </w:r>
-      <w:proofErr w:type="spellStart"/>
-      <w:r>
-        <w:t>register</w:t>
-      </w:r>
-      <w:proofErr w:type="spellEnd"/>
-      <w:r>
-        <w:t xml:space="preserve">, </w:t>
-      </w:r>
-      <w:proofErr w:type="spellStart"/>
-      <w:r>
-        <w:t>handleSubmit</w:t>
-      </w:r>
-      <w:proofErr w:type="spellEnd"/>
-      <w:r>
-        <w:t xml:space="preserve">, </w:t>
-      </w:r>
-      <w:proofErr w:type="spellStart"/>
-      <w:r>
-        <w:t>formState</w:t>
-      </w:r>
-      <w:proofErr w:type="spellEnd"/>
-      <w:r>
-        <w:t xml:space="preserve">: { </w:t>
-      </w:r>
-      <w:proofErr w:type="spellStart"/>
-      <w:r>
-        <w:t>errors</w:t>
-      </w:r>
-      <w:proofErr w:type="spellEnd"/>
-      <w:r>
-        <w:t xml:space="preserve"> } } = </w:t>
-      </w:r>
-      <w:proofErr w:type="spellStart"/>
-      <w:r>
-        <w:t>useForm</w:t>
-      </w:r>
-      <w:proofErr w:type="spellEnd"/>
-      <w:r>
-        <w:t xml:space="preserve">({ </w:t>
-      </w:r>
-      <w:proofErr w:type="spellStart"/>
-      <w:r>
-        <w:t>resolver</w:t>
-      </w:r>
-      <w:proofErr w:type="spellEnd"/>
-      <w:r>
-        <w:t xml:space="preserve">: </w:t>
-      </w:r>
-      <w:proofErr w:type="spellStart"/>
-      <w:r>
-        <w:t>yupResolver</w:t>
-      </w:r>
-      <w:proofErr w:type="spellEnd"/>
-      <w:r>
-        <w:t>(schema)});</w:t>
+        <w:t xml:space="preserve">  const { register, handleSubmit, formState: { errors } } = useForm({ resolver: yupResolver(schema)});</w:t>
       </w:r>
     </w:p>
     <w:p>
@@ -1384,60 +533,15 @@
         <w:spacing w:after="0"/>
       </w:pPr>
       <w:r>
-        <w:t xml:space="preserve">  // </w:t>
-      </w:r>
-      <w:proofErr w:type="spellStart"/>
-      <w:r>
-        <w:t>onSubmit</w:t>
-      </w:r>
-      <w:proofErr w:type="spellEnd"/>
-      <w:r>
-        <w:t xml:space="preserve"> </w:t>
-      </w:r>
-      <w:proofErr w:type="spellStart"/>
-      <w:r>
-        <w:t>function</w:t>
-      </w:r>
-      <w:proofErr w:type="spellEnd"/>
-      <w:r>
-        <w:t xml:space="preserve"> call on the </w:t>
-      </w:r>
-      <w:proofErr w:type="spellStart"/>
-      <w:r>
-        <w:t>nodejs</w:t>
-      </w:r>
-      <w:proofErr w:type="spellEnd"/>
-      <w:r>
-        <w:t xml:space="preserve"> </w:t>
-      </w:r>
-      <w:proofErr w:type="spellStart"/>
-      <w:r>
-        <w:t>backend</w:t>
-      </w:r>
-      <w:proofErr w:type="spellEnd"/>
+        <w:t xml:space="preserve">  // onSubmit function call on the nodejs backend</w:t>
+      </w:r>
     </w:p>
     <w:p>
       <w:pPr>
         <w:spacing w:after="0"/>
       </w:pPr>
       <w:r>
-        <w:t xml:space="preserve">  </w:t>
-      </w:r>
-      <w:proofErr w:type="spellStart"/>
-      <w:r>
-        <w:t>const</w:t>
-      </w:r>
-      <w:proofErr w:type="spellEnd"/>
-      <w:r>
-        <w:t xml:space="preserve"> </w:t>
-      </w:r>
-      <w:proofErr w:type="spellStart"/>
-      <w:r>
-        <w:t>onSubmit</w:t>
-      </w:r>
-      <w:proofErr w:type="spellEnd"/>
-      <w:r>
-        <w:t xml:space="preserve"> = data =&gt; {</w:t>
+        <w:t xml:space="preserve">  const onSubmit = data =&gt; {</w:t>
       </w:r>
     </w:p>
     <w:p>
@@ -1445,31 +549,7 @@
         <w:spacing w:after="0"/>
       </w:pPr>
       <w:r>
-        <w:t xml:space="preserve">    </w:t>
-      </w:r>
-      <w:proofErr w:type="spellStart"/>
-      <w:r>
-        <w:t>axios.get</w:t>
-      </w:r>
-      <w:proofErr w:type="spellEnd"/>
-      <w:r>
-        <w:t>("/login").</w:t>
-      </w:r>
-      <w:proofErr w:type="spellStart"/>
-      <w:r>
-        <w:t>then</w:t>
-      </w:r>
-      <w:proofErr w:type="spellEnd"/>
-      <w:r>
-        <w:t>(</w:t>
-      </w:r>
-      <w:proofErr w:type="spellStart"/>
-      <w:r>
-        <w:t>response</w:t>
-      </w:r>
-      <w:proofErr w:type="spellEnd"/>
-      <w:r>
-        <w:t xml:space="preserve"> =&gt; {</w:t>
+        <w:t xml:space="preserve">    axios.get("/login").then(response =&gt; {</w:t>
       </w:r>
     </w:p>
     <w:p>
@@ -1477,15 +557,7 @@
         <w:spacing w:after="0"/>
       </w:pPr>
       <w:r>
-        <w:t xml:space="preserve">      console.log(</w:t>
-      </w:r>
-      <w:proofErr w:type="spellStart"/>
-      <w:r>
-        <w:t>response.data</w:t>
-      </w:r>
-      <w:proofErr w:type="spellEnd"/>
-      <w:r>
-        <w:t>);</w:t>
+        <w:t xml:space="preserve">      console.log(response.data);</w:t>
       </w:r>
     </w:p>
     <w:p>
@@ -1509,31 +581,7 @@
         <w:spacing w:after="120"/>
       </w:pPr>
       <w:r>
-        <w:t xml:space="preserve">Le righe di codice di </w:t>
-      </w:r>
-      <w:proofErr w:type="spellStart"/>
-      <w:r>
-        <w:t>Axios</w:t>
-      </w:r>
-      <w:proofErr w:type="spellEnd"/>
-      <w:r>
-        <w:t xml:space="preserve"> sono state inserite nella funzione </w:t>
-      </w:r>
-      <w:proofErr w:type="spellStart"/>
-      <w:r>
-        <w:t>onSubmit</w:t>
-      </w:r>
-      <w:proofErr w:type="spellEnd"/>
-      <w:r>
-        <w:t xml:space="preserve"> presa grazie a </w:t>
-      </w:r>
-      <w:proofErr w:type="spellStart"/>
-      <w:r>
-        <w:t>yup</w:t>
-      </w:r>
-      <w:proofErr w:type="spellEnd"/>
-      <w:r>
-        <w:t>.</w:t>
+        <w:t>Le righe di codice di Axios sono state inserite nella funzione onSubmit presa grazie a yup.</w:t>
       </w:r>
     </w:p>
     <w:p>
@@ -1541,55 +589,7 @@
         <w:spacing w:after="120"/>
       </w:pPr>
       <w:r>
-        <w:t xml:space="preserve">Installati </w:t>
-      </w:r>
-      <w:proofErr w:type="spellStart"/>
-      <w:r>
-        <w:t>bcrypt</w:t>
-      </w:r>
-      <w:proofErr w:type="spellEnd"/>
-      <w:r>
-        <w:t xml:space="preserve">, </w:t>
-      </w:r>
-      <w:proofErr w:type="spellStart"/>
-      <w:r>
-        <w:t>Sequelize</w:t>
-      </w:r>
-      <w:proofErr w:type="spellEnd"/>
-      <w:r>
-        <w:t xml:space="preserve">, </w:t>
-      </w:r>
-      <w:proofErr w:type="spellStart"/>
-      <w:r>
-        <w:t>nodemon</w:t>
-      </w:r>
-      <w:proofErr w:type="spellEnd"/>
-      <w:r>
-        <w:t xml:space="preserve">, </w:t>
-      </w:r>
-      <w:proofErr w:type="spellStart"/>
-      <w:r>
-        <w:t>jsonwebtoken</w:t>
-      </w:r>
-      <w:proofErr w:type="spellEnd"/>
-      <w:r>
-        <w:t xml:space="preserve">, </w:t>
-      </w:r>
-      <w:proofErr w:type="spellStart"/>
-      <w:r>
-        <w:t>dotenv</w:t>
-      </w:r>
-      <w:proofErr w:type="spellEnd"/>
-      <w:r>
-        <w:t xml:space="preserve"> (per lavorare con il file .</w:t>
-      </w:r>
-      <w:proofErr w:type="spellStart"/>
-      <w:r>
-        <w:t>env</w:t>
-      </w:r>
-      <w:proofErr w:type="spellEnd"/>
-      <w:r>
-        <w:t xml:space="preserve">) </w:t>
+        <w:t xml:space="preserve">Installati bcrypt, Sequelize, nodemon, jsonwebtoken, dotenv (per lavorare con il file .env) </w:t>
       </w:r>
       <w:hyperlink r:id="rId24" w:history="1">
         <w:r>
@@ -1609,15 +609,7 @@
       </w:pPr>
       <w:r>
         <w:lastRenderedPageBreak/>
-        <w:t xml:space="preserve">Creato il database: due tabelle, </w:t>
-      </w:r>
-      <w:proofErr w:type="spellStart"/>
-      <w:r>
-        <w:t>verifications</w:t>
-      </w:r>
-      <w:proofErr w:type="spellEnd"/>
-      <w:r>
-        <w:t xml:space="preserve"> per la verifica della mail e user per gli utenti. </w:t>
+        <w:t xml:space="preserve">Creato il database: due tabelle, verifications per la verifica della mail e user per gli utenti. </w:t>
       </w:r>
       <w:hyperlink r:id="rId25" w:history="1">
         <w:r>
@@ -1641,23 +633,7 @@
         <w:spacing w:after="120"/>
       </w:pPr>
       <w:r>
-        <w:t xml:space="preserve">Scritti i modelli in </w:t>
-      </w:r>
-      <w:proofErr w:type="spellStart"/>
-      <w:r>
-        <w:t>Sequelize</w:t>
-      </w:r>
-      <w:proofErr w:type="spellEnd"/>
-      <w:r>
-        <w:t xml:space="preserve"> di User e </w:t>
-      </w:r>
-      <w:proofErr w:type="spellStart"/>
-      <w:r>
-        <w:t>Verification</w:t>
-      </w:r>
-      <w:proofErr w:type="spellEnd"/>
-      <w:r>
-        <w:t>.</w:t>
+        <w:t>Scritti i modelli in Sequelize di User e Verification.</w:t>
       </w:r>
     </w:p>
     <w:p>
@@ -1665,26 +641,10 @@
         <w:spacing w:after="120"/>
       </w:pPr>
       <w:r>
-        <w:t xml:space="preserve">Filtrate nel </w:t>
-      </w:r>
-      <w:proofErr w:type="spellStart"/>
-      <w:r>
-        <w:t>Datepicker</w:t>
-      </w:r>
-      <w:proofErr w:type="spellEnd"/>
-      <w:r>
-        <w:t xml:space="preserve"> le date future rispetto a oggi (new Date()). Bisogna velocizzare il passaggio alle date passate per ora limitato al salto di mese in mese.</w:t>
-      </w:r>
-      <w:r>
-        <w:t xml:space="preserve"> E aggiungere il </w:t>
-      </w:r>
-      <w:proofErr w:type="spellStart"/>
-      <w:r>
-        <w:t>recaptcha</w:t>
-      </w:r>
-      <w:proofErr w:type="spellEnd"/>
-      <w:r>
-        <w:t>.</w:t>
+        <w:t>Filtrate nel Datepicker le date future rispetto a oggi (new Date()). Bisogna velocizzare il passaggio alle date passate per ora limitato al salto di mese in mese.</w:t>
+      </w:r>
+      <w:r>
+        <w:t xml:space="preserve"> E aggiungere il recaptcha.</w:t>
       </w:r>
     </w:p>
     <w:p>
@@ -1692,15 +652,7 @@
         <w:spacing w:after="120"/>
       </w:pPr>
       <w:r>
-        <w:t xml:space="preserve">Sistemo il </w:t>
-      </w:r>
-      <w:proofErr w:type="spellStart"/>
-      <w:r>
-        <w:t>backend</w:t>
-      </w:r>
-      <w:proofErr w:type="spellEnd"/>
-      <w:r>
-        <w:t>.</w:t>
+        <w:t>Sistemo il backend.</w:t>
       </w:r>
     </w:p>
     <w:p>
@@ -1708,15 +660,7 @@
         <w:spacing w:after="120"/>
       </w:pPr>
       <w:r>
-        <w:t xml:space="preserve">Non riesco a collegare </w:t>
-      </w:r>
-      <w:proofErr w:type="spellStart"/>
-      <w:r>
-        <w:t>sequelize</w:t>
-      </w:r>
-      <w:proofErr w:type="spellEnd"/>
-      <w:r>
-        <w:t xml:space="preserve"> al database…</w:t>
+        <w:t>Non riesco a collegare sequelize al database…</w:t>
       </w:r>
     </w:p>
     <w:p>
@@ -1766,15 +710,7 @@
     </w:p>
     <w:p>
       <w:r>
-        <w:t xml:space="preserve">Il problema è stato risolto. Inserendo l’utente root e la rispettiva password il collegamento avveniva. Rispetto all’utente </w:t>
-      </w:r>
-      <w:proofErr w:type="spellStart"/>
-      <w:r>
-        <w:t>arer</w:t>
-      </w:r>
-      <w:proofErr w:type="spellEnd"/>
-      <w:r>
-        <w:t xml:space="preserve"> del progetto di diploma, l’utente che si cercava di autenticare</w:t>
+        <w:t>Il problema è stato risolto. Inserendo l’utente root e la rispettiva password il collegamento avveniva. Rispetto all’utente arer del progetto di diploma, l’utente che si cercava di autenticare</w:t>
       </w:r>
     </w:p>
     <w:p>
@@ -1830,15 +766,7 @@
         <w:t>Conseguentemente ho creato un utente</w:t>
       </w:r>
       <w:r>
-        <w:t xml:space="preserve"> ulteriore impiegando il tipo di autenticazione standard. Facendo partire il server non si sono verificati errori: </w:t>
-      </w:r>
-      <w:proofErr w:type="spellStart"/>
-      <w:r>
-        <w:t>Sequelize</w:t>
-      </w:r>
-      <w:proofErr w:type="spellEnd"/>
-      <w:r>
-        <w:t xml:space="preserve"> si connette con MySQL.</w:t>
+        <w:t xml:space="preserve"> ulteriore impiegando il tipo di autenticazione standard. Facendo partire il server non si sono verificati errori: Sequelize si connette con MySQL.</w:t>
       </w:r>
     </w:p>
     <w:p>
@@ -1893,15 +821,7 @@
         <w:t>Inserire la visualizzazione dell’utente loggato (card).</w:t>
       </w:r>
       <w:r>
-        <w:t xml:space="preserve"> Kitchen </w:t>
-      </w:r>
-      <w:proofErr w:type="spellStart"/>
-      <w:r>
-        <w:t>sink</w:t>
-      </w:r>
-      <w:proofErr w:type="spellEnd"/>
-      <w:r>
-        <w:t xml:space="preserve"> da </w:t>
+        <w:t xml:space="preserve"> Kitchen sink da </w:t>
       </w:r>
       <w:hyperlink r:id="rId29" w:history="1">
         <w:r>
@@ -1922,15 +842,7 @@
     </w:p>
     <w:p>
       <w:r>
-        <w:t xml:space="preserve">Passare al </w:t>
-      </w:r>
-      <w:proofErr w:type="spellStart"/>
-      <w:r>
-        <w:t>routing</w:t>
-      </w:r>
-      <w:proofErr w:type="spellEnd"/>
-      <w:r>
-        <w:t xml:space="preserve"> anche lato client </w:t>
+        <w:t xml:space="preserve">Passare al routing anche lato client </w:t>
       </w:r>
       <w:hyperlink r:id="rId30" w:history="1">
         <w:r>
@@ -1941,80 +853,46 @@
         </w:r>
       </w:hyperlink>
       <w:r>
-        <w:t xml:space="preserve"> . Si cambia dalla single page </w:t>
-      </w:r>
-      <w:proofErr w:type="spellStart"/>
-      <w:r>
-        <w:t>application</w:t>
-      </w:r>
-      <w:proofErr w:type="spellEnd"/>
-      <w:r>
-        <w:t xml:space="preserve"> al </w:t>
-      </w:r>
-      <w:proofErr w:type="spellStart"/>
-      <w:r>
-        <w:t>routing</w:t>
-      </w:r>
-      <w:proofErr w:type="spellEnd"/>
+        <w:t xml:space="preserve"> . Si cambia dalla single page application al routing.</w:t>
+      </w:r>
+    </w:p>
+    <w:p>
+      <w:r>
+        <w:lastRenderedPageBreak/>
+        <w:t xml:space="preserve">Docs </w:t>
+      </w:r>
+      <w:hyperlink r:id="rId31" w:history="1">
+        <w:r>
+          <w:rPr>
+            <w:rStyle w:val="Collegamentoipertestuale"/>
+          </w:rPr>
+          <w:t>https://v5.reactrouter.com/web/guides/quick-start</w:t>
+        </w:r>
+      </w:hyperlink>
+      <w:r>
+        <w:t xml:space="preserve"> .</w:t>
+      </w:r>
+    </w:p>
+    <w:p>
+      <w:hyperlink r:id="rId32" w:anchor=":~:text=React%20Router%20is%20a%20standard,how%20the%20React%20Router%20works" w:history="1">
+        <w:r>
+          <w:rPr>
+            <w:rStyle w:val="Collegamentoipertestuale"/>
+          </w:rPr>
+          <w:t>https://www.geeksforgeeks.org/reactjs-router/#:~:text=React%20Router%20is%20a%20standard,how%20the%20React%20Router%20works</w:t>
+        </w:r>
+      </w:hyperlink>
       <w:r>
         <w:t>.</w:t>
       </w:r>
-    </w:p>
-    <w:p>
-      <w:proofErr w:type="spellStart"/>
-      <w:r>
-        <w:lastRenderedPageBreak/>
-        <w:t>Docs</w:t>
-      </w:r>
-      <w:proofErr w:type="spellEnd"/>
-      <w:r>
-        <w:t xml:space="preserve"> </w:t>
-      </w:r>
-      <w:hyperlink r:id="rId31" w:history="1">
-        <w:r>
-          <w:rPr>
-            <w:rStyle w:val="Collegamentoipertestuale"/>
-          </w:rPr>
-          <w:t>https://v5.reactrouter.com/web/guides/quick-start</w:t>
-        </w:r>
-      </w:hyperlink>
-      <w:r>
-        <w:t xml:space="preserve"> .</w:t>
-      </w:r>
-    </w:p>
-    <w:p>
-      <w:hyperlink r:id="rId32" w:anchor=":~:text=React%20Router%20is%20a%20standard,how%20the%20React%20Router%20works" w:history="1">
-        <w:r>
-          <w:rPr>
-            <w:rStyle w:val="Collegamentoipertestuale"/>
-          </w:rPr>
-          <w:t>https://www.geeksforgeeks.org/reactjs-router/#:~:text=React%20Router%20is%20a%20standard,how%20the%20React%20Router%20works</w:t>
-        </w:r>
-      </w:hyperlink>
-      <w:r>
-        <w:t>.</w:t>
-      </w:r>
-      <w:r>
-        <w:t xml:space="preserve"> Indica che Switch non è più un export della libreria ma è </w:t>
-      </w:r>
-      <w:proofErr w:type="spellStart"/>
-      <w:r>
-        <w:t>Routes</w:t>
-      </w:r>
-      <w:proofErr w:type="spellEnd"/>
-      <w:r>
-        <w:t>.</w:t>
-      </w:r>
-    </w:p>
-    <w:p>
-      <w:r>
-        <w:t xml:space="preserve">Effettuato il </w:t>
-      </w:r>
-      <w:proofErr w:type="spellStart"/>
-      <w:r>
-        <w:t>routing</w:t>
-      </w:r>
-      <w:proofErr w:type="spellEnd"/>
+      <w:r>
+        <w:t xml:space="preserve"> Indica che Switch non è più un export della libreria ma è Routes.</w:t>
+      </w:r>
+    </w:p>
+    <w:p>
+      <w:r>
+        <w:t>Effettuato il routing</w:t>
+      </w:r>
     </w:p>
     <w:p>
       <w:pPr>
@@ -2043,29 +921,13 @@
         </w:numPr>
       </w:pPr>
       <w:r>
-        <w:t>“/</w:t>
-      </w:r>
-      <w:proofErr w:type="spellStart"/>
-      <w:r>
-        <w:t>register</w:t>
-      </w:r>
-      <w:proofErr w:type="spellEnd"/>
-      <w:r>
-        <w:t xml:space="preserve">” </w:t>
+        <w:t xml:space="preserve">“/register” </w:t>
       </w:r>
       <w:r>
         <w:sym w:font="Wingdings" w:char="F0E0"/>
       </w:r>
       <w:r>
-        <w:t xml:space="preserve"> </w:t>
-      </w:r>
-      <w:proofErr w:type="spellStart"/>
-      <w:r>
-        <w:t>form</w:t>
-      </w:r>
-      <w:proofErr w:type="spellEnd"/>
-      <w:r>
-        <w:t xml:space="preserve"> di registrazione</w:t>
+        <w:t xml:space="preserve"> form di registrazione</w:t>
       </w:r>
     </w:p>
     <w:p>
@@ -2093,15 +955,7 @@
     </w:p>
     <w:p>
       <w:r>
-        <w:t xml:space="preserve">Sistemo la registrazione. Probabilmente, per praticità, il tutto verrà poi gestito da una </w:t>
-      </w:r>
-      <w:proofErr w:type="spellStart"/>
-      <w:r>
-        <w:t>route</w:t>
-      </w:r>
-      <w:proofErr w:type="spellEnd"/>
-      <w:r>
-        <w:t xml:space="preserve"> unica; magari user.</w:t>
+        <w:t>Sistemo la registrazione. Probabilmente, per praticità, il tutto verrà poi gestito da una route unica; magari user.</w:t>
       </w:r>
     </w:p>
     <w:p>
@@ -2133,23 +987,7 @@
         </w:r>
       </w:hyperlink>
       <w:r>
-        <w:t xml:space="preserve"> . Installato </w:t>
-      </w:r>
-      <w:proofErr w:type="spellStart"/>
-      <w:r>
-        <w:t>react</w:t>
-      </w:r>
-      <w:proofErr w:type="spellEnd"/>
-      <w:r>
-        <w:t xml:space="preserve">-router per importare </w:t>
-      </w:r>
-      <w:proofErr w:type="spellStart"/>
-      <w:r>
-        <w:t>Redirect</w:t>
-      </w:r>
-      <w:proofErr w:type="spellEnd"/>
-      <w:r>
-        <w:t>.</w:t>
+        <w:t xml:space="preserve"> . Installato react-router per importare Redirect.</w:t>
       </w:r>
     </w:p>
     <w:p>
@@ -2201,57 +1039,17 @@
     </w:p>
     <w:p>
       <w:r>
-        <w:t xml:space="preserve">Sembra che sia dovuto al </w:t>
-      </w:r>
-      <w:proofErr w:type="spellStart"/>
-      <w:r>
-        <w:t>createdAt</w:t>
-      </w:r>
-      <w:proofErr w:type="spellEnd"/>
-      <w:r>
-        <w:t xml:space="preserve"> e </w:t>
-      </w:r>
-      <w:proofErr w:type="spellStart"/>
-      <w:r>
-        <w:t>updatedAt</w:t>
-      </w:r>
-      <w:proofErr w:type="spellEnd"/>
-      <w:r>
-        <w:t>. Devo capire come risolvere, ossia come inserire automaticamente le date.</w:t>
-      </w:r>
-    </w:p>
-    <w:p>
-      <w:r>
-        <w:t xml:space="preserve">Ho creato le colonne nella tabella users in </w:t>
-      </w:r>
-      <w:proofErr w:type="spellStart"/>
-      <w:r>
-        <w:t>mysql</w:t>
-      </w:r>
-      <w:proofErr w:type="spellEnd"/>
-      <w:r>
-        <w:t xml:space="preserve"> </w:t>
-      </w:r>
-      <w:proofErr w:type="spellStart"/>
-      <w:r>
-        <w:t>workbench</w:t>
-      </w:r>
-      <w:proofErr w:type="spellEnd"/>
-      <w:r>
-        <w:t>.</w:t>
-      </w:r>
-    </w:p>
-    <w:p>
-      <w:r>
-        <w:t xml:space="preserve">Nonostante l’inserimento delle colonne nel </w:t>
-      </w:r>
-      <w:proofErr w:type="spellStart"/>
-      <w:r>
-        <w:t>db</w:t>
-      </w:r>
-      <w:proofErr w:type="spellEnd"/>
-      <w:r>
-        <w:t xml:space="preserve"> l’errore persiste.</w:t>
+        <w:t>Sembra che sia dovuto al createdAt e updatedAt. Devo capire come risolvere, ossia come inserire automaticamente le date.</w:t>
+      </w:r>
+    </w:p>
+    <w:p>
+      <w:r>
+        <w:t>Ho creato le colonne nella tabella users in mysql workbench.</w:t>
+      </w:r>
+    </w:p>
+    <w:p>
+      <w:r>
+        <w:t>Nonostante l’inserimento delle colonne nel db l’errore persiste.</w:t>
       </w:r>
     </w:p>
     <w:p>
@@ -2304,26 +1102,10 @@
     </w:p>
     <w:p>
       <w:r>
-        <w:t xml:space="preserve">Provo anche a creare una </w:t>
-      </w:r>
-      <w:proofErr w:type="spellStart"/>
-      <w:r>
-        <w:t>verification</w:t>
-      </w:r>
-      <w:proofErr w:type="spellEnd"/>
-      <w:r>
-        <w:t>.</w:t>
-      </w:r>
-      <w:r>
-        <w:t xml:space="preserve"> Continua a esserci il problema, allora ho disattivato il </w:t>
-      </w:r>
-      <w:proofErr w:type="spellStart"/>
-      <w:r>
-        <w:t>timestamps</w:t>
-      </w:r>
-      <w:proofErr w:type="spellEnd"/>
-      <w:r>
-        <w:t xml:space="preserve"> per l’intero database </w:t>
+        <w:t>Provo anche a creare una verification.</w:t>
+      </w:r>
+      <w:r>
+        <w:t xml:space="preserve"> Continua a esserci il problema, allora ho disattivato il timestamps per l’intero database </w:t>
       </w:r>
       <w:hyperlink r:id="rId37" w:history="1">
         <w:r>
@@ -2339,107 +1121,57 @@
     </w:p>
     <w:p>
       <w:r>
-        <w:t xml:space="preserve">Così sembra funzionare, inoltre </w:t>
-      </w:r>
-      <w:proofErr w:type="spellStart"/>
-      <w:r>
-        <w:t>birthday</w:t>
-      </w:r>
-      <w:proofErr w:type="spellEnd"/>
-      <w:r>
-        <w:t xml:space="preserve"> nel </w:t>
-      </w:r>
-      <w:proofErr w:type="spellStart"/>
-      <w:r>
-        <w:t>db</w:t>
-      </w:r>
-      <w:proofErr w:type="spellEnd"/>
-      <w:r>
-        <w:t xml:space="preserve"> è stata cambiata in </w:t>
-      </w:r>
-      <w:proofErr w:type="spellStart"/>
-      <w:r>
-        <w:t>datetime</w:t>
-      </w:r>
-      <w:proofErr w:type="spellEnd"/>
-      <w:r>
-        <w:t xml:space="preserve"> da </w:t>
-      </w:r>
-      <w:proofErr w:type="spellStart"/>
-      <w:r>
-        <w:t>timestamp</w:t>
-      </w:r>
-      <w:proofErr w:type="spellEnd"/>
-      <w:r>
-        <w:t xml:space="preserve">, per il modello con </w:t>
-      </w:r>
-      <w:proofErr w:type="spellStart"/>
-      <w:r>
-        <w:t>sequelize</w:t>
-      </w:r>
-      <w:proofErr w:type="spellEnd"/>
+        <w:t>Così sembra funzionare, inoltre birthday nel db è stata cambiata in datetime da timestamp</w:t>
+      </w:r>
+      <w:r>
+        <w:t>, per il modello con sequelize (</w:t>
+      </w:r>
+      <w:hyperlink r:id="rId38" w:anchor="data-types" w:history="1">
+        <w:r>
+          <w:rPr>
+            <w:rStyle w:val="Collegamentoipertestuale"/>
+          </w:rPr>
+          <w:t>https://sequelize.org/docs/v6/core-concepts/model-basics/#data-types</w:t>
+        </w:r>
+      </w:hyperlink>
+      <w:r>
+        <w:t xml:space="preserve"> ).</w:t>
+      </w:r>
+      <w:r>
+        <w:t xml:space="preserve"> New Date() crea l’istanza anche dell’orario, ma con toDateString() dovrei ottenere unicamente la data selezionata</w:t>
+      </w:r>
       <w:r>
         <w:t xml:space="preserve"> (</w:t>
       </w:r>
-      <w:hyperlink r:id="rId38" w:anchor="data-types" w:history="1">
-        <w:r>
-          <w:rPr>
-            <w:rStyle w:val="Collegamentoipertestuale"/>
-          </w:rPr>
-          <w:t>https://sequelize.org/docs/v6/core-concepts/model-basics/#data-types</w:t>
+      <w:hyperlink r:id="rId39" w:history="1">
+        <w:r>
+          <w:rPr>
+            <w:rStyle w:val="Collegamentoipertestuale"/>
+          </w:rPr>
+          <w:t>https://developer.mozilla.org/en-US/docs/Web/JavaScript/Reference/Global_Objects/Date/toDateString</w:t>
+        </w:r>
+      </w:hyperlink>
+      <w:r>
+        <w:t xml:space="preserve"> )</w:t>
+      </w:r>
+      <w:r>
+        <w:t>, questo sembrerebbe funzionare meglio, testato in un interprete online (</w:t>
+      </w:r>
+      <w:hyperlink r:id="rId40" w:history="1">
+        <w:r>
+          <w:rPr>
+            <w:rStyle w:val="Collegamentoipertestuale"/>
+          </w:rPr>
+          <w:t>https://stackoverflow.com/questions/2013255/how-to-get-year-month-day-from-a-date-object</w:t>
         </w:r>
       </w:hyperlink>
       <w:r>
         <w:t xml:space="preserve"> ).</w:t>
       </w:r>
-      <w:r>
-        <w:t xml:space="preserve"> New Date() crea l’istanza anche dell’orario, ma con </w:t>
-      </w:r>
-      <w:proofErr w:type="spellStart"/>
-      <w:r>
-        <w:t>toDateString</w:t>
-      </w:r>
-      <w:proofErr w:type="spellEnd"/>
-      <w:r>
-        <w:t>() dovrei ottenere unicamente la data selezionata</w:t>
-      </w:r>
-      <w:r>
-        <w:t xml:space="preserve"> (</w:t>
-      </w:r>
-      <w:hyperlink r:id="rId39" w:history="1">
-        <w:r>
-          <w:rPr>
-            <w:rStyle w:val="Collegamentoipertestuale"/>
-          </w:rPr>
-          <w:t>https://developer.mozilla.org/en-US/docs/Web/JavaScript/Reference/Global_Objects/Date/toDateString</w:t>
-        </w:r>
-      </w:hyperlink>
-      <w:r>
-        <w:t xml:space="preserve"> )</w:t>
-      </w:r>
-      <w:r>
-        <w:t>, questo sembrerebbe funzionare meglio, testato in un interprete online (</w:t>
-      </w:r>
-      <w:hyperlink r:id="rId40" w:history="1">
-        <w:r>
-          <w:rPr>
-            <w:rStyle w:val="Collegamentoipertestuale"/>
-          </w:rPr>
-          <w:t>https://stackoverflow.com/questions/2013255/how-to-get-year-month-day-from-a-date-object</w:t>
-        </w:r>
-      </w:hyperlink>
-      <w:r>
-        <w:t xml:space="preserve"> ).</w:t>
-      </w:r>
-    </w:p>
-    <w:p>
-      <w:proofErr w:type="spellStart"/>
-      <w:r>
-        <w:t>Redirect</w:t>
-      </w:r>
-      <w:proofErr w:type="spellEnd"/>
-      <w:r>
-        <w:t xml:space="preserve"> ora funziona </w:t>
+    </w:p>
+    <w:p>
+      <w:r>
+        <w:t xml:space="preserve">Redirect ora funziona </w:t>
       </w:r>
       <w:hyperlink r:id="rId41" w:history="1">
         <w:r>
@@ -2461,6 +1193,25 @@
     <w:p>
       <w:r>
         <w:t>Gestito il login a livello di codice, da testare. In ordine: si controlla l’esistenza dell’utente, si controlla che l’account sia verificato, si controlla che la password sia corretta. Se tutti questi check sono corretti si crea e si invia il token.</w:t>
+      </w:r>
+    </w:p>
+    <w:p>
+      <w:r>
+        <w:t>Mi dedico al frontend per gestire il componente di login e i componenti di risposta. Devo aggiungere l’oggetto da assegnare al post.</w:t>
+      </w:r>
+    </w:p>
+    <w:p>
+      <w:r>
+        <w:t>Al json di risposta dal backend in caso di errori al momento del login ho aggiunto un campo legato al problema (se è legato alla password o alla verifica) poiché entrambi ritornerebbero lo stesso codice di errore</w:t>
+      </w:r>
+      <w:r>
+        <w:t xml:space="preserve"> </w:t>
+      </w:r>
+      <w:r>
+        <w:sym w:font="Wingdings" w:char="F0E0"/>
+      </w:r>
+      <w:r>
+        <w:t xml:space="preserve"> risolto: non eseguivo il send sulla risposta della route…</w:t>
       </w:r>
     </w:p>
     <w:p/>

</xml_diff>

<commit_message>
add a new route in fronted appjs; add 'problem' field in every return json from the backend login route
</commit_message>
<xml_diff>
--- a/docs/Diario di bordo Progettino Autenticazione.docx
+++ b/docs/Diario di bordo Progettino Autenticazione.docx
@@ -1,6 +1,6 @@
 
 <file path=word/document.xml><?xml version="1.0" encoding="utf-8"?>
-<w:document xmlns:wpc="http://schemas.microsoft.com/office/word/2010/wordprocessingCanvas" xmlns:cx="http://schemas.microsoft.com/office/drawing/2014/chartex" xmlns:cx1="http://schemas.microsoft.com/office/drawing/2015/9/8/chartex" xmlns:cx2="http://schemas.microsoft.com/office/drawing/2015/10/21/chartex" xmlns:cx3="http://schemas.microsoft.com/office/drawing/2016/5/9/chartex" xmlns:cx4="http://schemas.microsoft.com/office/drawing/2016/5/10/chartex" xmlns:cx5="http://schemas.microsoft.com/office/drawing/2016/5/11/chartex" xmlns:cx6="http://schemas.microsoft.com/office/drawing/2016/5/12/chartex" xmlns:cx7="http://schemas.microsoft.com/office/drawing/2016/5/13/chartex" xmlns:cx8="http://schemas.microsoft.com/office/drawing/2016/5/14/chartex" xmlns:mc="http://schemas.openxmlformats.org/markup-compatibility/2006" xmlns:aink="http://schemas.microsoft.com/office/drawing/2016/ink" xmlns:am3d="http://schemas.microsoft.com/office/drawing/2017/model3d" xmlns:o="urn:schemas-microsoft-com:office:office" xmlns:oel="http://schemas.microsoft.com/office/2019/extlst" xmlns:r="http://schemas.openxmlformats.org/officeDocument/2006/relationships" xmlns:m="http://schemas.openxmlformats.org/officeDocument/2006/math" xmlns:v="urn:schemas-microsoft-com:vml" xmlns:wp14="http://schemas.microsoft.com/office/word/2010/wordprocessingDrawing" xmlns:wp="http://schemas.openxmlformats.org/drawingml/2006/wordprocessingDrawing" xmlns:w10="urn:schemas-microsoft-com:office:word" xmlns:w="http://schemas.openxmlformats.org/wordprocessingml/2006/main" xmlns:w14="http://schemas.microsoft.com/office/word/2010/wordml" xmlns:w15="http://schemas.microsoft.com/office/word/2012/wordml" xmlns:w16cex="http://schemas.microsoft.com/office/word/2018/wordml/cex" xmlns:w16cid="http://schemas.microsoft.com/office/word/2016/wordml/cid" xmlns:w16="http://schemas.microsoft.com/office/word/2018/wordml" xmlns:w16sdtdh="http://schemas.microsoft.com/office/word/2020/wordml/sdtdatahash" xmlns:w16se="http://schemas.microsoft.com/office/word/2015/wordml/symex" xmlns:wpg="http://schemas.microsoft.com/office/word/2010/wordprocessingGroup" xmlns:wpi="http://schemas.microsoft.com/office/word/2010/wordprocessingInk" xmlns:wne="http://schemas.microsoft.com/office/word/2006/wordml" xmlns:wps="http://schemas.microsoft.com/office/word/2010/wordprocessingShape" mc:Ignorable="w14 w15 w16se w16cid w16 w16cex w16sdtdh wp14">
+<w:document xmlns:wpc="http://schemas.microsoft.com/office/word/2010/wordprocessingCanvas" xmlns:cx="http://schemas.microsoft.com/office/drawing/2014/chartex" xmlns:cx1="http://schemas.microsoft.com/office/drawing/2015/9/8/chartex" xmlns:cx2="http://schemas.microsoft.com/office/drawing/2015/10/21/chartex" xmlns:cx3="http://schemas.microsoft.com/office/drawing/2016/5/9/chartex" xmlns:cx4="http://schemas.microsoft.com/office/drawing/2016/5/10/chartex" xmlns:cx5="http://schemas.microsoft.com/office/drawing/2016/5/11/chartex" xmlns:cx6="http://schemas.microsoft.com/office/drawing/2016/5/12/chartex" xmlns:cx7="http://schemas.microsoft.com/office/drawing/2016/5/13/chartex" xmlns:cx8="http://schemas.microsoft.com/office/drawing/2016/5/14/chartex" xmlns:mc="http://schemas.openxmlformats.org/markup-compatibility/2006" xmlns:aink="http://schemas.microsoft.com/office/drawing/2016/ink" xmlns:am3d="http://schemas.microsoft.com/office/drawing/2017/model3d" xmlns:o="urn:schemas-microsoft-com:office:office" xmlns:r="http://schemas.openxmlformats.org/officeDocument/2006/relationships" xmlns:m="http://schemas.openxmlformats.org/officeDocument/2006/math" xmlns:v="urn:schemas-microsoft-com:vml" xmlns:wp14="http://schemas.microsoft.com/office/word/2010/wordprocessingDrawing" xmlns:wp="http://schemas.openxmlformats.org/drawingml/2006/wordprocessingDrawing" xmlns:w10="urn:schemas-microsoft-com:office:word" xmlns:w="http://schemas.openxmlformats.org/wordprocessingml/2006/main" xmlns:w14="http://schemas.microsoft.com/office/word/2010/wordml" xmlns:w15="http://schemas.microsoft.com/office/word/2012/wordml" xmlns:w16cex="http://schemas.microsoft.com/office/word/2018/wordml/cex" xmlns:w16cid="http://schemas.microsoft.com/office/word/2016/wordml/cid" xmlns:w16="http://schemas.microsoft.com/office/word/2018/wordml" xmlns:w16sdtdh="http://schemas.microsoft.com/office/word/2020/wordml/sdtdatahash" xmlns:w16se="http://schemas.microsoft.com/office/word/2015/wordml/symex" xmlns:wpg="http://schemas.microsoft.com/office/word/2010/wordprocessingGroup" xmlns:wpi="http://schemas.microsoft.com/office/word/2010/wordprocessingInk" xmlns:wne="http://schemas.microsoft.com/office/word/2006/wordml" xmlns:wps="http://schemas.microsoft.com/office/word/2010/wordprocessingShape" mc:Ignorable="w14 w15 w16se w16cid w16 w16cex w16sdtdh wp14">
   <w:body>
     <w:p>
       <w:r>
@@ -1214,6 +1214,26 @@
         <w:t xml:space="preserve"> risolto: non eseguivo il send sulla risposta della route…</w:t>
       </w:r>
     </w:p>
+    <w:p>
+      <w:r>
+        <w:t>26.11.2022</w:t>
+      </w:r>
+    </w:p>
+    <w:p>
+      <w:r>
+        <w:t>Dopo il login, provo a inserire una semplice ridirezione a seconda della condizione. Nel componente App inserisco le route che mi servono per la ridirezione con i relativi componenti e i props necessari.</w:t>
+      </w:r>
+    </w:p>
+    <w:p>
+      <w:r>
+        <w:t>Hooks ed eventuali funzioni:</w:t>
+      </w:r>
+    </w:p>
+    <w:p>
+      <w:r>
+        <w:t>isUserLog (true/false), un hook per il messaggio e la relativa funzione per settarlo, un hook per il problema e la relativa funzione per settarlo.</w:t>
+      </w:r>
+    </w:p>
     <w:p/>
     <w:p/>
     <w:sectPr>
@@ -1227,7 +1247,7 @@
 </file>
 
 <file path=word/numbering.xml><?xml version="1.0" encoding="utf-8"?>
-<w:numbering xmlns:wpc="http://schemas.microsoft.com/office/word/2010/wordprocessingCanvas" xmlns:cx="http://schemas.microsoft.com/office/drawing/2014/chartex" xmlns:cx1="http://schemas.microsoft.com/office/drawing/2015/9/8/chartex" xmlns:cx2="http://schemas.microsoft.com/office/drawing/2015/10/21/chartex" xmlns:cx3="http://schemas.microsoft.com/office/drawing/2016/5/9/chartex" xmlns:cx4="http://schemas.microsoft.com/office/drawing/2016/5/10/chartex" xmlns:cx5="http://schemas.microsoft.com/office/drawing/2016/5/11/chartex" xmlns:cx6="http://schemas.microsoft.com/office/drawing/2016/5/12/chartex" xmlns:cx7="http://schemas.microsoft.com/office/drawing/2016/5/13/chartex" xmlns:cx8="http://schemas.microsoft.com/office/drawing/2016/5/14/chartex" xmlns:mc="http://schemas.openxmlformats.org/markup-compatibility/2006" xmlns:aink="http://schemas.microsoft.com/office/drawing/2016/ink" xmlns:am3d="http://schemas.microsoft.com/office/drawing/2017/model3d" xmlns:o="urn:schemas-microsoft-com:office:office" xmlns:oel="http://schemas.microsoft.com/office/2019/extlst" xmlns:r="http://schemas.openxmlformats.org/officeDocument/2006/relationships" xmlns:m="http://schemas.openxmlformats.org/officeDocument/2006/math" xmlns:v="urn:schemas-microsoft-com:vml" xmlns:wp14="http://schemas.microsoft.com/office/word/2010/wordprocessingDrawing" xmlns:wp="http://schemas.openxmlformats.org/drawingml/2006/wordprocessingDrawing" xmlns:w10="urn:schemas-microsoft-com:office:word" xmlns:w="http://schemas.openxmlformats.org/wordprocessingml/2006/main" xmlns:w14="http://schemas.microsoft.com/office/word/2010/wordml" xmlns:w15="http://schemas.microsoft.com/office/word/2012/wordml" xmlns:w16cex="http://schemas.microsoft.com/office/word/2018/wordml/cex" xmlns:w16cid="http://schemas.microsoft.com/office/word/2016/wordml/cid" xmlns:w16="http://schemas.microsoft.com/office/word/2018/wordml" xmlns:w16sdtdh="http://schemas.microsoft.com/office/word/2020/wordml/sdtdatahash" xmlns:w16se="http://schemas.microsoft.com/office/word/2015/wordml/symex" xmlns:wpg="http://schemas.microsoft.com/office/word/2010/wordprocessingGroup" xmlns:wpi="http://schemas.microsoft.com/office/word/2010/wordprocessingInk" xmlns:wne="http://schemas.microsoft.com/office/word/2006/wordml" xmlns:wps="http://schemas.microsoft.com/office/word/2010/wordprocessingShape" mc:Ignorable="w14 w15 w16se w16cid w16 w16cex w16sdtdh wp14">
+<w:numbering xmlns:wpc="http://schemas.microsoft.com/office/word/2010/wordprocessingCanvas" xmlns:cx="http://schemas.microsoft.com/office/drawing/2014/chartex" xmlns:cx1="http://schemas.microsoft.com/office/drawing/2015/9/8/chartex" xmlns:cx2="http://schemas.microsoft.com/office/drawing/2015/10/21/chartex" xmlns:cx3="http://schemas.microsoft.com/office/drawing/2016/5/9/chartex" xmlns:cx4="http://schemas.microsoft.com/office/drawing/2016/5/10/chartex" xmlns:cx5="http://schemas.microsoft.com/office/drawing/2016/5/11/chartex" xmlns:cx6="http://schemas.microsoft.com/office/drawing/2016/5/12/chartex" xmlns:cx7="http://schemas.microsoft.com/office/drawing/2016/5/13/chartex" xmlns:cx8="http://schemas.microsoft.com/office/drawing/2016/5/14/chartex" xmlns:mc="http://schemas.openxmlformats.org/markup-compatibility/2006" xmlns:aink="http://schemas.microsoft.com/office/drawing/2016/ink" xmlns:am3d="http://schemas.microsoft.com/office/drawing/2017/model3d" xmlns:o="urn:schemas-microsoft-com:office:office" xmlns:r="http://schemas.openxmlformats.org/officeDocument/2006/relationships" xmlns:m="http://schemas.openxmlformats.org/officeDocument/2006/math" xmlns:v="urn:schemas-microsoft-com:vml" xmlns:wp14="http://schemas.microsoft.com/office/word/2010/wordprocessingDrawing" xmlns:wp="http://schemas.openxmlformats.org/drawingml/2006/wordprocessingDrawing" xmlns:w10="urn:schemas-microsoft-com:office:word" xmlns:w="http://schemas.openxmlformats.org/wordprocessingml/2006/main" xmlns:w14="http://schemas.microsoft.com/office/word/2010/wordml" xmlns:w15="http://schemas.microsoft.com/office/word/2012/wordml" xmlns:w16cex="http://schemas.microsoft.com/office/word/2018/wordml/cex" xmlns:w16cid="http://schemas.microsoft.com/office/word/2016/wordml/cid" xmlns:w16="http://schemas.microsoft.com/office/word/2018/wordml" xmlns:w16sdtdh="http://schemas.microsoft.com/office/word/2020/wordml/sdtdatahash" xmlns:w16se="http://schemas.microsoft.com/office/word/2015/wordml/symex" xmlns:wpg="http://schemas.microsoft.com/office/word/2010/wordprocessingGroup" xmlns:wpi="http://schemas.microsoft.com/office/word/2010/wordprocessingInk" xmlns:wne="http://schemas.microsoft.com/office/word/2006/wordml" xmlns:wps="http://schemas.microsoft.com/office/word/2010/wordprocessingShape" mc:Ignorable="w14 w15 w16se w16cid w16 w16cex w16sdtdh wp14">
   <w:abstractNum w:abstractNumId="0" w15:restartNumberingAfterBreak="0">
     <w:nsid w:val="1B525B85"/>
     <w:multiLevelType w:val="hybridMultilevel"/>
@@ -1454,10 +1474,10 @@
       </w:rPr>
     </w:lvl>
   </w:abstractNum>
-  <w:num w:numId="1" w16cid:durableId="1685277804">
+  <w:num w:numId="1">
     <w:abstractNumId w:val="1"/>
   </w:num>
-  <w:num w:numId="2" w16cid:durableId="309793831">
+  <w:num w:numId="2">
     <w:abstractNumId w:val="0"/>
   </w:num>
 </w:numbering>

</xml_diff>

<commit_message>
created verifymail route to handle the verification; install nodemailer to send the mail to the user; split the message in verifymessage and welcomemessage; created mail account with ethereal; created mailTokenGenerator based on the existing tokengenerator
</commit_message>
<xml_diff>
--- a/docs/Diario di bordo Progettino Autenticazione.docx
+++ b/docs/Diario di bordo Progettino Autenticazione.docx
@@ -14,7 +14,39 @@
     </w:p>
     <w:p>
       <w:r>
-        <w:t>Creati progetti backend (nodejs express) e frontend (react).</w:t>
+        <w:t xml:space="preserve">Creati progetti </w:t>
+      </w:r>
+      <w:proofErr w:type="spellStart"/>
+      <w:r>
+        <w:t>backend</w:t>
+      </w:r>
+      <w:proofErr w:type="spellEnd"/>
+      <w:r>
+        <w:t xml:space="preserve"> (</w:t>
+      </w:r>
+      <w:proofErr w:type="spellStart"/>
+      <w:r>
+        <w:t>nodejs</w:t>
+      </w:r>
+      <w:proofErr w:type="spellEnd"/>
+      <w:r>
+        <w:t xml:space="preserve"> express) e </w:t>
+      </w:r>
+      <w:proofErr w:type="spellStart"/>
+      <w:r>
+        <w:t>frontend</w:t>
+      </w:r>
+      <w:proofErr w:type="spellEnd"/>
+      <w:r>
+        <w:t xml:space="preserve"> (</w:t>
+      </w:r>
+      <w:proofErr w:type="spellStart"/>
+      <w:r>
+        <w:t>react</w:t>
+      </w:r>
+      <w:proofErr w:type="spellEnd"/>
+      <w:r>
+        <w:t>).</w:t>
       </w:r>
     </w:p>
     <w:p>
@@ -24,12 +56,60 @@
     </w:p>
     <w:p>
       <w:r>
-        <w:t>Installato bootstrap e react-bootstrap. Npn install.</w:t>
-      </w:r>
-    </w:p>
-    <w:p>
-      <w:r>
-        <w:t>Creati i files componenti login e registration js. Forms presi da react-bootstrap.</w:t>
+        <w:t xml:space="preserve">Installato bootstrap e </w:t>
+      </w:r>
+      <w:proofErr w:type="spellStart"/>
+      <w:r>
+        <w:t>react</w:t>
+      </w:r>
+      <w:proofErr w:type="spellEnd"/>
+      <w:r>
+        <w:t xml:space="preserve">-bootstrap. </w:t>
+      </w:r>
+      <w:proofErr w:type="spellStart"/>
+      <w:r>
+        <w:t>Npn</w:t>
+      </w:r>
+      <w:proofErr w:type="spellEnd"/>
+      <w:r>
+        <w:t xml:space="preserve"> </w:t>
+      </w:r>
+      <w:proofErr w:type="spellStart"/>
+      <w:r>
+        <w:t>install</w:t>
+      </w:r>
+      <w:proofErr w:type="spellEnd"/>
+      <w:r>
+        <w:t>.</w:t>
+      </w:r>
+    </w:p>
+    <w:p>
+      <w:r>
+        <w:t xml:space="preserve">Creati i files componenti login e </w:t>
+      </w:r>
+      <w:proofErr w:type="spellStart"/>
+      <w:r>
+        <w:t>registration</w:t>
+      </w:r>
+      <w:proofErr w:type="spellEnd"/>
+      <w:r>
+        <w:t xml:space="preserve"> </w:t>
+      </w:r>
+      <w:proofErr w:type="spellStart"/>
+      <w:r>
+        <w:t>js</w:t>
+      </w:r>
+      <w:proofErr w:type="spellEnd"/>
+      <w:r>
+        <w:t xml:space="preserve">. Forms presi da </w:t>
+      </w:r>
+      <w:proofErr w:type="spellStart"/>
+      <w:r>
+        <w:t>react</w:t>
+      </w:r>
+      <w:proofErr w:type="spellEnd"/>
+      <w:r>
+        <w:t>-bootstrap.</w:t>
       </w:r>
     </w:p>
     <w:p>
@@ -71,7 +151,15 @@
         </w:numPr>
       </w:pPr>
       <w:r>
-        <w:t>Scrivere i test per login e registration!!!</w:t>
+        <w:t xml:space="preserve">Scrivere i test per login e </w:t>
+      </w:r>
+      <w:proofErr w:type="spellStart"/>
+      <w:r>
+        <w:t>registration</w:t>
+      </w:r>
+      <w:proofErr w:type="spellEnd"/>
+      <w:r>
+        <w:t>!!!</w:t>
       </w:r>
     </w:p>
     <w:p>
@@ -138,12 +226,28 @@
     <w:p/>
     <w:p>
       <w:r>
-        <w:t>Scritti dei test. Vado a verificare che i componenti vengano renderizzati correttamente ricercandone le parti nello schermo.</w:t>
-      </w:r>
-    </w:p>
-    <w:p>
-      <w:r>
-        <w:t xml:space="preserve">‘It’ e ‘test’ sono essenzialmente lo stesso “comando” </w:t>
+        <w:t xml:space="preserve">Scritti dei test. Vado a verificare che i componenti vengano </w:t>
+      </w:r>
+      <w:proofErr w:type="spellStart"/>
+      <w:r>
+        <w:t>renderizzati</w:t>
+      </w:r>
+      <w:proofErr w:type="spellEnd"/>
+      <w:r>
+        <w:t xml:space="preserve"> correttamente ricercandone le parti nello schermo.</w:t>
+      </w:r>
+    </w:p>
+    <w:p>
+      <w:r>
+        <w:t>‘</w:t>
+      </w:r>
+      <w:proofErr w:type="spellStart"/>
+      <w:r>
+        <w:t>It</w:t>
+      </w:r>
+      <w:proofErr w:type="spellEnd"/>
+      <w:r>
+        <w:t xml:space="preserve">’ e ‘test’ sono essenzialmente lo stesso “comando” </w:t>
       </w:r>
       <w:hyperlink r:id="rId9" w:history="1">
         <w:r>
@@ -159,7 +263,44 @@
     </w:p>
     <w:p>
       <w:r>
-        <w:t xml:space="preserve">Attenzione: getByPlaceholderText() può causare problemi se esistono più placeholder con il medesimo testo o parte di esso (es. ‘Password’ e ‘Confirm password’). Infatti </w:t>
+        <w:t xml:space="preserve">Attenzione: </w:t>
+      </w:r>
+      <w:proofErr w:type="spellStart"/>
+      <w:proofErr w:type="gramStart"/>
+      <w:r>
+        <w:t>getByPlaceholderText</w:t>
+      </w:r>
+      <w:proofErr w:type="spellEnd"/>
+      <w:r>
+        <w:t>(</w:t>
+      </w:r>
+      <w:proofErr w:type="gramEnd"/>
+      <w:r>
+        <w:t xml:space="preserve">) può causare problemi se esistono più </w:t>
+      </w:r>
+      <w:proofErr w:type="spellStart"/>
+      <w:r>
+        <w:t>placeholder</w:t>
+      </w:r>
+      <w:proofErr w:type="spellEnd"/>
+      <w:r>
+        <w:t xml:space="preserve"> con il medesimo testo o parte di esso (es. ‘Password’ e ‘</w:t>
+      </w:r>
+      <w:proofErr w:type="spellStart"/>
+      <w:r>
+        <w:t>Confirm</w:t>
+      </w:r>
+      <w:proofErr w:type="spellEnd"/>
+      <w:r>
+        <w:t xml:space="preserve"> password’). </w:t>
+      </w:r>
+      <w:proofErr w:type="gramStart"/>
+      <w:r>
+        <w:t>Infatti</w:t>
+      </w:r>
+      <w:proofErr w:type="gramEnd"/>
+      <w:r>
+        <w:t xml:space="preserve"> </w:t>
       </w:r>
       <w:hyperlink r:id="rId10" w:history="1">
         <w:r>
@@ -170,32 +311,94 @@
         </w:r>
       </w:hyperlink>
       <w:r>
-        <w:t xml:space="preserve"> suggerisce di usare in alternativa ‘getByLabelText’, o quantomeno indica che ‘getByPlaceholderText’ non ne è un buon sostituto.</w:t>
+        <w:t xml:space="preserve"> suggerisce di usare in alternativa ‘</w:t>
+      </w:r>
+      <w:proofErr w:type="spellStart"/>
+      <w:r>
+        <w:t>getByLabelText</w:t>
+      </w:r>
+      <w:proofErr w:type="spellEnd"/>
+      <w:r>
+        <w:t>’, o quantomeno indica che ‘</w:t>
+      </w:r>
+      <w:proofErr w:type="spellStart"/>
+      <w:r>
+        <w:t>getByPlaceholderText</w:t>
+      </w:r>
+      <w:proofErr w:type="spellEnd"/>
+      <w:r>
+        <w:t>’ non ne è un buon sostituto.</w:t>
       </w:r>
     </w:p>
     <w:p>
       <w:r>
         <w:t xml:space="preserve">Per eseguire i test si impiega il comando </w:t>
       </w:r>
+      <w:proofErr w:type="spellStart"/>
       <w:r>
         <w:rPr>
           <w:b/>
           <w:bCs/>
         </w:rPr>
-        <w:t>npm test</w:t>
+        <w:t>npm</w:t>
+      </w:r>
+      <w:proofErr w:type="spellEnd"/>
+      <w:r>
+        <w:rPr>
+          <w:b/>
+          <w:bCs/>
+        </w:rPr>
+        <w:t xml:space="preserve"> test</w:t>
       </w:r>
       <w:r>
         <w:t>.</w:t>
       </w:r>
     </w:p>
     <w:p>
-      <w:r>
-        <w:t>Rifattorizzato: creata la cartella “__test__” allo stesso livello della cartella “components”.</w:t>
-      </w:r>
-    </w:p>
-    <w:p>
-      <w:r>
-        <w:t xml:space="preserve">Il button con variazione ‘link’ non sembra essere recuperabile tramite getByRole (per recuperare il button </w:t>
+      <w:proofErr w:type="spellStart"/>
+      <w:r>
+        <w:t>Rifattorizzato</w:t>
+      </w:r>
+      <w:proofErr w:type="spellEnd"/>
+      <w:r>
+        <w:t>: creata la cartella “__test__” allo stesso livello della cartella “</w:t>
+      </w:r>
+      <w:proofErr w:type="spellStart"/>
+      <w:r>
+        <w:t>components</w:t>
+      </w:r>
+      <w:proofErr w:type="spellEnd"/>
+      <w:r>
+        <w:t>”.</w:t>
+      </w:r>
+    </w:p>
+    <w:p>
+      <w:r>
+        <w:t xml:space="preserve">Il </w:t>
+      </w:r>
+      <w:proofErr w:type="spellStart"/>
+      <w:r>
+        <w:t>button</w:t>
+      </w:r>
+      <w:proofErr w:type="spellEnd"/>
+      <w:r>
+        <w:t xml:space="preserve"> con variazione ‘link’ non sembra essere recuperabile tramite </w:t>
+      </w:r>
+      <w:proofErr w:type="spellStart"/>
+      <w:r>
+        <w:t>getByRole</w:t>
+      </w:r>
+      <w:proofErr w:type="spellEnd"/>
+      <w:r>
+        <w:t xml:space="preserve"> (per recuperare il </w:t>
+      </w:r>
+      <w:proofErr w:type="spellStart"/>
+      <w:r>
+        <w:t>button</w:t>
+      </w:r>
+      <w:proofErr w:type="spellEnd"/>
+      <w:r>
+        <w:t xml:space="preserve"> </w:t>
       </w:r>
       <w:hyperlink r:id="rId11" w:history="1">
         <w:r>
@@ -206,7 +409,15 @@
         </w:r>
       </w:hyperlink>
       <w:r>
-        <w:t xml:space="preserve"> ). Allora ho impiegato getByText </w:t>
+        <w:t xml:space="preserve"> ). Allora ho impiegato </w:t>
+      </w:r>
+      <w:proofErr w:type="spellStart"/>
+      <w:r>
+        <w:t>getByText</w:t>
+      </w:r>
+      <w:proofErr w:type="spellEnd"/>
+      <w:r>
+        <w:t xml:space="preserve"> </w:t>
       </w:r>
       <w:hyperlink r:id="rId12" w:history="1">
         <w:r>
@@ -227,7 +438,39 @@
     </w:p>
     <w:p>
       <w:r>
-        <w:t xml:space="preserve">Validazione dei form in react con react-hook-form: </w:t>
+        <w:t xml:space="preserve">Validazione dei </w:t>
+      </w:r>
+      <w:proofErr w:type="spellStart"/>
+      <w:r>
+        <w:t>form</w:t>
+      </w:r>
+      <w:proofErr w:type="spellEnd"/>
+      <w:r>
+        <w:t xml:space="preserve"> in </w:t>
+      </w:r>
+      <w:proofErr w:type="spellStart"/>
+      <w:r>
+        <w:t>react</w:t>
+      </w:r>
+      <w:proofErr w:type="spellEnd"/>
+      <w:r>
+        <w:t xml:space="preserve"> con </w:t>
+      </w:r>
+      <w:proofErr w:type="spellStart"/>
+      <w:r>
+        <w:t>react</w:t>
+      </w:r>
+      <w:proofErr w:type="spellEnd"/>
+      <w:r>
+        <w:t>-hook-</w:t>
+      </w:r>
+      <w:proofErr w:type="spellStart"/>
+      <w:r>
+        <w:t>form</w:t>
+      </w:r>
+      <w:proofErr w:type="spellEnd"/>
+      <w:r>
+        <w:t xml:space="preserve">: </w:t>
       </w:r>
       <w:hyperlink r:id="rId13" w:history="1">
         <w:r>
@@ -257,7 +500,15 @@
     </w:p>
     <w:p>
       <w:r>
-        <w:t xml:space="preserve">Nota: in react per le proprietà si procede come segue, passando un oggetto </w:t>
+        <w:t xml:space="preserve">Nota: in </w:t>
+      </w:r>
+      <w:proofErr w:type="spellStart"/>
+      <w:r>
+        <w:t>react</w:t>
+      </w:r>
+      <w:proofErr w:type="spellEnd"/>
+      <w:r>
+        <w:t xml:space="preserve"> per le proprietà si procede come segue, passando un oggetto </w:t>
       </w:r>
       <w:hyperlink r:id="rId15" w:history="1">
         <w:r>
@@ -288,17 +539,69 @@
       </w:r>
     </w:p>
     <w:p>
+      <w:proofErr w:type="gramStart"/>
       <w:r>
         <w:lastRenderedPageBreak/>
-        <w:t xml:space="preserve">Inoltre sembra intelligente impiegare uno schema sfruttando Yup così da evitare di inserire nel form le varie validazioni. </w:t>
-      </w:r>
-      <w:r>
-        <w:t>npm install @hookform/resolvers yup</w:t>
-      </w:r>
-    </w:p>
-    <w:p>
-      <w:r>
-        <w:t>Refactoring nello schema yup.</w:t>
+        <w:t>Inoltre</w:t>
+      </w:r>
+      <w:proofErr w:type="gramEnd"/>
+      <w:r>
+        <w:t xml:space="preserve"> sembra intelligente impiegare uno schema sfruttando </w:t>
+      </w:r>
+      <w:proofErr w:type="spellStart"/>
+      <w:r>
+        <w:t>Yup</w:t>
+      </w:r>
+      <w:proofErr w:type="spellEnd"/>
+      <w:r>
+        <w:t xml:space="preserve"> così da evitare di inserire nel </w:t>
+      </w:r>
+      <w:proofErr w:type="spellStart"/>
+      <w:r>
+        <w:t>form</w:t>
+      </w:r>
+      <w:proofErr w:type="spellEnd"/>
+      <w:r>
+        <w:t xml:space="preserve"> le varie validazioni. </w:t>
+      </w:r>
+      <w:proofErr w:type="spellStart"/>
+      <w:r>
+        <w:t>npm</w:t>
+      </w:r>
+      <w:proofErr w:type="spellEnd"/>
+      <w:r>
+        <w:t xml:space="preserve"> </w:t>
+      </w:r>
+      <w:proofErr w:type="spellStart"/>
+      <w:r>
+        <w:t>install</w:t>
+      </w:r>
+      <w:proofErr w:type="spellEnd"/>
+      <w:r>
+        <w:t xml:space="preserve"> @hookform/resolvers </w:t>
+      </w:r>
+      <w:proofErr w:type="spellStart"/>
+      <w:r>
+        <w:t>yup</w:t>
+      </w:r>
+      <w:proofErr w:type="spellEnd"/>
+    </w:p>
+    <w:p>
+      <w:proofErr w:type="spellStart"/>
+      <w:r>
+        <w:t>Refactoring</w:t>
+      </w:r>
+      <w:proofErr w:type="spellEnd"/>
+      <w:r>
+        <w:t xml:space="preserve"> nello schema </w:t>
+      </w:r>
+      <w:proofErr w:type="spellStart"/>
+      <w:r>
+        <w:t>yup</w:t>
+      </w:r>
+      <w:proofErr w:type="spellEnd"/>
+      <w:r>
+        <w:t>.</w:t>
       </w:r>
     </w:p>
     <w:p>
@@ -319,7 +622,23 @@
     </w:p>
     <w:p>
       <w:r>
-        <w:t>Aggiunti altri campi al form di registrazione: nome, cognome, descrizione di sé stessi, data di nascita (con datepicker (</w:t>
+        <w:t xml:space="preserve">Aggiunti altri campi al </w:t>
+      </w:r>
+      <w:proofErr w:type="spellStart"/>
+      <w:r>
+        <w:t>form</w:t>
+      </w:r>
+      <w:proofErr w:type="spellEnd"/>
+      <w:r>
+        <w:t xml:space="preserve"> di registrazione: nome, cognome, descrizione di sé stessi, data di nascita (con </w:t>
+      </w:r>
+      <w:proofErr w:type="spellStart"/>
+      <w:r>
+        <w:t>datepicker</w:t>
+      </w:r>
+      <w:proofErr w:type="spellEnd"/>
+      <w:r>
+        <w:t xml:space="preserve"> (</w:t>
       </w:r>
       <w:hyperlink r:id="rId18" w:history="1">
         <w:r>
@@ -340,7 +659,15 @@
     </w:p>
     <w:p>
       <w:r>
-        <w:t>Devo capire come validare la data e come impostare il datepicker affinché sia più immediato tornare indietro nel tempo (ora andrebbe di mese in mese, ma già per me è lunga tornare indietro rapidamente e sono nato nel ’93…).</w:t>
+        <w:t xml:space="preserve">Devo capire come validare la data e come impostare il </w:t>
+      </w:r>
+      <w:proofErr w:type="spellStart"/>
+      <w:r>
+        <w:t>datepicker</w:t>
+      </w:r>
+      <w:proofErr w:type="spellEnd"/>
+      <w:r>
+        <w:t xml:space="preserve"> affinché sia più immediato tornare indietro nel tempo (ora andrebbe di mese in mese, ma già per me è lunga tornare indietro rapidamente e sono nato nel ’93…).</w:t>
       </w:r>
     </w:p>
     <w:p>
@@ -355,10 +682,44 @@
     </w:p>
     <w:p>
       <w:r>
-        <w:t xml:space="preserve">Installare Sequelize, bcrypt, </w:t>
-      </w:r>
-      <w:r>
-        <w:t>jsonwebtoken e per lavorare con il file .env.</w:t>
+        <w:t xml:space="preserve">Installare </w:t>
+      </w:r>
+      <w:proofErr w:type="spellStart"/>
+      <w:r>
+        <w:t>Sequelize</w:t>
+      </w:r>
+      <w:proofErr w:type="spellEnd"/>
+      <w:r>
+        <w:t xml:space="preserve">, </w:t>
+      </w:r>
+      <w:proofErr w:type="spellStart"/>
+      <w:r>
+        <w:t>bcrypt</w:t>
+      </w:r>
+      <w:proofErr w:type="spellEnd"/>
+      <w:r>
+        <w:t xml:space="preserve">, </w:t>
+      </w:r>
+      <w:proofErr w:type="spellStart"/>
+      <w:r>
+        <w:t>jsonwebtoken</w:t>
+      </w:r>
+      <w:proofErr w:type="spellEnd"/>
+      <w:r>
+        <w:t xml:space="preserve"> e per lavorare con il </w:t>
+      </w:r>
+      <w:proofErr w:type="gramStart"/>
+      <w:r>
+        <w:t>file .</w:t>
+      </w:r>
+      <w:proofErr w:type="spellStart"/>
+      <w:r>
+        <w:t>env</w:t>
+      </w:r>
+      <w:proofErr w:type="spellEnd"/>
+      <w:proofErr w:type="gramEnd"/>
+      <w:r>
+        <w:t>.</w:t>
       </w:r>
     </w:p>
     <w:p>
@@ -379,12 +740,68 @@
         </w:r>
       </w:hyperlink>
       <w:r>
-        <w:t xml:space="preserve"> nel package json del frontend in modo da collegarlo al backend.</w:t>
-      </w:r>
-    </w:p>
-    <w:p>
-      <w:r>
-        <w:t xml:space="preserve">Ora, si potrebbe impiegare uno useEffect per seguire la fetch verso l’api del backend, ma sembra leggermente più laborioso rispetto all’impiego di axios (37mio di download settimanali) </w:t>
+        <w:t xml:space="preserve"> nel package </w:t>
+      </w:r>
+      <w:proofErr w:type="spellStart"/>
+      <w:r>
+        <w:t>json</w:t>
+      </w:r>
+      <w:proofErr w:type="spellEnd"/>
+      <w:r>
+        <w:t xml:space="preserve"> del </w:t>
+      </w:r>
+      <w:proofErr w:type="spellStart"/>
+      <w:r>
+        <w:t>frontend</w:t>
+      </w:r>
+      <w:proofErr w:type="spellEnd"/>
+      <w:r>
+        <w:t xml:space="preserve"> in modo da collegarlo al </w:t>
+      </w:r>
+      <w:proofErr w:type="spellStart"/>
+      <w:r>
+        <w:t>backend</w:t>
+      </w:r>
+      <w:proofErr w:type="spellEnd"/>
+      <w:r>
+        <w:t>.</w:t>
+      </w:r>
+    </w:p>
+    <w:p>
+      <w:r>
+        <w:t xml:space="preserve">Ora, si potrebbe impiegare uno </w:t>
+      </w:r>
+      <w:proofErr w:type="spellStart"/>
+      <w:r>
+        <w:t>useEffect</w:t>
+      </w:r>
+      <w:proofErr w:type="spellEnd"/>
+      <w:r>
+        <w:t xml:space="preserve"> per seguire la fetch verso </w:t>
+      </w:r>
+      <w:proofErr w:type="spellStart"/>
+      <w:r>
+        <w:t>l’api</w:t>
+      </w:r>
+      <w:proofErr w:type="spellEnd"/>
+      <w:r>
+        <w:t xml:space="preserve"> del </w:t>
+      </w:r>
+      <w:proofErr w:type="spellStart"/>
+      <w:r>
+        <w:t>backend</w:t>
+      </w:r>
+      <w:proofErr w:type="spellEnd"/>
+      <w:r>
+        <w:t xml:space="preserve">, ma sembra leggermente più laborioso rispetto all’impiego di </w:t>
+      </w:r>
+      <w:proofErr w:type="spellStart"/>
+      <w:r>
+        <w:t>axios</w:t>
+      </w:r>
+      <w:proofErr w:type="spellEnd"/>
+      <w:r>
+        <w:t xml:space="preserve"> (37mio di download settimanali) </w:t>
       </w:r>
       <w:hyperlink r:id="rId20" w:history="1">
         <w:r>
@@ -405,8 +822,21 @@
           <w:color w:val="000000"/>
         </w:rPr>
       </w:pPr>
-      <w:r>
-        <w:t xml:space="preserve">Tuttavia si segnala su cve un problema risalente al 2021 </w:t>
+      <w:proofErr w:type="gramStart"/>
+      <w:r>
+        <w:t>Tuttavia</w:t>
+      </w:r>
+      <w:proofErr w:type="gramEnd"/>
+      <w:r>
+        <w:t xml:space="preserve"> si segnala su </w:t>
+      </w:r>
+      <w:proofErr w:type="spellStart"/>
+      <w:r>
+        <w:t>cve</w:t>
+      </w:r>
+      <w:proofErr w:type="spellEnd"/>
+      <w:r>
+        <w:t xml:space="preserve"> un problema risalente al 2021 </w:t>
       </w:r>
       <w:hyperlink r:id="rId21" w:history="1">
         <w:r>
@@ -419,20 +849,112 @@
       <w:r>
         <w:t xml:space="preserve"> in cui si parla di “</w:t>
       </w:r>
+      <w:proofErr w:type="spellStart"/>
       <w:r>
         <w:rPr>
           <w:rFonts w:cstheme="minorHAnsi"/>
           <w:color w:val="000000"/>
           <w:shd w:val="clear" w:color="auto" w:fill="FFFFFF"/>
         </w:rPr>
-        <w:t>axios is vulnerable to Inefficient Regular Expression Complexity</w:t>
-      </w:r>
+        <w:t>axios</w:t>
+      </w:r>
+      <w:proofErr w:type="spellEnd"/>
       <w:r>
         <w:rPr>
           <w:rFonts w:cstheme="minorHAnsi"/>
           <w:color w:val="000000"/>
           <w:shd w:val="clear" w:color="auto" w:fill="FFFFFF"/>
         </w:rPr>
+        <w:t xml:space="preserve"> </w:t>
+      </w:r>
+      <w:proofErr w:type="spellStart"/>
+      <w:r>
+        <w:rPr>
+          <w:rFonts w:cstheme="minorHAnsi"/>
+          <w:color w:val="000000"/>
+          <w:shd w:val="clear" w:color="auto" w:fill="FFFFFF"/>
+        </w:rPr>
+        <w:t>is</w:t>
+      </w:r>
+      <w:proofErr w:type="spellEnd"/>
+      <w:r>
+        <w:rPr>
+          <w:rFonts w:cstheme="minorHAnsi"/>
+          <w:color w:val="000000"/>
+          <w:shd w:val="clear" w:color="auto" w:fill="FFFFFF"/>
+        </w:rPr>
+        <w:t xml:space="preserve"> </w:t>
+      </w:r>
+      <w:proofErr w:type="spellStart"/>
+      <w:r>
+        <w:rPr>
+          <w:rFonts w:cstheme="minorHAnsi"/>
+          <w:color w:val="000000"/>
+          <w:shd w:val="clear" w:color="auto" w:fill="FFFFFF"/>
+        </w:rPr>
+        <w:t>vulnerable</w:t>
+      </w:r>
+      <w:proofErr w:type="spellEnd"/>
+      <w:r>
+        <w:rPr>
+          <w:rFonts w:cstheme="minorHAnsi"/>
+          <w:color w:val="000000"/>
+          <w:shd w:val="clear" w:color="auto" w:fill="FFFFFF"/>
+        </w:rPr>
+        <w:t xml:space="preserve"> to </w:t>
+      </w:r>
+      <w:proofErr w:type="spellStart"/>
+      <w:r>
+        <w:rPr>
+          <w:rFonts w:cstheme="minorHAnsi"/>
+          <w:color w:val="000000"/>
+          <w:shd w:val="clear" w:color="auto" w:fill="FFFFFF"/>
+        </w:rPr>
+        <w:t>Inefficient</w:t>
+      </w:r>
+      <w:proofErr w:type="spellEnd"/>
+      <w:r>
+        <w:rPr>
+          <w:rFonts w:cstheme="minorHAnsi"/>
+          <w:color w:val="000000"/>
+          <w:shd w:val="clear" w:color="auto" w:fill="FFFFFF"/>
+        </w:rPr>
+        <w:t xml:space="preserve"> Regular </w:t>
+      </w:r>
+      <w:proofErr w:type="spellStart"/>
+      <w:r>
+        <w:rPr>
+          <w:rFonts w:cstheme="minorHAnsi"/>
+          <w:color w:val="000000"/>
+          <w:shd w:val="clear" w:color="auto" w:fill="FFFFFF"/>
+        </w:rPr>
+        <w:t>Expression</w:t>
+      </w:r>
+      <w:proofErr w:type="spellEnd"/>
+      <w:r>
+        <w:rPr>
+          <w:rFonts w:cstheme="minorHAnsi"/>
+          <w:color w:val="000000"/>
+          <w:shd w:val="clear" w:color="auto" w:fill="FFFFFF"/>
+        </w:rPr>
+        <w:t xml:space="preserve"> </w:t>
+      </w:r>
+      <w:proofErr w:type="spellStart"/>
+      <w:r>
+        <w:rPr>
+          <w:rFonts w:cstheme="minorHAnsi"/>
+          <w:color w:val="000000"/>
+          <w:shd w:val="clear" w:color="auto" w:fill="FFFFFF"/>
+        </w:rPr>
+        <w:t>Complexity</w:t>
+      </w:r>
+      <w:proofErr w:type="spellEnd"/>
+      <w:r>
+        <w:rPr>
+          <w:rFonts w:cstheme="minorHAnsi"/>
+          <w:color w:val="000000"/>
+          <w:shd w:val="clear" w:color="auto" w:fill="FFFFFF"/>
+        </w:rPr>
         <w:t>”. Ossia “</w:t>
       </w:r>
       <w:r>
@@ -440,7 +962,199 @@
           <w:rFonts w:cstheme="minorHAnsi"/>
           <w:color w:val="000000"/>
         </w:rPr>
-        <w:t>The product uses a regular expression with an inefficient, possibly exponential worst-case computational complexity that consumes excessive CPU cycles.</w:t>
+        <w:t xml:space="preserve">The product </w:t>
+      </w:r>
+      <w:proofErr w:type="spellStart"/>
+      <w:r>
+        <w:rPr>
+          <w:rFonts w:cstheme="minorHAnsi"/>
+          <w:color w:val="000000"/>
+        </w:rPr>
+        <w:t>uses</w:t>
+      </w:r>
+      <w:proofErr w:type="spellEnd"/>
+      <w:r>
+        <w:rPr>
+          <w:rFonts w:cstheme="minorHAnsi"/>
+          <w:color w:val="000000"/>
+        </w:rPr>
+        <w:t xml:space="preserve"> a regular </w:t>
+      </w:r>
+      <w:proofErr w:type="spellStart"/>
+      <w:r>
+        <w:rPr>
+          <w:rFonts w:cstheme="minorHAnsi"/>
+          <w:color w:val="000000"/>
+        </w:rPr>
+        <w:t>expression</w:t>
+      </w:r>
+      <w:proofErr w:type="spellEnd"/>
+      <w:r>
+        <w:rPr>
+          <w:rFonts w:cstheme="minorHAnsi"/>
+          <w:color w:val="000000"/>
+        </w:rPr>
+        <w:t xml:space="preserve"> with an </w:t>
+      </w:r>
+      <w:proofErr w:type="spellStart"/>
+      <w:r>
+        <w:rPr>
+          <w:rFonts w:cstheme="minorHAnsi"/>
+          <w:color w:val="000000"/>
+        </w:rPr>
+        <w:t>inefficient</w:t>
+      </w:r>
+      <w:proofErr w:type="spellEnd"/>
+      <w:r>
+        <w:rPr>
+          <w:rFonts w:cstheme="minorHAnsi"/>
+          <w:color w:val="000000"/>
+        </w:rPr>
+        <w:t xml:space="preserve">, </w:t>
+      </w:r>
+      <w:proofErr w:type="spellStart"/>
+      <w:r>
+        <w:rPr>
+          <w:rFonts w:cstheme="minorHAnsi"/>
+          <w:color w:val="000000"/>
+        </w:rPr>
+        <w:t>possibly</w:t>
+      </w:r>
+      <w:proofErr w:type="spellEnd"/>
+      <w:r>
+        <w:rPr>
+          <w:rFonts w:cstheme="minorHAnsi"/>
+          <w:color w:val="000000"/>
+        </w:rPr>
+        <w:t xml:space="preserve"> </w:t>
+      </w:r>
+      <w:proofErr w:type="spellStart"/>
+      <w:r>
+        <w:rPr>
+          <w:rFonts w:cstheme="minorHAnsi"/>
+          <w:color w:val="000000"/>
+        </w:rPr>
+        <w:t>exponential</w:t>
+      </w:r>
+      <w:proofErr w:type="spellEnd"/>
+      <w:r>
+        <w:rPr>
+          <w:rFonts w:cstheme="minorHAnsi"/>
+          <w:color w:val="000000"/>
+        </w:rPr>
+        <w:t xml:space="preserve"> </w:t>
+      </w:r>
+      <w:proofErr w:type="spellStart"/>
+      <w:r>
+        <w:rPr>
+          <w:rFonts w:cstheme="minorHAnsi"/>
+          <w:color w:val="000000"/>
+        </w:rPr>
+        <w:t>worst</w:t>
+      </w:r>
+      <w:proofErr w:type="spellEnd"/>
+      <w:r>
+        <w:rPr>
+          <w:rFonts w:cstheme="minorHAnsi"/>
+          <w:color w:val="000000"/>
+        </w:rPr>
+        <w:t xml:space="preserve">-case </w:t>
+      </w:r>
+      <w:proofErr w:type="spellStart"/>
+      <w:r>
+        <w:rPr>
+          <w:rFonts w:cstheme="minorHAnsi"/>
+          <w:color w:val="000000"/>
+        </w:rPr>
+        <w:t>computational</w:t>
+      </w:r>
+      <w:proofErr w:type="spellEnd"/>
+      <w:r>
+        <w:rPr>
+          <w:rFonts w:cstheme="minorHAnsi"/>
+          <w:color w:val="000000"/>
+        </w:rPr>
+        <w:t xml:space="preserve"> </w:t>
+      </w:r>
+      <w:proofErr w:type="spellStart"/>
+      <w:r>
+        <w:rPr>
+          <w:rFonts w:cstheme="minorHAnsi"/>
+          <w:color w:val="000000"/>
+        </w:rPr>
+        <w:t>complexity</w:t>
+      </w:r>
+      <w:proofErr w:type="spellEnd"/>
+      <w:r>
+        <w:rPr>
+          <w:rFonts w:cstheme="minorHAnsi"/>
+          <w:color w:val="000000"/>
+        </w:rPr>
+        <w:t xml:space="preserve"> </w:t>
+      </w:r>
+      <w:proofErr w:type="spellStart"/>
+      <w:r>
+        <w:rPr>
+          <w:rFonts w:cstheme="minorHAnsi"/>
+          <w:color w:val="000000"/>
+        </w:rPr>
+        <w:t>that</w:t>
+      </w:r>
+      <w:proofErr w:type="spellEnd"/>
+      <w:r>
+        <w:rPr>
+          <w:rFonts w:cstheme="minorHAnsi"/>
+          <w:color w:val="000000"/>
+        </w:rPr>
+        <w:t xml:space="preserve"> </w:t>
+      </w:r>
+      <w:proofErr w:type="spellStart"/>
+      <w:r>
+        <w:rPr>
+          <w:rFonts w:cstheme="minorHAnsi"/>
+          <w:color w:val="000000"/>
+        </w:rPr>
+        <w:t>consumes</w:t>
+      </w:r>
+      <w:proofErr w:type="spellEnd"/>
+      <w:r>
+        <w:rPr>
+          <w:rFonts w:cstheme="minorHAnsi"/>
+          <w:color w:val="000000"/>
+        </w:rPr>
+        <w:t xml:space="preserve"> </w:t>
+      </w:r>
+      <w:proofErr w:type="spellStart"/>
+      <w:r>
+        <w:rPr>
+          <w:rFonts w:cstheme="minorHAnsi"/>
+          <w:color w:val="000000"/>
+        </w:rPr>
+        <w:t>excessive</w:t>
+      </w:r>
+      <w:proofErr w:type="spellEnd"/>
+      <w:r>
+        <w:rPr>
+          <w:rFonts w:cstheme="minorHAnsi"/>
+          <w:color w:val="000000"/>
+        </w:rPr>
+        <w:t xml:space="preserve"> CPU </w:t>
+      </w:r>
+      <w:proofErr w:type="spellStart"/>
+      <w:r>
+        <w:rPr>
+          <w:rFonts w:cstheme="minorHAnsi"/>
+          <w:color w:val="000000"/>
+        </w:rPr>
+        <w:t>cycles</w:t>
+      </w:r>
+      <w:proofErr w:type="spellEnd"/>
+      <w:r>
+        <w:rPr>
+          <w:rFonts w:cstheme="minorHAnsi"/>
+          <w:color w:val="000000"/>
+        </w:rPr>
+        <w:t>.</w:t>
       </w:r>
       <w:r>
         <w:rPr>
@@ -478,7 +1192,23 @@
           <w:rFonts w:cstheme="minorHAnsi"/>
           <w:color w:val="000000"/>
         </w:rPr>
-        <w:t xml:space="preserve">Problema del collegamento, forse dovuto alle politiche CORS, scarico cors </w:t>
+        <w:t xml:space="preserve">Problema del collegamento, forse dovuto alle politiche CORS, scarico </w:t>
+      </w:r>
+      <w:proofErr w:type="spellStart"/>
+      <w:r>
+        <w:rPr>
+          <w:rFonts w:cstheme="minorHAnsi"/>
+          <w:color w:val="000000"/>
+        </w:rPr>
+        <w:t>cors</w:t>
+      </w:r>
+      <w:proofErr w:type="spellEnd"/>
+      <w:r>
+        <w:rPr>
+          <w:rFonts w:cstheme="minorHAnsi"/>
+          <w:color w:val="000000"/>
+        </w:rPr>
+        <w:t xml:space="preserve"> </w:t>
       </w:r>
       <w:hyperlink r:id="rId23" w:history="1">
         <w:r>
@@ -509,7 +1239,55 @@
           <w:rFonts w:cstheme="minorHAnsi"/>
           <w:color w:val="000000"/>
         </w:rPr>
-        <w:t>Dopo diversi inconvenienti, problemi, Axios funziona: frontend sembra collegato con il backend.</w:t>
+        <w:t xml:space="preserve">Dopo diversi inconvenienti, problemi, </w:t>
+      </w:r>
+      <w:proofErr w:type="spellStart"/>
+      <w:r>
+        <w:rPr>
+          <w:rFonts w:cstheme="minorHAnsi"/>
+          <w:color w:val="000000"/>
+        </w:rPr>
+        <w:t>Axios</w:t>
+      </w:r>
+      <w:proofErr w:type="spellEnd"/>
+      <w:r>
+        <w:rPr>
+          <w:rFonts w:cstheme="minorHAnsi"/>
+          <w:color w:val="000000"/>
+        </w:rPr>
+        <w:t xml:space="preserve"> funziona: </w:t>
+      </w:r>
+      <w:proofErr w:type="spellStart"/>
+      <w:r>
+        <w:rPr>
+          <w:rFonts w:cstheme="minorHAnsi"/>
+          <w:color w:val="000000"/>
+        </w:rPr>
+        <w:t>frontend</w:t>
+      </w:r>
+      <w:proofErr w:type="spellEnd"/>
+      <w:r>
+        <w:rPr>
+          <w:rFonts w:cstheme="minorHAnsi"/>
+          <w:color w:val="000000"/>
+        </w:rPr>
+        <w:t xml:space="preserve"> sembra collegato con il </w:t>
+      </w:r>
+      <w:proofErr w:type="spellStart"/>
+      <w:r>
+        <w:rPr>
+          <w:rFonts w:cstheme="minorHAnsi"/>
+          <w:color w:val="000000"/>
+        </w:rPr>
+        <w:t>backend</w:t>
+      </w:r>
+      <w:proofErr w:type="spellEnd"/>
+      <w:r>
+        <w:rPr>
+          <w:rFonts w:cstheme="minorHAnsi"/>
+          <w:color w:val="000000"/>
+        </w:rPr>
+        <w:t>.</w:t>
       </w:r>
     </w:p>
     <w:p>
@@ -517,15 +1295,121 @@
         <w:spacing w:after="0"/>
       </w:pPr>
       <w:r>
-        <w:t xml:space="preserve">  // Destruct necessary in order to manage the inputs/forms validation</w:t>
-      </w:r>
+        <w:t xml:space="preserve">  // </w:t>
+      </w:r>
+      <w:proofErr w:type="spellStart"/>
+      <w:r>
+        <w:t>Destruct</w:t>
+      </w:r>
+      <w:proofErr w:type="spellEnd"/>
+      <w:r>
+        <w:t xml:space="preserve"> </w:t>
+      </w:r>
+      <w:proofErr w:type="spellStart"/>
+      <w:r>
+        <w:t>necessary</w:t>
+      </w:r>
+      <w:proofErr w:type="spellEnd"/>
+      <w:r>
+        <w:t xml:space="preserve"> in order to </w:t>
+      </w:r>
+      <w:proofErr w:type="spellStart"/>
+      <w:r>
+        <w:t>manage</w:t>
+      </w:r>
+      <w:proofErr w:type="spellEnd"/>
+      <w:r>
+        <w:t xml:space="preserve"> the inputs/</w:t>
+      </w:r>
+      <w:proofErr w:type="spellStart"/>
+      <w:r>
+        <w:t>forms</w:t>
+      </w:r>
+      <w:proofErr w:type="spellEnd"/>
+      <w:r>
+        <w:t xml:space="preserve"> </w:t>
+      </w:r>
+      <w:proofErr w:type="spellStart"/>
+      <w:r>
+        <w:t>validation</w:t>
+      </w:r>
+      <w:proofErr w:type="spellEnd"/>
     </w:p>
     <w:p>
       <w:pPr>
         <w:spacing w:after="0"/>
       </w:pPr>
       <w:r>
-        <w:t xml:space="preserve">  const { register, handleSubmit, formState: { errors } } = useForm({ resolver: yupResolver(schema)});</w:t>
+        <w:t xml:space="preserve">  </w:t>
+      </w:r>
+      <w:proofErr w:type="spellStart"/>
+      <w:r>
+        <w:t>const</w:t>
+      </w:r>
+      <w:proofErr w:type="spellEnd"/>
+      <w:r>
+        <w:t xml:space="preserve"> </w:t>
+      </w:r>
+      <w:proofErr w:type="gramStart"/>
+      <w:r>
+        <w:t xml:space="preserve">{ </w:t>
+      </w:r>
+      <w:proofErr w:type="spellStart"/>
+      <w:r>
+        <w:t>register</w:t>
+      </w:r>
+      <w:proofErr w:type="spellEnd"/>
+      <w:proofErr w:type="gramEnd"/>
+      <w:r>
+        <w:t xml:space="preserve">, </w:t>
+      </w:r>
+      <w:proofErr w:type="spellStart"/>
+      <w:r>
+        <w:t>handleSubmit</w:t>
+      </w:r>
+      <w:proofErr w:type="spellEnd"/>
+      <w:r>
+        <w:t xml:space="preserve">, </w:t>
+      </w:r>
+      <w:proofErr w:type="spellStart"/>
+      <w:r>
+        <w:t>formState</w:t>
+      </w:r>
+      <w:proofErr w:type="spellEnd"/>
+      <w:r>
+        <w:t xml:space="preserve">: { </w:t>
+      </w:r>
+      <w:proofErr w:type="spellStart"/>
+      <w:r>
+        <w:t>errors</w:t>
+      </w:r>
+      <w:proofErr w:type="spellEnd"/>
+      <w:r>
+        <w:t xml:space="preserve"> } } = </w:t>
+      </w:r>
+      <w:proofErr w:type="spellStart"/>
+      <w:r>
+        <w:t>useForm</w:t>
+      </w:r>
+      <w:proofErr w:type="spellEnd"/>
+      <w:r>
+        <w:t xml:space="preserve">({ </w:t>
+      </w:r>
+      <w:proofErr w:type="spellStart"/>
+      <w:r>
+        <w:t>resolver</w:t>
+      </w:r>
+      <w:proofErr w:type="spellEnd"/>
+      <w:r>
+        <w:t xml:space="preserve">: </w:t>
+      </w:r>
+      <w:proofErr w:type="spellStart"/>
+      <w:r>
+        <w:t>yupResolver</w:t>
+      </w:r>
+      <w:proofErr w:type="spellEnd"/>
+      <w:r>
+        <w:t>(schema)});</w:t>
       </w:r>
     </w:p>
     <w:p>
@@ -533,15 +1417,60 @@
         <w:spacing w:after="0"/>
       </w:pPr>
       <w:r>
-        <w:t xml:space="preserve">  // onSubmit function call on the nodejs backend</w:t>
-      </w:r>
+        <w:t xml:space="preserve">  // </w:t>
+      </w:r>
+      <w:proofErr w:type="spellStart"/>
+      <w:r>
+        <w:t>onSubmit</w:t>
+      </w:r>
+      <w:proofErr w:type="spellEnd"/>
+      <w:r>
+        <w:t xml:space="preserve"> </w:t>
+      </w:r>
+      <w:proofErr w:type="spellStart"/>
+      <w:r>
+        <w:t>function</w:t>
+      </w:r>
+      <w:proofErr w:type="spellEnd"/>
+      <w:r>
+        <w:t xml:space="preserve"> call on the </w:t>
+      </w:r>
+      <w:proofErr w:type="spellStart"/>
+      <w:r>
+        <w:t>nodejs</w:t>
+      </w:r>
+      <w:proofErr w:type="spellEnd"/>
+      <w:r>
+        <w:t xml:space="preserve"> </w:t>
+      </w:r>
+      <w:proofErr w:type="spellStart"/>
+      <w:r>
+        <w:t>backend</w:t>
+      </w:r>
+      <w:proofErr w:type="spellEnd"/>
     </w:p>
     <w:p>
       <w:pPr>
         <w:spacing w:after="0"/>
       </w:pPr>
       <w:r>
-        <w:t xml:space="preserve">  const onSubmit = data =&gt; {</w:t>
+        <w:t xml:space="preserve">  </w:t>
+      </w:r>
+      <w:proofErr w:type="spellStart"/>
+      <w:r>
+        <w:t>const</w:t>
+      </w:r>
+      <w:proofErr w:type="spellEnd"/>
+      <w:r>
+        <w:t xml:space="preserve"> </w:t>
+      </w:r>
+      <w:proofErr w:type="spellStart"/>
+      <w:r>
+        <w:t>onSubmit</w:t>
+      </w:r>
+      <w:proofErr w:type="spellEnd"/>
+      <w:r>
+        <w:t xml:space="preserve"> = data =&gt; {</w:t>
       </w:r>
     </w:p>
     <w:p>
@@ -549,7 +1478,36 @@
         <w:spacing w:after="0"/>
       </w:pPr>
       <w:r>
-        <w:t xml:space="preserve">    axios.get("/login").then(response =&gt; {</w:t>
+        <w:t xml:space="preserve">    </w:t>
+      </w:r>
+      <w:proofErr w:type="spellStart"/>
+      <w:r>
+        <w:t>axios.get</w:t>
+      </w:r>
+      <w:proofErr w:type="spellEnd"/>
+      <w:r>
+        <w:t>("/login"</w:t>
+      </w:r>
+      <w:proofErr w:type="gramStart"/>
+      <w:r>
+        <w:t>).</w:t>
+      </w:r>
+      <w:proofErr w:type="spellStart"/>
+      <w:r>
+        <w:t>then</w:t>
+      </w:r>
+      <w:proofErr w:type="spellEnd"/>
+      <w:proofErr w:type="gramEnd"/>
+      <w:r>
+        <w:t>(</w:t>
+      </w:r>
+      <w:proofErr w:type="spellStart"/>
+      <w:r>
+        <w:t>response</w:t>
+      </w:r>
+      <w:proofErr w:type="spellEnd"/>
+      <w:r>
+        <w:t xml:space="preserve"> =&gt; {</w:t>
       </w:r>
     </w:p>
     <w:p>
@@ -557,7 +1515,15 @@
         <w:spacing w:after="0"/>
       </w:pPr>
       <w:r>
-        <w:t xml:space="preserve">      console.log(response.data);</w:t>
+        <w:t xml:space="preserve">      console.log(</w:t>
+      </w:r>
+      <w:proofErr w:type="spellStart"/>
+      <w:r>
+        <w:t>response.data</w:t>
+      </w:r>
+      <w:proofErr w:type="spellEnd"/>
+      <w:r>
+        <w:t>);</w:t>
       </w:r>
     </w:p>
     <w:p>
@@ -581,7 +1547,31 @@
         <w:spacing w:after="120"/>
       </w:pPr>
       <w:r>
-        <w:t>Le righe di codice di Axios sono state inserite nella funzione onSubmit presa grazie a yup.</w:t>
+        <w:t xml:space="preserve">Le righe di codice di </w:t>
+      </w:r>
+      <w:proofErr w:type="spellStart"/>
+      <w:r>
+        <w:t>Axios</w:t>
+      </w:r>
+      <w:proofErr w:type="spellEnd"/>
+      <w:r>
+        <w:t xml:space="preserve"> sono state inserite nella funzione </w:t>
+      </w:r>
+      <w:proofErr w:type="spellStart"/>
+      <w:r>
+        <w:t>onSubmit</w:t>
+      </w:r>
+      <w:proofErr w:type="spellEnd"/>
+      <w:r>
+        <w:t xml:space="preserve"> presa grazie a </w:t>
+      </w:r>
+      <w:proofErr w:type="spellStart"/>
+      <w:r>
+        <w:t>yup</w:t>
+      </w:r>
+      <w:proofErr w:type="spellEnd"/>
+      <w:r>
+        <w:t>.</w:t>
       </w:r>
     </w:p>
     <w:p>
@@ -589,7 +1579,60 @@
         <w:spacing w:after="120"/>
       </w:pPr>
       <w:r>
-        <w:t xml:space="preserve">Installati bcrypt, Sequelize, nodemon, jsonwebtoken, dotenv (per lavorare con il file .env) </w:t>
+        <w:t xml:space="preserve">Installati </w:t>
+      </w:r>
+      <w:proofErr w:type="spellStart"/>
+      <w:r>
+        <w:t>bcrypt</w:t>
+      </w:r>
+      <w:proofErr w:type="spellEnd"/>
+      <w:r>
+        <w:t xml:space="preserve">, </w:t>
+      </w:r>
+      <w:proofErr w:type="spellStart"/>
+      <w:r>
+        <w:t>Sequelize</w:t>
+      </w:r>
+      <w:proofErr w:type="spellEnd"/>
+      <w:r>
+        <w:t xml:space="preserve">, </w:t>
+      </w:r>
+      <w:proofErr w:type="spellStart"/>
+      <w:r>
+        <w:t>nodemon</w:t>
+      </w:r>
+      <w:proofErr w:type="spellEnd"/>
+      <w:r>
+        <w:t xml:space="preserve">, </w:t>
+      </w:r>
+      <w:proofErr w:type="spellStart"/>
+      <w:r>
+        <w:t>jsonwebtoken</w:t>
+      </w:r>
+      <w:proofErr w:type="spellEnd"/>
+      <w:r>
+        <w:t xml:space="preserve">, </w:t>
+      </w:r>
+      <w:proofErr w:type="spellStart"/>
+      <w:r>
+        <w:t>dotenv</w:t>
+      </w:r>
+      <w:proofErr w:type="spellEnd"/>
+      <w:r>
+        <w:t xml:space="preserve"> (per lavorare con il </w:t>
+      </w:r>
+      <w:proofErr w:type="gramStart"/>
+      <w:r>
+        <w:t>file .</w:t>
+      </w:r>
+      <w:proofErr w:type="spellStart"/>
+      <w:r>
+        <w:t>env</w:t>
+      </w:r>
+      <w:proofErr w:type="spellEnd"/>
+      <w:proofErr w:type="gramEnd"/>
+      <w:r>
+        <w:t xml:space="preserve">) </w:t>
       </w:r>
       <w:hyperlink r:id="rId24" w:history="1">
         <w:r>
@@ -609,7 +1652,15 @@
       </w:pPr>
       <w:r>
         <w:lastRenderedPageBreak/>
-        <w:t xml:space="preserve">Creato il database: due tabelle, verifications per la verifica della mail e user per gli utenti. </w:t>
+        <w:t xml:space="preserve">Creato il database: due tabelle, </w:t>
+      </w:r>
+      <w:proofErr w:type="spellStart"/>
+      <w:r>
+        <w:t>verifications</w:t>
+      </w:r>
+      <w:proofErr w:type="spellEnd"/>
+      <w:r>
+        <w:t xml:space="preserve"> per la verifica della mail e user per gli utenti. </w:t>
       </w:r>
       <w:hyperlink r:id="rId25" w:history="1">
         <w:r>
@@ -633,7 +1684,23 @@
         <w:spacing w:after="120"/>
       </w:pPr>
       <w:r>
-        <w:t>Scritti i modelli in Sequelize di User e Verification.</w:t>
+        <w:t xml:space="preserve">Scritti i modelli in </w:t>
+      </w:r>
+      <w:proofErr w:type="spellStart"/>
+      <w:r>
+        <w:t>Sequelize</w:t>
+      </w:r>
+      <w:proofErr w:type="spellEnd"/>
+      <w:r>
+        <w:t xml:space="preserve"> di User e </w:t>
+      </w:r>
+      <w:proofErr w:type="spellStart"/>
+      <w:r>
+        <w:t>Verification</w:t>
+      </w:r>
+      <w:proofErr w:type="spellEnd"/>
+      <w:r>
+        <w:t>.</w:t>
       </w:r>
     </w:p>
     <w:p>
@@ -641,10 +1708,34 @@
         <w:spacing w:after="120"/>
       </w:pPr>
       <w:r>
-        <w:t>Filtrate nel Datepicker le date future rispetto a oggi (new Date()). Bisogna velocizzare il passaggio alle date passate per ora limitato al salto di mese in mese.</w:t>
-      </w:r>
-      <w:r>
-        <w:t xml:space="preserve"> E aggiungere il recaptcha.</w:t>
+        <w:t xml:space="preserve">Filtrate nel </w:t>
+      </w:r>
+      <w:proofErr w:type="spellStart"/>
+      <w:r>
+        <w:t>Datepicker</w:t>
+      </w:r>
+      <w:proofErr w:type="spellEnd"/>
+      <w:r>
+        <w:t xml:space="preserve"> le date future rispetto a oggi (new </w:t>
+      </w:r>
+      <w:proofErr w:type="gramStart"/>
+      <w:r>
+        <w:t>Date(</w:t>
+      </w:r>
+      <w:proofErr w:type="gramEnd"/>
+      <w:r>
+        <w:t>)). Bisogna velocizzare il passaggio alle date passate per ora limitato al salto di mese in mese.</w:t>
+      </w:r>
+      <w:r>
+        <w:t xml:space="preserve"> E aggiungere il </w:t>
+      </w:r>
+      <w:proofErr w:type="spellStart"/>
+      <w:r>
+        <w:t>recaptcha</w:t>
+      </w:r>
+      <w:proofErr w:type="spellEnd"/>
+      <w:r>
+        <w:t>.</w:t>
       </w:r>
     </w:p>
     <w:p>
@@ -652,7 +1743,15 @@
         <w:spacing w:after="120"/>
       </w:pPr>
       <w:r>
-        <w:t>Sistemo il backend.</w:t>
+        <w:t xml:space="preserve">Sistemo il </w:t>
+      </w:r>
+      <w:proofErr w:type="spellStart"/>
+      <w:r>
+        <w:t>backend</w:t>
+      </w:r>
+      <w:proofErr w:type="spellEnd"/>
+      <w:r>
+        <w:t>.</w:t>
       </w:r>
     </w:p>
     <w:p>
@@ -660,7 +1759,15 @@
         <w:spacing w:after="120"/>
       </w:pPr>
       <w:r>
-        <w:t>Non riesco a collegare sequelize al database…</w:t>
+        <w:t xml:space="preserve">Non riesco a collegare </w:t>
+      </w:r>
+      <w:proofErr w:type="spellStart"/>
+      <w:r>
+        <w:t>sequelize</w:t>
+      </w:r>
+      <w:proofErr w:type="spellEnd"/>
+      <w:r>
+        <w:t xml:space="preserve"> al database…</w:t>
       </w:r>
     </w:p>
     <w:p>
@@ -710,7 +1817,15 @@
     </w:p>
     <w:p>
       <w:r>
-        <w:t>Il problema è stato risolto. Inserendo l’utente root e la rispettiva password il collegamento avveniva. Rispetto all’utente arer del progetto di diploma, l’utente che si cercava di autenticare</w:t>
+        <w:t xml:space="preserve">Il problema è stato risolto. Inserendo l’utente root e la rispettiva password il collegamento avveniva. Rispetto all’utente </w:t>
+      </w:r>
+      <w:proofErr w:type="spellStart"/>
+      <w:r>
+        <w:t>arer</w:t>
+      </w:r>
+      <w:proofErr w:type="spellEnd"/>
+      <w:r>
+        <w:t xml:space="preserve"> del progetto di diploma, l’utente che si cercava di autenticare</w:t>
       </w:r>
     </w:p>
     <w:p>
@@ -766,7 +1881,15 @@
         <w:t>Conseguentemente ho creato un utente</w:t>
       </w:r>
       <w:r>
-        <w:t xml:space="preserve"> ulteriore impiegando il tipo di autenticazione standard. Facendo partire il server non si sono verificati errori: Sequelize si connette con MySQL.</w:t>
+        <w:t xml:space="preserve"> ulteriore impiegando il tipo di autenticazione standard. Facendo partire il server non si sono verificati errori: </w:t>
+      </w:r>
+      <w:proofErr w:type="spellStart"/>
+      <w:r>
+        <w:t>Sequelize</w:t>
+      </w:r>
+      <w:proofErr w:type="spellEnd"/>
+      <w:r>
+        <w:t xml:space="preserve"> si connette con MySQL.</w:t>
       </w:r>
     </w:p>
     <w:p>
@@ -821,7 +1944,15 @@
         <w:t>Inserire la visualizzazione dell’utente loggato (card).</w:t>
       </w:r>
       <w:r>
-        <w:t xml:space="preserve"> Kitchen sink da </w:t>
+        <w:t xml:space="preserve"> Kitchen </w:t>
+      </w:r>
+      <w:proofErr w:type="spellStart"/>
+      <w:r>
+        <w:t>sink</w:t>
+      </w:r>
+      <w:proofErr w:type="spellEnd"/>
+      <w:r>
+        <w:t xml:space="preserve"> da </w:t>
       </w:r>
       <w:hyperlink r:id="rId29" w:history="1">
         <w:r>
@@ -842,7 +1973,15 @@
     </w:p>
     <w:p>
       <w:r>
-        <w:t xml:space="preserve">Passare al routing anche lato client </w:t>
+        <w:t xml:space="preserve">Passare al </w:t>
+      </w:r>
+      <w:proofErr w:type="spellStart"/>
+      <w:r>
+        <w:t>routing</w:t>
+      </w:r>
+      <w:proofErr w:type="spellEnd"/>
+      <w:r>
+        <w:t xml:space="preserve"> anche lato client </w:t>
       </w:r>
       <w:hyperlink r:id="rId30" w:history="1">
         <w:r>
@@ -853,13 +1992,34 @@
         </w:r>
       </w:hyperlink>
       <w:r>
-        <w:t xml:space="preserve"> . Si cambia dalla single page application al routing.</w:t>
-      </w:r>
-    </w:p>
-    <w:p>
+        <w:t xml:space="preserve"> . Si cambia dalla single page </w:t>
+      </w:r>
+      <w:proofErr w:type="spellStart"/>
+      <w:r>
+        <w:t>application</w:t>
+      </w:r>
+      <w:proofErr w:type="spellEnd"/>
+      <w:r>
+        <w:t xml:space="preserve"> al </w:t>
+      </w:r>
+      <w:proofErr w:type="spellStart"/>
+      <w:r>
+        <w:t>routing</w:t>
+      </w:r>
+      <w:proofErr w:type="spellEnd"/>
+      <w:r>
+        <w:t>.</w:t>
+      </w:r>
+    </w:p>
+    <w:p>
+      <w:proofErr w:type="spellStart"/>
       <w:r>
         <w:lastRenderedPageBreak/>
-        <w:t xml:space="preserve">Docs </w:t>
+        <w:t>Docs</w:t>
+      </w:r>
+      <w:proofErr w:type="spellEnd"/>
+      <w:r>
+        <w:t xml:space="preserve"> </w:t>
       </w:r>
       <w:hyperlink r:id="rId31" w:history="1">
         <w:r>
@@ -886,13 +2046,26 @@
         <w:t>.</w:t>
       </w:r>
       <w:r>
-        <w:t xml:space="preserve"> Indica che Switch non è più un export della libreria ma è Routes.</w:t>
-      </w:r>
-    </w:p>
-    <w:p>
-      <w:r>
-        <w:t>Effettuato il routing</w:t>
-      </w:r>
+        <w:t xml:space="preserve"> Indica che Switch non è più un export della libreria ma è </w:t>
+      </w:r>
+      <w:proofErr w:type="spellStart"/>
+      <w:r>
+        <w:t>Routes</w:t>
+      </w:r>
+      <w:proofErr w:type="spellEnd"/>
+      <w:r>
+        <w:t>.</w:t>
+      </w:r>
+    </w:p>
+    <w:p>
+      <w:r>
+        <w:t xml:space="preserve">Effettuato il </w:t>
+      </w:r>
+      <w:proofErr w:type="spellStart"/>
+      <w:r>
+        <w:t>routing</w:t>
+      </w:r>
+      <w:proofErr w:type="spellEnd"/>
     </w:p>
     <w:p>
       <w:pPr>
@@ -921,13 +2094,29 @@
         </w:numPr>
       </w:pPr>
       <w:r>
-        <w:t xml:space="preserve">“/register” </w:t>
+        <w:t>“/</w:t>
+      </w:r>
+      <w:proofErr w:type="spellStart"/>
+      <w:r>
+        <w:t>register</w:t>
+      </w:r>
+      <w:proofErr w:type="spellEnd"/>
+      <w:r>
+        <w:t xml:space="preserve">” </w:t>
       </w:r>
       <w:r>
         <w:sym w:font="Wingdings" w:char="F0E0"/>
       </w:r>
       <w:r>
-        <w:t xml:space="preserve"> form di registrazione</w:t>
+        <w:t xml:space="preserve"> </w:t>
+      </w:r>
+      <w:proofErr w:type="spellStart"/>
+      <w:r>
+        <w:t>form</w:t>
+      </w:r>
+      <w:proofErr w:type="spellEnd"/>
+      <w:r>
+        <w:t xml:space="preserve"> di registrazione</w:t>
       </w:r>
     </w:p>
     <w:p>
@@ -955,7 +2144,15 @@
     </w:p>
     <w:p>
       <w:r>
-        <w:t>Sistemo la registrazione. Probabilmente, per praticità, il tutto verrà poi gestito da una route unica; magari user.</w:t>
+        <w:t xml:space="preserve">Sistemo la registrazione. Probabilmente, per praticità, il tutto verrà poi gestito da una </w:t>
+      </w:r>
+      <w:proofErr w:type="spellStart"/>
+      <w:r>
+        <w:t>route</w:t>
+      </w:r>
+      <w:proofErr w:type="spellEnd"/>
+      <w:r>
+        <w:t xml:space="preserve"> unica; magari user.</w:t>
       </w:r>
     </w:p>
     <w:p>
@@ -987,7 +2184,23 @@
         </w:r>
       </w:hyperlink>
       <w:r>
-        <w:t xml:space="preserve"> . Installato react-router per importare Redirect.</w:t>
+        <w:t xml:space="preserve"> . Installato </w:t>
+      </w:r>
+      <w:proofErr w:type="spellStart"/>
+      <w:r>
+        <w:t>react</w:t>
+      </w:r>
+      <w:proofErr w:type="spellEnd"/>
+      <w:r>
+        <w:t xml:space="preserve">-router per importare </w:t>
+      </w:r>
+      <w:proofErr w:type="spellStart"/>
+      <w:r>
+        <w:t>Redirect</w:t>
+      </w:r>
+      <w:proofErr w:type="spellEnd"/>
+      <w:r>
+        <w:t>.</w:t>
       </w:r>
     </w:p>
     <w:p>
@@ -1039,17 +2252,57 @@
     </w:p>
     <w:p>
       <w:r>
-        <w:t>Sembra che sia dovuto al createdAt e updatedAt. Devo capire come risolvere, ossia come inserire automaticamente le date.</w:t>
-      </w:r>
-    </w:p>
-    <w:p>
-      <w:r>
-        <w:t>Ho creato le colonne nella tabella users in mysql workbench.</w:t>
-      </w:r>
-    </w:p>
-    <w:p>
-      <w:r>
-        <w:t>Nonostante l’inserimento delle colonne nel db l’errore persiste.</w:t>
+        <w:t xml:space="preserve">Sembra che sia dovuto al </w:t>
+      </w:r>
+      <w:proofErr w:type="spellStart"/>
+      <w:r>
+        <w:t>createdAt</w:t>
+      </w:r>
+      <w:proofErr w:type="spellEnd"/>
+      <w:r>
+        <w:t xml:space="preserve"> e </w:t>
+      </w:r>
+      <w:proofErr w:type="spellStart"/>
+      <w:r>
+        <w:t>updatedAt</w:t>
+      </w:r>
+      <w:proofErr w:type="spellEnd"/>
+      <w:r>
+        <w:t>. Devo capire come risolvere, ossia come inserire automaticamente le date.</w:t>
+      </w:r>
+    </w:p>
+    <w:p>
+      <w:r>
+        <w:t xml:space="preserve">Ho creato le colonne nella tabella users in </w:t>
+      </w:r>
+      <w:proofErr w:type="spellStart"/>
+      <w:r>
+        <w:t>mysql</w:t>
+      </w:r>
+      <w:proofErr w:type="spellEnd"/>
+      <w:r>
+        <w:t xml:space="preserve"> </w:t>
+      </w:r>
+      <w:proofErr w:type="spellStart"/>
+      <w:r>
+        <w:t>workbench</w:t>
+      </w:r>
+      <w:proofErr w:type="spellEnd"/>
+      <w:r>
+        <w:t>.</w:t>
+      </w:r>
+    </w:p>
+    <w:p>
+      <w:r>
+        <w:t xml:space="preserve">Nonostante l’inserimento delle colonne nel </w:t>
+      </w:r>
+      <w:proofErr w:type="spellStart"/>
+      <w:r>
+        <w:t>db</w:t>
+      </w:r>
+      <w:proofErr w:type="spellEnd"/>
+      <w:r>
+        <w:t xml:space="preserve"> l’errore persiste.</w:t>
       </w:r>
     </w:p>
     <w:p>
@@ -1102,10 +2355,26 @@
     </w:p>
     <w:p>
       <w:r>
-        <w:t>Provo anche a creare una verification.</w:t>
-      </w:r>
-      <w:r>
-        <w:t xml:space="preserve"> Continua a esserci il problema, allora ho disattivato il timestamps per l’intero database </w:t>
+        <w:t xml:space="preserve">Provo anche a creare una </w:t>
+      </w:r>
+      <w:proofErr w:type="spellStart"/>
+      <w:r>
+        <w:t>verification</w:t>
+      </w:r>
+      <w:proofErr w:type="spellEnd"/>
+      <w:r>
+        <w:t>.</w:t>
+      </w:r>
+      <w:r>
+        <w:t xml:space="preserve"> Continua a esserci il problema, allora ho disattivato il </w:t>
+      </w:r>
+      <w:proofErr w:type="spellStart"/>
+      <w:r>
+        <w:t>timestamps</w:t>
+      </w:r>
+      <w:proofErr w:type="spellEnd"/>
+      <w:r>
+        <w:t xml:space="preserve"> per l’intero database </w:t>
       </w:r>
       <w:hyperlink r:id="rId37" w:history="1">
         <w:r>
@@ -1121,10 +2390,47 @@
     </w:p>
     <w:p>
       <w:r>
-        <w:t>Così sembra funzionare, inoltre birthday nel db è stata cambiata in datetime da timestamp</w:t>
-      </w:r>
-      <w:r>
-        <w:t>, per il modello con sequelize (</w:t>
+        <w:t xml:space="preserve">Così sembra funzionare, inoltre </w:t>
+      </w:r>
+      <w:proofErr w:type="spellStart"/>
+      <w:r>
+        <w:t>birthday</w:t>
+      </w:r>
+      <w:proofErr w:type="spellEnd"/>
+      <w:r>
+        <w:t xml:space="preserve"> nel </w:t>
+      </w:r>
+      <w:proofErr w:type="spellStart"/>
+      <w:r>
+        <w:t>db</w:t>
+      </w:r>
+      <w:proofErr w:type="spellEnd"/>
+      <w:r>
+        <w:t xml:space="preserve"> è stata cambiata in </w:t>
+      </w:r>
+      <w:proofErr w:type="spellStart"/>
+      <w:r>
+        <w:t>datetime</w:t>
+      </w:r>
+      <w:proofErr w:type="spellEnd"/>
+      <w:r>
+        <w:t xml:space="preserve"> da </w:t>
+      </w:r>
+      <w:proofErr w:type="spellStart"/>
+      <w:r>
+        <w:t>timestamp</w:t>
+      </w:r>
+      <w:proofErr w:type="spellEnd"/>
+      <w:r>
+        <w:t xml:space="preserve">, per il modello con </w:t>
+      </w:r>
+      <w:proofErr w:type="spellStart"/>
+      <w:r>
+        <w:t>sequelize</w:t>
+      </w:r>
+      <w:proofErr w:type="spellEnd"/>
+      <w:r>
+        <w:t xml:space="preserve"> (</w:t>
       </w:r>
       <w:hyperlink r:id="rId38" w:anchor="data-types" w:history="1">
         <w:r>
@@ -1138,7 +2444,15 @@
         <w:t xml:space="preserve"> ).</w:t>
       </w:r>
       <w:r>
-        <w:t xml:space="preserve"> New Date() crea l’istanza anche dell’orario, ma con toDateString() dovrei ottenere unicamente la data selezionata</w:t>
+        <w:t xml:space="preserve"> New Date() crea l’istanza anche dell’orario, ma con </w:t>
+      </w:r>
+      <w:proofErr w:type="spellStart"/>
+      <w:r>
+        <w:t>toDateString</w:t>
+      </w:r>
+      <w:proofErr w:type="spellEnd"/>
+      <w:r>
+        <w:t>() dovrei ottenere unicamente la data selezionata</w:t>
       </w:r>
       <w:r>
         <w:t xml:space="preserve"> (</w:t>
@@ -1170,8 +2484,13 @@
       </w:r>
     </w:p>
     <w:p>
-      <w:r>
-        <w:t xml:space="preserve">Redirect ora funziona </w:t>
+      <w:proofErr w:type="spellStart"/>
+      <w:r>
+        <w:t>Redirect</w:t>
+      </w:r>
+      <w:proofErr w:type="spellEnd"/>
+      <w:r>
+        <w:t xml:space="preserve"> ora funziona </w:t>
       </w:r>
       <w:hyperlink r:id="rId41" w:history="1">
         <w:r>
@@ -1197,12 +2516,36 @@
     </w:p>
     <w:p>
       <w:r>
-        <w:t>Mi dedico al frontend per gestire il componente di login e i componenti di risposta. Devo aggiungere l’oggetto da assegnare al post.</w:t>
-      </w:r>
-    </w:p>
-    <w:p>
-      <w:r>
-        <w:t>Al json di risposta dal backend in caso di errori al momento del login ho aggiunto un campo legato al problema (se è legato alla password o alla verifica) poiché entrambi ritornerebbero lo stesso codice di errore</w:t>
+        <w:t xml:space="preserve">Mi dedico al </w:t>
+      </w:r>
+      <w:proofErr w:type="spellStart"/>
+      <w:r>
+        <w:t>frontend</w:t>
+      </w:r>
+      <w:proofErr w:type="spellEnd"/>
+      <w:r>
+        <w:t xml:space="preserve"> per gestire il componente di login e i componenti di risposta. Devo aggiungere l’oggetto da assegnare al post.</w:t>
+      </w:r>
+    </w:p>
+    <w:p>
+      <w:r>
+        <w:t xml:space="preserve">Al </w:t>
+      </w:r>
+      <w:proofErr w:type="spellStart"/>
+      <w:r>
+        <w:t>json</w:t>
+      </w:r>
+      <w:proofErr w:type="spellEnd"/>
+      <w:r>
+        <w:t xml:space="preserve"> di risposta dal </w:t>
+      </w:r>
+      <w:proofErr w:type="spellStart"/>
+      <w:r>
+        <w:t>backend</w:t>
+      </w:r>
+      <w:proofErr w:type="spellEnd"/>
+      <w:r>
+        <w:t xml:space="preserve"> in caso di errori al momento del login ho aggiunto un campo legato al problema (se è legato alla password o alla verifica) poiché entrambi ritornerebbero lo stesso codice di errore</w:t>
       </w:r>
       <w:r>
         <w:t xml:space="preserve"> </w:t>
@@ -1211,7 +2554,23 @@
         <w:sym w:font="Wingdings" w:char="F0E0"/>
       </w:r>
       <w:r>
-        <w:t xml:space="preserve"> risolto: non eseguivo il send sulla risposta della route…</w:t>
+        <w:t xml:space="preserve"> risolto: non eseguivo il </w:t>
+      </w:r>
+      <w:proofErr w:type="spellStart"/>
+      <w:r>
+        <w:t>send</w:t>
+      </w:r>
+      <w:proofErr w:type="spellEnd"/>
+      <w:r>
+        <w:t xml:space="preserve"> sulla risposta della </w:t>
+      </w:r>
+      <w:proofErr w:type="spellStart"/>
+      <w:r>
+        <w:t>route</w:t>
+      </w:r>
+      <w:proofErr w:type="spellEnd"/>
+      <w:r>
+        <w:t>…</w:t>
       </w:r>
     </w:p>
     <w:p>
@@ -1221,7 +2580,39 @@
     </w:p>
     <w:p>
       <w:r>
-        <w:t>Dopo il login, provo a inserire una semplice ridirezione a seconda della condizione. Nel componente App inserisco le route che mi servono per la ridirezione con i relativi componenti e i props necessari.</w:t>
+        <w:t xml:space="preserve">Dopo il login, provo a inserire una semplice </w:t>
+      </w:r>
+      <w:proofErr w:type="spellStart"/>
+      <w:r>
+        <w:t>ridirezione</w:t>
+      </w:r>
+      <w:proofErr w:type="spellEnd"/>
+      <w:r>
+        <w:t xml:space="preserve"> a seconda della condizione. Nel componente App inserisco le </w:t>
+      </w:r>
+      <w:proofErr w:type="spellStart"/>
+      <w:r>
+        <w:t>route</w:t>
+      </w:r>
+      <w:proofErr w:type="spellEnd"/>
+      <w:r>
+        <w:t xml:space="preserve"> che mi servono per la </w:t>
+      </w:r>
+      <w:proofErr w:type="spellStart"/>
+      <w:r>
+        <w:t>ridirezione</w:t>
+      </w:r>
+      <w:proofErr w:type="spellEnd"/>
+      <w:r>
+        <w:t xml:space="preserve"> con i relativi componenti e i </w:t>
+      </w:r>
+      <w:proofErr w:type="spellStart"/>
+      <w:r>
+        <w:t>props</w:t>
+      </w:r>
+      <w:proofErr w:type="spellEnd"/>
+      <w:r>
+        <w:t xml:space="preserve"> necessari.</w:t>
       </w:r>
     </w:p>
     <w:p>
@@ -1230,11 +2621,1369 @@
       </w:r>
     </w:p>
     <w:p>
-      <w:r>
-        <w:t>isUserLog (true/false), un hook per il messaggio e la relativa funzione per settarlo, un hook per il problema e la relativa funzione per settarlo.</w:t>
+      <w:proofErr w:type="spellStart"/>
+      <w:r>
+        <w:t>isUserLog</w:t>
+      </w:r>
+      <w:proofErr w:type="spellEnd"/>
+      <w:r>
+        <w:t xml:space="preserve"> (</w:t>
+      </w:r>
+      <w:proofErr w:type="spellStart"/>
+      <w:r>
+        <w:t>true</w:t>
+      </w:r>
+      <w:proofErr w:type="spellEnd"/>
+      <w:r>
+        <w:t>/false), un hook per il messaggio e la relativa funzione per settarlo, un hook per il problema e la relativa funzione per settarlo.</w:t>
+      </w:r>
+    </w:p>
+    <w:p>
+      <w:r>
+        <w:lastRenderedPageBreak/>
+        <w:t>Gli hook non funzionano, quindi ho creato delle pagine ad hoc.</w:t>
+      </w:r>
+    </w:p>
+    <w:p>
+      <w:r>
+        <w:t xml:space="preserve">Inoltre ho risolto il perché non si vedeva </w:t>
+      </w:r>
+      <w:proofErr w:type="gramStart"/>
+      <w:r>
+        <w:t>console.log(</w:t>
+      </w:r>
+      <w:proofErr w:type="gramEnd"/>
+      <w:r>
+        <w:t xml:space="preserve">) nella console del browser web. </w:t>
+      </w:r>
+      <w:proofErr w:type="spellStart"/>
+      <w:r>
+        <w:t>Axios</w:t>
+      </w:r>
+      <w:proofErr w:type="spellEnd"/>
+      <w:r>
+        <w:t xml:space="preserve"> divide quella che è la risposta da quello che è l’errore.</w:t>
+      </w:r>
+    </w:p>
+    <w:p>
+      <w:proofErr w:type="gramStart"/>
+      <w:r>
+        <w:t>.</w:t>
+      </w:r>
+      <w:proofErr w:type="spellStart"/>
+      <w:r>
+        <w:t>then</w:t>
+      </w:r>
+      <w:proofErr w:type="spellEnd"/>
+      <w:proofErr w:type="gramEnd"/>
+      <w:r>
+        <w:t>(</w:t>
+      </w:r>
+      <w:proofErr w:type="spellStart"/>
+      <w:r>
+        <w:t>response</w:t>
+      </w:r>
+      <w:proofErr w:type="spellEnd"/>
+      <w:r>
+        <w:t xml:space="preserve"> =&gt; {…} ) </w:t>
+      </w:r>
+      <w:r>
+        <w:sym w:font="Wingdings" w:char="F0E0"/>
+      </w:r>
+      <w:r>
+        <w:t xml:space="preserve"> per la risposta</w:t>
+      </w:r>
+    </w:p>
+    <w:p>
+      <w:proofErr w:type="gramStart"/>
+      <w:r>
+        <w:t>.catch</w:t>
+      </w:r>
+      <w:proofErr w:type="gramEnd"/>
+      <w:r>
+        <w:t>(</w:t>
+      </w:r>
+      <w:proofErr w:type="spellStart"/>
+      <w:r>
+        <w:t>error</w:t>
+      </w:r>
+      <w:proofErr w:type="spellEnd"/>
+      <w:r>
+        <w:t xml:space="preserve"> =&gt; {…} ) </w:t>
+      </w:r>
+      <w:r>
+        <w:sym w:font="Wingdings" w:char="F0E0"/>
+      </w:r>
+      <w:r>
+        <w:t xml:space="preserve"> per gli errori (es. 401, 404, </w:t>
+      </w:r>
+      <w:proofErr w:type="spellStart"/>
+      <w:r>
+        <w:t>ecc</w:t>
+      </w:r>
+      <w:proofErr w:type="spellEnd"/>
+      <w:r>
+        <w:t>…)</w:t>
       </w:r>
     </w:p>
     <w:p/>
+    <w:p>
+      <w:r>
+        <w:t xml:space="preserve">Ora cerco di gestire l’invio della </w:t>
+      </w:r>
+      <w:proofErr w:type="gramStart"/>
+      <w:r>
+        <w:t>email</w:t>
+      </w:r>
+      <w:proofErr w:type="gramEnd"/>
+      <w:r>
+        <w:t>.</w:t>
+      </w:r>
+    </w:p>
+    <w:p>
+      <w:r>
+        <w:t xml:space="preserve">Mischio un pochino </w:t>
+      </w:r>
+      <w:hyperlink r:id="rId42" w:history="1">
+        <w:r>
+          <w:rPr>
+            <w:rStyle w:val="Collegamentoipertestuale"/>
+          </w:rPr>
+          <w:t>https://www.tutsmake.com/node-js-express-mysql-email-verification-tutorial/</w:t>
+        </w:r>
+      </w:hyperlink>
+      <w:r>
+        <w:t xml:space="preserve"> , </w:t>
+      </w:r>
+      <w:hyperlink r:id="rId43" w:history="1">
+        <w:r>
+          <w:rPr>
+            <w:rStyle w:val="Collegamentoipertestuale"/>
+          </w:rPr>
+          <w:t>https://www.youtube.com/watch?v=76tKpVbjhu8</w:t>
+        </w:r>
+      </w:hyperlink>
+      <w:r>
+        <w:t xml:space="preserve"> e il relativo codice su </w:t>
+      </w:r>
+      <w:proofErr w:type="spellStart"/>
+      <w:r>
+        <w:t>github</w:t>
+      </w:r>
+      <w:proofErr w:type="spellEnd"/>
+      <w:r>
+        <w:t xml:space="preserve"> </w:t>
+      </w:r>
+      <w:hyperlink r:id="rId44" w:history="1">
+        <w:r>
+          <w:rPr>
+            <w:rStyle w:val="Collegamentoipertestuale"/>
+          </w:rPr>
+          <w:t>https://github.com/benawad/graphql-express-template/tree/25_confirmation_email</w:t>
+        </w:r>
+      </w:hyperlink>
+      <w:r>
+        <w:t xml:space="preserve"> .</w:t>
+      </w:r>
+    </w:p>
+    <w:p>
+      <w:r>
+        <w:t xml:space="preserve">Installo il </w:t>
+      </w:r>
+      <w:proofErr w:type="spellStart"/>
+      <w:r>
+        <w:t>nodemailer</w:t>
+      </w:r>
+      <w:proofErr w:type="spellEnd"/>
+      <w:r>
+        <w:t xml:space="preserve"> </w:t>
+      </w:r>
+      <w:hyperlink r:id="rId45" w:history="1">
+        <w:r>
+          <w:rPr>
+            <w:rStyle w:val="Collegamentoipertestuale"/>
+          </w:rPr>
+          <w:t>https://www.npmjs.com/package/nodemailer</w:t>
+        </w:r>
+      </w:hyperlink>
+      <w:r>
+        <w:t xml:space="preserve"> con oltre </w:t>
+      </w:r>
+      <w:proofErr w:type="gramStart"/>
+      <w:r>
+        <w:t>2</w:t>
+      </w:r>
+      <w:proofErr w:type="gramEnd"/>
+      <w:r>
+        <w:t xml:space="preserve"> mio di download settimanali.</w:t>
+      </w:r>
+    </w:p>
+    <w:p>
+      <w:r>
+        <w:t xml:space="preserve">Creata la </w:t>
+      </w:r>
+      <w:proofErr w:type="spellStart"/>
+      <w:r>
+        <w:t>route</w:t>
+      </w:r>
+      <w:proofErr w:type="spellEnd"/>
+      <w:r>
+        <w:t xml:space="preserve"> </w:t>
+      </w:r>
+      <w:proofErr w:type="spellStart"/>
+      <w:r>
+        <w:t>verifymail</w:t>
+      </w:r>
+      <w:proofErr w:type="spellEnd"/>
+      <w:r>
+        <w:t xml:space="preserve"> che gestisce il link di verifica che si invia via mail:</w:t>
+      </w:r>
+    </w:p>
+    <w:p>
+      <w:proofErr w:type="spellStart"/>
+      <w:proofErr w:type="gramStart"/>
+      <w:r>
+        <w:t>router.get</w:t>
+      </w:r>
+      <w:proofErr w:type="spellEnd"/>
+      <w:r>
+        <w:t>(</w:t>
+      </w:r>
+      <w:proofErr w:type="gramEnd"/>
+      <w:r>
+        <w:t>'/</w:t>
+      </w:r>
+      <w:proofErr w:type="spellStart"/>
+      <w:r>
+        <w:t>verifymail</w:t>
+      </w:r>
+      <w:proofErr w:type="spellEnd"/>
+      <w:r>
+        <w:t xml:space="preserve">/:token', </w:t>
+      </w:r>
+      <w:proofErr w:type="spellStart"/>
+      <w:r>
+        <w:t>async</w:t>
+      </w:r>
+      <w:proofErr w:type="spellEnd"/>
+      <w:r>
+        <w:t xml:space="preserve"> (</w:t>
+      </w:r>
+      <w:proofErr w:type="spellStart"/>
+      <w:r>
+        <w:t>req</w:t>
+      </w:r>
+      <w:proofErr w:type="spellEnd"/>
+      <w:r>
+        <w:t>, res) =&gt; {</w:t>
+      </w:r>
+    </w:p>
+    <w:p>
+      <w:r>
+        <w:t xml:space="preserve">    </w:t>
+      </w:r>
+      <w:proofErr w:type="spellStart"/>
+      <w:r>
+        <w:t>try</w:t>
+      </w:r>
+      <w:proofErr w:type="spellEnd"/>
+      <w:r>
+        <w:t xml:space="preserve"> {</w:t>
+      </w:r>
+    </w:p>
+    <w:p>
+      <w:r>
+        <w:t xml:space="preserve">      </w:t>
+      </w:r>
+      <w:proofErr w:type="spellStart"/>
+      <w:r>
+        <w:t>const</w:t>
+      </w:r>
+      <w:proofErr w:type="spellEnd"/>
+      <w:r>
+        <w:t xml:space="preserve"> </w:t>
+      </w:r>
+      <w:proofErr w:type="gramStart"/>
+      <w:r>
+        <w:t>{ user</w:t>
+      </w:r>
+      <w:proofErr w:type="gramEnd"/>
+      <w:r>
+        <w:t xml:space="preserve">: { email } } = </w:t>
+      </w:r>
+      <w:proofErr w:type="spellStart"/>
+      <w:r>
+        <w:t>jwt.verify</w:t>
+      </w:r>
+      <w:proofErr w:type="spellEnd"/>
+      <w:r>
+        <w:t>(</w:t>
+      </w:r>
+      <w:proofErr w:type="spellStart"/>
+      <w:r>
+        <w:t>req.params.token</w:t>
+      </w:r>
+      <w:proofErr w:type="spellEnd"/>
+      <w:r>
+        <w:t xml:space="preserve">, </w:t>
+      </w:r>
+      <w:proofErr w:type="spellStart"/>
+      <w:r>
+        <w:t>process.env.MAIL_TOKEN_SECRET</w:t>
+      </w:r>
+      <w:proofErr w:type="spellEnd"/>
+      <w:r>
+        <w:t>);</w:t>
+      </w:r>
+    </w:p>
+    <w:p>
+      <w:r>
+        <w:t xml:space="preserve">      </w:t>
+      </w:r>
+      <w:proofErr w:type="spellStart"/>
+      <w:r>
+        <w:t>const</w:t>
+      </w:r>
+      <w:proofErr w:type="spellEnd"/>
+      <w:r>
+        <w:t xml:space="preserve"> </w:t>
+      </w:r>
+      <w:proofErr w:type="spellStart"/>
+      <w:r>
+        <w:t>verification</w:t>
+      </w:r>
+      <w:proofErr w:type="spellEnd"/>
+      <w:r>
+        <w:t xml:space="preserve"> = </w:t>
+      </w:r>
+      <w:proofErr w:type="spellStart"/>
+      <w:r>
+        <w:t>await</w:t>
+      </w:r>
+      <w:proofErr w:type="spellEnd"/>
+      <w:r>
+        <w:t xml:space="preserve"> </w:t>
+      </w:r>
+      <w:proofErr w:type="spellStart"/>
+      <w:r>
+        <w:t>Verification.findOne</w:t>
+      </w:r>
+      <w:proofErr w:type="spellEnd"/>
+      <w:r>
+        <w:t>({</w:t>
+      </w:r>
+      <w:proofErr w:type="spellStart"/>
+      <w:r>
+        <w:t>where</w:t>
+      </w:r>
+      <w:proofErr w:type="spellEnd"/>
+      <w:r>
+        <w:t xml:space="preserve">: {token: </w:t>
+      </w:r>
+      <w:proofErr w:type="spellStart"/>
+      <w:proofErr w:type="gramStart"/>
+      <w:r>
+        <w:t>req.params</w:t>
+      </w:r>
+      <w:proofErr w:type="gramEnd"/>
+      <w:r>
+        <w:t>.token</w:t>
+      </w:r>
+      <w:proofErr w:type="spellEnd"/>
+      <w:r>
+        <w:t>}});</w:t>
+      </w:r>
+    </w:p>
+    <w:p>
+      <w:r>
+        <w:t xml:space="preserve">      // Update </w:t>
+      </w:r>
+      <w:proofErr w:type="spellStart"/>
+      <w:r>
+        <w:t>verify</w:t>
+      </w:r>
+      <w:proofErr w:type="spellEnd"/>
+      <w:r>
+        <w:t xml:space="preserve"> flag</w:t>
+      </w:r>
+    </w:p>
+    <w:p>
+      <w:r>
+        <w:t xml:space="preserve">      </w:t>
+      </w:r>
+      <w:proofErr w:type="spellStart"/>
+      <w:proofErr w:type="gramStart"/>
+      <w:r>
+        <w:t>verification.verify</w:t>
+      </w:r>
+      <w:proofErr w:type="spellEnd"/>
+      <w:proofErr w:type="gramEnd"/>
+      <w:r>
+        <w:t xml:space="preserve"> = '1';</w:t>
+      </w:r>
+    </w:p>
+    <w:p>
+      <w:r>
+        <w:t xml:space="preserve">      // Save </w:t>
+      </w:r>
+      <w:proofErr w:type="spellStart"/>
+      <w:r>
+        <w:t>updated</w:t>
+      </w:r>
+      <w:proofErr w:type="spellEnd"/>
+      <w:r>
+        <w:t xml:space="preserve"> </w:t>
+      </w:r>
+      <w:proofErr w:type="spellStart"/>
+      <w:r>
+        <w:t>verification</w:t>
+      </w:r>
+      <w:proofErr w:type="spellEnd"/>
+      <w:r>
+        <w:t xml:space="preserve"> </w:t>
+      </w:r>
+      <w:proofErr w:type="spellStart"/>
+      <w:r>
+        <w:t>element</w:t>
+      </w:r>
+      <w:proofErr w:type="spellEnd"/>
+    </w:p>
+    <w:p>
+      <w:r>
+        <w:t xml:space="preserve">      </w:t>
+      </w:r>
+      <w:proofErr w:type="spellStart"/>
+      <w:proofErr w:type="gramStart"/>
+      <w:r>
+        <w:t>verification.save</w:t>
+      </w:r>
+      <w:proofErr w:type="spellEnd"/>
+      <w:proofErr w:type="gramEnd"/>
+      <w:r>
+        <w:t>();</w:t>
+      </w:r>
+    </w:p>
+    <w:p>
+      <w:r>
+        <w:t xml:space="preserve">    } catch (e) {</w:t>
+      </w:r>
+    </w:p>
+    <w:p>
+      <w:r>
+        <w:t xml:space="preserve">      </w:t>
+      </w:r>
+      <w:proofErr w:type="spellStart"/>
+      <w:r>
+        <w:t>res.send</w:t>
+      </w:r>
+      <w:proofErr w:type="spellEnd"/>
+      <w:r>
+        <w:t>('</w:t>
+      </w:r>
+      <w:proofErr w:type="spellStart"/>
+      <w:r>
+        <w:t>error</w:t>
+      </w:r>
+      <w:proofErr w:type="spellEnd"/>
+      <w:r>
+        <w:t>');</w:t>
+      </w:r>
+    </w:p>
+    <w:p>
+      <w:r>
+        <w:t xml:space="preserve">    }</w:t>
+      </w:r>
+    </w:p>
+    <w:p>
+      <w:r>
+        <w:t xml:space="preserve">  </w:t>
+      </w:r>
+    </w:p>
+    <w:p>
+      <w:r>
+        <w:t xml:space="preserve">    </w:t>
+      </w:r>
+      <w:proofErr w:type="spellStart"/>
+      <w:r>
+        <w:t>return</w:t>
+      </w:r>
+      <w:proofErr w:type="spellEnd"/>
+      <w:r>
+        <w:t xml:space="preserve"> </w:t>
+      </w:r>
+      <w:proofErr w:type="spellStart"/>
+      <w:proofErr w:type="gramStart"/>
+      <w:r>
+        <w:t>res.redirect</w:t>
+      </w:r>
+      <w:proofErr w:type="spellEnd"/>
+      <w:proofErr w:type="gramEnd"/>
+      <w:r>
+        <w:t>('http://localhost:3000/');</w:t>
+      </w:r>
+    </w:p>
+    <w:p>
+      <w:r>
+        <w:t xml:space="preserve">  });</w:t>
+      </w:r>
+    </w:p>
+    <w:p>
+      <w:r>
+        <w:t xml:space="preserve">Creato un account mail volante su </w:t>
+      </w:r>
+      <w:proofErr w:type="spellStart"/>
+      <w:r>
+        <w:t>ethermail</w:t>
+      </w:r>
+      <w:proofErr w:type="spellEnd"/>
+      <w:r>
+        <w:t xml:space="preserve">. La configurazione su </w:t>
+      </w:r>
+      <w:proofErr w:type="spellStart"/>
+      <w:r>
+        <w:t>nodejs</w:t>
+      </w:r>
+      <w:proofErr w:type="spellEnd"/>
+      <w:r>
+        <w:t xml:space="preserve"> è:</w:t>
+      </w:r>
+    </w:p>
+    <w:p>
+      <w:pPr>
+        <w:shd w:val="clear" w:color="auto" w:fill="FFFFFF"/>
+        <w:tabs>
+          <w:tab w:val="left" w:pos="916"/>
+          <w:tab w:val="left" w:pos="1832"/>
+          <w:tab w:val="left" w:pos="2748"/>
+          <w:tab w:val="left" w:pos="3664"/>
+          <w:tab w:val="left" w:pos="4580"/>
+          <w:tab w:val="left" w:pos="5496"/>
+          <w:tab w:val="left" w:pos="6412"/>
+          <w:tab w:val="left" w:pos="7328"/>
+          <w:tab w:val="left" w:pos="8244"/>
+          <w:tab w:val="left" w:pos="9160"/>
+          <w:tab w:val="left" w:pos="10076"/>
+          <w:tab w:val="left" w:pos="10992"/>
+          <w:tab w:val="left" w:pos="11908"/>
+          <w:tab w:val="left" w:pos="12824"/>
+          <w:tab w:val="left" w:pos="13740"/>
+          <w:tab w:val="left" w:pos="14656"/>
+        </w:tabs>
+        <w:spacing w:after="0" w:line="240" w:lineRule="auto"/>
+        <w:rPr>
+          <w:rFonts w:eastAsia="Times New Roman" w:cstheme="minorHAnsi"/>
+          <w:color w:val="212529"/>
+          <w:lang w:eastAsia="it-CH"/>
+        </w:rPr>
+      </w:pPr>
+      <w:proofErr w:type="spellStart"/>
+      <w:r>
+        <w:rPr>
+          <w:rFonts w:eastAsia="Times New Roman" w:cstheme="minorHAnsi"/>
+          <w:color w:val="212529"/>
+          <w:lang w:eastAsia="it-CH"/>
+        </w:rPr>
+        <w:t>const</w:t>
+      </w:r>
+      <w:proofErr w:type="spellEnd"/>
+      <w:r>
+        <w:rPr>
+          <w:rFonts w:eastAsia="Times New Roman" w:cstheme="minorHAnsi"/>
+          <w:color w:val="212529"/>
+          <w:lang w:eastAsia="it-CH"/>
+        </w:rPr>
+        <w:t xml:space="preserve"> </w:t>
+      </w:r>
+      <w:proofErr w:type="spellStart"/>
+      <w:r>
+        <w:rPr>
+          <w:rFonts w:eastAsia="Times New Roman" w:cstheme="minorHAnsi"/>
+          <w:color w:val="212529"/>
+          <w:lang w:eastAsia="it-CH"/>
+        </w:rPr>
+        <w:t>transporter</w:t>
+      </w:r>
+      <w:proofErr w:type="spellEnd"/>
+      <w:r>
+        <w:rPr>
+          <w:rFonts w:eastAsia="Times New Roman" w:cstheme="minorHAnsi"/>
+          <w:color w:val="212529"/>
+          <w:lang w:eastAsia="it-CH"/>
+        </w:rPr>
+        <w:t xml:space="preserve"> = </w:t>
+      </w:r>
+      <w:proofErr w:type="spellStart"/>
+      <w:proofErr w:type="gramStart"/>
+      <w:r>
+        <w:rPr>
+          <w:rFonts w:eastAsia="Times New Roman" w:cstheme="minorHAnsi"/>
+          <w:color w:val="212529"/>
+          <w:lang w:eastAsia="it-CH"/>
+        </w:rPr>
+        <w:t>nodemailer.createTransport</w:t>
+      </w:r>
+      <w:proofErr w:type="spellEnd"/>
+      <w:proofErr w:type="gramEnd"/>
+      <w:r>
+        <w:rPr>
+          <w:rFonts w:eastAsia="Times New Roman" w:cstheme="minorHAnsi"/>
+          <w:color w:val="212529"/>
+          <w:lang w:eastAsia="it-CH"/>
+        </w:rPr>
+        <w:t>({</w:t>
+      </w:r>
+    </w:p>
+    <w:p>
+      <w:pPr>
+        <w:shd w:val="clear" w:color="auto" w:fill="FFFFFF"/>
+        <w:tabs>
+          <w:tab w:val="left" w:pos="916"/>
+          <w:tab w:val="left" w:pos="1832"/>
+          <w:tab w:val="left" w:pos="2748"/>
+          <w:tab w:val="left" w:pos="3664"/>
+          <w:tab w:val="left" w:pos="4580"/>
+          <w:tab w:val="left" w:pos="5496"/>
+          <w:tab w:val="left" w:pos="6412"/>
+          <w:tab w:val="left" w:pos="7328"/>
+          <w:tab w:val="left" w:pos="8244"/>
+          <w:tab w:val="left" w:pos="9160"/>
+          <w:tab w:val="left" w:pos="10076"/>
+          <w:tab w:val="left" w:pos="10992"/>
+          <w:tab w:val="left" w:pos="11908"/>
+          <w:tab w:val="left" w:pos="12824"/>
+          <w:tab w:val="left" w:pos="13740"/>
+          <w:tab w:val="left" w:pos="14656"/>
+        </w:tabs>
+        <w:spacing w:after="0" w:line="240" w:lineRule="auto"/>
+        <w:rPr>
+          <w:rFonts w:eastAsia="Times New Roman" w:cstheme="minorHAnsi"/>
+          <w:color w:val="212529"/>
+          <w:lang w:eastAsia="it-CH"/>
+        </w:rPr>
+      </w:pPr>
+      <w:r>
+        <w:rPr>
+          <w:rFonts w:eastAsia="Times New Roman" w:cstheme="minorHAnsi"/>
+          <w:color w:val="212529"/>
+          <w:lang w:eastAsia="it-CH"/>
+        </w:rPr>
+        <w:t xml:space="preserve">    </w:t>
+      </w:r>
+      <w:proofErr w:type="spellStart"/>
+      <w:r>
+        <w:rPr>
+          <w:rFonts w:eastAsia="Times New Roman" w:cstheme="minorHAnsi"/>
+          <w:color w:val="212529"/>
+          <w:lang w:eastAsia="it-CH"/>
+        </w:rPr>
+        <w:t>host</w:t>
+      </w:r>
+      <w:proofErr w:type="spellEnd"/>
+      <w:r>
+        <w:rPr>
+          <w:rFonts w:eastAsia="Times New Roman" w:cstheme="minorHAnsi"/>
+          <w:color w:val="212529"/>
+          <w:lang w:eastAsia="it-CH"/>
+        </w:rPr>
+        <w:t>: '</w:t>
+      </w:r>
+      <w:proofErr w:type="spellStart"/>
+      <w:proofErr w:type="gramStart"/>
+      <w:r>
+        <w:rPr>
+          <w:rFonts w:eastAsia="Times New Roman" w:cstheme="minorHAnsi"/>
+          <w:color w:val="212529"/>
+          <w:lang w:eastAsia="it-CH"/>
+        </w:rPr>
+        <w:t>smtp.ethereal</w:t>
+      </w:r>
+      <w:proofErr w:type="gramEnd"/>
+      <w:r>
+        <w:rPr>
+          <w:rFonts w:eastAsia="Times New Roman" w:cstheme="minorHAnsi"/>
+          <w:color w:val="212529"/>
+          <w:lang w:eastAsia="it-CH"/>
+        </w:rPr>
+        <w:t>.email</w:t>
+      </w:r>
+      <w:proofErr w:type="spellEnd"/>
+      <w:r>
+        <w:rPr>
+          <w:rFonts w:eastAsia="Times New Roman" w:cstheme="minorHAnsi"/>
+          <w:color w:val="212529"/>
+          <w:lang w:eastAsia="it-CH"/>
+        </w:rPr>
+        <w:t>',</w:t>
+      </w:r>
+    </w:p>
+    <w:p>
+      <w:pPr>
+        <w:shd w:val="clear" w:color="auto" w:fill="FFFFFF"/>
+        <w:tabs>
+          <w:tab w:val="left" w:pos="916"/>
+          <w:tab w:val="left" w:pos="1832"/>
+          <w:tab w:val="left" w:pos="2748"/>
+          <w:tab w:val="left" w:pos="3664"/>
+          <w:tab w:val="left" w:pos="4580"/>
+          <w:tab w:val="left" w:pos="5496"/>
+          <w:tab w:val="left" w:pos="6412"/>
+          <w:tab w:val="left" w:pos="7328"/>
+          <w:tab w:val="left" w:pos="8244"/>
+          <w:tab w:val="left" w:pos="9160"/>
+          <w:tab w:val="left" w:pos="10076"/>
+          <w:tab w:val="left" w:pos="10992"/>
+          <w:tab w:val="left" w:pos="11908"/>
+          <w:tab w:val="left" w:pos="12824"/>
+          <w:tab w:val="left" w:pos="13740"/>
+          <w:tab w:val="left" w:pos="14656"/>
+        </w:tabs>
+        <w:spacing w:after="0" w:line="240" w:lineRule="auto"/>
+        <w:rPr>
+          <w:rFonts w:eastAsia="Times New Roman" w:cstheme="minorHAnsi"/>
+          <w:color w:val="212529"/>
+          <w:lang w:eastAsia="it-CH"/>
+        </w:rPr>
+      </w:pPr>
+      <w:r>
+        <w:rPr>
+          <w:rFonts w:eastAsia="Times New Roman" w:cstheme="minorHAnsi"/>
+          <w:color w:val="212529"/>
+          <w:lang w:eastAsia="it-CH"/>
+        </w:rPr>
+        <w:t xml:space="preserve">    port: 587,</w:t>
+      </w:r>
+    </w:p>
+    <w:p>
+      <w:pPr>
+        <w:shd w:val="clear" w:color="auto" w:fill="FFFFFF"/>
+        <w:tabs>
+          <w:tab w:val="left" w:pos="916"/>
+          <w:tab w:val="left" w:pos="1832"/>
+          <w:tab w:val="left" w:pos="2748"/>
+          <w:tab w:val="left" w:pos="3664"/>
+          <w:tab w:val="left" w:pos="4580"/>
+          <w:tab w:val="left" w:pos="5496"/>
+          <w:tab w:val="left" w:pos="6412"/>
+          <w:tab w:val="left" w:pos="7328"/>
+          <w:tab w:val="left" w:pos="8244"/>
+          <w:tab w:val="left" w:pos="9160"/>
+          <w:tab w:val="left" w:pos="10076"/>
+          <w:tab w:val="left" w:pos="10992"/>
+          <w:tab w:val="left" w:pos="11908"/>
+          <w:tab w:val="left" w:pos="12824"/>
+          <w:tab w:val="left" w:pos="13740"/>
+          <w:tab w:val="left" w:pos="14656"/>
+        </w:tabs>
+        <w:spacing w:after="0" w:line="240" w:lineRule="auto"/>
+        <w:rPr>
+          <w:rFonts w:eastAsia="Times New Roman" w:cstheme="minorHAnsi"/>
+          <w:color w:val="212529"/>
+          <w:lang w:eastAsia="it-CH"/>
+        </w:rPr>
+      </w:pPr>
+      <w:r>
+        <w:rPr>
+          <w:rFonts w:eastAsia="Times New Roman" w:cstheme="minorHAnsi"/>
+          <w:color w:val="212529"/>
+          <w:lang w:eastAsia="it-CH"/>
+        </w:rPr>
+        <w:t xml:space="preserve">    </w:t>
+      </w:r>
+      <w:proofErr w:type="spellStart"/>
+      <w:r>
+        <w:rPr>
+          <w:rFonts w:eastAsia="Times New Roman" w:cstheme="minorHAnsi"/>
+          <w:color w:val="212529"/>
+          <w:lang w:eastAsia="it-CH"/>
+        </w:rPr>
+        <w:t>auth</w:t>
+      </w:r>
+      <w:proofErr w:type="spellEnd"/>
+      <w:r>
+        <w:rPr>
+          <w:rFonts w:eastAsia="Times New Roman" w:cstheme="minorHAnsi"/>
+          <w:color w:val="212529"/>
+          <w:lang w:eastAsia="it-CH"/>
+        </w:rPr>
+        <w:t>: {</w:t>
+      </w:r>
+    </w:p>
+    <w:p>
+      <w:pPr>
+        <w:shd w:val="clear" w:color="auto" w:fill="FFFFFF"/>
+        <w:tabs>
+          <w:tab w:val="left" w:pos="916"/>
+          <w:tab w:val="left" w:pos="1832"/>
+          <w:tab w:val="left" w:pos="2748"/>
+          <w:tab w:val="left" w:pos="3664"/>
+          <w:tab w:val="left" w:pos="4580"/>
+          <w:tab w:val="left" w:pos="5496"/>
+          <w:tab w:val="left" w:pos="6412"/>
+          <w:tab w:val="left" w:pos="7328"/>
+          <w:tab w:val="left" w:pos="8244"/>
+          <w:tab w:val="left" w:pos="9160"/>
+          <w:tab w:val="left" w:pos="10076"/>
+          <w:tab w:val="left" w:pos="10992"/>
+          <w:tab w:val="left" w:pos="11908"/>
+          <w:tab w:val="left" w:pos="12824"/>
+          <w:tab w:val="left" w:pos="13740"/>
+          <w:tab w:val="left" w:pos="14656"/>
+        </w:tabs>
+        <w:spacing w:after="0" w:line="240" w:lineRule="auto"/>
+        <w:rPr>
+          <w:rFonts w:eastAsia="Times New Roman" w:cstheme="minorHAnsi"/>
+          <w:color w:val="212529"/>
+          <w:lang w:eastAsia="it-CH"/>
+        </w:rPr>
+      </w:pPr>
+      <w:r>
+        <w:rPr>
+          <w:rFonts w:eastAsia="Times New Roman" w:cstheme="minorHAnsi"/>
+          <w:color w:val="212529"/>
+          <w:lang w:eastAsia="it-CH"/>
+        </w:rPr>
+        <w:t xml:space="preserve">        user: 'mitchel.schiller69@ethereal.email',</w:t>
+      </w:r>
+    </w:p>
+    <w:p>
+      <w:pPr>
+        <w:shd w:val="clear" w:color="auto" w:fill="FFFFFF"/>
+        <w:tabs>
+          <w:tab w:val="left" w:pos="916"/>
+          <w:tab w:val="left" w:pos="1832"/>
+          <w:tab w:val="left" w:pos="2748"/>
+          <w:tab w:val="left" w:pos="3664"/>
+          <w:tab w:val="left" w:pos="4580"/>
+          <w:tab w:val="left" w:pos="5496"/>
+          <w:tab w:val="left" w:pos="6412"/>
+          <w:tab w:val="left" w:pos="7328"/>
+          <w:tab w:val="left" w:pos="8244"/>
+          <w:tab w:val="left" w:pos="9160"/>
+          <w:tab w:val="left" w:pos="10076"/>
+          <w:tab w:val="left" w:pos="10992"/>
+          <w:tab w:val="left" w:pos="11908"/>
+          <w:tab w:val="left" w:pos="12824"/>
+          <w:tab w:val="left" w:pos="13740"/>
+          <w:tab w:val="left" w:pos="14656"/>
+        </w:tabs>
+        <w:spacing w:after="0" w:line="240" w:lineRule="auto"/>
+        <w:rPr>
+          <w:rFonts w:eastAsia="Times New Roman" w:cstheme="minorHAnsi"/>
+          <w:color w:val="212529"/>
+          <w:lang w:eastAsia="it-CH"/>
+        </w:rPr>
+      </w:pPr>
+      <w:r>
+        <w:rPr>
+          <w:rFonts w:eastAsia="Times New Roman" w:cstheme="minorHAnsi"/>
+          <w:color w:val="212529"/>
+          <w:lang w:eastAsia="it-CH"/>
+        </w:rPr>
+        <w:t xml:space="preserve">        pass: 'YXk5E5MZJB74qdnHdt'</w:t>
+      </w:r>
+    </w:p>
+    <w:p>
+      <w:pPr>
+        <w:shd w:val="clear" w:color="auto" w:fill="FFFFFF"/>
+        <w:tabs>
+          <w:tab w:val="left" w:pos="916"/>
+          <w:tab w:val="left" w:pos="1832"/>
+          <w:tab w:val="left" w:pos="2748"/>
+          <w:tab w:val="left" w:pos="3664"/>
+          <w:tab w:val="left" w:pos="4580"/>
+          <w:tab w:val="left" w:pos="5496"/>
+          <w:tab w:val="left" w:pos="6412"/>
+          <w:tab w:val="left" w:pos="7328"/>
+          <w:tab w:val="left" w:pos="8244"/>
+          <w:tab w:val="left" w:pos="9160"/>
+          <w:tab w:val="left" w:pos="10076"/>
+          <w:tab w:val="left" w:pos="10992"/>
+          <w:tab w:val="left" w:pos="11908"/>
+          <w:tab w:val="left" w:pos="12824"/>
+          <w:tab w:val="left" w:pos="13740"/>
+          <w:tab w:val="left" w:pos="14656"/>
+        </w:tabs>
+        <w:spacing w:after="0" w:line="240" w:lineRule="auto"/>
+        <w:rPr>
+          <w:rFonts w:eastAsia="Times New Roman" w:cstheme="minorHAnsi"/>
+          <w:color w:val="212529"/>
+          <w:lang w:eastAsia="it-CH"/>
+        </w:rPr>
+      </w:pPr>
+      <w:r>
+        <w:rPr>
+          <w:rFonts w:eastAsia="Times New Roman" w:cstheme="minorHAnsi"/>
+          <w:color w:val="212529"/>
+          <w:lang w:eastAsia="it-CH"/>
+        </w:rPr>
+        <w:t xml:space="preserve">    }</w:t>
+      </w:r>
+    </w:p>
+    <w:p>
+      <w:pPr>
+        <w:shd w:val="clear" w:color="auto" w:fill="FFFFFF"/>
+        <w:tabs>
+          <w:tab w:val="left" w:pos="916"/>
+          <w:tab w:val="left" w:pos="1832"/>
+          <w:tab w:val="left" w:pos="2748"/>
+          <w:tab w:val="left" w:pos="3664"/>
+          <w:tab w:val="left" w:pos="4580"/>
+          <w:tab w:val="left" w:pos="5496"/>
+          <w:tab w:val="left" w:pos="6412"/>
+          <w:tab w:val="left" w:pos="7328"/>
+          <w:tab w:val="left" w:pos="8244"/>
+          <w:tab w:val="left" w:pos="9160"/>
+          <w:tab w:val="left" w:pos="10076"/>
+          <w:tab w:val="left" w:pos="10992"/>
+          <w:tab w:val="left" w:pos="11908"/>
+          <w:tab w:val="left" w:pos="12824"/>
+          <w:tab w:val="left" w:pos="13740"/>
+          <w:tab w:val="left" w:pos="14656"/>
+        </w:tabs>
+        <w:spacing w:after="0" w:line="240" w:lineRule="auto"/>
+        <w:rPr>
+          <w:rFonts w:eastAsia="Times New Roman" w:cstheme="minorHAnsi"/>
+          <w:color w:val="212529"/>
+          <w:lang w:eastAsia="it-CH"/>
+        </w:rPr>
+      </w:pPr>
+      <w:r>
+        <w:rPr>
+          <w:rFonts w:eastAsia="Times New Roman" w:cstheme="minorHAnsi"/>
+          <w:color w:val="212529"/>
+          <w:lang w:eastAsia="it-CH"/>
+        </w:rPr>
+        <w:t>});</w:t>
+      </w:r>
+    </w:p>
+    <w:p>
+      <w:r>
+        <w:lastRenderedPageBreak/>
+        <w:t>Qualora si andasse in produzione potrebbe essere corretto usare questa configurazione per distinguere test e produzione</w:t>
+      </w:r>
+    </w:p>
+    <w:p>
+      <w:r>
+        <w:t xml:space="preserve">var </w:t>
+      </w:r>
+      <w:proofErr w:type="spellStart"/>
+      <w:r>
+        <w:t>mailConfig</w:t>
+      </w:r>
+      <w:proofErr w:type="spellEnd"/>
+      <w:r>
+        <w:t>;</w:t>
+      </w:r>
+    </w:p>
+    <w:p>
+      <w:proofErr w:type="spellStart"/>
+      <w:r>
+        <w:t>if</w:t>
+      </w:r>
+      <w:proofErr w:type="spellEnd"/>
+      <w:r>
+        <w:t xml:space="preserve"> (</w:t>
+      </w:r>
+      <w:proofErr w:type="spellStart"/>
+      <w:proofErr w:type="gramStart"/>
+      <w:r>
+        <w:t>process.env.NODE</w:t>
+      </w:r>
+      <w:proofErr w:type="gramEnd"/>
+      <w:r>
+        <w:t>_ENV</w:t>
+      </w:r>
+      <w:proofErr w:type="spellEnd"/>
+      <w:r>
+        <w:t xml:space="preserve"> === 'production' ){</w:t>
+      </w:r>
+    </w:p>
+    <w:p>
+      <w:r>
+        <w:t xml:space="preserve">    // </w:t>
+      </w:r>
+      <w:proofErr w:type="spellStart"/>
+      <w:r>
+        <w:t>all</w:t>
+      </w:r>
+      <w:proofErr w:type="spellEnd"/>
+      <w:r>
+        <w:t xml:space="preserve"> emails are </w:t>
+      </w:r>
+      <w:proofErr w:type="spellStart"/>
+      <w:r>
+        <w:t>delivered</w:t>
+      </w:r>
+      <w:proofErr w:type="spellEnd"/>
+      <w:r>
+        <w:t xml:space="preserve"> to </w:t>
+      </w:r>
+      <w:proofErr w:type="spellStart"/>
+      <w:r>
+        <w:t>destination</w:t>
+      </w:r>
+      <w:proofErr w:type="spellEnd"/>
+    </w:p>
+    <w:p>
+      <w:r>
+        <w:t xml:space="preserve">    </w:t>
+      </w:r>
+      <w:proofErr w:type="spellStart"/>
+      <w:r>
+        <w:t>mailConfig</w:t>
+      </w:r>
+      <w:proofErr w:type="spellEnd"/>
+      <w:r>
+        <w:t xml:space="preserve"> = {</w:t>
+      </w:r>
+    </w:p>
+    <w:p>
+      <w:r>
+        <w:t xml:space="preserve">        </w:t>
+      </w:r>
+      <w:proofErr w:type="spellStart"/>
+      <w:r>
+        <w:t>host</w:t>
+      </w:r>
+      <w:proofErr w:type="spellEnd"/>
+      <w:r>
+        <w:t>: 'smtp.sendgrid.net',</w:t>
+      </w:r>
+    </w:p>
+    <w:p>
+      <w:r>
+        <w:t xml:space="preserve">        port: 587,</w:t>
+      </w:r>
+    </w:p>
+    <w:p>
+      <w:r>
+        <w:t xml:space="preserve">        </w:t>
+      </w:r>
+      <w:proofErr w:type="spellStart"/>
+      <w:r>
+        <w:t>auth</w:t>
+      </w:r>
+      <w:proofErr w:type="spellEnd"/>
+      <w:r>
+        <w:t>: {</w:t>
+      </w:r>
+    </w:p>
+    <w:p>
+      <w:r>
+        <w:t xml:space="preserve">            user: '</w:t>
+      </w:r>
+      <w:proofErr w:type="spellStart"/>
+      <w:r>
+        <w:t>real.user</w:t>
+      </w:r>
+      <w:proofErr w:type="spellEnd"/>
+      <w:r>
+        <w:t>',</w:t>
+      </w:r>
+    </w:p>
+    <w:p>
+      <w:r>
+        <w:t xml:space="preserve">            pass: '</w:t>
+      </w:r>
+      <w:proofErr w:type="spellStart"/>
+      <w:r>
+        <w:t>verysecret</w:t>
+      </w:r>
+      <w:proofErr w:type="spellEnd"/>
+      <w:r>
+        <w:t>'</w:t>
+      </w:r>
+    </w:p>
+    <w:p>
+      <w:r>
+        <w:t xml:space="preserve">        }</w:t>
+      </w:r>
+    </w:p>
+    <w:p>
+      <w:r>
+        <w:t xml:space="preserve">    };</w:t>
+      </w:r>
+    </w:p>
+    <w:p>
+      <w:r>
+        <w:t>} else {</w:t>
+      </w:r>
+    </w:p>
+    <w:p>
+      <w:r>
+        <w:t xml:space="preserve">    // </w:t>
+      </w:r>
+      <w:proofErr w:type="spellStart"/>
+      <w:r>
+        <w:t>all</w:t>
+      </w:r>
+      <w:proofErr w:type="spellEnd"/>
+      <w:r>
+        <w:t xml:space="preserve"> emails are </w:t>
+      </w:r>
+      <w:proofErr w:type="spellStart"/>
+      <w:r>
+        <w:t>catched</w:t>
+      </w:r>
+      <w:proofErr w:type="spellEnd"/>
+      <w:r>
+        <w:t xml:space="preserve"> by </w:t>
+      </w:r>
+      <w:proofErr w:type="spellStart"/>
+      <w:proofErr w:type="gramStart"/>
+      <w:r>
+        <w:t>ethereal.email</w:t>
+      </w:r>
+      <w:proofErr w:type="spellEnd"/>
+      <w:proofErr w:type="gramEnd"/>
+    </w:p>
+    <w:p>
+      <w:r>
+        <w:t xml:space="preserve">    </w:t>
+      </w:r>
+      <w:proofErr w:type="spellStart"/>
+      <w:r>
+        <w:t>mailConfig</w:t>
+      </w:r>
+      <w:proofErr w:type="spellEnd"/>
+      <w:r>
+        <w:t xml:space="preserve"> = {</w:t>
+      </w:r>
+    </w:p>
+    <w:p>
+      <w:r>
+        <w:t xml:space="preserve">        </w:t>
+      </w:r>
+      <w:proofErr w:type="spellStart"/>
+      <w:r>
+        <w:t>host</w:t>
+      </w:r>
+      <w:proofErr w:type="spellEnd"/>
+      <w:r>
+        <w:t>: '</w:t>
+      </w:r>
+      <w:proofErr w:type="spellStart"/>
+      <w:proofErr w:type="gramStart"/>
+      <w:r>
+        <w:t>smtp.ethereal</w:t>
+      </w:r>
+      <w:proofErr w:type="gramEnd"/>
+      <w:r>
+        <w:t>.email</w:t>
+      </w:r>
+      <w:proofErr w:type="spellEnd"/>
+      <w:r>
+        <w:t>',</w:t>
+      </w:r>
+    </w:p>
+    <w:p>
+      <w:r>
+        <w:t xml:space="preserve">        port: 587,</w:t>
+      </w:r>
+    </w:p>
+    <w:p>
+      <w:r>
+        <w:t xml:space="preserve">        </w:t>
+      </w:r>
+      <w:proofErr w:type="spellStart"/>
+      <w:r>
+        <w:t>auth</w:t>
+      </w:r>
+      <w:proofErr w:type="spellEnd"/>
+      <w:r>
+        <w:t>: {</w:t>
+      </w:r>
+    </w:p>
+    <w:p>
+      <w:r>
+        <w:t xml:space="preserve">            user: '</w:t>
+      </w:r>
+      <w:proofErr w:type="spellStart"/>
+      <w:r>
+        <w:t>ethereal.user@ethereal.email</w:t>
+      </w:r>
+      <w:proofErr w:type="spellEnd"/>
+      <w:r>
+        <w:t>',</w:t>
+      </w:r>
+    </w:p>
+    <w:p>
+      <w:r>
+        <w:t xml:space="preserve">            pass: '</w:t>
+      </w:r>
+      <w:proofErr w:type="spellStart"/>
+      <w:r>
+        <w:t>verysecret</w:t>
+      </w:r>
+      <w:proofErr w:type="spellEnd"/>
+      <w:r>
+        <w:t>'</w:t>
+      </w:r>
+    </w:p>
+    <w:p>
+      <w:r>
+        <w:t xml:space="preserve">        }</w:t>
+      </w:r>
+    </w:p>
+    <w:p>
+      <w:r>
+        <w:t xml:space="preserve">    };</w:t>
+      </w:r>
+    </w:p>
+    <w:p>
+      <w:r>
+        <w:t>}</w:t>
+      </w:r>
+    </w:p>
+    <w:p>
+      <w:proofErr w:type="spellStart"/>
+      <w:r>
+        <w:t>let</w:t>
+      </w:r>
+      <w:proofErr w:type="spellEnd"/>
+      <w:r>
+        <w:t xml:space="preserve"> </w:t>
+      </w:r>
+      <w:proofErr w:type="spellStart"/>
+      <w:r>
+        <w:t>transporter</w:t>
+      </w:r>
+      <w:proofErr w:type="spellEnd"/>
+      <w:r>
+        <w:t xml:space="preserve"> = </w:t>
+      </w:r>
+      <w:proofErr w:type="spellStart"/>
+      <w:proofErr w:type="gramStart"/>
+      <w:r>
+        <w:t>nodemailer.createTransport</w:t>
+      </w:r>
+      <w:proofErr w:type="spellEnd"/>
+      <w:proofErr w:type="gramEnd"/>
+      <w:r>
+        <w:t>(</w:t>
+      </w:r>
+      <w:proofErr w:type="spellStart"/>
+      <w:r>
+        <w:t>mailConfig</w:t>
+      </w:r>
+      <w:proofErr w:type="spellEnd"/>
+      <w:r>
+        <w:t>);</w:t>
+      </w:r>
+    </w:p>
+    <w:p>
+      <w:r>
+        <w:t>Provo la verifica della mail.</w:t>
+      </w:r>
+    </w:p>
+    <w:p>
+      <w:r>
+        <w:t>Salta fuori un errore: “</w:t>
+      </w:r>
+      <w:proofErr w:type="spellStart"/>
+      <w:r>
+        <w:t>error</w:t>
+      </w:r>
+      <w:proofErr w:type="spellEnd"/>
+      <w:r>
+        <w:t xml:space="preserve">: self </w:t>
+      </w:r>
+      <w:proofErr w:type="spellStart"/>
+      <w:r>
+        <w:t>signed</w:t>
+      </w:r>
+      <w:proofErr w:type="spellEnd"/>
+      <w:r>
+        <w:t xml:space="preserve"> certificate in certificate chain</w:t>
+      </w:r>
+      <w:r>
+        <w:t>”.</w:t>
+      </w:r>
+    </w:p>
+    <w:p>
+      <w:hyperlink r:id="rId46" w:history="1">
+        <w:r>
+          <w:rPr>
+            <w:rStyle w:val="Collegamentoipertestuale"/>
+          </w:rPr>
+          <w:t>https://stackoverflow.com/questions/45088006/nodejs-error-self-signed-certificate-in-certificate-chain</w:t>
+        </w:r>
+      </w:hyperlink>
+      <w:r>
+        <w:t xml:space="preserve"> segnalano una soluzione, ma la soluzione viene smentita qui </w:t>
+      </w:r>
+      <w:hyperlink r:id="rId47" w:history="1">
+        <w:r>
+          <w:rPr>
+            <w:rStyle w:val="Collegamentoipertestuale"/>
+          </w:rPr>
+          <w:t>https://github.com/nodemailer/nodemailer/issues/406</w:t>
+        </w:r>
+      </w:hyperlink>
+      <w:r>
+        <w:t xml:space="preserve"> .</w:t>
+      </w:r>
+    </w:p>
+    <w:p>
+      <w:r>
+        <w:t xml:space="preserve">Sempre all’interno dell’ultimo link si suggerisce la seguente soluzione da aggiungere ai parametri del </w:t>
+      </w:r>
+      <w:proofErr w:type="spellStart"/>
+      <w:r>
+        <w:t>transporter</w:t>
+      </w:r>
+      <w:proofErr w:type="spellEnd"/>
+      <w:r>
+        <w:t>.</w:t>
+      </w:r>
+    </w:p>
+    <w:p>
+      <w:r>
+        <w:t xml:space="preserve">    </w:t>
+      </w:r>
+    </w:p>
+    <w:p>
+      <w:proofErr w:type="spellStart"/>
+      <w:r>
+        <w:lastRenderedPageBreak/>
+        <w:t>tls</w:t>
+      </w:r>
+      <w:proofErr w:type="spellEnd"/>
+      <w:r>
+        <w:t>: {</w:t>
+      </w:r>
+    </w:p>
+    <w:p>
+      <w:r>
+        <w:t xml:space="preserve">     </w:t>
+      </w:r>
+      <w:proofErr w:type="spellStart"/>
+      <w:r>
+        <w:t>rejectUnauthorized</w:t>
+      </w:r>
+      <w:proofErr w:type="spellEnd"/>
+      <w:r>
+        <w:t>: false</w:t>
+      </w:r>
+    </w:p>
+    <w:p>
+      <w:r>
+        <w:t>}</w:t>
+      </w:r>
+    </w:p>
+    <w:p>
+      <w:r>
+        <w:t xml:space="preserve">Effettivamente l’errore è sparito. Verificherò che </w:t>
+      </w:r>
+      <w:proofErr w:type="gramStart"/>
+      <w:r>
+        <w:t>l’email</w:t>
+      </w:r>
+      <w:proofErr w:type="gramEnd"/>
+      <w:r>
+        <w:t xml:space="preserve"> sia arrivata, inviata alle 22.46.</w:t>
+      </w:r>
+    </w:p>
     <w:p/>
     <w:sectPr>
       <w:pgSz w:w="11906" w:h="16838"/>
@@ -1955,6 +4704,56 @@
       <w:u w:val="single"/>
     </w:rPr>
   </w:style>
+  <w:style w:type="paragraph" w:styleId="PreformattatoHTML">
+    <w:name w:val="HTML Preformatted"/>
+    <w:basedOn w:val="Normale"/>
+    <w:link w:val="PreformattatoHTMLCarattere"/>
+    <w:uiPriority w:val="99"/>
+    <w:semiHidden/>
+    <w:unhideWhenUsed/>
+    <w:rsid w:val="000E2663"/>
+    <w:pPr>
+      <w:tabs>
+        <w:tab w:val="left" w:pos="916"/>
+        <w:tab w:val="left" w:pos="1832"/>
+        <w:tab w:val="left" w:pos="2748"/>
+        <w:tab w:val="left" w:pos="3664"/>
+        <w:tab w:val="left" w:pos="4580"/>
+        <w:tab w:val="left" w:pos="5496"/>
+        <w:tab w:val="left" w:pos="6412"/>
+        <w:tab w:val="left" w:pos="7328"/>
+        <w:tab w:val="left" w:pos="8244"/>
+        <w:tab w:val="left" w:pos="9160"/>
+        <w:tab w:val="left" w:pos="10076"/>
+        <w:tab w:val="left" w:pos="10992"/>
+        <w:tab w:val="left" w:pos="11908"/>
+        <w:tab w:val="left" w:pos="12824"/>
+        <w:tab w:val="left" w:pos="13740"/>
+        <w:tab w:val="left" w:pos="14656"/>
+      </w:tabs>
+      <w:spacing w:after="0" w:line="240" w:lineRule="auto"/>
+    </w:pPr>
+    <w:rPr>
+      <w:rFonts w:ascii="Courier New" w:eastAsia="Times New Roman" w:hAnsi="Courier New" w:cs="Courier New"/>
+      <w:sz w:val="20"/>
+      <w:szCs w:val="20"/>
+      <w:lang w:eastAsia="it-CH"/>
+    </w:rPr>
+  </w:style>
+  <w:style w:type="character" w:customStyle="1" w:styleId="PreformattatoHTMLCarattere">
+    <w:name w:val="Preformattato HTML Carattere"/>
+    <w:basedOn w:val="Carpredefinitoparagrafo"/>
+    <w:link w:val="PreformattatoHTML"/>
+    <w:uiPriority w:val="99"/>
+    <w:semiHidden/>
+    <w:rsid w:val="000E2663"/>
+    <w:rPr>
+      <w:rFonts w:ascii="Courier New" w:eastAsia="Times New Roman" w:hAnsi="Courier New" w:cs="Courier New"/>
+      <w:sz w:val="20"/>
+      <w:szCs w:val="20"/>
+      <w:lang w:eastAsia="it-CH"/>
+    </w:rPr>
+  </w:style>
 </w:styles>
 </file>
 

</xml_diff>

<commit_message>
try to implement recaptcha, not working, so I commented that part; once the verification email was sent, but the other times there are some problems, so I bypass the verification check; start to implement the user route server side
</commit_message>
<xml_diff>
--- a/docs/Diario di bordo Progettino Autenticazione.docx
+++ b/docs/Diario di bordo Progettino Autenticazione.docx
@@ -14,7 +14,39 @@
     </w:p>
     <w:p>
       <w:r>
-        <w:t>Creati progetti backend (nodejs express) e frontend (react).</w:t>
+        <w:t xml:space="preserve">Creati progetti </w:t>
+      </w:r>
+      <w:proofErr w:type="spellStart"/>
+      <w:r>
+        <w:t>backend</w:t>
+      </w:r>
+      <w:proofErr w:type="spellEnd"/>
+      <w:r>
+        <w:t xml:space="preserve"> (</w:t>
+      </w:r>
+      <w:proofErr w:type="spellStart"/>
+      <w:r>
+        <w:t>nodejs</w:t>
+      </w:r>
+      <w:proofErr w:type="spellEnd"/>
+      <w:r>
+        <w:t xml:space="preserve"> express) e </w:t>
+      </w:r>
+      <w:proofErr w:type="spellStart"/>
+      <w:r>
+        <w:t>frontend</w:t>
+      </w:r>
+      <w:proofErr w:type="spellEnd"/>
+      <w:r>
+        <w:t xml:space="preserve"> (</w:t>
+      </w:r>
+      <w:proofErr w:type="spellStart"/>
+      <w:r>
+        <w:t>react</w:t>
+      </w:r>
+      <w:proofErr w:type="spellEnd"/>
+      <w:r>
+        <w:t>).</w:t>
       </w:r>
     </w:p>
     <w:p>
@@ -24,12 +56,60 @@
     </w:p>
     <w:p>
       <w:r>
-        <w:t>Installato bootstrap e react-bootstrap. Npn install.</w:t>
-      </w:r>
-    </w:p>
-    <w:p>
-      <w:r>
-        <w:t>Creati i files componenti login e registration js. Forms presi da react-bootstrap.</w:t>
+        <w:t xml:space="preserve">Installato bootstrap e </w:t>
+      </w:r>
+      <w:proofErr w:type="spellStart"/>
+      <w:r>
+        <w:t>react</w:t>
+      </w:r>
+      <w:proofErr w:type="spellEnd"/>
+      <w:r>
+        <w:t xml:space="preserve">-bootstrap. </w:t>
+      </w:r>
+      <w:proofErr w:type="spellStart"/>
+      <w:r>
+        <w:t>Npn</w:t>
+      </w:r>
+      <w:proofErr w:type="spellEnd"/>
+      <w:r>
+        <w:t xml:space="preserve"> </w:t>
+      </w:r>
+      <w:proofErr w:type="spellStart"/>
+      <w:r>
+        <w:t>install</w:t>
+      </w:r>
+      <w:proofErr w:type="spellEnd"/>
+      <w:r>
+        <w:t>.</w:t>
+      </w:r>
+    </w:p>
+    <w:p>
+      <w:r>
+        <w:t xml:space="preserve">Creati i files componenti login e </w:t>
+      </w:r>
+      <w:proofErr w:type="spellStart"/>
+      <w:r>
+        <w:t>registration</w:t>
+      </w:r>
+      <w:proofErr w:type="spellEnd"/>
+      <w:r>
+        <w:t xml:space="preserve"> </w:t>
+      </w:r>
+      <w:proofErr w:type="spellStart"/>
+      <w:r>
+        <w:t>js</w:t>
+      </w:r>
+      <w:proofErr w:type="spellEnd"/>
+      <w:r>
+        <w:t xml:space="preserve">. Forms presi da </w:t>
+      </w:r>
+      <w:proofErr w:type="spellStart"/>
+      <w:r>
+        <w:t>react</w:t>
+      </w:r>
+      <w:proofErr w:type="spellEnd"/>
+      <w:r>
+        <w:t>-bootstrap.</w:t>
       </w:r>
     </w:p>
     <w:p>
@@ -71,7 +151,15 @@
         </w:numPr>
       </w:pPr>
       <w:r>
-        <w:t>Scrivere i test per login e registration!!!</w:t>
+        <w:t xml:space="preserve">Scrivere i test per login e </w:t>
+      </w:r>
+      <w:proofErr w:type="spellStart"/>
+      <w:r>
+        <w:t>registration</w:t>
+      </w:r>
+      <w:proofErr w:type="spellEnd"/>
+      <w:r>
+        <w:t>!!!</w:t>
       </w:r>
     </w:p>
     <w:p>
@@ -138,12 +226,28 @@
     <w:p/>
     <w:p>
       <w:r>
-        <w:t>Scritti dei test. Vado a verificare che i componenti vengano renderizzati correttamente ricercandone le parti nello schermo.</w:t>
-      </w:r>
-    </w:p>
-    <w:p>
-      <w:r>
-        <w:t xml:space="preserve">‘It’ e ‘test’ sono essenzialmente lo stesso “comando” </w:t>
+        <w:t xml:space="preserve">Scritti dei test. Vado a verificare che i componenti vengano </w:t>
+      </w:r>
+      <w:proofErr w:type="spellStart"/>
+      <w:r>
+        <w:t>renderizzati</w:t>
+      </w:r>
+      <w:proofErr w:type="spellEnd"/>
+      <w:r>
+        <w:t xml:space="preserve"> correttamente ricercandone le parti nello schermo.</w:t>
+      </w:r>
+    </w:p>
+    <w:p>
+      <w:r>
+        <w:t>‘</w:t>
+      </w:r>
+      <w:proofErr w:type="spellStart"/>
+      <w:r>
+        <w:t>It</w:t>
+      </w:r>
+      <w:proofErr w:type="spellEnd"/>
+      <w:r>
+        <w:t xml:space="preserve">’ e ‘test’ sono essenzialmente lo stesso “comando” </w:t>
       </w:r>
       <w:hyperlink r:id="rId9" w:history="1">
         <w:r>
@@ -159,7 +263,31 @@
     </w:p>
     <w:p>
       <w:r>
-        <w:t xml:space="preserve">Attenzione: getByPlaceholderText() può causare problemi se esistono più placeholder con il medesimo testo o parte di esso (es. ‘Password’ e ‘Confirm password’). Infatti </w:t>
+        <w:t xml:space="preserve">Attenzione: </w:t>
+      </w:r>
+      <w:proofErr w:type="spellStart"/>
+      <w:r>
+        <w:t>getByPlaceholderText</w:t>
+      </w:r>
+      <w:proofErr w:type="spellEnd"/>
+      <w:r>
+        <w:t xml:space="preserve">() può causare problemi se esistono più </w:t>
+      </w:r>
+      <w:proofErr w:type="spellStart"/>
+      <w:r>
+        <w:t>placeholder</w:t>
+      </w:r>
+      <w:proofErr w:type="spellEnd"/>
+      <w:r>
+        <w:t xml:space="preserve"> con il medesimo testo o parte di esso (es. ‘Password’ e ‘</w:t>
+      </w:r>
+      <w:proofErr w:type="spellStart"/>
+      <w:r>
+        <w:t>Confirm</w:t>
+      </w:r>
+      <w:proofErr w:type="spellEnd"/>
+      <w:r>
+        <w:t xml:space="preserve"> password’). Infatti </w:t>
       </w:r>
       <w:hyperlink r:id="rId10" w:history="1">
         <w:r>
@@ -170,32 +298,94 @@
         </w:r>
       </w:hyperlink>
       <w:r>
-        <w:t xml:space="preserve"> suggerisce di usare in alternativa ‘getByLabelText’, o quantomeno indica che ‘getByPlaceholderText’ non ne è un buon sostituto.</w:t>
+        <w:t xml:space="preserve"> suggerisce di usare in alternativa ‘</w:t>
+      </w:r>
+      <w:proofErr w:type="spellStart"/>
+      <w:r>
+        <w:t>getByLabelText</w:t>
+      </w:r>
+      <w:proofErr w:type="spellEnd"/>
+      <w:r>
+        <w:t>’, o quantomeno indica che ‘</w:t>
+      </w:r>
+      <w:proofErr w:type="spellStart"/>
+      <w:r>
+        <w:t>getByPlaceholderText</w:t>
+      </w:r>
+      <w:proofErr w:type="spellEnd"/>
+      <w:r>
+        <w:t>’ non ne è un buon sostituto.</w:t>
       </w:r>
     </w:p>
     <w:p>
       <w:r>
         <w:t xml:space="preserve">Per eseguire i test si impiega il comando </w:t>
       </w:r>
+      <w:proofErr w:type="spellStart"/>
       <w:r>
         <w:rPr>
           <w:b/>
           <w:bCs/>
         </w:rPr>
-        <w:t>npm test</w:t>
+        <w:t>npm</w:t>
+      </w:r>
+      <w:proofErr w:type="spellEnd"/>
+      <w:r>
+        <w:rPr>
+          <w:b/>
+          <w:bCs/>
+        </w:rPr>
+        <w:t xml:space="preserve"> test</w:t>
       </w:r>
       <w:r>
         <w:t>.</w:t>
       </w:r>
     </w:p>
     <w:p>
-      <w:r>
-        <w:t>Rifattorizzato: creata la cartella “__test__” allo stesso livello della cartella “components”.</w:t>
-      </w:r>
-    </w:p>
-    <w:p>
-      <w:r>
-        <w:t xml:space="preserve">Il button con variazione ‘link’ non sembra essere recuperabile tramite getByRole (per recuperare il button </w:t>
+      <w:proofErr w:type="spellStart"/>
+      <w:r>
+        <w:t>Rifattorizzato</w:t>
+      </w:r>
+      <w:proofErr w:type="spellEnd"/>
+      <w:r>
+        <w:t>: creata la cartella “__test__” allo stesso livello della cartella “</w:t>
+      </w:r>
+      <w:proofErr w:type="spellStart"/>
+      <w:r>
+        <w:t>components</w:t>
+      </w:r>
+      <w:proofErr w:type="spellEnd"/>
+      <w:r>
+        <w:t>”.</w:t>
+      </w:r>
+    </w:p>
+    <w:p>
+      <w:r>
+        <w:t xml:space="preserve">Il </w:t>
+      </w:r>
+      <w:proofErr w:type="spellStart"/>
+      <w:r>
+        <w:t>button</w:t>
+      </w:r>
+      <w:proofErr w:type="spellEnd"/>
+      <w:r>
+        <w:t xml:space="preserve"> con variazione ‘link’ non sembra essere recuperabile tramite </w:t>
+      </w:r>
+      <w:proofErr w:type="spellStart"/>
+      <w:r>
+        <w:t>getByRole</w:t>
+      </w:r>
+      <w:proofErr w:type="spellEnd"/>
+      <w:r>
+        <w:t xml:space="preserve"> (per recuperare il </w:t>
+      </w:r>
+      <w:proofErr w:type="spellStart"/>
+      <w:r>
+        <w:t>button</w:t>
+      </w:r>
+      <w:proofErr w:type="spellEnd"/>
+      <w:r>
+        <w:t xml:space="preserve"> </w:t>
       </w:r>
       <w:hyperlink r:id="rId11" w:history="1">
         <w:r>
@@ -206,7 +396,15 @@
         </w:r>
       </w:hyperlink>
       <w:r>
-        <w:t xml:space="preserve"> ). Allora ho impiegato getByText </w:t>
+        <w:t xml:space="preserve"> ). Allora ho impiegato </w:t>
+      </w:r>
+      <w:proofErr w:type="spellStart"/>
+      <w:r>
+        <w:t>getByText</w:t>
+      </w:r>
+      <w:proofErr w:type="spellEnd"/>
+      <w:r>
+        <w:t xml:space="preserve"> </w:t>
       </w:r>
       <w:hyperlink r:id="rId12" w:history="1">
         <w:r>
@@ -227,7 +425,39 @@
     </w:p>
     <w:p>
       <w:r>
-        <w:t xml:space="preserve">Validazione dei form in react con react-hook-form: </w:t>
+        <w:t xml:space="preserve">Validazione dei </w:t>
+      </w:r>
+      <w:proofErr w:type="spellStart"/>
+      <w:r>
+        <w:t>form</w:t>
+      </w:r>
+      <w:proofErr w:type="spellEnd"/>
+      <w:r>
+        <w:t xml:space="preserve"> in </w:t>
+      </w:r>
+      <w:proofErr w:type="spellStart"/>
+      <w:r>
+        <w:t>react</w:t>
+      </w:r>
+      <w:proofErr w:type="spellEnd"/>
+      <w:r>
+        <w:t xml:space="preserve"> con </w:t>
+      </w:r>
+      <w:proofErr w:type="spellStart"/>
+      <w:r>
+        <w:t>react</w:t>
+      </w:r>
+      <w:proofErr w:type="spellEnd"/>
+      <w:r>
+        <w:t>-hook-</w:t>
+      </w:r>
+      <w:proofErr w:type="spellStart"/>
+      <w:r>
+        <w:t>form</w:t>
+      </w:r>
+      <w:proofErr w:type="spellEnd"/>
+      <w:r>
+        <w:t xml:space="preserve">: </w:t>
       </w:r>
       <w:hyperlink r:id="rId13" w:history="1">
         <w:r>
@@ -257,7 +487,15 @@
     </w:p>
     <w:p>
       <w:r>
-        <w:t xml:space="preserve">Nota: in react per le proprietà si procede come segue, passando un oggetto </w:t>
+        <w:t xml:space="preserve">Nota: in </w:t>
+      </w:r>
+      <w:proofErr w:type="spellStart"/>
+      <w:r>
+        <w:t>react</w:t>
+      </w:r>
+      <w:proofErr w:type="spellEnd"/>
+      <w:r>
+        <w:t xml:space="preserve"> per le proprietà si procede come segue, passando un oggetto </w:t>
       </w:r>
       <w:hyperlink r:id="rId15" w:history="1">
         <w:r>
@@ -290,15 +528,62 @@
     <w:p>
       <w:r>
         <w:lastRenderedPageBreak/>
-        <w:t xml:space="preserve">Inoltre sembra intelligente impiegare uno schema sfruttando Yup così da evitare di inserire nel form le varie validazioni. </w:t>
-      </w:r>
-      <w:r>
-        <w:t>npm install @hookform/resolvers yup</w:t>
-      </w:r>
-    </w:p>
-    <w:p>
-      <w:r>
-        <w:t>Refactoring nello schema yup.</w:t>
+        <w:t xml:space="preserve">Inoltre sembra intelligente impiegare uno schema sfruttando </w:t>
+      </w:r>
+      <w:proofErr w:type="spellStart"/>
+      <w:r>
+        <w:t>Yup</w:t>
+      </w:r>
+      <w:proofErr w:type="spellEnd"/>
+      <w:r>
+        <w:t xml:space="preserve"> così da evitare di inserire nel </w:t>
+      </w:r>
+      <w:proofErr w:type="spellStart"/>
+      <w:r>
+        <w:t>form</w:t>
+      </w:r>
+      <w:proofErr w:type="spellEnd"/>
+      <w:r>
+        <w:t xml:space="preserve"> le varie validazioni. </w:t>
+      </w:r>
+      <w:proofErr w:type="spellStart"/>
+      <w:r>
+        <w:t>npm</w:t>
+      </w:r>
+      <w:proofErr w:type="spellEnd"/>
+      <w:r>
+        <w:t xml:space="preserve"> </w:t>
+      </w:r>
+      <w:proofErr w:type="spellStart"/>
+      <w:r>
+        <w:t>install</w:t>
+      </w:r>
+      <w:proofErr w:type="spellEnd"/>
+      <w:r>
+        <w:t xml:space="preserve"> @hookform/resolvers </w:t>
+      </w:r>
+      <w:proofErr w:type="spellStart"/>
+      <w:r>
+        <w:t>yup</w:t>
+      </w:r>
+      <w:proofErr w:type="spellEnd"/>
+    </w:p>
+    <w:p>
+      <w:proofErr w:type="spellStart"/>
+      <w:r>
+        <w:t>Refactoring</w:t>
+      </w:r>
+      <w:proofErr w:type="spellEnd"/>
+      <w:r>
+        <w:t xml:space="preserve"> nello schema </w:t>
+      </w:r>
+      <w:proofErr w:type="spellStart"/>
+      <w:r>
+        <w:t>yup</w:t>
+      </w:r>
+      <w:proofErr w:type="spellEnd"/>
+      <w:r>
+        <w:t>.</w:t>
       </w:r>
     </w:p>
     <w:p>
@@ -319,7 +604,23 @@
     </w:p>
     <w:p>
       <w:r>
-        <w:t>Aggiunti altri campi al form di registrazione: nome, cognome, descrizione di sé stessi, data di nascita (con datepicker (</w:t>
+        <w:t xml:space="preserve">Aggiunti altri campi al </w:t>
+      </w:r>
+      <w:proofErr w:type="spellStart"/>
+      <w:r>
+        <w:t>form</w:t>
+      </w:r>
+      <w:proofErr w:type="spellEnd"/>
+      <w:r>
+        <w:t xml:space="preserve"> di registrazione: nome, cognome, descrizione di sé stessi, data di nascita (con </w:t>
+      </w:r>
+      <w:proofErr w:type="spellStart"/>
+      <w:r>
+        <w:t>datepicker</w:t>
+      </w:r>
+      <w:proofErr w:type="spellEnd"/>
+      <w:r>
+        <w:t xml:space="preserve"> (</w:t>
       </w:r>
       <w:hyperlink r:id="rId18" w:history="1">
         <w:r>
@@ -340,7 +641,15 @@
     </w:p>
     <w:p>
       <w:r>
-        <w:t>Devo capire come validare la data e come impostare il datepicker affinché sia più immediato tornare indietro nel tempo (ora andrebbe di mese in mese, ma già per me è lunga tornare indietro rapidamente e sono nato nel ’93…).</w:t>
+        <w:t xml:space="preserve">Devo capire come validare la data e come impostare il </w:t>
+      </w:r>
+      <w:proofErr w:type="spellStart"/>
+      <w:r>
+        <w:t>datepicker</w:t>
+      </w:r>
+      <w:proofErr w:type="spellEnd"/>
+      <w:r>
+        <w:t xml:space="preserve"> affinché sia più immediato tornare indietro nel tempo (ora andrebbe di mese in mese, ma già per me è lunga tornare indietro rapidamente e sono nato nel ’93…).</w:t>
       </w:r>
     </w:p>
     <w:p>
@@ -355,10 +664,39 @@
     </w:p>
     <w:p>
       <w:r>
-        <w:t xml:space="preserve">Installare Sequelize, bcrypt, </w:t>
-      </w:r>
-      <w:r>
-        <w:t>jsonwebtoken e per lavorare con il file .env.</w:t>
+        <w:t xml:space="preserve">Installare </w:t>
+      </w:r>
+      <w:proofErr w:type="spellStart"/>
+      <w:r>
+        <w:t>Sequelize</w:t>
+      </w:r>
+      <w:proofErr w:type="spellEnd"/>
+      <w:r>
+        <w:t xml:space="preserve">, </w:t>
+      </w:r>
+      <w:proofErr w:type="spellStart"/>
+      <w:r>
+        <w:t>bcrypt</w:t>
+      </w:r>
+      <w:proofErr w:type="spellEnd"/>
+      <w:r>
+        <w:t xml:space="preserve">, </w:t>
+      </w:r>
+      <w:proofErr w:type="spellStart"/>
+      <w:r>
+        <w:t>jsonwebtoken</w:t>
+      </w:r>
+      <w:proofErr w:type="spellEnd"/>
+      <w:r>
+        <w:t xml:space="preserve"> e per lavorare con il file .</w:t>
+      </w:r>
+      <w:proofErr w:type="spellStart"/>
+      <w:r>
+        <w:t>env</w:t>
+      </w:r>
+      <w:proofErr w:type="spellEnd"/>
+      <w:r>
+        <w:t>.</w:t>
       </w:r>
     </w:p>
     <w:p>
@@ -379,12 +717,68 @@
         </w:r>
       </w:hyperlink>
       <w:r>
-        <w:t xml:space="preserve"> nel package json del frontend in modo da collegarlo al backend.</w:t>
-      </w:r>
-    </w:p>
-    <w:p>
-      <w:r>
-        <w:t xml:space="preserve">Ora, si potrebbe impiegare uno useEffect per seguire la fetch verso l’api del backend, ma sembra leggermente più laborioso rispetto all’impiego di axios (37mio di download settimanali) </w:t>
+        <w:t xml:space="preserve"> nel package </w:t>
+      </w:r>
+      <w:proofErr w:type="spellStart"/>
+      <w:r>
+        <w:t>json</w:t>
+      </w:r>
+      <w:proofErr w:type="spellEnd"/>
+      <w:r>
+        <w:t xml:space="preserve"> del </w:t>
+      </w:r>
+      <w:proofErr w:type="spellStart"/>
+      <w:r>
+        <w:t>frontend</w:t>
+      </w:r>
+      <w:proofErr w:type="spellEnd"/>
+      <w:r>
+        <w:t xml:space="preserve"> in modo da collegarlo al </w:t>
+      </w:r>
+      <w:proofErr w:type="spellStart"/>
+      <w:r>
+        <w:t>backend</w:t>
+      </w:r>
+      <w:proofErr w:type="spellEnd"/>
+      <w:r>
+        <w:t>.</w:t>
+      </w:r>
+    </w:p>
+    <w:p>
+      <w:r>
+        <w:t xml:space="preserve">Ora, si potrebbe impiegare uno </w:t>
+      </w:r>
+      <w:proofErr w:type="spellStart"/>
+      <w:r>
+        <w:t>useEffect</w:t>
+      </w:r>
+      <w:proofErr w:type="spellEnd"/>
+      <w:r>
+        <w:t xml:space="preserve"> per seguire la fetch verso </w:t>
+      </w:r>
+      <w:proofErr w:type="spellStart"/>
+      <w:r>
+        <w:t>l’api</w:t>
+      </w:r>
+      <w:proofErr w:type="spellEnd"/>
+      <w:r>
+        <w:t xml:space="preserve"> del </w:t>
+      </w:r>
+      <w:proofErr w:type="spellStart"/>
+      <w:r>
+        <w:t>backend</w:t>
+      </w:r>
+      <w:proofErr w:type="spellEnd"/>
+      <w:r>
+        <w:t xml:space="preserve">, ma sembra leggermente più laborioso rispetto all’impiego di </w:t>
+      </w:r>
+      <w:proofErr w:type="spellStart"/>
+      <w:r>
+        <w:t>axios</w:t>
+      </w:r>
+      <w:proofErr w:type="spellEnd"/>
+      <w:r>
+        <w:t xml:space="preserve"> (37mio di download settimanali) </w:t>
       </w:r>
       <w:hyperlink r:id="rId20" w:history="1">
         <w:r>
@@ -406,7 +800,15 @@
         </w:rPr>
       </w:pPr>
       <w:r>
-        <w:t xml:space="preserve">Tuttavia si segnala su cve un problema risalente al 2021 </w:t>
+        <w:t xml:space="preserve">Tuttavia si segnala su </w:t>
+      </w:r>
+      <w:proofErr w:type="spellStart"/>
+      <w:r>
+        <w:t>cve</w:t>
+      </w:r>
+      <w:proofErr w:type="spellEnd"/>
+      <w:r>
+        <w:t xml:space="preserve"> un problema risalente al 2021 </w:t>
       </w:r>
       <w:hyperlink r:id="rId21" w:history="1">
         <w:r>
@@ -419,20 +821,112 @@
       <w:r>
         <w:t xml:space="preserve"> in cui si parla di “</w:t>
       </w:r>
+      <w:proofErr w:type="spellStart"/>
       <w:r>
         <w:rPr>
           <w:rFonts w:cstheme="minorHAnsi"/>
           <w:color w:val="000000"/>
           <w:shd w:val="clear" w:color="auto" w:fill="FFFFFF"/>
         </w:rPr>
-        <w:t>axios is vulnerable to Inefficient Regular Expression Complexity</w:t>
-      </w:r>
+        <w:t>axios</w:t>
+      </w:r>
+      <w:proofErr w:type="spellEnd"/>
       <w:r>
         <w:rPr>
           <w:rFonts w:cstheme="minorHAnsi"/>
           <w:color w:val="000000"/>
           <w:shd w:val="clear" w:color="auto" w:fill="FFFFFF"/>
         </w:rPr>
+        <w:t xml:space="preserve"> </w:t>
+      </w:r>
+      <w:proofErr w:type="spellStart"/>
+      <w:r>
+        <w:rPr>
+          <w:rFonts w:cstheme="minorHAnsi"/>
+          <w:color w:val="000000"/>
+          <w:shd w:val="clear" w:color="auto" w:fill="FFFFFF"/>
+        </w:rPr>
+        <w:t>is</w:t>
+      </w:r>
+      <w:proofErr w:type="spellEnd"/>
+      <w:r>
+        <w:rPr>
+          <w:rFonts w:cstheme="minorHAnsi"/>
+          <w:color w:val="000000"/>
+          <w:shd w:val="clear" w:color="auto" w:fill="FFFFFF"/>
+        </w:rPr>
+        <w:t xml:space="preserve"> </w:t>
+      </w:r>
+      <w:proofErr w:type="spellStart"/>
+      <w:r>
+        <w:rPr>
+          <w:rFonts w:cstheme="minorHAnsi"/>
+          <w:color w:val="000000"/>
+          <w:shd w:val="clear" w:color="auto" w:fill="FFFFFF"/>
+        </w:rPr>
+        <w:t>vulnerable</w:t>
+      </w:r>
+      <w:proofErr w:type="spellEnd"/>
+      <w:r>
+        <w:rPr>
+          <w:rFonts w:cstheme="minorHAnsi"/>
+          <w:color w:val="000000"/>
+          <w:shd w:val="clear" w:color="auto" w:fill="FFFFFF"/>
+        </w:rPr>
+        <w:t xml:space="preserve"> to </w:t>
+      </w:r>
+      <w:proofErr w:type="spellStart"/>
+      <w:r>
+        <w:rPr>
+          <w:rFonts w:cstheme="minorHAnsi"/>
+          <w:color w:val="000000"/>
+          <w:shd w:val="clear" w:color="auto" w:fill="FFFFFF"/>
+        </w:rPr>
+        <w:t>Inefficient</w:t>
+      </w:r>
+      <w:proofErr w:type="spellEnd"/>
+      <w:r>
+        <w:rPr>
+          <w:rFonts w:cstheme="minorHAnsi"/>
+          <w:color w:val="000000"/>
+          <w:shd w:val="clear" w:color="auto" w:fill="FFFFFF"/>
+        </w:rPr>
+        <w:t xml:space="preserve"> Regular </w:t>
+      </w:r>
+      <w:proofErr w:type="spellStart"/>
+      <w:r>
+        <w:rPr>
+          <w:rFonts w:cstheme="minorHAnsi"/>
+          <w:color w:val="000000"/>
+          <w:shd w:val="clear" w:color="auto" w:fill="FFFFFF"/>
+        </w:rPr>
+        <w:t>Expression</w:t>
+      </w:r>
+      <w:proofErr w:type="spellEnd"/>
+      <w:r>
+        <w:rPr>
+          <w:rFonts w:cstheme="minorHAnsi"/>
+          <w:color w:val="000000"/>
+          <w:shd w:val="clear" w:color="auto" w:fill="FFFFFF"/>
+        </w:rPr>
+        <w:t xml:space="preserve"> </w:t>
+      </w:r>
+      <w:proofErr w:type="spellStart"/>
+      <w:r>
+        <w:rPr>
+          <w:rFonts w:cstheme="minorHAnsi"/>
+          <w:color w:val="000000"/>
+          <w:shd w:val="clear" w:color="auto" w:fill="FFFFFF"/>
+        </w:rPr>
+        <w:t>Complexity</w:t>
+      </w:r>
+      <w:proofErr w:type="spellEnd"/>
+      <w:r>
+        <w:rPr>
+          <w:rFonts w:cstheme="minorHAnsi"/>
+          <w:color w:val="000000"/>
+          <w:shd w:val="clear" w:color="auto" w:fill="FFFFFF"/>
+        </w:rPr>
         <w:t>”. Ossia “</w:t>
       </w:r>
       <w:r>
@@ -440,7 +934,199 @@
           <w:rFonts w:cstheme="minorHAnsi"/>
           <w:color w:val="000000"/>
         </w:rPr>
-        <w:t>The product uses a regular expression with an inefficient, possibly exponential worst-case computational complexity that consumes excessive CPU cycles.</w:t>
+        <w:t xml:space="preserve">The product </w:t>
+      </w:r>
+      <w:proofErr w:type="spellStart"/>
+      <w:r>
+        <w:rPr>
+          <w:rFonts w:cstheme="minorHAnsi"/>
+          <w:color w:val="000000"/>
+        </w:rPr>
+        <w:t>uses</w:t>
+      </w:r>
+      <w:proofErr w:type="spellEnd"/>
+      <w:r>
+        <w:rPr>
+          <w:rFonts w:cstheme="minorHAnsi"/>
+          <w:color w:val="000000"/>
+        </w:rPr>
+        <w:t xml:space="preserve"> a regular </w:t>
+      </w:r>
+      <w:proofErr w:type="spellStart"/>
+      <w:r>
+        <w:rPr>
+          <w:rFonts w:cstheme="minorHAnsi"/>
+          <w:color w:val="000000"/>
+        </w:rPr>
+        <w:t>expression</w:t>
+      </w:r>
+      <w:proofErr w:type="spellEnd"/>
+      <w:r>
+        <w:rPr>
+          <w:rFonts w:cstheme="minorHAnsi"/>
+          <w:color w:val="000000"/>
+        </w:rPr>
+        <w:t xml:space="preserve"> with an </w:t>
+      </w:r>
+      <w:proofErr w:type="spellStart"/>
+      <w:r>
+        <w:rPr>
+          <w:rFonts w:cstheme="minorHAnsi"/>
+          <w:color w:val="000000"/>
+        </w:rPr>
+        <w:t>inefficient</w:t>
+      </w:r>
+      <w:proofErr w:type="spellEnd"/>
+      <w:r>
+        <w:rPr>
+          <w:rFonts w:cstheme="minorHAnsi"/>
+          <w:color w:val="000000"/>
+        </w:rPr>
+        <w:t xml:space="preserve">, </w:t>
+      </w:r>
+      <w:proofErr w:type="spellStart"/>
+      <w:r>
+        <w:rPr>
+          <w:rFonts w:cstheme="minorHAnsi"/>
+          <w:color w:val="000000"/>
+        </w:rPr>
+        <w:t>possibly</w:t>
+      </w:r>
+      <w:proofErr w:type="spellEnd"/>
+      <w:r>
+        <w:rPr>
+          <w:rFonts w:cstheme="minorHAnsi"/>
+          <w:color w:val="000000"/>
+        </w:rPr>
+        <w:t xml:space="preserve"> </w:t>
+      </w:r>
+      <w:proofErr w:type="spellStart"/>
+      <w:r>
+        <w:rPr>
+          <w:rFonts w:cstheme="minorHAnsi"/>
+          <w:color w:val="000000"/>
+        </w:rPr>
+        <w:t>exponential</w:t>
+      </w:r>
+      <w:proofErr w:type="spellEnd"/>
+      <w:r>
+        <w:rPr>
+          <w:rFonts w:cstheme="minorHAnsi"/>
+          <w:color w:val="000000"/>
+        </w:rPr>
+        <w:t xml:space="preserve"> </w:t>
+      </w:r>
+      <w:proofErr w:type="spellStart"/>
+      <w:r>
+        <w:rPr>
+          <w:rFonts w:cstheme="minorHAnsi"/>
+          <w:color w:val="000000"/>
+        </w:rPr>
+        <w:t>worst</w:t>
+      </w:r>
+      <w:proofErr w:type="spellEnd"/>
+      <w:r>
+        <w:rPr>
+          <w:rFonts w:cstheme="minorHAnsi"/>
+          <w:color w:val="000000"/>
+        </w:rPr>
+        <w:t xml:space="preserve">-case </w:t>
+      </w:r>
+      <w:proofErr w:type="spellStart"/>
+      <w:r>
+        <w:rPr>
+          <w:rFonts w:cstheme="minorHAnsi"/>
+          <w:color w:val="000000"/>
+        </w:rPr>
+        <w:t>computational</w:t>
+      </w:r>
+      <w:proofErr w:type="spellEnd"/>
+      <w:r>
+        <w:rPr>
+          <w:rFonts w:cstheme="minorHAnsi"/>
+          <w:color w:val="000000"/>
+        </w:rPr>
+        <w:t xml:space="preserve"> </w:t>
+      </w:r>
+      <w:proofErr w:type="spellStart"/>
+      <w:r>
+        <w:rPr>
+          <w:rFonts w:cstheme="minorHAnsi"/>
+          <w:color w:val="000000"/>
+        </w:rPr>
+        <w:t>complexity</w:t>
+      </w:r>
+      <w:proofErr w:type="spellEnd"/>
+      <w:r>
+        <w:rPr>
+          <w:rFonts w:cstheme="minorHAnsi"/>
+          <w:color w:val="000000"/>
+        </w:rPr>
+        <w:t xml:space="preserve"> </w:t>
+      </w:r>
+      <w:proofErr w:type="spellStart"/>
+      <w:r>
+        <w:rPr>
+          <w:rFonts w:cstheme="minorHAnsi"/>
+          <w:color w:val="000000"/>
+        </w:rPr>
+        <w:t>that</w:t>
+      </w:r>
+      <w:proofErr w:type="spellEnd"/>
+      <w:r>
+        <w:rPr>
+          <w:rFonts w:cstheme="minorHAnsi"/>
+          <w:color w:val="000000"/>
+        </w:rPr>
+        <w:t xml:space="preserve"> </w:t>
+      </w:r>
+      <w:proofErr w:type="spellStart"/>
+      <w:r>
+        <w:rPr>
+          <w:rFonts w:cstheme="minorHAnsi"/>
+          <w:color w:val="000000"/>
+        </w:rPr>
+        <w:t>consumes</w:t>
+      </w:r>
+      <w:proofErr w:type="spellEnd"/>
+      <w:r>
+        <w:rPr>
+          <w:rFonts w:cstheme="minorHAnsi"/>
+          <w:color w:val="000000"/>
+        </w:rPr>
+        <w:t xml:space="preserve"> </w:t>
+      </w:r>
+      <w:proofErr w:type="spellStart"/>
+      <w:r>
+        <w:rPr>
+          <w:rFonts w:cstheme="minorHAnsi"/>
+          <w:color w:val="000000"/>
+        </w:rPr>
+        <w:t>excessive</w:t>
+      </w:r>
+      <w:proofErr w:type="spellEnd"/>
+      <w:r>
+        <w:rPr>
+          <w:rFonts w:cstheme="minorHAnsi"/>
+          <w:color w:val="000000"/>
+        </w:rPr>
+        <w:t xml:space="preserve"> CPU </w:t>
+      </w:r>
+      <w:proofErr w:type="spellStart"/>
+      <w:r>
+        <w:rPr>
+          <w:rFonts w:cstheme="minorHAnsi"/>
+          <w:color w:val="000000"/>
+        </w:rPr>
+        <w:t>cycles</w:t>
+      </w:r>
+      <w:proofErr w:type="spellEnd"/>
+      <w:r>
+        <w:rPr>
+          <w:rFonts w:cstheme="minorHAnsi"/>
+          <w:color w:val="000000"/>
+        </w:rPr>
+        <w:t>.</w:t>
       </w:r>
       <w:r>
         <w:rPr>
@@ -478,7 +1164,23 @@
           <w:rFonts w:cstheme="minorHAnsi"/>
           <w:color w:val="000000"/>
         </w:rPr>
-        <w:t xml:space="preserve">Problema del collegamento, forse dovuto alle politiche CORS, scarico cors </w:t>
+        <w:t xml:space="preserve">Problema del collegamento, forse dovuto alle politiche CORS, scarico </w:t>
+      </w:r>
+      <w:proofErr w:type="spellStart"/>
+      <w:r>
+        <w:rPr>
+          <w:rFonts w:cstheme="minorHAnsi"/>
+          <w:color w:val="000000"/>
+        </w:rPr>
+        <w:t>cors</w:t>
+      </w:r>
+      <w:proofErr w:type="spellEnd"/>
+      <w:r>
+        <w:rPr>
+          <w:rFonts w:cstheme="minorHAnsi"/>
+          <w:color w:val="000000"/>
+        </w:rPr>
+        <w:t xml:space="preserve"> </w:t>
       </w:r>
       <w:hyperlink r:id="rId23" w:history="1">
         <w:r>
@@ -509,7 +1211,55 @@
           <w:rFonts w:cstheme="minorHAnsi"/>
           <w:color w:val="000000"/>
         </w:rPr>
-        <w:t>Dopo diversi inconvenienti, problemi, Axios funziona: frontend sembra collegato con il backend.</w:t>
+        <w:t xml:space="preserve">Dopo diversi inconvenienti, problemi, </w:t>
+      </w:r>
+      <w:proofErr w:type="spellStart"/>
+      <w:r>
+        <w:rPr>
+          <w:rFonts w:cstheme="minorHAnsi"/>
+          <w:color w:val="000000"/>
+        </w:rPr>
+        <w:t>Axios</w:t>
+      </w:r>
+      <w:proofErr w:type="spellEnd"/>
+      <w:r>
+        <w:rPr>
+          <w:rFonts w:cstheme="minorHAnsi"/>
+          <w:color w:val="000000"/>
+        </w:rPr>
+        <w:t xml:space="preserve"> funziona: </w:t>
+      </w:r>
+      <w:proofErr w:type="spellStart"/>
+      <w:r>
+        <w:rPr>
+          <w:rFonts w:cstheme="minorHAnsi"/>
+          <w:color w:val="000000"/>
+        </w:rPr>
+        <w:t>frontend</w:t>
+      </w:r>
+      <w:proofErr w:type="spellEnd"/>
+      <w:r>
+        <w:rPr>
+          <w:rFonts w:cstheme="minorHAnsi"/>
+          <w:color w:val="000000"/>
+        </w:rPr>
+        <w:t xml:space="preserve"> sembra collegato con il </w:t>
+      </w:r>
+      <w:proofErr w:type="spellStart"/>
+      <w:r>
+        <w:rPr>
+          <w:rFonts w:cstheme="minorHAnsi"/>
+          <w:color w:val="000000"/>
+        </w:rPr>
+        <w:t>backend</w:t>
+      </w:r>
+      <w:proofErr w:type="spellEnd"/>
+      <w:r>
+        <w:rPr>
+          <w:rFonts w:cstheme="minorHAnsi"/>
+          <w:color w:val="000000"/>
+        </w:rPr>
+        <w:t>.</w:t>
       </w:r>
     </w:p>
     <w:p>
@@ -517,15 +1267,116 @@
         <w:spacing w:after="0"/>
       </w:pPr>
       <w:r>
-        <w:t xml:space="preserve">  // Destruct necessary in order to manage the inputs/forms validation</w:t>
-      </w:r>
+        <w:t xml:space="preserve">  // </w:t>
+      </w:r>
+      <w:proofErr w:type="spellStart"/>
+      <w:r>
+        <w:t>Destruct</w:t>
+      </w:r>
+      <w:proofErr w:type="spellEnd"/>
+      <w:r>
+        <w:t xml:space="preserve"> </w:t>
+      </w:r>
+      <w:proofErr w:type="spellStart"/>
+      <w:r>
+        <w:t>necessary</w:t>
+      </w:r>
+      <w:proofErr w:type="spellEnd"/>
+      <w:r>
+        <w:t xml:space="preserve"> in order to </w:t>
+      </w:r>
+      <w:proofErr w:type="spellStart"/>
+      <w:r>
+        <w:t>manage</w:t>
+      </w:r>
+      <w:proofErr w:type="spellEnd"/>
+      <w:r>
+        <w:t xml:space="preserve"> the inputs/</w:t>
+      </w:r>
+      <w:proofErr w:type="spellStart"/>
+      <w:r>
+        <w:t>forms</w:t>
+      </w:r>
+      <w:proofErr w:type="spellEnd"/>
+      <w:r>
+        <w:t xml:space="preserve"> </w:t>
+      </w:r>
+      <w:proofErr w:type="spellStart"/>
+      <w:r>
+        <w:t>validation</w:t>
+      </w:r>
+      <w:proofErr w:type="spellEnd"/>
     </w:p>
     <w:p>
       <w:pPr>
         <w:spacing w:after="0"/>
       </w:pPr>
       <w:r>
-        <w:t xml:space="preserve">  const { register, handleSubmit, formState: { errors } } = useForm({ resolver: yupResolver(schema)});</w:t>
+        <w:t xml:space="preserve">  </w:t>
+      </w:r>
+      <w:proofErr w:type="spellStart"/>
+      <w:r>
+        <w:t>const</w:t>
+      </w:r>
+      <w:proofErr w:type="spellEnd"/>
+      <w:r>
+        <w:t xml:space="preserve"> { </w:t>
+      </w:r>
+      <w:proofErr w:type="spellStart"/>
+      <w:r>
+        <w:t>register</w:t>
+      </w:r>
+      <w:proofErr w:type="spellEnd"/>
+      <w:r>
+        <w:t xml:space="preserve">, </w:t>
+      </w:r>
+      <w:proofErr w:type="spellStart"/>
+      <w:r>
+        <w:t>handleSubmit</w:t>
+      </w:r>
+      <w:proofErr w:type="spellEnd"/>
+      <w:r>
+        <w:t xml:space="preserve">, </w:t>
+      </w:r>
+      <w:proofErr w:type="spellStart"/>
+      <w:r>
+        <w:t>formState</w:t>
+      </w:r>
+      <w:proofErr w:type="spellEnd"/>
+      <w:r>
+        <w:t xml:space="preserve">: { </w:t>
+      </w:r>
+      <w:proofErr w:type="spellStart"/>
+      <w:r>
+        <w:t>errors</w:t>
+      </w:r>
+      <w:proofErr w:type="spellEnd"/>
+      <w:r>
+        <w:t xml:space="preserve"> } } = </w:t>
+      </w:r>
+      <w:proofErr w:type="spellStart"/>
+      <w:r>
+        <w:t>useForm</w:t>
+      </w:r>
+      <w:proofErr w:type="spellEnd"/>
+      <w:r>
+        <w:t xml:space="preserve">({ </w:t>
+      </w:r>
+      <w:proofErr w:type="spellStart"/>
+      <w:r>
+        <w:t>resolver</w:t>
+      </w:r>
+      <w:proofErr w:type="spellEnd"/>
+      <w:r>
+        <w:t xml:space="preserve">: </w:t>
+      </w:r>
+      <w:proofErr w:type="spellStart"/>
+      <w:r>
+        <w:t>yupResolver</w:t>
+      </w:r>
+      <w:proofErr w:type="spellEnd"/>
+      <w:r>
+        <w:t>(schema)});</w:t>
       </w:r>
     </w:p>
     <w:p>
@@ -533,15 +1384,60 @@
         <w:spacing w:after="0"/>
       </w:pPr>
       <w:r>
-        <w:t xml:space="preserve">  // onSubmit function call on the nodejs backend</w:t>
-      </w:r>
+        <w:t xml:space="preserve">  // </w:t>
+      </w:r>
+      <w:proofErr w:type="spellStart"/>
+      <w:r>
+        <w:t>onSubmit</w:t>
+      </w:r>
+      <w:proofErr w:type="spellEnd"/>
+      <w:r>
+        <w:t xml:space="preserve"> </w:t>
+      </w:r>
+      <w:proofErr w:type="spellStart"/>
+      <w:r>
+        <w:t>function</w:t>
+      </w:r>
+      <w:proofErr w:type="spellEnd"/>
+      <w:r>
+        <w:t xml:space="preserve"> call on the </w:t>
+      </w:r>
+      <w:proofErr w:type="spellStart"/>
+      <w:r>
+        <w:t>nodejs</w:t>
+      </w:r>
+      <w:proofErr w:type="spellEnd"/>
+      <w:r>
+        <w:t xml:space="preserve"> </w:t>
+      </w:r>
+      <w:proofErr w:type="spellStart"/>
+      <w:r>
+        <w:t>backend</w:t>
+      </w:r>
+      <w:proofErr w:type="spellEnd"/>
     </w:p>
     <w:p>
       <w:pPr>
         <w:spacing w:after="0"/>
       </w:pPr>
       <w:r>
-        <w:t xml:space="preserve">  const onSubmit = data =&gt; {</w:t>
+        <w:t xml:space="preserve">  </w:t>
+      </w:r>
+      <w:proofErr w:type="spellStart"/>
+      <w:r>
+        <w:t>const</w:t>
+      </w:r>
+      <w:proofErr w:type="spellEnd"/>
+      <w:r>
+        <w:t xml:space="preserve"> </w:t>
+      </w:r>
+      <w:proofErr w:type="spellStart"/>
+      <w:r>
+        <w:t>onSubmit</w:t>
+      </w:r>
+      <w:proofErr w:type="spellEnd"/>
+      <w:r>
+        <w:t xml:space="preserve"> = data =&gt; {</w:t>
       </w:r>
     </w:p>
     <w:p>
@@ -549,7 +1445,31 @@
         <w:spacing w:after="0"/>
       </w:pPr>
       <w:r>
-        <w:t xml:space="preserve">    axios.get("/login").then(response =&gt; {</w:t>
+        <w:t xml:space="preserve">    </w:t>
+      </w:r>
+      <w:proofErr w:type="spellStart"/>
+      <w:r>
+        <w:t>axios.get</w:t>
+      </w:r>
+      <w:proofErr w:type="spellEnd"/>
+      <w:r>
+        <w:t>("/login").</w:t>
+      </w:r>
+      <w:proofErr w:type="spellStart"/>
+      <w:r>
+        <w:t>then</w:t>
+      </w:r>
+      <w:proofErr w:type="spellEnd"/>
+      <w:r>
+        <w:t>(</w:t>
+      </w:r>
+      <w:proofErr w:type="spellStart"/>
+      <w:r>
+        <w:t>response</w:t>
+      </w:r>
+      <w:proofErr w:type="spellEnd"/>
+      <w:r>
+        <w:t xml:space="preserve"> =&gt; {</w:t>
       </w:r>
     </w:p>
     <w:p>
@@ -557,7 +1477,15 @@
         <w:spacing w:after="0"/>
       </w:pPr>
       <w:r>
-        <w:t xml:space="preserve">      console.log(response.data);</w:t>
+        <w:t xml:space="preserve">      console.log(</w:t>
+      </w:r>
+      <w:proofErr w:type="spellStart"/>
+      <w:r>
+        <w:t>response.data</w:t>
+      </w:r>
+      <w:proofErr w:type="spellEnd"/>
+      <w:r>
+        <w:t>);</w:t>
       </w:r>
     </w:p>
     <w:p>
@@ -581,7 +1509,31 @@
         <w:spacing w:after="120"/>
       </w:pPr>
       <w:r>
-        <w:t>Le righe di codice di Axios sono state inserite nella funzione onSubmit presa grazie a yup.</w:t>
+        <w:t xml:space="preserve">Le righe di codice di </w:t>
+      </w:r>
+      <w:proofErr w:type="spellStart"/>
+      <w:r>
+        <w:t>Axios</w:t>
+      </w:r>
+      <w:proofErr w:type="spellEnd"/>
+      <w:r>
+        <w:t xml:space="preserve"> sono state inserite nella funzione </w:t>
+      </w:r>
+      <w:proofErr w:type="spellStart"/>
+      <w:r>
+        <w:t>onSubmit</w:t>
+      </w:r>
+      <w:proofErr w:type="spellEnd"/>
+      <w:r>
+        <w:t xml:space="preserve"> presa grazie a </w:t>
+      </w:r>
+      <w:proofErr w:type="spellStart"/>
+      <w:r>
+        <w:t>yup</w:t>
+      </w:r>
+      <w:proofErr w:type="spellEnd"/>
+      <w:r>
+        <w:t>.</w:t>
       </w:r>
     </w:p>
     <w:p>
@@ -589,7 +1541,55 @@
         <w:spacing w:after="120"/>
       </w:pPr>
       <w:r>
-        <w:t xml:space="preserve">Installati bcrypt, Sequelize, nodemon, jsonwebtoken, dotenv (per lavorare con il file .env) </w:t>
+        <w:t xml:space="preserve">Installati </w:t>
+      </w:r>
+      <w:proofErr w:type="spellStart"/>
+      <w:r>
+        <w:t>bcrypt</w:t>
+      </w:r>
+      <w:proofErr w:type="spellEnd"/>
+      <w:r>
+        <w:t xml:space="preserve">, </w:t>
+      </w:r>
+      <w:proofErr w:type="spellStart"/>
+      <w:r>
+        <w:t>Sequelize</w:t>
+      </w:r>
+      <w:proofErr w:type="spellEnd"/>
+      <w:r>
+        <w:t xml:space="preserve">, </w:t>
+      </w:r>
+      <w:proofErr w:type="spellStart"/>
+      <w:r>
+        <w:t>nodemon</w:t>
+      </w:r>
+      <w:proofErr w:type="spellEnd"/>
+      <w:r>
+        <w:t xml:space="preserve">, </w:t>
+      </w:r>
+      <w:proofErr w:type="spellStart"/>
+      <w:r>
+        <w:t>jsonwebtoken</w:t>
+      </w:r>
+      <w:proofErr w:type="spellEnd"/>
+      <w:r>
+        <w:t xml:space="preserve">, </w:t>
+      </w:r>
+      <w:proofErr w:type="spellStart"/>
+      <w:r>
+        <w:t>dotenv</w:t>
+      </w:r>
+      <w:proofErr w:type="spellEnd"/>
+      <w:r>
+        <w:t xml:space="preserve"> (per lavorare con il file .</w:t>
+      </w:r>
+      <w:proofErr w:type="spellStart"/>
+      <w:r>
+        <w:t>env</w:t>
+      </w:r>
+      <w:proofErr w:type="spellEnd"/>
+      <w:r>
+        <w:t xml:space="preserve">) </w:t>
       </w:r>
       <w:hyperlink r:id="rId24" w:history="1">
         <w:r>
@@ -609,7 +1609,15 @@
       </w:pPr>
       <w:r>
         <w:lastRenderedPageBreak/>
-        <w:t xml:space="preserve">Creato il database: due tabelle, verifications per la verifica della mail e user per gli utenti. </w:t>
+        <w:t xml:space="preserve">Creato il database: due tabelle, </w:t>
+      </w:r>
+      <w:proofErr w:type="spellStart"/>
+      <w:r>
+        <w:t>verifications</w:t>
+      </w:r>
+      <w:proofErr w:type="spellEnd"/>
+      <w:r>
+        <w:t xml:space="preserve"> per la verifica della mail e user per gli utenti. </w:t>
       </w:r>
       <w:hyperlink r:id="rId25" w:history="1">
         <w:r>
@@ -633,7 +1641,23 @@
         <w:spacing w:after="120"/>
       </w:pPr>
       <w:r>
-        <w:t>Scritti i modelli in Sequelize di User e Verification.</w:t>
+        <w:t xml:space="preserve">Scritti i modelli in </w:t>
+      </w:r>
+      <w:proofErr w:type="spellStart"/>
+      <w:r>
+        <w:t>Sequelize</w:t>
+      </w:r>
+      <w:proofErr w:type="spellEnd"/>
+      <w:r>
+        <w:t xml:space="preserve"> di User e </w:t>
+      </w:r>
+      <w:proofErr w:type="spellStart"/>
+      <w:r>
+        <w:t>Verification</w:t>
+      </w:r>
+      <w:proofErr w:type="spellEnd"/>
+      <w:r>
+        <w:t>.</w:t>
       </w:r>
     </w:p>
     <w:p>
@@ -641,10 +1665,26 @@
         <w:spacing w:after="120"/>
       </w:pPr>
       <w:r>
-        <w:t>Filtrate nel Datepicker le date future rispetto a oggi (new Date()). Bisogna velocizzare il passaggio alle date passate per ora limitato al salto di mese in mese.</w:t>
-      </w:r>
-      <w:r>
-        <w:t xml:space="preserve"> E aggiungere il recaptcha.</w:t>
+        <w:t xml:space="preserve">Filtrate nel </w:t>
+      </w:r>
+      <w:proofErr w:type="spellStart"/>
+      <w:r>
+        <w:t>Datepicker</w:t>
+      </w:r>
+      <w:proofErr w:type="spellEnd"/>
+      <w:r>
+        <w:t xml:space="preserve"> le date future rispetto a oggi (new Date()). Bisogna velocizzare il passaggio alle date passate per ora limitato al salto di mese in mese.</w:t>
+      </w:r>
+      <w:r>
+        <w:t xml:space="preserve"> E aggiungere il </w:t>
+      </w:r>
+      <w:proofErr w:type="spellStart"/>
+      <w:r>
+        <w:t>recaptcha</w:t>
+      </w:r>
+      <w:proofErr w:type="spellEnd"/>
+      <w:r>
+        <w:t>.</w:t>
       </w:r>
     </w:p>
     <w:p>
@@ -652,7 +1692,15 @@
         <w:spacing w:after="120"/>
       </w:pPr>
       <w:r>
-        <w:t>Sistemo il backend.</w:t>
+        <w:t xml:space="preserve">Sistemo il </w:t>
+      </w:r>
+      <w:proofErr w:type="spellStart"/>
+      <w:r>
+        <w:t>backend</w:t>
+      </w:r>
+      <w:proofErr w:type="spellEnd"/>
+      <w:r>
+        <w:t>.</w:t>
       </w:r>
     </w:p>
     <w:p>
@@ -660,7 +1708,15 @@
         <w:spacing w:after="120"/>
       </w:pPr>
       <w:r>
-        <w:t>Non riesco a collegare sequelize al database…</w:t>
+        <w:t xml:space="preserve">Non riesco a collegare </w:t>
+      </w:r>
+      <w:proofErr w:type="spellStart"/>
+      <w:r>
+        <w:t>sequelize</w:t>
+      </w:r>
+      <w:proofErr w:type="spellEnd"/>
+      <w:r>
+        <w:t xml:space="preserve"> al database…</w:t>
       </w:r>
     </w:p>
     <w:p>
@@ -710,7 +1766,15 @@
     </w:p>
     <w:p>
       <w:r>
-        <w:t>Il problema è stato risolto. Inserendo l’utente root e la rispettiva password il collegamento avveniva. Rispetto all’utente arer del progetto di diploma, l’utente che si cercava di autenticare</w:t>
+        <w:t xml:space="preserve">Il problema è stato risolto. Inserendo l’utente root e la rispettiva password il collegamento avveniva. Rispetto all’utente </w:t>
+      </w:r>
+      <w:proofErr w:type="spellStart"/>
+      <w:r>
+        <w:t>arer</w:t>
+      </w:r>
+      <w:proofErr w:type="spellEnd"/>
+      <w:r>
+        <w:t xml:space="preserve"> del progetto di diploma, l’utente che si cercava di autenticare</w:t>
       </w:r>
     </w:p>
     <w:p>
@@ -766,7 +1830,15 @@
         <w:t>Conseguentemente ho creato un utente</w:t>
       </w:r>
       <w:r>
-        <w:t xml:space="preserve"> ulteriore impiegando il tipo di autenticazione standard. Facendo partire il server non si sono verificati errori: Sequelize si connette con MySQL.</w:t>
+        <w:t xml:space="preserve"> ulteriore impiegando il tipo di autenticazione standard. Facendo partire il server non si sono verificati errori: </w:t>
+      </w:r>
+      <w:proofErr w:type="spellStart"/>
+      <w:r>
+        <w:t>Sequelize</w:t>
+      </w:r>
+      <w:proofErr w:type="spellEnd"/>
+      <w:r>
+        <w:t xml:space="preserve"> si connette con MySQL.</w:t>
       </w:r>
     </w:p>
     <w:p>
@@ -821,7 +1893,15 @@
         <w:t>Inserire la visualizzazione dell’utente loggato (card).</w:t>
       </w:r>
       <w:r>
-        <w:t xml:space="preserve"> Kitchen sink da </w:t>
+        <w:t xml:space="preserve"> Kitchen </w:t>
+      </w:r>
+      <w:proofErr w:type="spellStart"/>
+      <w:r>
+        <w:t>sink</w:t>
+      </w:r>
+      <w:proofErr w:type="spellEnd"/>
+      <w:r>
+        <w:t xml:space="preserve"> da </w:t>
       </w:r>
       <w:hyperlink r:id="rId29" w:history="1">
         <w:r>
@@ -842,7 +1922,15 @@
     </w:p>
     <w:p>
       <w:r>
-        <w:t xml:space="preserve">Passare al routing anche lato client </w:t>
+        <w:t xml:space="preserve">Passare al </w:t>
+      </w:r>
+      <w:proofErr w:type="spellStart"/>
+      <w:r>
+        <w:t>routing</w:t>
+      </w:r>
+      <w:proofErr w:type="spellEnd"/>
+      <w:r>
+        <w:t xml:space="preserve"> anche lato client </w:t>
       </w:r>
       <w:hyperlink r:id="rId30" w:history="1">
         <w:r>
@@ -853,13 +1941,34 @@
         </w:r>
       </w:hyperlink>
       <w:r>
-        <w:t xml:space="preserve"> . Si cambia dalla single page application al routing.</w:t>
-      </w:r>
-    </w:p>
-    <w:p>
+        <w:t xml:space="preserve"> . Si cambia dalla single page </w:t>
+      </w:r>
+      <w:proofErr w:type="spellStart"/>
+      <w:r>
+        <w:t>application</w:t>
+      </w:r>
+      <w:proofErr w:type="spellEnd"/>
+      <w:r>
+        <w:t xml:space="preserve"> al </w:t>
+      </w:r>
+      <w:proofErr w:type="spellStart"/>
+      <w:r>
+        <w:t>routing</w:t>
+      </w:r>
+      <w:proofErr w:type="spellEnd"/>
+      <w:r>
+        <w:t>.</w:t>
+      </w:r>
+    </w:p>
+    <w:p>
+      <w:proofErr w:type="spellStart"/>
       <w:r>
         <w:lastRenderedPageBreak/>
-        <w:t xml:space="preserve">Docs </w:t>
+        <w:t>Docs</w:t>
+      </w:r>
+      <w:proofErr w:type="spellEnd"/>
+      <w:r>
+        <w:t xml:space="preserve"> </w:t>
       </w:r>
       <w:hyperlink r:id="rId31" w:history="1">
         <w:r>
@@ -886,13 +1995,26 @@
         <w:t>.</w:t>
       </w:r>
       <w:r>
-        <w:t xml:space="preserve"> Indica che Switch non è più un export della libreria ma è Routes.</w:t>
-      </w:r>
-    </w:p>
-    <w:p>
-      <w:r>
-        <w:t>Effettuato il routing</w:t>
-      </w:r>
+        <w:t xml:space="preserve"> Indica che Switch non è più un export della libreria ma è </w:t>
+      </w:r>
+      <w:proofErr w:type="spellStart"/>
+      <w:r>
+        <w:t>Routes</w:t>
+      </w:r>
+      <w:proofErr w:type="spellEnd"/>
+      <w:r>
+        <w:t>.</w:t>
+      </w:r>
+    </w:p>
+    <w:p>
+      <w:r>
+        <w:t xml:space="preserve">Effettuato il </w:t>
+      </w:r>
+      <w:proofErr w:type="spellStart"/>
+      <w:r>
+        <w:t>routing</w:t>
+      </w:r>
+      <w:proofErr w:type="spellEnd"/>
     </w:p>
     <w:p>
       <w:pPr>
@@ -921,13 +2043,29 @@
         </w:numPr>
       </w:pPr>
       <w:r>
-        <w:t xml:space="preserve">“/register” </w:t>
+        <w:t>“/</w:t>
+      </w:r>
+      <w:proofErr w:type="spellStart"/>
+      <w:r>
+        <w:t>register</w:t>
+      </w:r>
+      <w:proofErr w:type="spellEnd"/>
+      <w:r>
+        <w:t xml:space="preserve">” </w:t>
       </w:r>
       <w:r>
         <w:sym w:font="Wingdings" w:char="F0E0"/>
       </w:r>
       <w:r>
-        <w:t xml:space="preserve"> form di registrazione</w:t>
+        <w:t xml:space="preserve"> </w:t>
+      </w:r>
+      <w:proofErr w:type="spellStart"/>
+      <w:r>
+        <w:t>form</w:t>
+      </w:r>
+      <w:proofErr w:type="spellEnd"/>
+      <w:r>
+        <w:t xml:space="preserve"> di registrazione</w:t>
       </w:r>
     </w:p>
     <w:p>
@@ -955,7 +2093,15 @@
     </w:p>
     <w:p>
       <w:r>
-        <w:t>Sistemo la registrazione. Probabilmente, per praticità, il tutto verrà poi gestito da una route unica; magari user.</w:t>
+        <w:t xml:space="preserve">Sistemo la registrazione. Probabilmente, per praticità, il tutto verrà poi gestito da una </w:t>
+      </w:r>
+      <w:proofErr w:type="spellStart"/>
+      <w:r>
+        <w:t>route</w:t>
+      </w:r>
+      <w:proofErr w:type="spellEnd"/>
+      <w:r>
+        <w:t xml:space="preserve"> unica; magari user.</w:t>
       </w:r>
     </w:p>
     <w:p>
@@ -987,7 +2133,23 @@
         </w:r>
       </w:hyperlink>
       <w:r>
-        <w:t xml:space="preserve"> . Installato react-router per importare Redirect.</w:t>
+        <w:t xml:space="preserve"> . Installato </w:t>
+      </w:r>
+      <w:proofErr w:type="spellStart"/>
+      <w:r>
+        <w:t>react</w:t>
+      </w:r>
+      <w:proofErr w:type="spellEnd"/>
+      <w:r>
+        <w:t xml:space="preserve">-router per importare </w:t>
+      </w:r>
+      <w:proofErr w:type="spellStart"/>
+      <w:r>
+        <w:t>Redirect</w:t>
+      </w:r>
+      <w:proofErr w:type="spellEnd"/>
+      <w:r>
+        <w:t>.</w:t>
       </w:r>
     </w:p>
     <w:p>
@@ -1039,17 +2201,57 @@
     </w:p>
     <w:p>
       <w:r>
-        <w:t>Sembra che sia dovuto al createdAt e updatedAt. Devo capire come risolvere, ossia come inserire automaticamente le date.</w:t>
-      </w:r>
-    </w:p>
-    <w:p>
-      <w:r>
-        <w:t>Ho creato le colonne nella tabella users in mysql workbench.</w:t>
-      </w:r>
-    </w:p>
-    <w:p>
-      <w:r>
-        <w:t>Nonostante l’inserimento delle colonne nel db l’errore persiste.</w:t>
+        <w:t xml:space="preserve">Sembra che sia dovuto al </w:t>
+      </w:r>
+      <w:proofErr w:type="spellStart"/>
+      <w:r>
+        <w:t>createdAt</w:t>
+      </w:r>
+      <w:proofErr w:type="spellEnd"/>
+      <w:r>
+        <w:t xml:space="preserve"> e </w:t>
+      </w:r>
+      <w:proofErr w:type="spellStart"/>
+      <w:r>
+        <w:t>updatedAt</w:t>
+      </w:r>
+      <w:proofErr w:type="spellEnd"/>
+      <w:r>
+        <w:t>. Devo capire come risolvere, ossia come inserire automaticamente le date.</w:t>
+      </w:r>
+    </w:p>
+    <w:p>
+      <w:r>
+        <w:t xml:space="preserve">Ho creato le colonne nella tabella users in </w:t>
+      </w:r>
+      <w:proofErr w:type="spellStart"/>
+      <w:r>
+        <w:t>mysql</w:t>
+      </w:r>
+      <w:proofErr w:type="spellEnd"/>
+      <w:r>
+        <w:t xml:space="preserve"> </w:t>
+      </w:r>
+      <w:proofErr w:type="spellStart"/>
+      <w:r>
+        <w:t>workbench</w:t>
+      </w:r>
+      <w:proofErr w:type="spellEnd"/>
+      <w:r>
+        <w:t>.</w:t>
+      </w:r>
+    </w:p>
+    <w:p>
+      <w:r>
+        <w:t xml:space="preserve">Nonostante l’inserimento delle colonne nel </w:t>
+      </w:r>
+      <w:proofErr w:type="spellStart"/>
+      <w:r>
+        <w:t>db</w:t>
+      </w:r>
+      <w:proofErr w:type="spellEnd"/>
+      <w:r>
+        <w:t xml:space="preserve"> l’errore persiste.</w:t>
       </w:r>
     </w:p>
     <w:p>
@@ -1102,10 +2304,26 @@
     </w:p>
     <w:p>
       <w:r>
-        <w:t>Provo anche a creare una verification.</w:t>
-      </w:r>
-      <w:r>
-        <w:t xml:space="preserve"> Continua a esserci il problema, allora ho disattivato il timestamps per l’intero database </w:t>
+        <w:t xml:space="preserve">Provo anche a creare una </w:t>
+      </w:r>
+      <w:proofErr w:type="spellStart"/>
+      <w:r>
+        <w:t>verification</w:t>
+      </w:r>
+      <w:proofErr w:type="spellEnd"/>
+      <w:r>
+        <w:t>.</w:t>
+      </w:r>
+      <w:r>
+        <w:t xml:space="preserve"> Continua a esserci il problema, allora ho disattivato il </w:t>
+      </w:r>
+      <w:proofErr w:type="spellStart"/>
+      <w:r>
+        <w:t>timestamps</w:t>
+      </w:r>
+      <w:proofErr w:type="spellEnd"/>
+      <w:r>
+        <w:t xml:space="preserve"> per l’intero database </w:t>
       </w:r>
       <w:hyperlink r:id="rId37" w:history="1">
         <w:r>
@@ -1121,10 +2339,47 @@
     </w:p>
     <w:p>
       <w:r>
-        <w:t>Così sembra funzionare, inoltre birthday nel db è stata cambiata in datetime da timestamp</w:t>
-      </w:r>
-      <w:r>
-        <w:t>, per il modello con sequelize (</w:t>
+        <w:t xml:space="preserve">Così sembra funzionare, inoltre </w:t>
+      </w:r>
+      <w:proofErr w:type="spellStart"/>
+      <w:r>
+        <w:t>birthday</w:t>
+      </w:r>
+      <w:proofErr w:type="spellEnd"/>
+      <w:r>
+        <w:t xml:space="preserve"> nel </w:t>
+      </w:r>
+      <w:proofErr w:type="spellStart"/>
+      <w:r>
+        <w:t>db</w:t>
+      </w:r>
+      <w:proofErr w:type="spellEnd"/>
+      <w:r>
+        <w:t xml:space="preserve"> è stata cambiata in </w:t>
+      </w:r>
+      <w:proofErr w:type="spellStart"/>
+      <w:r>
+        <w:t>datetime</w:t>
+      </w:r>
+      <w:proofErr w:type="spellEnd"/>
+      <w:r>
+        <w:t xml:space="preserve"> da </w:t>
+      </w:r>
+      <w:proofErr w:type="spellStart"/>
+      <w:r>
+        <w:t>timestamp</w:t>
+      </w:r>
+      <w:proofErr w:type="spellEnd"/>
+      <w:r>
+        <w:t xml:space="preserve">, per il modello con </w:t>
+      </w:r>
+      <w:proofErr w:type="spellStart"/>
+      <w:r>
+        <w:t>sequelize</w:t>
+      </w:r>
+      <w:proofErr w:type="spellEnd"/>
+      <w:r>
+        <w:t xml:space="preserve"> (</w:t>
       </w:r>
       <w:hyperlink r:id="rId38" w:anchor="data-types" w:history="1">
         <w:r>
@@ -1138,7 +2393,15 @@
         <w:t xml:space="preserve"> ).</w:t>
       </w:r>
       <w:r>
-        <w:t xml:space="preserve"> New Date() crea l’istanza anche dell’orario, ma con toDateString() dovrei ottenere unicamente la data selezionata</w:t>
+        <w:t xml:space="preserve"> New Date() crea l’istanza anche dell’orario, ma con </w:t>
+      </w:r>
+      <w:proofErr w:type="spellStart"/>
+      <w:r>
+        <w:t>toDateString</w:t>
+      </w:r>
+      <w:proofErr w:type="spellEnd"/>
+      <w:r>
+        <w:t>() dovrei ottenere unicamente la data selezionata</w:t>
       </w:r>
       <w:r>
         <w:t xml:space="preserve"> (</w:t>
@@ -1170,8 +2433,13 @@
       </w:r>
     </w:p>
     <w:p>
-      <w:r>
-        <w:t xml:space="preserve">Redirect ora funziona </w:t>
+      <w:proofErr w:type="spellStart"/>
+      <w:r>
+        <w:t>Redirect</w:t>
+      </w:r>
+      <w:proofErr w:type="spellEnd"/>
+      <w:r>
+        <w:t xml:space="preserve"> ora funziona </w:t>
       </w:r>
       <w:hyperlink r:id="rId41" w:history="1">
         <w:r>
@@ -1197,12 +2465,36 @@
     </w:p>
     <w:p>
       <w:r>
-        <w:t>Mi dedico al frontend per gestire il componente di login e i componenti di risposta. Devo aggiungere l’oggetto da assegnare al post.</w:t>
-      </w:r>
-    </w:p>
-    <w:p>
-      <w:r>
-        <w:t>Al json di risposta dal backend in caso di errori al momento del login ho aggiunto un campo legato al problema (se è legato alla password o alla verifica) poiché entrambi ritornerebbero lo stesso codice di errore</w:t>
+        <w:t xml:space="preserve">Mi dedico al </w:t>
+      </w:r>
+      <w:proofErr w:type="spellStart"/>
+      <w:r>
+        <w:t>frontend</w:t>
+      </w:r>
+      <w:proofErr w:type="spellEnd"/>
+      <w:r>
+        <w:t xml:space="preserve"> per gestire il componente di login e i componenti di risposta. Devo aggiungere l’oggetto da assegnare al post.</w:t>
+      </w:r>
+    </w:p>
+    <w:p>
+      <w:r>
+        <w:t xml:space="preserve">Al </w:t>
+      </w:r>
+      <w:proofErr w:type="spellStart"/>
+      <w:r>
+        <w:t>json</w:t>
+      </w:r>
+      <w:proofErr w:type="spellEnd"/>
+      <w:r>
+        <w:t xml:space="preserve"> di risposta dal </w:t>
+      </w:r>
+      <w:proofErr w:type="spellStart"/>
+      <w:r>
+        <w:t>backend</w:t>
+      </w:r>
+      <w:proofErr w:type="spellEnd"/>
+      <w:r>
+        <w:t xml:space="preserve"> in caso di errori al momento del login ho aggiunto un campo legato al problema (se è legato alla password o alla verifica) poiché entrambi ritornerebbero lo stesso codice di errore</w:t>
       </w:r>
       <w:r>
         <w:t xml:space="preserve"> </w:t>
@@ -1211,7 +2503,23 @@
         <w:sym w:font="Wingdings" w:char="F0E0"/>
       </w:r>
       <w:r>
-        <w:t xml:space="preserve"> risolto: non eseguivo il send sulla risposta della route…</w:t>
+        <w:t xml:space="preserve"> risolto: non eseguivo il </w:t>
+      </w:r>
+      <w:proofErr w:type="spellStart"/>
+      <w:r>
+        <w:t>send</w:t>
+      </w:r>
+      <w:proofErr w:type="spellEnd"/>
+      <w:r>
+        <w:t xml:space="preserve"> sulla risposta della </w:t>
+      </w:r>
+      <w:proofErr w:type="spellStart"/>
+      <w:r>
+        <w:t>route</w:t>
+      </w:r>
+      <w:proofErr w:type="spellEnd"/>
+      <w:r>
+        <w:t>…</w:t>
       </w:r>
     </w:p>
     <w:p>
@@ -1221,7 +2529,39 @@
     </w:p>
     <w:p>
       <w:r>
-        <w:t>Dopo il login, provo a inserire una semplice ridirezione a seconda della condizione. Nel componente App inserisco le route che mi servono per la ridirezione con i relativi componenti e i props necessari.</w:t>
+        <w:t xml:space="preserve">Dopo il login, provo a inserire una semplice </w:t>
+      </w:r>
+      <w:proofErr w:type="spellStart"/>
+      <w:r>
+        <w:t>ridirezione</w:t>
+      </w:r>
+      <w:proofErr w:type="spellEnd"/>
+      <w:r>
+        <w:t xml:space="preserve"> a seconda della condizione. Nel componente App inserisco le </w:t>
+      </w:r>
+      <w:proofErr w:type="spellStart"/>
+      <w:r>
+        <w:t>route</w:t>
+      </w:r>
+      <w:proofErr w:type="spellEnd"/>
+      <w:r>
+        <w:t xml:space="preserve"> che mi servono per la </w:t>
+      </w:r>
+      <w:proofErr w:type="spellStart"/>
+      <w:r>
+        <w:t>ridirezione</w:t>
+      </w:r>
+      <w:proofErr w:type="spellEnd"/>
+      <w:r>
+        <w:t xml:space="preserve"> con i relativi componenti e i </w:t>
+      </w:r>
+      <w:proofErr w:type="spellStart"/>
+      <w:r>
+        <w:t>props</w:t>
+      </w:r>
+      <w:proofErr w:type="spellEnd"/>
+      <w:r>
+        <w:t xml:space="preserve"> necessari.</w:t>
       </w:r>
     </w:p>
     <w:p>
@@ -1230,8 +2570,21 @@
       </w:r>
     </w:p>
     <w:p>
-      <w:r>
-        <w:t>isUserLog (true/false), un hook per il messaggio e la relativa funzione per settarlo, un hook per il problema e la relativa funzione per settarlo.</w:t>
+      <w:proofErr w:type="spellStart"/>
+      <w:r>
+        <w:t>isUserLog</w:t>
+      </w:r>
+      <w:proofErr w:type="spellEnd"/>
+      <w:r>
+        <w:t xml:space="preserve"> (</w:t>
+      </w:r>
+      <w:proofErr w:type="spellStart"/>
+      <w:r>
+        <w:t>true</w:t>
+      </w:r>
+      <w:proofErr w:type="spellEnd"/>
+      <w:r>
+        <w:t>/false), un hook per il messaggio e la relativa funzione per settarlo, un hook per il problema e la relativa funzione per settarlo.</w:t>
       </w:r>
     </w:p>
     <w:p>
@@ -1242,12 +2595,36 @@
     </w:p>
     <w:p>
       <w:r>
-        <w:t>Inoltre ho risolto il perché non si vedeva console.log() nella console del browser web. Axios divide quella che è la risposta da quello che è l’errore.</w:t>
-      </w:r>
-    </w:p>
-    <w:p>
-      <w:r>
-        <w:t xml:space="preserve">.then(response =&gt; {…} ) </w:t>
+        <w:t xml:space="preserve">Inoltre ho risolto il perché non si vedeva console.log() nella console del browser web. </w:t>
+      </w:r>
+      <w:proofErr w:type="spellStart"/>
+      <w:r>
+        <w:t>Axios</w:t>
+      </w:r>
+      <w:proofErr w:type="spellEnd"/>
+      <w:r>
+        <w:t xml:space="preserve"> divide quella che è la risposta da quello che è l’errore.</w:t>
+      </w:r>
+    </w:p>
+    <w:p>
+      <w:r>
+        <w:t>.</w:t>
+      </w:r>
+      <w:proofErr w:type="spellStart"/>
+      <w:r>
+        <w:t>then</w:t>
+      </w:r>
+      <w:proofErr w:type="spellEnd"/>
+      <w:r>
+        <w:t>(</w:t>
+      </w:r>
+      <w:proofErr w:type="spellStart"/>
+      <w:r>
+        <w:t>response</w:t>
+      </w:r>
+      <w:proofErr w:type="spellEnd"/>
+      <w:r>
+        <w:t xml:space="preserve"> =&gt; {…} ) </w:t>
       </w:r>
       <w:r>
         <w:sym w:font="Wingdings" w:char="F0E0"/>
@@ -1258,13 +2635,29 @@
     </w:p>
     <w:p>
       <w:r>
-        <w:t xml:space="preserve">.catch(error =&gt; {…} ) </w:t>
+        <w:t>.catch(</w:t>
+      </w:r>
+      <w:proofErr w:type="spellStart"/>
+      <w:r>
+        <w:t>error</w:t>
+      </w:r>
+      <w:proofErr w:type="spellEnd"/>
+      <w:r>
+        <w:t xml:space="preserve"> =&gt; {…} ) </w:t>
       </w:r>
       <w:r>
         <w:sym w:font="Wingdings" w:char="F0E0"/>
       </w:r>
       <w:r>
-        <w:t xml:space="preserve"> per gli errori (es. 401, 404, ecc…)</w:t>
+        <w:t xml:space="preserve"> per gli errori (es. 401, 404, </w:t>
+      </w:r>
+      <w:proofErr w:type="spellStart"/>
+      <w:r>
+        <w:t>ecc</w:t>
+      </w:r>
+      <w:proofErr w:type="spellEnd"/>
+      <w:r>
+        <w:t>…)</w:t>
       </w:r>
     </w:p>
     <w:p/>
@@ -1297,7 +2690,15 @@
         </w:r>
       </w:hyperlink>
       <w:r>
-        <w:t xml:space="preserve"> e il relativo codice su github </w:t>
+        <w:t xml:space="preserve"> e il relativo codice su </w:t>
+      </w:r>
+      <w:proofErr w:type="spellStart"/>
+      <w:r>
+        <w:t>github</w:t>
+      </w:r>
+      <w:proofErr w:type="spellEnd"/>
+      <w:r>
+        <w:t xml:space="preserve"> </w:t>
       </w:r>
       <w:hyperlink r:id="rId44" w:history="1">
         <w:r>
@@ -1313,7 +2714,15 @@
     </w:p>
     <w:p>
       <w:r>
-        <w:t xml:space="preserve">Installo il nodemailer </w:t>
+        <w:t xml:space="preserve">Installo il </w:t>
+      </w:r>
+      <w:proofErr w:type="spellStart"/>
+      <w:r>
+        <w:t>nodemailer</w:t>
+      </w:r>
+      <w:proofErr w:type="spellEnd"/>
+      <w:r>
+        <w:t xml:space="preserve"> </w:t>
       </w:r>
       <w:hyperlink r:id="rId45" w:history="1">
         <w:r>
@@ -1329,47 +2738,225 @@
     </w:p>
     <w:p>
       <w:r>
-        <w:t>Creata la route verifymail che gestisce il link di verifica che si invia via mail:</w:t>
-      </w:r>
-    </w:p>
-    <w:p>
-      <w:r>
-        <w:t>router.get('/verifymail/:token', async (req, res) =&gt; {</w:t>
-      </w:r>
-    </w:p>
-    <w:p>
-      <w:r>
-        <w:t xml:space="preserve">    try {</w:t>
-      </w:r>
-    </w:p>
-    <w:p>
-      <w:r>
-        <w:t xml:space="preserve">      const { user: { email } } = jwt.verify(req.params.token, process.env.MAIL_TOKEN_SECRET);</w:t>
-      </w:r>
-    </w:p>
-    <w:p>
-      <w:r>
-        <w:t xml:space="preserve">      const verification = await Verification.findOne({where: {token: req.params.token}});</w:t>
-      </w:r>
-    </w:p>
-    <w:p>
-      <w:r>
-        <w:t xml:space="preserve">      // Update verify flag</w:t>
-      </w:r>
-    </w:p>
-    <w:p>
-      <w:r>
-        <w:t xml:space="preserve">      verification.verify = '1';</w:t>
-      </w:r>
-    </w:p>
-    <w:p>
-      <w:r>
-        <w:t xml:space="preserve">      // Save updated verification element</w:t>
-      </w:r>
-    </w:p>
-    <w:p>
-      <w:r>
-        <w:t xml:space="preserve">      verification.save();</w:t>
+        <w:t xml:space="preserve">Creata la </w:t>
+      </w:r>
+      <w:proofErr w:type="spellStart"/>
+      <w:r>
+        <w:t>route</w:t>
+      </w:r>
+      <w:proofErr w:type="spellEnd"/>
+      <w:r>
+        <w:t xml:space="preserve"> </w:t>
+      </w:r>
+      <w:proofErr w:type="spellStart"/>
+      <w:r>
+        <w:t>verifymail</w:t>
+      </w:r>
+      <w:proofErr w:type="spellEnd"/>
+      <w:r>
+        <w:t xml:space="preserve"> che gestisce il link di verifica che si invia via mail:</w:t>
+      </w:r>
+    </w:p>
+    <w:p>
+      <w:proofErr w:type="spellStart"/>
+      <w:r>
+        <w:t>router.get</w:t>
+      </w:r>
+      <w:proofErr w:type="spellEnd"/>
+      <w:r>
+        <w:t>('/</w:t>
+      </w:r>
+      <w:proofErr w:type="spellStart"/>
+      <w:r>
+        <w:t>verifymail</w:t>
+      </w:r>
+      <w:proofErr w:type="spellEnd"/>
+      <w:r>
+        <w:t xml:space="preserve">/:token', </w:t>
+      </w:r>
+      <w:proofErr w:type="spellStart"/>
+      <w:r>
+        <w:t>async</w:t>
+      </w:r>
+      <w:proofErr w:type="spellEnd"/>
+      <w:r>
+        <w:t xml:space="preserve"> (</w:t>
+      </w:r>
+      <w:proofErr w:type="spellStart"/>
+      <w:r>
+        <w:t>req</w:t>
+      </w:r>
+      <w:proofErr w:type="spellEnd"/>
+      <w:r>
+        <w:t>, res) =&gt; {</w:t>
+      </w:r>
+    </w:p>
+    <w:p>
+      <w:r>
+        <w:t xml:space="preserve">    </w:t>
+      </w:r>
+      <w:proofErr w:type="spellStart"/>
+      <w:r>
+        <w:t>try</w:t>
+      </w:r>
+      <w:proofErr w:type="spellEnd"/>
+      <w:r>
+        <w:t xml:space="preserve"> {</w:t>
+      </w:r>
+    </w:p>
+    <w:p>
+      <w:r>
+        <w:t xml:space="preserve">      </w:t>
+      </w:r>
+      <w:proofErr w:type="spellStart"/>
+      <w:r>
+        <w:t>const</w:t>
+      </w:r>
+      <w:proofErr w:type="spellEnd"/>
+      <w:r>
+        <w:t xml:space="preserve"> { user: { email } } = </w:t>
+      </w:r>
+      <w:proofErr w:type="spellStart"/>
+      <w:r>
+        <w:t>jwt.verify</w:t>
+      </w:r>
+      <w:proofErr w:type="spellEnd"/>
+      <w:r>
+        <w:t>(</w:t>
+      </w:r>
+      <w:proofErr w:type="spellStart"/>
+      <w:r>
+        <w:t>req.params.token</w:t>
+      </w:r>
+      <w:proofErr w:type="spellEnd"/>
+      <w:r>
+        <w:t xml:space="preserve">, </w:t>
+      </w:r>
+      <w:proofErr w:type="spellStart"/>
+      <w:r>
+        <w:t>process.env.MAIL_TOKEN_SECRET</w:t>
+      </w:r>
+      <w:proofErr w:type="spellEnd"/>
+      <w:r>
+        <w:t>);</w:t>
+      </w:r>
+    </w:p>
+    <w:p>
+      <w:r>
+        <w:t xml:space="preserve">      </w:t>
+      </w:r>
+      <w:proofErr w:type="spellStart"/>
+      <w:r>
+        <w:t>const</w:t>
+      </w:r>
+      <w:proofErr w:type="spellEnd"/>
+      <w:r>
+        <w:t xml:space="preserve"> </w:t>
+      </w:r>
+      <w:proofErr w:type="spellStart"/>
+      <w:r>
+        <w:t>verification</w:t>
+      </w:r>
+      <w:proofErr w:type="spellEnd"/>
+      <w:r>
+        <w:t xml:space="preserve"> = </w:t>
+      </w:r>
+      <w:proofErr w:type="spellStart"/>
+      <w:r>
+        <w:t>await</w:t>
+      </w:r>
+      <w:proofErr w:type="spellEnd"/>
+      <w:r>
+        <w:t xml:space="preserve"> </w:t>
+      </w:r>
+      <w:proofErr w:type="spellStart"/>
+      <w:r>
+        <w:t>Verification.findOne</w:t>
+      </w:r>
+      <w:proofErr w:type="spellEnd"/>
+      <w:r>
+        <w:t>({</w:t>
+      </w:r>
+      <w:proofErr w:type="spellStart"/>
+      <w:r>
+        <w:t>where</w:t>
+      </w:r>
+      <w:proofErr w:type="spellEnd"/>
+      <w:r>
+        <w:t xml:space="preserve">: {token: </w:t>
+      </w:r>
+      <w:proofErr w:type="spellStart"/>
+      <w:r>
+        <w:t>req.params.token</w:t>
+      </w:r>
+      <w:proofErr w:type="spellEnd"/>
+      <w:r>
+        <w:t>}});</w:t>
+      </w:r>
+    </w:p>
+    <w:p>
+      <w:r>
+        <w:t xml:space="preserve">      // Update </w:t>
+      </w:r>
+      <w:proofErr w:type="spellStart"/>
+      <w:r>
+        <w:t>verify</w:t>
+      </w:r>
+      <w:proofErr w:type="spellEnd"/>
+      <w:r>
+        <w:t xml:space="preserve"> flag</w:t>
+      </w:r>
+    </w:p>
+    <w:p>
+      <w:r>
+        <w:t xml:space="preserve">      </w:t>
+      </w:r>
+      <w:proofErr w:type="spellStart"/>
+      <w:r>
+        <w:t>verification.verify</w:t>
+      </w:r>
+      <w:proofErr w:type="spellEnd"/>
+      <w:r>
+        <w:t xml:space="preserve"> = '1';</w:t>
+      </w:r>
+    </w:p>
+    <w:p>
+      <w:r>
+        <w:t xml:space="preserve">      // Save </w:t>
+      </w:r>
+      <w:proofErr w:type="spellStart"/>
+      <w:r>
+        <w:t>updated</w:t>
+      </w:r>
+      <w:proofErr w:type="spellEnd"/>
+      <w:r>
+        <w:t xml:space="preserve"> </w:t>
+      </w:r>
+      <w:proofErr w:type="spellStart"/>
+      <w:r>
+        <w:t>verification</w:t>
+      </w:r>
+      <w:proofErr w:type="spellEnd"/>
+      <w:r>
+        <w:t xml:space="preserve"> </w:t>
+      </w:r>
+      <w:proofErr w:type="spellStart"/>
+      <w:r>
+        <w:t>element</w:t>
+      </w:r>
+      <w:proofErr w:type="spellEnd"/>
+    </w:p>
+    <w:p>
+      <w:r>
+        <w:t xml:space="preserve">      </w:t>
+      </w:r>
+      <w:proofErr w:type="spellStart"/>
+      <w:r>
+        <w:t>verification.save</w:t>
+      </w:r>
+      <w:proofErr w:type="spellEnd"/>
+      <w:r>
+        <w:t>();</w:t>
       </w:r>
     </w:p>
     <w:p>
@@ -1379,7 +2966,23 @@
     </w:p>
     <w:p>
       <w:r>
-        <w:t xml:space="preserve">      res.send('error');</w:t>
+        <w:t xml:space="preserve">      </w:t>
+      </w:r>
+      <w:proofErr w:type="spellStart"/>
+      <w:r>
+        <w:t>res.send</w:t>
+      </w:r>
+      <w:proofErr w:type="spellEnd"/>
+      <w:r>
+        <w:t>('</w:t>
+      </w:r>
+      <w:proofErr w:type="spellStart"/>
+      <w:r>
+        <w:t>error</w:t>
+      </w:r>
+      <w:proofErr w:type="spellEnd"/>
+      <w:r>
+        <w:t>');</w:t>
       </w:r>
     </w:p>
     <w:p>
@@ -1394,7 +2997,23 @@
     </w:p>
     <w:p>
       <w:r>
-        <w:t xml:space="preserve">    return res.redirect('http://localhost:3000/');</w:t>
+        <w:t xml:space="preserve">    </w:t>
+      </w:r>
+      <w:proofErr w:type="spellStart"/>
+      <w:r>
+        <w:t>return</w:t>
+      </w:r>
+      <w:proofErr w:type="spellEnd"/>
+      <w:r>
+        <w:t xml:space="preserve"> </w:t>
+      </w:r>
+      <w:proofErr w:type="spellStart"/>
+      <w:r>
+        <w:t>res.redirect</w:t>
+      </w:r>
+      <w:proofErr w:type="spellEnd"/>
+      <w:r>
+        <w:t>('http://localhost:3000/');</w:t>
       </w:r>
     </w:p>
     <w:p>
@@ -1404,7 +3023,23 @@
     </w:p>
     <w:p>
       <w:r>
-        <w:t>Creato un account mail volante su ethermail. La configurazione su nodejs è:</w:t>
+        <w:t xml:space="preserve">Creato un account mail volante su </w:t>
+      </w:r>
+      <w:proofErr w:type="spellStart"/>
+      <w:r>
+        <w:t>ethermail</w:t>
+      </w:r>
+      <w:proofErr w:type="spellEnd"/>
+      <w:r>
+        <w:t xml:space="preserve">. La configurazione su </w:t>
+      </w:r>
+      <w:proofErr w:type="spellStart"/>
+      <w:r>
+        <w:t>nodejs</w:t>
+      </w:r>
+      <w:proofErr w:type="spellEnd"/>
+      <w:r>
+        <w:t xml:space="preserve"> è:</w:t>
       </w:r>
     </w:p>
     <w:p>
@@ -1435,13 +3070,59 @@
           <w:lang w:eastAsia="it-CH"/>
         </w:rPr>
       </w:pPr>
+      <w:proofErr w:type="spellStart"/>
       <w:r>
         <w:rPr>
           <w:rFonts w:eastAsia="Times New Roman" w:cstheme="minorHAnsi"/>
           <w:color w:val="212529"/>
           <w:lang w:eastAsia="it-CH"/>
         </w:rPr>
-        <w:t>const transporter = nodemailer.createTransport({</w:t>
+        <w:t>const</w:t>
+      </w:r>
+      <w:proofErr w:type="spellEnd"/>
+      <w:r>
+        <w:rPr>
+          <w:rFonts w:eastAsia="Times New Roman" w:cstheme="minorHAnsi"/>
+          <w:color w:val="212529"/>
+          <w:lang w:eastAsia="it-CH"/>
+        </w:rPr>
+        <w:t xml:space="preserve"> </w:t>
+      </w:r>
+      <w:proofErr w:type="spellStart"/>
+      <w:r>
+        <w:rPr>
+          <w:rFonts w:eastAsia="Times New Roman" w:cstheme="minorHAnsi"/>
+          <w:color w:val="212529"/>
+          <w:lang w:eastAsia="it-CH"/>
+        </w:rPr>
+        <w:t>transporter</w:t>
+      </w:r>
+      <w:proofErr w:type="spellEnd"/>
+      <w:r>
+        <w:rPr>
+          <w:rFonts w:eastAsia="Times New Roman" w:cstheme="minorHAnsi"/>
+          <w:color w:val="212529"/>
+          <w:lang w:eastAsia="it-CH"/>
+        </w:rPr>
+        <w:t xml:space="preserve"> = </w:t>
+      </w:r>
+      <w:proofErr w:type="spellStart"/>
+      <w:r>
+        <w:rPr>
+          <w:rFonts w:eastAsia="Times New Roman" w:cstheme="minorHAnsi"/>
+          <w:color w:val="212529"/>
+          <w:lang w:eastAsia="it-CH"/>
+        </w:rPr>
+        <w:t>nodemailer.createTransport</w:t>
+      </w:r>
+      <w:proofErr w:type="spellEnd"/>
+      <w:r>
+        <w:rPr>
+          <w:rFonts w:eastAsia="Times New Roman" w:cstheme="minorHAnsi"/>
+          <w:color w:val="212529"/>
+          <w:lang w:eastAsia="it-CH"/>
+        </w:rPr>
+        <w:t>({</w:t>
       </w:r>
     </w:p>
     <w:p>
@@ -1478,7 +3159,43 @@
           <w:color w:val="212529"/>
           <w:lang w:eastAsia="it-CH"/>
         </w:rPr>
-        <w:t xml:space="preserve">    host: 'smtp.ethereal.email',</w:t>
+        <w:t xml:space="preserve">    </w:t>
+      </w:r>
+      <w:proofErr w:type="spellStart"/>
+      <w:r>
+        <w:rPr>
+          <w:rFonts w:eastAsia="Times New Roman" w:cstheme="minorHAnsi"/>
+          <w:color w:val="212529"/>
+          <w:lang w:eastAsia="it-CH"/>
+        </w:rPr>
+        <w:t>host</w:t>
+      </w:r>
+      <w:proofErr w:type="spellEnd"/>
+      <w:r>
+        <w:rPr>
+          <w:rFonts w:eastAsia="Times New Roman" w:cstheme="minorHAnsi"/>
+          <w:color w:val="212529"/>
+          <w:lang w:eastAsia="it-CH"/>
+        </w:rPr>
+        <w:t>: '</w:t>
+      </w:r>
+      <w:proofErr w:type="spellStart"/>
+      <w:r>
+        <w:rPr>
+          <w:rFonts w:eastAsia="Times New Roman" w:cstheme="minorHAnsi"/>
+          <w:color w:val="212529"/>
+          <w:lang w:eastAsia="it-CH"/>
+        </w:rPr>
+        <w:t>smtp.ethereal.email</w:t>
+      </w:r>
+      <w:proofErr w:type="spellEnd"/>
+      <w:r>
+        <w:rPr>
+          <w:rFonts w:eastAsia="Times New Roman" w:cstheme="minorHAnsi"/>
+          <w:color w:val="212529"/>
+          <w:lang w:eastAsia="it-CH"/>
+        </w:rPr>
+        <w:t>',</w:t>
       </w:r>
     </w:p>
     <w:p>
@@ -1552,7 +3269,25 @@
           <w:color w:val="212529"/>
           <w:lang w:eastAsia="it-CH"/>
         </w:rPr>
-        <w:t xml:space="preserve">    auth: {</w:t>
+        <w:t xml:space="preserve">    </w:t>
+      </w:r>
+      <w:proofErr w:type="spellStart"/>
+      <w:r>
+        <w:rPr>
+          <w:rFonts w:eastAsia="Times New Roman" w:cstheme="minorHAnsi"/>
+          <w:color w:val="212529"/>
+          <w:lang w:eastAsia="it-CH"/>
+        </w:rPr>
+        <w:t>auth</w:t>
+      </w:r>
+      <w:proofErr w:type="spellEnd"/>
+      <w:r>
+        <w:rPr>
+          <w:rFonts w:eastAsia="Times New Roman" w:cstheme="minorHAnsi"/>
+          <w:color w:val="212529"/>
+          <w:lang w:eastAsia="it-CH"/>
+        </w:rPr>
+        <w:t>: {</w:t>
       </w:r>
     </w:p>
     <w:p>
@@ -1711,27 +3446,85 @@
     </w:p>
     <w:p>
       <w:r>
-        <w:t>var mailConfig;</w:t>
-      </w:r>
-    </w:p>
-    <w:p>
-      <w:r>
-        <w:t>if (process.env.NODE_ENV === 'production' ){</w:t>
-      </w:r>
-    </w:p>
-    <w:p>
-      <w:r>
-        <w:t xml:space="preserve">    // all emails are delivered to destination</w:t>
-      </w:r>
-    </w:p>
-    <w:p>
-      <w:r>
-        <w:t xml:space="preserve">    mailConfig = {</w:t>
-      </w:r>
-    </w:p>
-    <w:p>
-      <w:r>
-        <w:t xml:space="preserve">        host: 'smtp.sendgrid.net',</w:t>
+        <w:t xml:space="preserve">var </w:t>
+      </w:r>
+      <w:proofErr w:type="spellStart"/>
+      <w:r>
+        <w:t>mailConfig</w:t>
+      </w:r>
+      <w:proofErr w:type="spellEnd"/>
+      <w:r>
+        <w:t>;</w:t>
+      </w:r>
+    </w:p>
+    <w:p>
+      <w:proofErr w:type="spellStart"/>
+      <w:r>
+        <w:t>if</w:t>
+      </w:r>
+      <w:proofErr w:type="spellEnd"/>
+      <w:r>
+        <w:t xml:space="preserve"> (</w:t>
+      </w:r>
+      <w:proofErr w:type="spellStart"/>
+      <w:r>
+        <w:t>process.env.NODE_ENV</w:t>
+      </w:r>
+      <w:proofErr w:type="spellEnd"/>
+      <w:r>
+        <w:t xml:space="preserve"> === 'production' ){</w:t>
+      </w:r>
+    </w:p>
+    <w:p>
+      <w:r>
+        <w:t xml:space="preserve">    // </w:t>
+      </w:r>
+      <w:proofErr w:type="spellStart"/>
+      <w:r>
+        <w:t>all</w:t>
+      </w:r>
+      <w:proofErr w:type="spellEnd"/>
+      <w:r>
+        <w:t xml:space="preserve"> emails are </w:t>
+      </w:r>
+      <w:proofErr w:type="spellStart"/>
+      <w:r>
+        <w:t>delivered</w:t>
+      </w:r>
+      <w:proofErr w:type="spellEnd"/>
+      <w:r>
+        <w:t xml:space="preserve"> to </w:t>
+      </w:r>
+      <w:proofErr w:type="spellStart"/>
+      <w:r>
+        <w:t>destination</w:t>
+      </w:r>
+      <w:proofErr w:type="spellEnd"/>
+    </w:p>
+    <w:p>
+      <w:r>
+        <w:t xml:space="preserve">    </w:t>
+      </w:r>
+      <w:proofErr w:type="spellStart"/>
+      <w:r>
+        <w:t>mailConfig</w:t>
+      </w:r>
+      <w:proofErr w:type="spellEnd"/>
+      <w:r>
+        <w:t xml:space="preserve"> = {</w:t>
+      </w:r>
+    </w:p>
+    <w:p>
+      <w:r>
+        <w:t xml:space="preserve">        </w:t>
+      </w:r>
+      <w:proofErr w:type="spellStart"/>
+      <w:r>
+        <w:t>host</w:t>
+      </w:r>
+      <w:proofErr w:type="spellEnd"/>
+      <w:r>
+        <w:t>: 'smtp.sendgrid.net',</w:t>
       </w:r>
     </w:p>
     <w:p>
@@ -1741,17 +3534,41 @@
     </w:p>
     <w:p>
       <w:r>
-        <w:t xml:space="preserve">        auth: {</w:t>
-      </w:r>
-    </w:p>
-    <w:p>
-      <w:r>
-        <w:t xml:space="preserve">            user: 'real.user',</w:t>
-      </w:r>
-    </w:p>
-    <w:p>
-      <w:r>
-        <w:t xml:space="preserve">            pass: 'verysecret'</w:t>
+        <w:t xml:space="preserve">        </w:t>
+      </w:r>
+      <w:proofErr w:type="spellStart"/>
+      <w:r>
+        <w:t>auth</w:t>
+      </w:r>
+      <w:proofErr w:type="spellEnd"/>
+      <w:r>
+        <w:t>: {</w:t>
+      </w:r>
+    </w:p>
+    <w:p>
+      <w:r>
+        <w:t xml:space="preserve">            user: '</w:t>
+      </w:r>
+      <w:proofErr w:type="spellStart"/>
+      <w:r>
+        <w:t>real.user</w:t>
+      </w:r>
+      <w:proofErr w:type="spellEnd"/>
+      <w:r>
+        <w:t>',</w:t>
+      </w:r>
+    </w:p>
+    <w:p>
+      <w:r>
+        <w:t xml:space="preserve">            pass: '</w:t>
+      </w:r>
+      <w:proofErr w:type="spellStart"/>
+      <w:r>
+        <w:t>verysecret</w:t>
+      </w:r>
+      <w:proofErr w:type="spellEnd"/>
+      <w:r>
+        <w:t>'</w:t>
       </w:r>
     </w:p>
     <w:p>
@@ -1771,17 +3588,62 @@
     </w:p>
     <w:p>
       <w:r>
-        <w:t xml:space="preserve">    // all emails are catched by ethereal.email</w:t>
-      </w:r>
-    </w:p>
-    <w:p>
-      <w:r>
-        <w:t xml:space="preserve">    mailConfig = {</w:t>
-      </w:r>
-    </w:p>
-    <w:p>
-      <w:r>
-        <w:t xml:space="preserve">        host: 'smtp.ethereal.email',</w:t>
+        <w:t xml:space="preserve">    // </w:t>
+      </w:r>
+      <w:proofErr w:type="spellStart"/>
+      <w:r>
+        <w:t>all</w:t>
+      </w:r>
+      <w:proofErr w:type="spellEnd"/>
+      <w:r>
+        <w:t xml:space="preserve"> emails are </w:t>
+      </w:r>
+      <w:proofErr w:type="spellStart"/>
+      <w:r>
+        <w:t>catched</w:t>
+      </w:r>
+      <w:proofErr w:type="spellEnd"/>
+      <w:r>
+        <w:t xml:space="preserve"> by </w:t>
+      </w:r>
+      <w:proofErr w:type="spellStart"/>
+      <w:r>
+        <w:t>ethereal.email</w:t>
+      </w:r>
+      <w:proofErr w:type="spellEnd"/>
+    </w:p>
+    <w:p>
+      <w:r>
+        <w:t xml:space="preserve">    </w:t>
+      </w:r>
+      <w:proofErr w:type="spellStart"/>
+      <w:r>
+        <w:t>mailConfig</w:t>
+      </w:r>
+      <w:proofErr w:type="spellEnd"/>
+      <w:r>
+        <w:t xml:space="preserve"> = {</w:t>
+      </w:r>
+    </w:p>
+    <w:p>
+      <w:r>
+        <w:t xml:space="preserve">        </w:t>
+      </w:r>
+      <w:proofErr w:type="spellStart"/>
+      <w:r>
+        <w:t>host</w:t>
+      </w:r>
+      <w:proofErr w:type="spellEnd"/>
+      <w:r>
+        <w:t>: '</w:t>
+      </w:r>
+      <w:proofErr w:type="spellStart"/>
+      <w:r>
+        <w:t>smtp.ethereal.email</w:t>
+      </w:r>
+      <w:proofErr w:type="spellEnd"/>
+      <w:r>
+        <w:t>',</w:t>
       </w:r>
     </w:p>
     <w:p>
@@ -1791,17 +3653,41 @@
     </w:p>
     <w:p>
       <w:r>
-        <w:t xml:space="preserve">        auth: {</w:t>
-      </w:r>
-    </w:p>
-    <w:p>
-      <w:r>
-        <w:t xml:space="preserve">            user: 'ethereal.user@ethereal.email',</w:t>
-      </w:r>
-    </w:p>
-    <w:p>
-      <w:r>
-        <w:t xml:space="preserve">            pass: 'verysecret'</w:t>
+        <w:t xml:space="preserve">        </w:t>
+      </w:r>
+      <w:proofErr w:type="spellStart"/>
+      <w:r>
+        <w:t>auth</w:t>
+      </w:r>
+      <w:proofErr w:type="spellEnd"/>
+      <w:r>
+        <w:t>: {</w:t>
+      </w:r>
+    </w:p>
+    <w:p>
+      <w:r>
+        <w:t xml:space="preserve">            user: '</w:t>
+      </w:r>
+      <w:proofErr w:type="spellStart"/>
+      <w:r>
+        <w:t>ethereal.user@ethereal.email</w:t>
+      </w:r>
+      <w:proofErr w:type="spellEnd"/>
+      <w:r>
+        <w:t>',</w:t>
+      </w:r>
+    </w:p>
+    <w:p>
+      <w:r>
+        <w:t xml:space="preserve">            pass: '</w:t>
+      </w:r>
+      <w:proofErr w:type="spellStart"/>
+      <w:r>
+        <w:t>verysecret</w:t>
+      </w:r>
+      <w:proofErr w:type="spellEnd"/>
+      <w:r>
+        <w:t>'</w:t>
       </w:r>
     </w:p>
     <w:p>
@@ -1820,8 +3706,37 @@
       </w:r>
     </w:p>
     <w:p>
-      <w:r>
-        <w:t>let transporter = nodemailer.createTransport(mailConfig);</w:t>
+      <w:proofErr w:type="spellStart"/>
+      <w:r>
+        <w:t>let</w:t>
+      </w:r>
+      <w:proofErr w:type="spellEnd"/>
+      <w:r>
+        <w:t xml:space="preserve"> </w:t>
+      </w:r>
+      <w:proofErr w:type="spellStart"/>
+      <w:r>
+        <w:t>transporter</w:t>
+      </w:r>
+      <w:proofErr w:type="spellEnd"/>
+      <w:r>
+        <w:t xml:space="preserve"> = </w:t>
+      </w:r>
+      <w:proofErr w:type="spellStart"/>
+      <w:r>
+        <w:t>nodemailer.createTransport</w:t>
+      </w:r>
+      <w:proofErr w:type="spellEnd"/>
+      <w:r>
+        <w:t>(</w:t>
+      </w:r>
+      <w:proofErr w:type="spellStart"/>
+      <w:r>
+        <w:t>mailConfig</w:t>
+      </w:r>
+      <w:proofErr w:type="spellEnd"/>
+      <w:r>
+        <w:t>);</w:t>
       </w:r>
     </w:p>
     <w:p>
@@ -1833,8 +3748,21 @@
       <w:r>
         <w:t>Salta fuori un errore: “</w:t>
       </w:r>
-      <w:r>
-        <w:t>error: self signed certificate in certificate chain</w:t>
+      <w:proofErr w:type="spellStart"/>
+      <w:r>
+        <w:t>error</w:t>
+      </w:r>
+      <w:proofErr w:type="spellEnd"/>
+      <w:r>
+        <w:t xml:space="preserve">: self </w:t>
+      </w:r>
+      <w:proofErr w:type="spellStart"/>
+      <w:r>
+        <w:t>signed</w:t>
+      </w:r>
+      <w:proofErr w:type="spellEnd"/>
+      <w:r>
+        <w:t xml:space="preserve"> certificate in certificate chain</w:t>
       </w:r>
       <w:r>
         <w:t>”.</w:t>
@@ -1866,7 +3794,15 @@
     </w:p>
     <w:p>
       <w:r>
-        <w:t>Sempre all’interno dell’ultimo link si suggerisce la seguente soluzione da aggiungere ai parametri del transporter.</w:t>
+        <w:t xml:space="preserve">Sempre all’interno dell’ultimo link si suggerisce la seguente soluzione da aggiungere ai parametri del </w:t>
+      </w:r>
+      <w:proofErr w:type="spellStart"/>
+      <w:r>
+        <w:t>transporter</w:t>
+      </w:r>
+      <w:proofErr w:type="spellEnd"/>
+      <w:r>
+        <w:t>.</w:t>
       </w:r>
     </w:p>
     <w:p>
@@ -1875,14 +3811,27 @@
       </w:r>
     </w:p>
     <w:p>
+      <w:proofErr w:type="spellStart"/>
       <w:r>
         <w:lastRenderedPageBreak/>
-        <w:t>tls: {</w:t>
-      </w:r>
-    </w:p>
-    <w:p>
-      <w:r>
-        <w:t xml:space="preserve">     rejectUnauthorized: false</w:t>
+        <w:t>tls</w:t>
+      </w:r>
+      <w:proofErr w:type="spellEnd"/>
+      <w:r>
+        <w:t>: {</w:t>
+      </w:r>
+    </w:p>
+    <w:p>
+      <w:r>
+        <w:t xml:space="preserve">     </w:t>
+      </w:r>
+      <w:proofErr w:type="spellStart"/>
+      <w:r>
+        <w:t>rejectUnauthorized</w:t>
+      </w:r>
+      <w:proofErr w:type="spellEnd"/>
+      <w:r>
+        <w:t>: false</w:t>
       </w:r>
     </w:p>
     <w:p>
@@ -1914,6 +3863,17 @@
       </w:hyperlink>
       <w:r>
         <w:t xml:space="preserve"> inoltre ho disattivato l’antivirus.</w:t>
+      </w:r>
+      <w:r>
+        <w:t xml:space="preserve"> Il problema principale era che da maggio 2022 gmail non consentiva più il </w:t>
+      </w:r>
+      <w:proofErr w:type="spellStart"/>
+      <w:r>
+        <w:t>less</w:t>
+      </w:r>
+      <w:proofErr w:type="spellEnd"/>
+      <w:r>
+        <w:t xml:space="preserve"> secure app.</w:t>
       </w:r>
     </w:p>
     <w:p>
@@ -1964,6 +3924,122 @@
       </w:r>
     </w:p>
     <w:p/>
+    <w:p>
+      <w:r>
+        <w:t>29.11.2022</w:t>
+      </w:r>
+    </w:p>
+    <w:p>
+      <w:r>
+        <w:t xml:space="preserve">Implementazione del </w:t>
+      </w:r>
+      <w:proofErr w:type="spellStart"/>
+      <w:r>
+        <w:t>recaptcha</w:t>
+      </w:r>
+      <w:proofErr w:type="spellEnd"/>
+      <w:r>
+        <w:t>. Oltre alle informazioni già acquisite da Giuseppe si impiegano anche altre fonti.</w:t>
+      </w:r>
+    </w:p>
+    <w:p>
+      <w:hyperlink r:id="rId50" w:history="1">
+        <w:r>
+          <w:rPr>
+            <w:rStyle w:val="Collegamentoipertestuale"/>
+          </w:rPr>
+          <w:t>https://www.youtube.com/watch?v=e_vMoPCBfqU</w:t>
+        </w:r>
+      </w:hyperlink>
+    </w:p>
+    <w:p>
+      <w:r>
+        <w:t xml:space="preserve">Download del </w:t>
+      </w:r>
+      <w:proofErr w:type="spellStart"/>
+      <w:r>
+        <w:t>recaptcha</w:t>
+      </w:r>
+      <w:proofErr w:type="spellEnd"/>
+      <w:r>
+        <w:t xml:space="preserve"> </w:t>
+      </w:r>
+      <w:hyperlink r:id="rId51" w:history="1">
+        <w:r>
+          <w:rPr>
+            <w:rStyle w:val="Collegamentoipertestuale"/>
+          </w:rPr>
+          <w:t>https://www.npmjs.com/package/react-google-recaptcha</w:t>
+        </w:r>
+      </w:hyperlink>
+      <w:r>
+        <w:t xml:space="preserve"> (ritengo normale che non sia aggiornato da un paio di anni</w:t>
+      </w:r>
+      <w:r>
+        <w:t>).</w:t>
+      </w:r>
+    </w:p>
+    <w:p>
+      <w:r>
+        <w:t xml:space="preserve">Non sembra andare…. </w:t>
+      </w:r>
+      <w:proofErr w:type="spellStart"/>
+      <w:r>
+        <w:t>Bad</w:t>
+      </w:r>
+      <w:proofErr w:type="spellEnd"/>
+      <w:r>
+        <w:t xml:space="preserve"> </w:t>
+      </w:r>
+      <w:proofErr w:type="spellStart"/>
+      <w:r>
+        <w:t>request</w:t>
+      </w:r>
+      <w:proofErr w:type="spellEnd"/>
+      <w:r>
+        <w:t xml:space="preserve"> a ogni </w:t>
+      </w:r>
+      <w:proofErr w:type="spellStart"/>
+      <w:r>
+        <w:t>tentativoooooooo</w:t>
+      </w:r>
+      <w:proofErr w:type="spellEnd"/>
+      <w:r>
+        <w:t>…</w:t>
+      </w:r>
+    </w:p>
+    <w:p>
+      <w:r>
+        <w:t>30.11.2022</w:t>
+      </w:r>
+    </w:p>
+    <w:p>
+      <w:r>
+        <w:t xml:space="preserve">Commentato il controllo del </w:t>
+      </w:r>
+      <w:proofErr w:type="spellStart"/>
+      <w:r>
+        <w:t>recaptcha</w:t>
+      </w:r>
+      <w:proofErr w:type="spellEnd"/>
+      <w:r>
+        <w:t xml:space="preserve"> fintanto che non va, così come il controllo della verifica della mail, poiché ci sono a volte dei problemi durante l’invio della mail.</w:t>
+      </w:r>
+    </w:p>
+    <w:p>
+      <w:r>
+        <w:lastRenderedPageBreak/>
+        <w:t xml:space="preserve">Iniziato a scrivere la </w:t>
+      </w:r>
+      <w:proofErr w:type="spellStart"/>
+      <w:r>
+        <w:t>route</w:t>
+      </w:r>
+      <w:proofErr w:type="spellEnd"/>
+      <w:r>
+        <w:t xml:space="preserve"> dello user, nella quale ho ricopiato il codice del controllo del token e l’estrazione della mail dal token stesso. </w:t>
+      </w:r>
+    </w:p>
     <w:sectPr>
       <w:pgSz w:w="11906" w:h="16838"/>
       <w:pgMar w:top="1417" w:right="1134" w:bottom="1134" w:left="1134" w:header="708" w:footer="708" w:gutter="0"/>

</xml_diff>

<commit_message>
added report; handle routing based if the user owns a token or not; handle bad routing calls; test once again and captcha worked and the e-mail was sent, based on the backend's messages; probab. is the final commit
</commit_message>
<xml_diff>
--- a/docs/Diario di bordo Progettino Autenticazione.docx
+++ b/docs/Diario di bordo Progettino Autenticazione.docx
@@ -2107,6 +2107,37 @@
       </w:r>
       <w:r>
         <w:t xml:space="preserve"> Logout creato e testato.</w:t>
+      </w:r>
+    </w:p>
+    <w:p>
+      <w:r>
+        <w:t>Provo a proteggere l’accesso alle route di frontend impiegando lo useEffect. Sostanzialmente vorrei verificare se sono state salvate localmente sul browser le credenziali dell’utente corrente.</w:t>
+      </w:r>
+    </w:p>
+    <w:p>
+      <w:r>
+        <w:t>Funziona! Lo useEffect controlla il login, poiché non si desidera che un utente si possa ri-loggare nel caso le sue credenziali siano già memorizzate nel browser e si viene indirizzati sulla pagina di benvenuto, e controlla il messaggio di benvenuto, poiché solo chi possiede delle credenziali memorizzate può accedervi, in caso contrario si viene indirizzati al login.</w:t>
+      </w:r>
+    </w:p>
+    <w:p>
+      <w:r>
+        <w:t xml:space="preserve">Grazie a </w:t>
+      </w:r>
+      <w:hyperlink r:id="rId56" w:history="1">
+        <w:r>
+          <w:rPr>
+            <w:rStyle w:val="Collegamentoipertestuale"/>
+          </w:rPr>
+          <w:t>https://stackoverflow.com/questions/72090838/how-to-do-non-existent-routes-redirect-to-homepage-in-react-router-dom</w:t>
+        </w:r>
+      </w:hyperlink>
+      <w:r>
+        <w:t xml:space="preserve"> invece si gestiscono le route inesistenti indirizzandole alla root, ossia il login.</w:t>
+      </w:r>
+    </w:p>
+    <w:p>
+      <w:r>
+        <w:t>Ora mi metto a scrivere parte della documentazione. La validazione lato server e ciò che al momento ha dato problemi (mail di verifica dell’account e recatpcha) sarà sistemato successivamente.</w:t>
       </w:r>
     </w:p>
     <w:sectPr>

</xml_diff>

<commit_message>
fixed recaptcha problem using node-fetch(v2git add .git add .) istead of axios
</commit_message>
<xml_diff>
--- a/docs/Diario di bordo Progettino Autenticazione.docx
+++ b/docs/Diario di bordo Progettino Autenticazione.docx
@@ -14,7 +14,39 @@
     </w:p>
     <w:p>
       <w:r>
-        <w:t>Creati progetti backend (nodejs express) e frontend (react).</w:t>
+        <w:t xml:space="preserve">Creati progetti </w:t>
+      </w:r>
+      <w:proofErr w:type="spellStart"/>
+      <w:r>
+        <w:t>backend</w:t>
+      </w:r>
+      <w:proofErr w:type="spellEnd"/>
+      <w:r>
+        <w:t xml:space="preserve"> (</w:t>
+      </w:r>
+      <w:proofErr w:type="spellStart"/>
+      <w:r>
+        <w:t>nodejs</w:t>
+      </w:r>
+      <w:proofErr w:type="spellEnd"/>
+      <w:r>
+        <w:t xml:space="preserve"> express) e </w:t>
+      </w:r>
+      <w:proofErr w:type="spellStart"/>
+      <w:r>
+        <w:t>frontend</w:t>
+      </w:r>
+      <w:proofErr w:type="spellEnd"/>
+      <w:r>
+        <w:t xml:space="preserve"> (</w:t>
+      </w:r>
+      <w:proofErr w:type="spellStart"/>
+      <w:r>
+        <w:t>react</w:t>
+      </w:r>
+      <w:proofErr w:type="spellEnd"/>
+      <w:r>
+        <w:t>).</w:t>
       </w:r>
     </w:p>
     <w:p>
@@ -24,12 +56,60 @@
     </w:p>
     <w:p>
       <w:r>
-        <w:t>Installato bootstrap e react-bootstrap. Npn install.</w:t>
-      </w:r>
-    </w:p>
-    <w:p>
-      <w:r>
-        <w:t>Creati i files componenti login e registration js. Forms presi da react-bootstrap.</w:t>
+        <w:t xml:space="preserve">Installato bootstrap e </w:t>
+      </w:r>
+      <w:proofErr w:type="spellStart"/>
+      <w:r>
+        <w:t>react</w:t>
+      </w:r>
+      <w:proofErr w:type="spellEnd"/>
+      <w:r>
+        <w:t xml:space="preserve">-bootstrap. </w:t>
+      </w:r>
+      <w:proofErr w:type="spellStart"/>
+      <w:r>
+        <w:t>Npn</w:t>
+      </w:r>
+      <w:proofErr w:type="spellEnd"/>
+      <w:r>
+        <w:t xml:space="preserve"> </w:t>
+      </w:r>
+      <w:proofErr w:type="spellStart"/>
+      <w:r>
+        <w:t>install</w:t>
+      </w:r>
+      <w:proofErr w:type="spellEnd"/>
+      <w:r>
+        <w:t>.</w:t>
+      </w:r>
+    </w:p>
+    <w:p>
+      <w:r>
+        <w:t xml:space="preserve">Creati i files componenti login e </w:t>
+      </w:r>
+      <w:proofErr w:type="spellStart"/>
+      <w:r>
+        <w:t>registration</w:t>
+      </w:r>
+      <w:proofErr w:type="spellEnd"/>
+      <w:r>
+        <w:t xml:space="preserve"> </w:t>
+      </w:r>
+      <w:proofErr w:type="spellStart"/>
+      <w:r>
+        <w:t>js</w:t>
+      </w:r>
+      <w:proofErr w:type="spellEnd"/>
+      <w:r>
+        <w:t xml:space="preserve">. Forms presi da </w:t>
+      </w:r>
+      <w:proofErr w:type="spellStart"/>
+      <w:r>
+        <w:t>react</w:t>
+      </w:r>
+      <w:proofErr w:type="spellEnd"/>
+      <w:r>
+        <w:t>-bootstrap.</w:t>
       </w:r>
     </w:p>
     <w:p>
@@ -71,7 +151,15 @@
         </w:numPr>
       </w:pPr>
       <w:r>
-        <w:t>Scrivere i test per login e registration!!!</w:t>
+        <w:t xml:space="preserve">Scrivere i test per login e </w:t>
+      </w:r>
+      <w:proofErr w:type="spellStart"/>
+      <w:r>
+        <w:t>registration</w:t>
+      </w:r>
+      <w:proofErr w:type="spellEnd"/>
+      <w:r>
+        <w:t>!!!</w:t>
       </w:r>
     </w:p>
     <w:p>
@@ -138,12 +226,28 @@
     <w:p/>
     <w:p>
       <w:r>
-        <w:t>Scritti dei test. Vado a verificare che i componenti vengano renderizzati correttamente ricercandone le parti nello schermo.</w:t>
-      </w:r>
-    </w:p>
-    <w:p>
-      <w:r>
-        <w:t xml:space="preserve">‘It’ e ‘test’ sono essenzialmente lo stesso “comando” </w:t>
+        <w:t xml:space="preserve">Scritti dei test. Vado a verificare che i componenti vengano </w:t>
+      </w:r>
+      <w:proofErr w:type="spellStart"/>
+      <w:r>
+        <w:t>renderizzati</w:t>
+      </w:r>
+      <w:proofErr w:type="spellEnd"/>
+      <w:r>
+        <w:t xml:space="preserve"> correttamente ricercandone le parti nello schermo.</w:t>
+      </w:r>
+    </w:p>
+    <w:p>
+      <w:r>
+        <w:t>‘</w:t>
+      </w:r>
+      <w:proofErr w:type="spellStart"/>
+      <w:r>
+        <w:t>It</w:t>
+      </w:r>
+      <w:proofErr w:type="spellEnd"/>
+      <w:r>
+        <w:t xml:space="preserve">’ e ‘test’ sono essenzialmente lo stesso “comando” </w:t>
       </w:r>
       <w:hyperlink r:id="rId9" w:history="1">
         <w:r>
@@ -159,7 +263,44 @@
     </w:p>
     <w:p>
       <w:r>
-        <w:t xml:space="preserve">Attenzione: getByPlaceholderText() può causare problemi se esistono più placeholder con il medesimo testo o parte di esso (es. ‘Password’ e ‘Confirm password’). Infatti </w:t>
+        <w:t xml:space="preserve">Attenzione: </w:t>
+      </w:r>
+      <w:proofErr w:type="spellStart"/>
+      <w:proofErr w:type="gramStart"/>
+      <w:r>
+        <w:t>getByPlaceholderText</w:t>
+      </w:r>
+      <w:proofErr w:type="spellEnd"/>
+      <w:r>
+        <w:t>(</w:t>
+      </w:r>
+      <w:proofErr w:type="gramEnd"/>
+      <w:r>
+        <w:t xml:space="preserve">) può causare problemi se esistono più </w:t>
+      </w:r>
+      <w:proofErr w:type="spellStart"/>
+      <w:r>
+        <w:t>placeholder</w:t>
+      </w:r>
+      <w:proofErr w:type="spellEnd"/>
+      <w:r>
+        <w:t xml:space="preserve"> con il medesimo testo o parte di esso (es. ‘Password’ e ‘</w:t>
+      </w:r>
+      <w:proofErr w:type="spellStart"/>
+      <w:r>
+        <w:t>Confirm</w:t>
+      </w:r>
+      <w:proofErr w:type="spellEnd"/>
+      <w:r>
+        <w:t xml:space="preserve"> password’). </w:t>
+      </w:r>
+      <w:proofErr w:type="gramStart"/>
+      <w:r>
+        <w:t>Infatti</w:t>
+      </w:r>
+      <w:proofErr w:type="gramEnd"/>
+      <w:r>
+        <w:t xml:space="preserve"> </w:t>
       </w:r>
       <w:hyperlink r:id="rId10" w:history="1">
         <w:r>
@@ -170,32 +311,94 @@
         </w:r>
       </w:hyperlink>
       <w:r>
-        <w:t xml:space="preserve"> suggerisce di usare in alternativa ‘getByLabelText’, o quantomeno indica che ‘getByPlaceholderText’ non ne è un buon sostituto.</w:t>
+        <w:t xml:space="preserve"> suggerisce di usare in alternativa ‘</w:t>
+      </w:r>
+      <w:proofErr w:type="spellStart"/>
+      <w:r>
+        <w:t>getByLabelText</w:t>
+      </w:r>
+      <w:proofErr w:type="spellEnd"/>
+      <w:r>
+        <w:t>’, o quantomeno indica che ‘</w:t>
+      </w:r>
+      <w:proofErr w:type="spellStart"/>
+      <w:r>
+        <w:t>getByPlaceholderText</w:t>
+      </w:r>
+      <w:proofErr w:type="spellEnd"/>
+      <w:r>
+        <w:t>’ non ne è un buon sostituto.</w:t>
       </w:r>
     </w:p>
     <w:p>
       <w:r>
         <w:t xml:space="preserve">Per eseguire i test si impiega il comando </w:t>
       </w:r>
+      <w:proofErr w:type="spellStart"/>
       <w:r>
         <w:rPr>
           <w:b/>
           <w:bCs/>
         </w:rPr>
-        <w:t>npm test</w:t>
+        <w:t>npm</w:t>
+      </w:r>
+      <w:proofErr w:type="spellEnd"/>
+      <w:r>
+        <w:rPr>
+          <w:b/>
+          <w:bCs/>
+        </w:rPr>
+        <w:t xml:space="preserve"> test</w:t>
       </w:r>
       <w:r>
         <w:t>.</w:t>
       </w:r>
     </w:p>
     <w:p>
-      <w:r>
-        <w:t>Rifattorizzato: creata la cartella “__test__” allo stesso livello della cartella “components”.</w:t>
-      </w:r>
-    </w:p>
-    <w:p>
-      <w:r>
-        <w:t xml:space="preserve">Il button con variazione ‘link’ non sembra essere recuperabile tramite getByRole (per recuperare il button </w:t>
+      <w:proofErr w:type="spellStart"/>
+      <w:r>
+        <w:t>Rifattorizzato</w:t>
+      </w:r>
+      <w:proofErr w:type="spellEnd"/>
+      <w:r>
+        <w:t>: creata la cartella “__test__” allo stesso livello della cartella “</w:t>
+      </w:r>
+      <w:proofErr w:type="spellStart"/>
+      <w:r>
+        <w:t>components</w:t>
+      </w:r>
+      <w:proofErr w:type="spellEnd"/>
+      <w:r>
+        <w:t>”.</w:t>
+      </w:r>
+    </w:p>
+    <w:p>
+      <w:r>
+        <w:t xml:space="preserve">Il </w:t>
+      </w:r>
+      <w:proofErr w:type="spellStart"/>
+      <w:r>
+        <w:t>button</w:t>
+      </w:r>
+      <w:proofErr w:type="spellEnd"/>
+      <w:r>
+        <w:t xml:space="preserve"> con variazione ‘link’ non sembra essere recuperabile tramite </w:t>
+      </w:r>
+      <w:proofErr w:type="spellStart"/>
+      <w:r>
+        <w:t>getByRole</w:t>
+      </w:r>
+      <w:proofErr w:type="spellEnd"/>
+      <w:r>
+        <w:t xml:space="preserve"> (per recuperare il </w:t>
+      </w:r>
+      <w:proofErr w:type="spellStart"/>
+      <w:r>
+        <w:t>button</w:t>
+      </w:r>
+      <w:proofErr w:type="spellEnd"/>
+      <w:r>
+        <w:t xml:space="preserve"> </w:t>
       </w:r>
       <w:hyperlink r:id="rId11" w:history="1">
         <w:r>
@@ -206,7 +409,15 @@
         </w:r>
       </w:hyperlink>
       <w:r>
-        <w:t xml:space="preserve"> ). Allora ho impiegato getByText </w:t>
+        <w:t xml:space="preserve"> ). Allora ho impiegato </w:t>
+      </w:r>
+      <w:proofErr w:type="spellStart"/>
+      <w:r>
+        <w:t>getByText</w:t>
+      </w:r>
+      <w:proofErr w:type="spellEnd"/>
+      <w:r>
+        <w:t xml:space="preserve"> </w:t>
       </w:r>
       <w:hyperlink r:id="rId12" w:history="1">
         <w:r>
@@ -227,7 +438,39 @@
     </w:p>
     <w:p>
       <w:r>
-        <w:t xml:space="preserve">Validazione dei form in react con react-hook-form: </w:t>
+        <w:t xml:space="preserve">Validazione dei </w:t>
+      </w:r>
+      <w:proofErr w:type="spellStart"/>
+      <w:r>
+        <w:t>form</w:t>
+      </w:r>
+      <w:proofErr w:type="spellEnd"/>
+      <w:r>
+        <w:t xml:space="preserve"> in </w:t>
+      </w:r>
+      <w:proofErr w:type="spellStart"/>
+      <w:r>
+        <w:t>react</w:t>
+      </w:r>
+      <w:proofErr w:type="spellEnd"/>
+      <w:r>
+        <w:t xml:space="preserve"> con </w:t>
+      </w:r>
+      <w:proofErr w:type="spellStart"/>
+      <w:r>
+        <w:t>react</w:t>
+      </w:r>
+      <w:proofErr w:type="spellEnd"/>
+      <w:r>
+        <w:t>-hook-</w:t>
+      </w:r>
+      <w:proofErr w:type="spellStart"/>
+      <w:r>
+        <w:t>form</w:t>
+      </w:r>
+      <w:proofErr w:type="spellEnd"/>
+      <w:r>
+        <w:t xml:space="preserve">: </w:t>
       </w:r>
       <w:hyperlink r:id="rId13" w:history="1">
         <w:r>
@@ -257,7 +500,15 @@
     </w:p>
     <w:p>
       <w:r>
-        <w:t xml:space="preserve">Nota: in react per le proprietà si procede come segue, passando un oggetto </w:t>
+        <w:t xml:space="preserve">Nota: in </w:t>
+      </w:r>
+      <w:proofErr w:type="spellStart"/>
+      <w:r>
+        <w:t>react</w:t>
+      </w:r>
+      <w:proofErr w:type="spellEnd"/>
+      <w:r>
+        <w:t xml:space="preserve"> per le proprietà si procede come segue, passando un oggetto </w:t>
       </w:r>
       <w:hyperlink r:id="rId15" w:history="1">
         <w:r>
@@ -288,17 +539,69 @@
       </w:r>
     </w:p>
     <w:p>
+      <w:proofErr w:type="gramStart"/>
       <w:r>
         <w:lastRenderedPageBreak/>
-        <w:t xml:space="preserve">Inoltre sembra intelligente impiegare uno schema sfruttando Yup così da evitare di inserire nel form le varie validazioni. </w:t>
-      </w:r>
-      <w:r>
-        <w:t>npm install @hookform/resolvers yup</w:t>
-      </w:r>
-    </w:p>
-    <w:p>
-      <w:r>
-        <w:t>Refactoring nello schema yup.</w:t>
+        <w:t>Inoltre</w:t>
+      </w:r>
+      <w:proofErr w:type="gramEnd"/>
+      <w:r>
+        <w:t xml:space="preserve"> sembra intelligente impiegare uno schema sfruttando </w:t>
+      </w:r>
+      <w:proofErr w:type="spellStart"/>
+      <w:r>
+        <w:t>Yup</w:t>
+      </w:r>
+      <w:proofErr w:type="spellEnd"/>
+      <w:r>
+        <w:t xml:space="preserve"> così da evitare di inserire nel </w:t>
+      </w:r>
+      <w:proofErr w:type="spellStart"/>
+      <w:r>
+        <w:t>form</w:t>
+      </w:r>
+      <w:proofErr w:type="spellEnd"/>
+      <w:r>
+        <w:t xml:space="preserve"> le varie validazioni. </w:t>
+      </w:r>
+      <w:proofErr w:type="spellStart"/>
+      <w:r>
+        <w:t>npm</w:t>
+      </w:r>
+      <w:proofErr w:type="spellEnd"/>
+      <w:r>
+        <w:t xml:space="preserve"> </w:t>
+      </w:r>
+      <w:proofErr w:type="spellStart"/>
+      <w:r>
+        <w:t>install</w:t>
+      </w:r>
+      <w:proofErr w:type="spellEnd"/>
+      <w:r>
+        <w:t xml:space="preserve"> @hookform/resolvers </w:t>
+      </w:r>
+      <w:proofErr w:type="spellStart"/>
+      <w:r>
+        <w:t>yup</w:t>
+      </w:r>
+      <w:proofErr w:type="spellEnd"/>
+    </w:p>
+    <w:p>
+      <w:proofErr w:type="spellStart"/>
+      <w:r>
+        <w:t>Refactoring</w:t>
+      </w:r>
+      <w:proofErr w:type="spellEnd"/>
+      <w:r>
+        <w:t xml:space="preserve"> nello schema </w:t>
+      </w:r>
+      <w:proofErr w:type="spellStart"/>
+      <w:r>
+        <w:t>yup</w:t>
+      </w:r>
+      <w:proofErr w:type="spellEnd"/>
+      <w:r>
+        <w:t>.</w:t>
       </w:r>
     </w:p>
     <w:p>
@@ -319,7 +622,23 @@
     </w:p>
     <w:p>
       <w:r>
-        <w:t>Aggiunti altri campi al form di registrazione: nome, cognome, descrizione di sé stessi, data di nascita (con datepicker (</w:t>
+        <w:t xml:space="preserve">Aggiunti altri campi al </w:t>
+      </w:r>
+      <w:proofErr w:type="spellStart"/>
+      <w:r>
+        <w:t>form</w:t>
+      </w:r>
+      <w:proofErr w:type="spellEnd"/>
+      <w:r>
+        <w:t xml:space="preserve"> di registrazione: nome, cognome, descrizione di sé stessi, data di nascita (con </w:t>
+      </w:r>
+      <w:proofErr w:type="spellStart"/>
+      <w:r>
+        <w:t>datepicker</w:t>
+      </w:r>
+      <w:proofErr w:type="spellEnd"/>
+      <w:r>
+        <w:t xml:space="preserve"> (</w:t>
       </w:r>
       <w:hyperlink r:id="rId18" w:history="1">
         <w:r>
@@ -340,7 +659,15 @@
     </w:p>
     <w:p>
       <w:r>
-        <w:t>Devo capire come validare la data e come impostare il datepicker affinché sia più immediato tornare indietro nel tempo (ora andrebbe di mese in mese, ma già per me è lunga tornare indietro rapidamente e sono nato nel ’93…).</w:t>
+        <w:t xml:space="preserve">Devo capire come validare la data e come impostare il </w:t>
+      </w:r>
+      <w:proofErr w:type="spellStart"/>
+      <w:r>
+        <w:t>datepicker</w:t>
+      </w:r>
+      <w:proofErr w:type="spellEnd"/>
+      <w:r>
+        <w:t xml:space="preserve"> affinché sia più immediato tornare indietro nel tempo (ora andrebbe di mese in mese, ma già per me è lunga tornare indietro rapidamente e sono nato nel ’93…).</w:t>
       </w:r>
     </w:p>
     <w:p>
@@ -355,10 +682,44 @@
     </w:p>
     <w:p>
       <w:r>
-        <w:t xml:space="preserve">Installare Sequelize, bcrypt, </w:t>
-      </w:r>
-      <w:r>
-        <w:t>jsonwebtoken e per lavorare con il file .env.</w:t>
+        <w:t xml:space="preserve">Installare </w:t>
+      </w:r>
+      <w:proofErr w:type="spellStart"/>
+      <w:r>
+        <w:t>Sequelize</w:t>
+      </w:r>
+      <w:proofErr w:type="spellEnd"/>
+      <w:r>
+        <w:t xml:space="preserve">, </w:t>
+      </w:r>
+      <w:proofErr w:type="spellStart"/>
+      <w:r>
+        <w:t>bcrypt</w:t>
+      </w:r>
+      <w:proofErr w:type="spellEnd"/>
+      <w:r>
+        <w:t xml:space="preserve">, </w:t>
+      </w:r>
+      <w:proofErr w:type="spellStart"/>
+      <w:r>
+        <w:t>jsonwebtoken</w:t>
+      </w:r>
+      <w:proofErr w:type="spellEnd"/>
+      <w:r>
+        <w:t xml:space="preserve"> e per lavorare con il </w:t>
+      </w:r>
+      <w:proofErr w:type="gramStart"/>
+      <w:r>
+        <w:t>file .</w:t>
+      </w:r>
+      <w:proofErr w:type="spellStart"/>
+      <w:r>
+        <w:t>env</w:t>
+      </w:r>
+      <w:proofErr w:type="spellEnd"/>
+      <w:proofErr w:type="gramEnd"/>
+      <w:r>
+        <w:t>.</w:t>
       </w:r>
     </w:p>
     <w:p>
@@ -379,12 +740,68 @@
         </w:r>
       </w:hyperlink>
       <w:r>
-        <w:t xml:space="preserve"> nel package json del frontend in modo da collegarlo al backend.</w:t>
-      </w:r>
-    </w:p>
-    <w:p>
-      <w:r>
-        <w:t xml:space="preserve">Ora, si potrebbe impiegare uno useEffect per seguire la fetch verso l’api del backend, ma sembra leggermente più laborioso rispetto all’impiego di axios (37mio di download settimanali) </w:t>
+        <w:t xml:space="preserve"> nel package </w:t>
+      </w:r>
+      <w:proofErr w:type="spellStart"/>
+      <w:r>
+        <w:t>json</w:t>
+      </w:r>
+      <w:proofErr w:type="spellEnd"/>
+      <w:r>
+        <w:t xml:space="preserve"> del </w:t>
+      </w:r>
+      <w:proofErr w:type="spellStart"/>
+      <w:r>
+        <w:t>frontend</w:t>
+      </w:r>
+      <w:proofErr w:type="spellEnd"/>
+      <w:r>
+        <w:t xml:space="preserve"> in modo da collegarlo al </w:t>
+      </w:r>
+      <w:proofErr w:type="spellStart"/>
+      <w:r>
+        <w:t>backend</w:t>
+      </w:r>
+      <w:proofErr w:type="spellEnd"/>
+      <w:r>
+        <w:t>.</w:t>
+      </w:r>
+    </w:p>
+    <w:p>
+      <w:r>
+        <w:t xml:space="preserve">Ora, si potrebbe impiegare uno </w:t>
+      </w:r>
+      <w:proofErr w:type="spellStart"/>
+      <w:r>
+        <w:t>useEffect</w:t>
+      </w:r>
+      <w:proofErr w:type="spellEnd"/>
+      <w:r>
+        <w:t xml:space="preserve"> per seguire la fetch verso </w:t>
+      </w:r>
+      <w:proofErr w:type="spellStart"/>
+      <w:r>
+        <w:t>l’api</w:t>
+      </w:r>
+      <w:proofErr w:type="spellEnd"/>
+      <w:r>
+        <w:t xml:space="preserve"> del </w:t>
+      </w:r>
+      <w:proofErr w:type="spellStart"/>
+      <w:r>
+        <w:t>backend</w:t>
+      </w:r>
+      <w:proofErr w:type="spellEnd"/>
+      <w:r>
+        <w:t xml:space="preserve">, ma sembra leggermente più laborioso rispetto all’impiego di </w:t>
+      </w:r>
+      <w:proofErr w:type="spellStart"/>
+      <w:r>
+        <w:t>axios</w:t>
+      </w:r>
+      <w:proofErr w:type="spellEnd"/>
+      <w:r>
+        <w:t xml:space="preserve"> (37mio di download settimanali) </w:t>
       </w:r>
       <w:hyperlink r:id="rId20" w:history="1">
         <w:r>
@@ -405,8 +822,21 @@
           <w:color w:val="000000"/>
         </w:rPr>
       </w:pPr>
-      <w:r>
-        <w:t xml:space="preserve">Tuttavia si segnala su cve un problema risalente al 2021 </w:t>
+      <w:proofErr w:type="gramStart"/>
+      <w:r>
+        <w:t>Tuttavia</w:t>
+      </w:r>
+      <w:proofErr w:type="gramEnd"/>
+      <w:r>
+        <w:t xml:space="preserve"> si segnala su </w:t>
+      </w:r>
+      <w:proofErr w:type="spellStart"/>
+      <w:r>
+        <w:t>cve</w:t>
+      </w:r>
+      <w:proofErr w:type="spellEnd"/>
+      <w:r>
+        <w:t xml:space="preserve"> un problema risalente al 2021 </w:t>
       </w:r>
       <w:hyperlink r:id="rId21" w:history="1">
         <w:r>
@@ -419,28 +849,312 @@
       <w:r>
         <w:t xml:space="preserve"> in cui si parla di “</w:t>
       </w:r>
+      <w:proofErr w:type="spellStart"/>
       <w:r>
         <w:rPr>
           <w:rFonts w:cstheme="minorHAnsi"/>
           <w:color w:val="000000"/>
           <w:shd w:val="clear" w:color="auto" w:fill="FFFFFF"/>
         </w:rPr>
-        <w:t>axios is vulnerable to Inefficient Regular Expression Complexity</w:t>
-      </w:r>
+        <w:t>axios</w:t>
+      </w:r>
+      <w:proofErr w:type="spellEnd"/>
       <w:r>
         <w:rPr>
           <w:rFonts w:cstheme="minorHAnsi"/>
           <w:color w:val="000000"/>
           <w:shd w:val="clear" w:color="auto" w:fill="FFFFFF"/>
         </w:rPr>
-        <w:t>”. Ossia “</w:t>
-      </w:r>
+        <w:t xml:space="preserve"> </w:t>
+      </w:r>
+      <w:proofErr w:type="spellStart"/>
       <w:r>
         <w:rPr>
           <w:rFonts w:cstheme="minorHAnsi"/>
           <w:color w:val="000000"/>
-        </w:rPr>
-        <w:t>The product uses a regular expression with an inefficient, possibly exponential worst-case computational complexity that consumes excessive CPU cycles.</w:t>
+          <w:shd w:val="clear" w:color="auto" w:fill="FFFFFF"/>
+        </w:rPr>
+        <w:t>is</w:t>
+      </w:r>
+      <w:proofErr w:type="spellEnd"/>
+      <w:r>
+        <w:rPr>
+          <w:rFonts w:cstheme="minorHAnsi"/>
+          <w:color w:val="000000"/>
+          <w:shd w:val="clear" w:color="auto" w:fill="FFFFFF"/>
+        </w:rPr>
+        <w:t xml:space="preserve"> </w:t>
+      </w:r>
+      <w:proofErr w:type="spellStart"/>
+      <w:r>
+        <w:rPr>
+          <w:rFonts w:cstheme="minorHAnsi"/>
+          <w:color w:val="000000"/>
+          <w:shd w:val="clear" w:color="auto" w:fill="FFFFFF"/>
+        </w:rPr>
+        <w:t>vulnerable</w:t>
+      </w:r>
+      <w:proofErr w:type="spellEnd"/>
+      <w:r>
+        <w:rPr>
+          <w:rFonts w:cstheme="minorHAnsi"/>
+          <w:color w:val="000000"/>
+          <w:shd w:val="clear" w:color="auto" w:fill="FFFFFF"/>
+        </w:rPr>
+        <w:t xml:space="preserve"> to </w:t>
+      </w:r>
+      <w:proofErr w:type="spellStart"/>
+      <w:r>
+        <w:rPr>
+          <w:rFonts w:cstheme="minorHAnsi"/>
+          <w:color w:val="000000"/>
+          <w:shd w:val="clear" w:color="auto" w:fill="FFFFFF"/>
+        </w:rPr>
+        <w:t>Inefficient</w:t>
+      </w:r>
+      <w:proofErr w:type="spellEnd"/>
+      <w:r>
+        <w:rPr>
+          <w:rFonts w:cstheme="minorHAnsi"/>
+          <w:color w:val="000000"/>
+          <w:shd w:val="clear" w:color="auto" w:fill="FFFFFF"/>
+        </w:rPr>
+        <w:t xml:space="preserve"> Regular </w:t>
+      </w:r>
+      <w:proofErr w:type="spellStart"/>
+      <w:r>
+        <w:rPr>
+          <w:rFonts w:cstheme="minorHAnsi"/>
+          <w:color w:val="000000"/>
+          <w:shd w:val="clear" w:color="auto" w:fill="FFFFFF"/>
+        </w:rPr>
+        <w:t>Expression</w:t>
+      </w:r>
+      <w:proofErr w:type="spellEnd"/>
+      <w:r>
+        <w:rPr>
+          <w:rFonts w:cstheme="minorHAnsi"/>
+          <w:color w:val="000000"/>
+          <w:shd w:val="clear" w:color="auto" w:fill="FFFFFF"/>
+        </w:rPr>
+        <w:t xml:space="preserve"> </w:t>
+      </w:r>
+      <w:proofErr w:type="spellStart"/>
+      <w:r>
+        <w:rPr>
+          <w:rFonts w:cstheme="minorHAnsi"/>
+          <w:color w:val="000000"/>
+          <w:shd w:val="clear" w:color="auto" w:fill="FFFFFF"/>
+        </w:rPr>
+        <w:t>Complexity</w:t>
+      </w:r>
+      <w:proofErr w:type="spellEnd"/>
+      <w:r>
+        <w:rPr>
+          <w:rFonts w:cstheme="minorHAnsi"/>
+          <w:color w:val="000000"/>
+          <w:shd w:val="clear" w:color="auto" w:fill="FFFFFF"/>
+        </w:rPr>
+        <w:t>”. Ossia “</w:t>
+      </w:r>
+      <w:r>
+        <w:rPr>
+          <w:rFonts w:cstheme="minorHAnsi"/>
+          <w:color w:val="000000"/>
+        </w:rPr>
+        <w:t xml:space="preserve">The product </w:t>
+      </w:r>
+      <w:proofErr w:type="spellStart"/>
+      <w:r>
+        <w:rPr>
+          <w:rFonts w:cstheme="minorHAnsi"/>
+          <w:color w:val="000000"/>
+        </w:rPr>
+        <w:t>uses</w:t>
+      </w:r>
+      <w:proofErr w:type="spellEnd"/>
+      <w:r>
+        <w:rPr>
+          <w:rFonts w:cstheme="minorHAnsi"/>
+          <w:color w:val="000000"/>
+        </w:rPr>
+        <w:t xml:space="preserve"> a regular </w:t>
+      </w:r>
+      <w:proofErr w:type="spellStart"/>
+      <w:r>
+        <w:rPr>
+          <w:rFonts w:cstheme="minorHAnsi"/>
+          <w:color w:val="000000"/>
+        </w:rPr>
+        <w:t>expression</w:t>
+      </w:r>
+      <w:proofErr w:type="spellEnd"/>
+      <w:r>
+        <w:rPr>
+          <w:rFonts w:cstheme="minorHAnsi"/>
+          <w:color w:val="000000"/>
+        </w:rPr>
+        <w:t xml:space="preserve"> with an </w:t>
+      </w:r>
+      <w:proofErr w:type="spellStart"/>
+      <w:r>
+        <w:rPr>
+          <w:rFonts w:cstheme="minorHAnsi"/>
+          <w:color w:val="000000"/>
+        </w:rPr>
+        <w:t>inefficient</w:t>
+      </w:r>
+      <w:proofErr w:type="spellEnd"/>
+      <w:r>
+        <w:rPr>
+          <w:rFonts w:cstheme="minorHAnsi"/>
+          <w:color w:val="000000"/>
+        </w:rPr>
+        <w:t xml:space="preserve">, </w:t>
+      </w:r>
+      <w:proofErr w:type="spellStart"/>
+      <w:r>
+        <w:rPr>
+          <w:rFonts w:cstheme="minorHAnsi"/>
+          <w:color w:val="000000"/>
+        </w:rPr>
+        <w:t>possibly</w:t>
+      </w:r>
+      <w:proofErr w:type="spellEnd"/>
+      <w:r>
+        <w:rPr>
+          <w:rFonts w:cstheme="minorHAnsi"/>
+          <w:color w:val="000000"/>
+        </w:rPr>
+        <w:t xml:space="preserve"> </w:t>
+      </w:r>
+      <w:proofErr w:type="spellStart"/>
+      <w:r>
+        <w:rPr>
+          <w:rFonts w:cstheme="minorHAnsi"/>
+          <w:color w:val="000000"/>
+        </w:rPr>
+        <w:t>exponential</w:t>
+      </w:r>
+      <w:proofErr w:type="spellEnd"/>
+      <w:r>
+        <w:rPr>
+          <w:rFonts w:cstheme="minorHAnsi"/>
+          <w:color w:val="000000"/>
+        </w:rPr>
+        <w:t xml:space="preserve"> </w:t>
+      </w:r>
+      <w:proofErr w:type="spellStart"/>
+      <w:r>
+        <w:rPr>
+          <w:rFonts w:cstheme="minorHAnsi"/>
+          <w:color w:val="000000"/>
+        </w:rPr>
+        <w:t>worst</w:t>
+      </w:r>
+      <w:proofErr w:type="spellEnd"/>
+      <w:r>
+        <w:rPr>
+          <w:rFonts w:cstheme="minorHAnsi"/>
+          <w:color w:val="000000"/>
+        </w:rPr>
+        <w:t xml:space="preserve">-case </w:t>
+      </w:r>
+      <w:proofErr w:type="spellStart"/>
+      <w:r>
+        <w:rPr>
+          <w:rFonts w:cstheme="minorHAnsi"/>
+          <w:color w:val="000000"/>
+        </w:rPr>
+        <w:t>computational</w:t>
+      </w:r>
+      <w:proofErr w:type="spellEnd"/>
+      <w:r>
+        <w:rPr>
+          <w:rFonts w:cstheme="minorHAnsi"/>
+          <w:color w:val="000000"/>
+        </w:rPr>
+        <w:t xml:space="preserve"> </w:t>
+      </w:r>
+      <w:proofErr w:type="spellStart"/>
+      <w:r>
+        <w:rPr>
+          <w:rFonts w:cstheme="minorHAnsi"/>
+          <w:color w:val="000000"/>
+        </w:rPr>
+        <w:t>complexity</w:t>
+      </w:r>
+      <w:proofErr w:type="spellEnd"/>
+      <w:r>
+        <w:rPr>
+          <w:rFonts w:cstheme="minorHAnsi"/>
+          <w:color w:val="000000"/>
+        </w:rPr>
+        <w:t xml:space="preserve"> </w:t>
+      </w:r>
+      <w:proofErr w:type="spellStart"/>
+      <w:r>
+        <w:rPr>
+          <w:rFonts w:cstheme="minorHAnsi"/>
+          <w:color w:val="000000"/>
+        </w:rPr>
+        <w:t>that</w:t>
+      </w:r>
+      <w:proofErr w:type="spellEnd"/>
+      <w:r>
+        <w:rPr>
+          <w:rFonts w:cstheme="minorHAnsi"/>
+          <w:color w:val="000000"/>
+        </w:rPr>
+        <w:t xml:space="preserve"> </w:t>
+      </w:r>
+      <w:proofErr w:type="spellStart"/>
+      <w:r>
+        <w:rPr>
+          <w:rFonts w:cstheme="minorHAnsi"/>
+          <w:color w:val="000000"/>
+        </w:rPr>
+        <w:t>consumes</w:t>
+      </w:r>
+      <w:proofErr w:type="spellEnd"/>
+      <w:r>
+        <w:rPr>
+          <w:rFonts w:cstheme="minorHAnsi"/>
+          <w:color w:val="000000"/>
+        </w:rPr>
+        <w:t xml:space="preserve"> </w:t>
+      </w:r>
+      <w:proofErr w:type="spellStart"/>
+      <w:r>
+        <w:rPr>
+          <w:rFonts w:cstheme="minorHAnsi"/>
+          <w:color w:val="000000"/>
+        </w:rPr>
+        <w:t>excessive</w:t>
+      </w:r>
+      <w:proofErr w:type="spellEnd"/>
+      <w:r>
+        <w:rPr>
+          <w:rFonts w:cstheme="minorHAnsi"/>
+          <w:color w:val="000000"/>
+        </w:rPr>
+        <w:t xml:space="preserve"> CPU </w:t>
+      </w:r>
+      <w:proofErr w:type="spellStart"/>
+      <w:r>
+        <w:rPr>
+          <w:rFonts w:cstheme="minorHAnsi"/>
+          <w:color w:val="000000"/>
+        </w:rPr>
+        <w:t>cycles</w:t>
+      </w:r>
+      <w:proofErr w:type="spellEnd"/>
+      <w:r>
+        <w:rPr>
+          <w:rFonts w:cstheme="minorHAnsi"/>
+          <w:color w:val="000000"/>
+        </w:rPr>
+        <w:t>.</w:t>
       </w:r>
       <w:r>
         <w:rPr>
@@ -478,7 +1192,23 @@
           <w:rFonts w:cstheme="minorHAnsi"/>
           <w:color w:val="000000"/>
         </w:rPr>
-        <w:t xml:space="preserve">Problema del collegamento, forse dovuto alle politiche CORS, scarico cors </w:t>
+        <w:t xml:space="preserve">Problema del collegamento, forse dovuto alle politiche CORS, scarico </w:t>
+      </w:r>
+      <w:proofErr w:type="spellStart"/>
+      <w:r>
+        <w:rPr>
+          <w:rFonts w:cstheme="minorHAnsi"/>
+          <w:color w:val="000000"/>
+        </w:rPr>
+        <w:t>cors</w:t>
+      </w:r>
+      <w:proofErr w:type="spellEnd"/>
+      <w:r>
+        <w:rPr>
+          <w:rFonts w:cstheme="minorHAnsi"/>
+          <w:color w:val="000000"/>
+        </w:rPr>
+        <w:t xml:space="preserve"> </w:t>
       </w:r>
       <w:hyperlink r:id="rId23" w:history="1">
         <w:r>
@@ -509,7 +1239,55 @@
           <w:rFonts w:cstheme="minorHAnsi"/>
           <w:color w:val="000000"/>
         </w:rPr>
-        <w:t>Dopo diversi inconvenienti, problemi, Axios funziona: frontend sembra collegato con il backend.</w:t>
+        <w:t xml:space="preserve">Dopo diversi inconvenienti, problemi, </w:t>
+      </w:r>
+      <w:proofErr w:type="spellStart"/>
+      <w:r>
+        <w:rPr>
+          <w:rFonts w:cstheme="minorHAnsi"/>
+          <w:color w:val="000000"/>
+        </w:rPr>
+        <w:t>Axios</w:t>
+      </w:r>
+      <w:proofErr w:type="spellEnd"/>
+      <w:r>
+        <w:rPr>
+          <w:rFonts w:cstheme="minorHAnsi"/>
+          <w:color w:val="000000"/>
+        </w:rPr>
+        <w:t xml:space="preserve"> funziona: </w:t>
+      </w:r>
+      <w:proofErr w:type="spellStart"/>
+      <w:r>
+        <w:rPr>
+          <w:rFonts w:cstheme="minorHAnsi"/>
+          <w:color w:val="000000"/>
+        </w:rPr>
+        <w:t>frontend</w:t>
+      </w:r>
+      <w:proofErr w:type="spellEnd"/>
+      <w:r>
+        <w:rPr>
+          <w:rFonts w:cstheme="minorHAnsi"/>
+          <w:color w:val="000000"/>
+        </w:rPr>
+        <w:t xml:space="preserve"> sembra collegato con il </w:t>
+      </w:r>
+      <w:proofErr w:type="spellStart"/>
+      <w:r>
+        <w:rPr>
+          <w:rFonts w:cstheme="minorHAnsi"/>
+          <w:color w:val="000000"/>
+        </w:rPr>
+        <w:t>backend</w:t>
+      </w:r>
+      <w:proofErr w:type="spellEnd"/>
+      <w:r>
+        <w:rPr>
+          <w:rFonts w:cstheme="minorHAnsi"/>
+          <w:color w:val="000000"/>
+        </w:rPr>
+        <w:t>.</w:t>
       </w:r>
     </w:p>
     <w:p>
@@ -517,15 +1295,121 @@
         <w:spacing w:after="0"/>
       </w:pPr>
       <w:r>
-        <w:t xml:space="preserve">  // Destruct necessary in order to manage the inputs/forms validation</w:t>
-      </w:r>
+        <w:t xml:space="preserve">  // </w:t>
+      </w:r>
+      <w:proofErr w:type="spellStart"/>
+      <w:r>
+        <w:t>Destruct</w:t>
+      </w:r>
+      <w:proofErr w:type="spellEnd"/>
+      <w:r>
+        <w:t xml:space="preserve"> </w:t>
+      </w:r>
+      <w:proofErr w:type="spellStart"/>
+      <w:r>
+        <w:t>necessary</w:t>
+      </w:r>
+      <w:proofErr w:type="spellEnd"/>
+      <w:r>
+        <w:t xml:space="preserve"> in order to </w:t>
+      </w:r>
+      <w:proofErr w:type="spellStart"/>
+      <w:r>
+        <w:t>manage</w:t>
+      </w:r>
+      <w:proofErr w:type="spellEnd"/>
+      <w:r>
+        <w:t xml:space="preserve"> the inputs/</w:t>
+      </w:r>
+      <w:proofErr w:type="spellStart"/>
+      <w:r>
+        <w:t>forms</w:t>
+      </w:r>
+      <w:proofErr w:type="spellEnd"/>
+      <w:r>
+        <w:t xml:space="preserve"> </w:t>
+      </w:r>
+      <w:proofErr w:type="spellStart"/>
+      <w:r>
+        <w:t>validation</w:t>
+      </w:r>
+      <w:proofErr w:type="spellEnd"/>
     </w:p>
     <w:p>
       <w:pPr>
         <w:spacing w:after="0"/>
       </w:pPr>
       <w:r>
-        <w:t xml:space="preserve">  const { register, handleSubmit, formState: { errors } } = useForm({ resolver: yupResolver(schema)});</w:t>
+        <w:t xml:space="preserve">  </w:t>
+      </w:r>
+      <w:proofErr w:type="spellStart"/>
+      <w:r>
+        <w:t>const</w:t>
+      </w:r>
+      <w:proofErr w:type="spellEnd"/>
+      <w:r>
+        <w:t xml:space="preserve"> </w:t>
+      </w:r>
+      <w:proofErr w:type="gramStart"/>
+      <w:r>
+        <w:t xml:space="preserve">{ </w:t>
+      </w:r>
+      <w:proofErr w:type="spellStart"/>
+      <w:r>
+        <w:t>register</w:t>
+      </w:r>
+      <w:proofErr w:type="spellEnd"/>
+      <w:proofErr w:type="gramEnd"/>
+      <w:r>
+        <w:t xml:space="preserve">, </w:t>
+      </w:r>
+      <w:proofErr w:type="spellStart"/>
+      <w:r>
+        <w:t>handleSubmit</w:t>
+      </w:r>
+      <w:proofErr w:type="spellEnd"/>
+      <w:r>
+        <w:t xml:space="preserve">, </w:t>
+      </w:r>
+      <w:proofErr w:type="spellStart"/>
+      <w:r>
+        <w:t>formState</w:t>
+      </w:r>
+      <w:proofErr w:type="spellEnd"/>
+      <w:r>
+        <w:t xml:space="preserve">: { </w:t>
+      </w:r>
+      <w:proofErr w:type="spellStart"/>
+      <w:r>
+        <w:t>errors</w:t>
+      </w:r>
+      <w:proofErr w:type="spellEnd"/>
+      <w:r>
+        <w:t xml:space="preserve"> } } = </w:t>
+      </w:r>
+      <w:proofErr w:type="spellStart"/>
+      <w:r>
+        <w:t>useForm</w:t>
+      </w:r>
+      <w:proofErr w:type="spellEnd"/>
+      <w:r>
+        <w:t xml:space="preserve">({ </w:t>
+      </w:r>
+      <w:proofErr w:type="spellStart"/>
+      <w:r>
+        <w:t>resolver</w:t>
+      </w:r>
+      <w:proofErr w:type="spellEnd"/>
+      <w:r>
+        <w:t xml:space="preserve">: </w:t>
+      </w:r>
+      <w:proofErr w:type="spellStart"/>
+      <w:r>
+        <w:t>yupResolver</w:t>
+      </w:r>
+      <w:proofErr w:type="spellEnd"/>
+      <w:r>
+        <w:t>(schema)});</w:t>
       </w:r>
     </w:p>
     <w:p>
@@ -533,15 +1417,60 @@
         <w:spacing w:after="0"/>
       </w:pPr>
       <w:r>
-        <w:t xml:space="preserve">  // onSubmit function call on the nodejs backend</w:t>
-      </w:r>
+        <w:t xml:space="preserve">  // </w:t>
+      </w:r>
+      <w:proofErr w:type="spellStart"/>
+      <w:r>
+        <w:t>onSubmit</w:t>
+      </w:r>
+      <w:proofErr w:type="spellEnd"/>
+      <w:r>
+        <w:t xml:space="preserve"> </w:t>
+      </w:r>
+      <w:proofErr w:type="spellStart"/>
+      <w:r>
+        <w:t>function</w:t>
+      </w:r>
+      <w:proofErr w:type="spellEnd"/>
+      <w:r>
+        <w:t xml:space="preserve"> call on the </w:t>
+      </w:r>
+      <w:proofErr w:type="spellStart"/>
+      <w:r>
+        <w:t>nodejs</w:t>
+      </w:r>
+      <w:proofErr w:type="spellEnd"/>
+      <w:r>
+        <w:t xml:space="preserve"> </w:t>
+      </w:r>
+      <w:proofErr w:type="spellStart"/>
+      <w:r>
+        <w:t>backend</w:t>
+      </w:r>
+      <w:proofErr w:type="spellEnd"/>
     </w:p>
     <w:p>
       <w:pPr>
         <w:spacing w:after="0"/>
       </w:pPr>
       <w:r>
-        <w:t xml:space="preserve">  const onSubmit = data =&gt; {</w:t>
+        <w:t xml:space="preserve">  </w:t>
+      </w:r>
+      <w:proofErr w:type="spellStart"/>
+      <w:r>
+        <w:t>const</w:t>
+      </w:r>
+      <w:proofErr w:type="spellEnd"/>
+      <w:r>
+        <w:t xml:space="preserve"> </w:t>
+      </w:r>
+      <w:proofErr w:type="spellStart"/>
+      <w:r>
+        <w:t>onSubmit</w:t>
+      </w:r>
+      <w:proofErr w:type="spellEnd"/>
+      <w:r>
+        <w:t xml:space="preserve"> = data =&gt; {</w:t>
       </w:r>
     </w:p>
     <w:p>
@@ -549,7 +1478,36 @@
         <w:spacing w:after="0"/>
       </w:pPr>
       <w:r>
-        <w:t xml:space="preserve">    axios.get("/login").then(response =&gt; {</w:t>
+        <w:t xml:space="preserve">    </w:t>
+      </w:r>
+      <w:proofErr w:type="spellStart"/>
+      <w:r>
+        <w:t>axios.get</w:t>
+      </w:r>
+      <w:proofErr w:type="spellEnd"/>
+      <w:r>
+        <w:t>("/login"</w:t>
+      </w:r>
+      <w:proofErr w:type="gramStart"/>
+      <w:r>
+        <w:t>).</w:t>
+      </w:r>
+      <w:proofErr w:type="spellStart"/>
+      <w:r>
+        <w:t>then</w:t>
+      </w:r>
+      <w:proofErr w:type="spellEnd"/>
+      <w:proofErr w:type="gramEnd"/>
+      <w:r>
+        <w:t>(</w:t>
+      </w:r>
+      <w:proofErr w:type="spellStart"/>
+      <w:r>
+        <w:t>response</w:t>
+      </w:r>
+      <w:proofErr w:type="spellEnd"/>
+      <w:r>
+        <w:t xml:space="preserve"> =&gt; {</w:t>
       </w:r>
     </w:p>
     <w:p>
@@ -557,7 +1515,15 @@
         <w:spacing w:after="0"/>
       </w:pPr>
       <w:r>
-        <w:t xml:space="preserve">      console.log(response.data);</w:t>
+        <w:t xml:space="preserve">      console.log(</w:t>
+      </w:r>
+      <w:proofErr w:type="spellStart"/>
+      <w:r>
+        <w:t>response.data</w:t>
+      </w:r>
+      <w:proofErr w:type="spellEnd"/>
+      <w:r>
+        <w:t>);</w:t>
       </w:r>
     </w:p>
     <w:p>
@@ -581,7 +1547,31 @@
         <w:spacing w:after="120"/>
       </w:pPr>
       <w:r>
-        <w:t>Le righe di codice di Axios sono state inserite nella funzione onSubmit presa grazie a yup.</w:t>
+        <w:t xml:space="preserve">Le righe di codice di </w:t>
+      </w:r>
+      <w:proofErr w:type="spellStart"/>
+      <w:r>
+        <w:t>Axios</w:t>
+      </w:r>
+      <w:proofErr w:type="spellEnd"/>
+      <w:r>
+        <w:t xml:space="preserve"> sono state inserite nella funzione </w:t>
+      </w:r>
+      <w:proofErr w:type="spellStart"/>
+      <w:r>
+        <w:t>onSubmit</w:t>
+      </w:r>
+      <w:proofErr w:type="spellEnd"/>
+      <w:r>
+        <w:t xml:space="preserve"> presa grazie a </w:t>
+      </w:r>
+      <w:proofErr w:type="spellStart"/>
+      <w:r>
+        <w:t>yup</w:t>
+      </w:r>
+      <w:proofErr w:type="spellEnd"/>
+      <w:r>
+        <w:t>.</w:t>
       </w:r>
     </w:p>
     <w:p>
@@ -589,7 +1579,60 @@
         <w:spacing w:after="120"/>
       </w:pPr>
       <w:r>
-        <w:t xml:space="preserve">Installati bcrypt, Sequelize, nodemon, jsonwebtoken, dotenv (per lavorare con il file .env) </w:t>
+        <w:t xml:space="preserve">Installati </w:t>
+      </w:r>
+      <w:proofErr w:type="spellStart"/>
+      <w:r>
+        <w:t>bcrypt</w:t>
+      </w:r>
+      <w:proofErr w:type="spellEnd"/>
+      <w:r>
+        <w:t xml:space="preserve">, </w:t>
+      </w:r>
+      <w:proofErr w:type="spellStart"/>
+      <w:r>
+        <w:t>Sequelize</w:t>
+      </w:r>
+      <w:proofErr w:type="spellEnd"/>
+      <w:r>
+        <w:t xml:space="preserve">, </w:t>
+      </w:r>
+      <w:proofErr w:type="spellStart"/>
+      <w:r>
+        <w:t>nodemon</w:t>
+      </w:r>
+      <w:proofErr w:type="spellEnd"/>
+      <w:r>
+        <w:t xml:space="preserve">, </w:t>
+      </w:r>
+      <w:proofErr w:type="spellStart"/>
+      <w:r>
+        <w:t>jsonwebtoken</w:t>
+      </w:r>
+      <w:proofErr w:type="spellEnd"/>
+      <w:r>
+        <w:t xml:space="preserve">, </w:t>
+      </w:r>
+      <w:proofErr w:type="spellStart"/>
+      <w:r>
+        <w:t>dotenv</w:t>
+      </w:r>
+      <w:proofErr w:type="spellEnd"/>
+      <w:r>
+        <w:t xml:space="preserve"> (per lavorare con il </w:t>
+      </w:r>
+      <w:proofErr w:type="gramStart"/>
+      <w:r>
+        <w:t>file .</w:t>
+      </w:r>
+      <w:proofErr w:type="spellStart"/>
+      <w:r>
+        <w:t>env</w:t>
+      </w:r>
+      <w:proofErr w:type="spellEnd"/>
+      <w:proofErr w:type="gramEnd"/>
+      <w:r>
+        <w:t xml:space="preserve">) </w:t>
       </w:r>
       <w:hyperlink r:id="rId24" w:history="1">
         <w:r>
@@ -609,7 +1652,15 @@
       </w:pPr>
       <w:r>
         <w:lastRenderedPageBreak/>
-        <w:t xml:space="preserve">Creato il database: due tabelle, verifications per la verifica della mail e user per gli utenti. </w:t>
+        <w:t xml:space="preserve">Creato il database: due tabelle, </w:t>
+      </w:r>
+      <w:proofErr w:type="spellStart"/>
+      <w:r>
+        <w:t>verifications</w:t>
+      </w:r>
+      <w:proofErr w:type="spellEnd"/>
+      <w:r>
+        <w:t xml:space="preserve"> per la verifica della mail e user per gli utenti. </w:t>
       </w:r>
       <w:hyperlink r:id="rId25" w:history="1">
         <w:r>
@@ -633,7 +1684,23 @@
         <w:spacing w:after="120"/>
       </w:pPr>
       <w:r>
-        <w:t>Scritti i modelli in Sequelize di User e Verification.</w:t>
+        <w:t xml:space="preserve">Scritti i modelli in </w:t>
+      </w:r>
+      <w:proofErr w:type="spellStart"/>
+      <w:r>
+        <w:t>Sequelize</w:t>
+      </w:r>
+      <w:proofErr w:type="spellEnd"/>
+      <w:r>
+        <w:t xml:space="preserve"> di User e </w:t>
+      </w:r>
+      <w:proofErr w:type="spellStart"/>
+      <w:r>
+        <w:t>Verification</w:t>
+      </w:r>
+      <w:proofErr w:type="spellEnd"/>
+      <w:r>
+        <w:t>.</w:t>
       </w:r>
     </w:p>
     <w:p>
@@ -641,10 +1708,34 @@
         <w:spacing w:after="120"/>
       </w:pPr>
       <w:r>
-        <w:t>Filtrate nel Datepicker le date future rispetto a oggi (new Date()). Bisogna velocizzare il passaggio alle date passate per ora limitato al salto di mese in mese.</w:t>
-      </w:r>
-      <w:r>
-        <w:t xml:space="preserve"> E aggiungere il recaptcha.</w:t>
+        <w:t xml:space="preserve">Filtrate nel </w:t>
+      </w:r>
+      <w:proofErr w:type="spellStart"/>
+      <w:r>
+        <w:t>Datepicker</w:t>
+      </w:r>
+      <w:proofErr w:type="spellEnd"/>
+      <w:r>
+        <w:t xml:space="preserve"> le date future rispetto a oggi (new </w:t>
+      </w:r>
+      <w:proofErr w:type="gramStart"/>
+      <w:r>
+        <w:t>Date(</w:t>
+      </w:r>
+      <w:proofErr w:type="gramEnd"/>
+      <w:r>
+        <w:t>)). Bisogna velocizzare il passaggio alle date passate per ora limitato al salto di mese in mese.</w:t>
+      </w:r>
+      <w:r>
+        <w:t xml:space="preserve"> E aggiungere il </w:t>
+      </w:r>
+      <w:proofErr w:type="spellStart"/>
+      <w:r>
+        <w:t>recaptcha</w:t>
+      </w:r>
+      <w:proofErr w:type="spellEnd"/>
+      <w:r>
+        <w:t>.</w:t>
       </w:r>
     </w:p>
     <w:p>
@@ -652,7 +1743,15 @@
         <w:spacing w:after="120"/>
       </w:pPr>
       <w:r>
-        <w:t>Sistemo il backend.</w:t>
+        <w:t xml:space="preserve">Sistemo il </w:t>
+      </w:r>
+      <w:proofErr w:type="spellStart"/>
+      <w:r>
+        <w:t>backend</w:t>
+      </w:r>
+      <w:proofErr w:type="spellEnd"/>
+      <w:r>
+        <w:t>.</w:t>
       </w:r>
     </w:p>
     <w:p>
@@ -660,7 +1759,15 @@
         <w:spacing w:after="120"/>
       </w:pPr>
       <w:r>
-        <w:t>Non riesco a collegare sequelize al database…</w:t>
+        <w:t xml:space="preserve">Non riesco a collegare </w:t>
+      </w:r>
+      <w:proofErr w:type="spellStart"/>
+      <w:r>
+        <w:t>sequelize</w:t>
+      </w:r>
+      <w:proofErr w:type="spellEnd"/>
+      <w:r>
+        <w:t xml:space="preserve"> al database…</w:t>
       </w:r>
     </w:p>
     <w:p>
@@ -710,7 +1817,15 @@
     </w:p>
     <w:p>
       <w:r>
-        <w:t>Il problema è stato risolto. Inserendo l’utente root e la rispettiva password il collegamento avveniva. Rispetto all’utente arer del progetto di diploma, l’utente che si cercava di autenticare</w:t>
+        <w:t xml:space="preserve">Il problema è stato risolto. Inserendo l’utente root e la rispettiva password il collegamento avveniva. Rispetto all’utente </w:t>
+      </w:r>
+      <w:proofErr w:type="spellStart"/>
+      <w:r>
+        <w:t>arer</w:t>
+      </w:r>
+      <w:proofErr w:type="spellEnd"/>
+      <w:r>
+        <w:t xml:space="preserve"> del progetto di diploma, l’utente che si cercava di autenticare</w:t>
       </w:r>
     </w:p>
     <w:p>
@@ -766,7 +1881,15 @@
         <w:t>Conseguentemente ho creato un utente</w:t>
       </w:r>
       <w:r>
-        <w:t xml:space="preserve"> ulteriore impiegando il tipo di autenticazione standard. Facendo partire il server non si sono verificati errori: Sequelize si connette con MySQL.</w:t>
+        <w:t xml:space="preserve"> ulteriore impiegando il tipo di autenticazione standard. Facendo partire il server non si sono verificati errori: </w:t>
+      </w:r>
+      <w:proofErr w:type="spellStart"/>
+      <w:r>
+        <w:t>Sequelize</w:t>
+      </w:r>
+      <w:proofErr w:type="spellEnd"/>
+      <w:r>
+        <w:t xml:space="preserve"> si connette con MySQL.</w:t>
       </w:r>
     </w:p>
     <w:p>
@@ -821,7 +1944,15 @@
         <w:t>Inserire la visualizzazione dell’utente loggato (card).</w:t>
       </w:r>
       <w:r>
-        <w:t xml:space="preserve"> Kitchen sink da </w:t>
+        <w:t xml:space="preserve"> Kitchen </w:t>
+      </w:r>
+      <w:proofErr w:type="spellStart"/>
+      <w:r>
+        <w:t>sink</w:t>
+      </w:r>
+      <w:proofErr w:type="spellEnd"/>
+      <w:r>
+        <w:t xml:space="preserve"> da </w:t>
       </w:r>
       <w:hyperlink r:id="rId29" w:history="1">
         <w:r>
@@ -842,7 +1973,15 @@
     </w:p>
     <w:p>
       <w:r>
-        <w:t xml:space="preserve">Passare al routing anche lato client </w:t>
+        <w:t xml:space="preserve">Passare al </w:t>
+      </w:r>
+      <w:proofErr w:type="spellStart"/>
+      <w:r>
+        <w:t>routing</w:t>
+      </w:r>
+      <w:proofErr w:type="spellEnd"/>
+      <w:r>
+        <w:t xml:space="preserve"> anche lato client </w:t>
       </w:r>
       <w:hyperlink r:id="rId30" w:history="1">
         <w:r>
@@ -853,13 +1992,34 @@
         </w:r>
       </w:hyperlink>
       <w:r>
-        <w:t xml:space="preserve"> . Si cambia dalla single page application al routing.</w:t>
-      </w:r>
-    </w:p>
-    <w:p>
+        <w:t xml:space="preserve"> . Si cambia dalla single page </w:t>
+      </w:r>
+      <w:proofErr w:type="spellStart"/>
+      <w:r>
+        <w:t>application</w:t>
+      </w:r>
+      <w:proofErr w:type="spellEnd"/>
+      <w:r>
+        <w:t xml:space="preserve"> al </w:t>
+      </w:r>
+      <w:proofErr w:type="spellStart"/>
+      <w:r>
+        <w:t>routing</w:t>
+      </w:r>
+      <w:proofErr w:type="spellEnd"/>
+      <w:r>
+        <w:t>.</w:t>
+      </w:r>
+    </w:p>
+    <w:p>
+      <w:proofErr w:type="spellStart"/>
       <w:r>
         <w:lastRenderedPageBreak/>
-        <w:t xml:space="preserve">Docs </w:t>
+        <w:t>Docs</w:t>
+      </w:r>
+      <w:proofErr w:type="spellEnd"/>
+      <w:r>
+        <w:t xml:space="preserve"> </w:t>
       </w:r>
       <w:hyperlink r:id="rId31" w:history="1">
         <w:r>
@@ -886,13 +2046,26 @@
         <w:t>.</w:t>
       </w:r>
       <w:r>
-        <w:t xml:space="preserve"> Indica che Switch non è più un export della libreria ma è Routes.</w:t>
-      </w:r>
-    </w:p>
-    <w:p>
-      <w:r>
-        <w:t>Effettuato il routing</w:t>
-      </w:r>
+        <w:t xml:space="preserve"> Indica che Switch non è più un export della libreria ma è </w:t>
+      </w:r>
+      <w:proofErr w:type="spellStart"/>
+      <w:r>
+        <w:t>Routes</w:t>
+      </w:r>
+      <w:proofErr w:type="spellEnd"/>
+      <w:r>
+        <w:t>.</w:t>
+      </w:r>
+    </w:p>
+    <w:p>
+      <w:r>
+        <w:t xml:space="preserve">Effettuato il </w:t>
+      </w:r>
+      <w:proofErr w:type="spellStart"/>
+      <w:r>
+        <w:t>routing</w:t>
+      </w:r>
+      <w:proofErr w:type="spellEnd"/>
     </w:p>
     <w:p>
       <w:pPr>
@@ -921,13 +2094,29 @@
         </w:numPr>
       </w:pPr>
       <w:r>
-        <w:t xml:space="preserve">“/register” </w:t>
+        <w:t>“/</w:t>
+      </w:r>
+      <w:proofErr w:type="spellStart"/>
+      <w:r>
+        <w:t>register</w:t>
+      </w:r>
+      <w:proofErr w:type="spellEnd"/>
+      <w:r>
+        <w:t xml:space="preserve">” </w:t>
       </w:r>
       <w:r>
         <w:sym w:font="Wingdings" w:char="F0E0"/>
       </w:r>
       <w:r>
-        <w:t xml:space="preserve"> form di registrazione</w:t>
+        <w:t xml:space="preserve"> </w:t>
+      </w:r>
+      <w:proofErr w:type="spellStart"/>
+      <w:r>
+        <w:t>form</w:t>
+      </w:r>
+      <w:proofErr w:type="spellEnd"/>
+      <w:r>
+        <w:t xml:space="preserve"> di registrazione</w:t>
       </w:r>
     </w:p>
     <w:p>
@@ -955,7 +2144,15 @@
     </w:p>
     <w:p>
       <w:r>
-        <w:t>Sistemo la registrazione. Probabilmente, per praticità, il tutto verrà poi gestito da una route unica; magari user.</w:t>
+        <w:t xml:space="preserve">Sistemo la registrazione. Probabilmente, per praticità, il tutto verrà poi gestito da una </w:t>
+      </w:r>
+      <w:proofErr w:type="spellStart"/>
+      <w:r>
+        <w:t>route</w:t>
+      </w:r>
+      <w:proofErr w:type="spellEnd"/>
+      <w:r>
+        <w:t xml:space="preserve"> unica; magari user.</w:t>
       </w:r>
     </w:p>
     <w:p>
@@ -987,7 +2184,23 @@
         </w:r>
       </w:hyperlink>
       <w:r>
-        <w:t xml:space="preserve"> . Installato react-router per importare Redirect.</w:t>
+        <w:t xml:space="preserve"> . Installato </w:t>
+      </w:r>
+      <w:proofErr w:type="spellStart"/>
+      <w:r>
+        <w:t>react</w:t>
+      </w:r>
+      <w:proofErr w:type="spellEnd"/>
+      <w:r>
+        <w:t xml:space="preserve">-router per importare </w:t>
+      </w:r>
+      <w:proofErr w:type="spellStart"/>
+      <w:r>
+        <w:t>Redirect</w:t>
+      </w:r>
+      <w:proofErr w:type="spellEnd"/>
+      <w:r>
+        <w:t>.</w:t>
       </w:r>
     </w:p>
     <w:p>
@@ -1039,17 +2252,57 @@
     </w:p>
     <w:p>
       <w:r>
-        <w:t>Sembra che sia dovuto al createdAt e updatedAt. Devo capire come risolvere, ossia come inserire automaticamente le date.</w:t>
-      </w:r>
-    </w:p>
-    <w:p>
-      <w:r>
-        <w:t>Ho creato le colonne nella tabella users in mysql workbench.</w:t>
-      </w:r>
-    </w:p>
-    <w:p>
-      <w:r>
-        <w:t>Nonostante l’inserimento delle colonne nel db l’errore persiste.</w:t>
+        <w:t xml:space="preserve">Sembra che sia dovuto al </w:t>
+      </w:r>
+      <w:proofErr w:type="spellStart"/>
+      <w:r>
+        <w:t>createdAt</w:t>
+      </w:r>
+      <w:proofErr w:type="spellEnd"/>
+      <w:r>
+        <w:t xml:space="preserve"> e </w:t>
+      </w:r>
+      <w:proofErr w:type="spellStart"/>
+      <w:r>
+        <w:t>updatedAt</w:t>
+      </w:r>
+      <w:proofErr w:type="spellEnd"/>
+      <w:r>
+        <w:t>. Devo capire come risolvere, ossia come inserire automaticamente le date.</w:t>
+      </w:r>
+    </w:p>
+    <w:p>
+      <w:r>
+        <w:t xml:space="preserve">Ho creato le colonne nella tabella users in </w:t>
+      </w:r>
+      <w:proofErr w:type="spellStart"/>
+      <w:r>
+        <w:t>mysql</w:t>
+      </w:r>
+      <w:proofErr w:type="spellEnd"/>
+      <w:r>
+        <w:t xml:space="preserve"> </w:t>
+      </w:r>
+      <w:proofErr w:type="spellStart"/>
+      <w:r>
+        <w:t>workbench</w:t>
+      </w:r>
+      <w:proofErr w:type="spellEnd"/>
+      <w:r>
+        <w:t>.</w:t>
+      </w:r>
+    </w:p>
+    <w:p>
+      <w:r>
+        <w:t xml:space="preserve">Nonostante l’inserimento delle colonne nel </w:t>
+      </w:r>
+      <w:proofErr w:type="spellStart"/>
+      <w:r>
+        <w:t>db</w:t>
+      </w:r>
+      <w:proofErr w:type="spellEnd"/>
+      <w:r>
+        <w:t xml:space="preserve"> l’errore persiste.</w:t>
       </w:r>
     </w:p>
     <w:p>
@@ -1102,10 +2355,26 @@
     </w:p>
     <w:p>
       <w:r>
-        <w:t>Provo anche a creare una verification.</w:t>
-      </w:r>
-      <w:r>
-        <w:t xml:space="preserve"> Continua a esserci il problema, allora ho disattivato il timestamps per l’intero database </w:t>
+        <w:t xml:space="preserve">Provo anche a creare una </w:t>
+      </w:r>
+      <w:proofErr w:type="spellStart"/>
+      <w:r>
+        <w:t>verification</w:t>
+      </w:r>
+      <w:proofErr w:type="spellEnd"/>
+      <w:r>
+        <w:t>.</w:t>
+      </w:r>
+      <w:r>
+        <w:t xml:space="preserve"> Continua a esserci il problema, allora ho disattivato il </w:t>
+      </w:r>
+      <w:proofErr w:type="spellStart"/>
+      <w:r>
+        <w:t>timestamps</w:t>
+      </w:r>
+      <w:proofErr w:type="spellEnd"/>
+      <w:r>
+        <w:t xml:space="preserve"> per l’intero database </w:t>
       </w:r>
       <w:hyperlink r:id="rId37" w:history="1">
         <w:r>
@@ -1121,10 +2390,47 @@
     </w:p>
     <w:p>
       <w:r>
-        <w:t>Così sembra funzionare, inoltre birthday nel db è stata cambiata in datetime da timestamp</w:t>
-      </w:r>
-      <w:r>
-        <w:t>, per il modello con sequelize (</w:t>
+        <w:t xml:space="preserve">Così sembra funzionare, inoltre </w:t>
+      </w:r>
+      <w:proofErr w:type="spellStart"/>
+      <w:r>
+        <w:t>birthday</w:t>
+      </w:r>
+      <w:proofErr w:type="spellEnd"/>
+      <w:r>
+        <w:t xml:space="preserve"> nel </w:t>
+      </w:r>
+      <w:proofErr w:type="spellStart"/>
+      <w:r>
+        <w:t>db</w:t>
+      </w:r>
+      <w:proofErr w:type="spellEnd"/>
+      <w:r>
+        <w:t xml:space="preserve"> è stata cambiata in </w:t>
+      </w:r>
+      <w:proofErr w:type="spellStart"/>
+      <w:r>
+        <w:t>datetime</w:t>
+      </w:r>
+      <w:proofErr w:type="spellEnd"/>
+      <w:r>
+        <w:t xml:space="preserve"> da </w:t>
+      </w:r>
+      <w:proofErr w:type="spellStart"/>
+      <w:r>
+        <w:t>timestamp</w:t>
+      </w:r>
+      <w:proofErr w:type="spellEnd"/>
+      <w:r>
+        <w:t xml:space="preserve">, per il modello con </w:t>
+      </w:r>
+      <w:proofErr w:type="spellStart"/>
+      <w:r>
+        <w:t>sequelize</w:t>
+      </w:r>
+      <w:proofErr w:type="spellEnd"/>
+      <w:r>
+        <w:t xml:space="preserve"> (</w:t>
       </w:r>
       <w:hyperlink r:id="rId38" w:anchor="data-types" w:history="1">
         <w:r>
@@ -1138,7 +2444,15 @@
         <w:t xml:space="preserve"> ).</w:t>
       </w:r>
       <w:r>
-        <w:t xml:space="preserve"> New Date() crea l’istanza anche dell’orario, ma con toDateString() dovrei ottenere unicamente la data selezionata</w:t>
+        <w:t xml:space="preserve"> New Date() crea l’istanza anche dell’orario, ma con </w:t>
+      </w:r>
+      <w:proofErr w:type="spellStart"/>
+      <w:r>
+        <w:t>toDateString</w:t>
+      </w:r>
+      <w:proofErr w:type="spellEnd"/>
+      <w:r>
+        <w:t>() dovrei ottenere unicamente la data selezionata</w:t>
       </w:r>
       <w:r>
         <w:t xml:space="preserve"> (</w:t>
@@ -1170,8 +2484,13 @@
       </w:r>
     </w:p>
     <w:p>
-      <w:r>
-        <w:t xml:space="preserve">Redirect ora funziona </w:t>
+      <w:proofErr w:type="spellStart"/>
+      <w:r>
+        <w:t>Redirect</w:t>
+      </w:r>
+      <w:proofErr w:type="spellEnd"/>
+      <w:r>
+        <w:t xml:space="preserve"> ora funziona </w:t>
       </w:r>
       <w:hyperlink r:id="rId41" w:history="1">
         <w:r>
@@ -1197,12 +2516,36 @@
     </w:p>
     <w:p>
       <w:r>
-        <w:t>Mi dedico al frontend per gestire il componente di login e i componenti di risposta. Devo aggiungere l’oggetto da assegnare al post.</w:t>
-      </w:r>
-    </w:p>
-    <w:p>
-      <w:r>
-        <w:t>Al json di risposta dal backend in caso di errori al momento del login ho aggiunto un campo legato al problema (se è legato alla password o alla verifica) poiché entrambi ritornerebbero lo stesso codice di errore</w:t>
+        <w:t xml:space="preserve">Mi dedico al </w:t>
+      </w:r>
+      <w:proofErr w:type="spellStart"/>
+      <w:r>
+        <w:t>frontend</w:t>
+      </w:r>
+      <w:proofErr w:type="spellEnd"/>
+      <w:r>
+        <w:t xml:space="preserve"> per gestire il componente di login e i componenti di risposta. Devo aggiungere l’oggetto da assegnare al post.</w:t>
+      </w:r>
+    </w:p>
+    <w:p>
+      <w:r>
+        <w:t xml:space="preserve">Al </w:t>
+      </w:r>
+      <w:proofErr w:type="spellStart"/>
+      <w:r>
+        <w:t>json</w:t>
+      </w:r>
+      <w:proofErr w:type="spellEnd"/>
+      <w:r>
+        <w:t xml:space="preserve"> di risposta dal </w:t>
+      </w:r>
+      <w:proofErr w:type="spellStart"/>
+      <w:r>
+        <w:t>backend</w:t>
+      </w:r>
+      <w:proofErr w:type="spellEnd"/>
+      <w:r>
+        <w:t xml:space="preserve"> in caso di errori al momento del login ho aggiunto un campo legato al problema (se è legato alla password o alla verifica) poiché entrambi ritornerebbero lo stesso codice di errore</w:t>
       </w:r>
       <w:r>
         <w:t xml:space="preserve"> </w:t>
@@ -1211,7 +2554,23 @@
         <w:sym w:font="Wingdings" w:char="F0E0"/>
       </w:r>
       <w:r>
-        <w:t xml:space="preserve"> risolto: non eseguivo il send sulla risposta della route…</w:t>
+        <w:t xml:space="preserve"> risolto: non eseguivo il </w:t>
+      </w:r>
+      <w:proofErr w:type="spellStart"/>
+      <w:r>
+        <w:t>send</w:t>
+      </w:r>
+      <w:proofErr w:type="spellEnd"/>
+      <w:r>
+        <w:t xml:space="preserve"> sulla risposta della </w:t>
+      </w:r>
+      <w:proofErr w:type="spellStart"/>
+      <w:r>
+        <w:t>route</w:t>
+      </w:r>
+      <w:proofErr w:type="spellEnd"/>
+      <w:r>
+        <w:t>…</w:t>
       </w:r>
     </w:p>
     <w:p>
@@ -1221,7 +2580,39 @@
     </w:p>
     <w:p>
       <w:r>
-        <w:t>Dopo il login, provo a inserire una semplice ridirezione a seconda della condizione. Nel componente App inserisco le route che mi servono per la ridirezione con i relativi componenti e i props necessari.</w:t>
+        <w:t xml:space="preserve">Dopo il login, provo a inserire una semplice </w:t>
+      </w:r>
+      <w:proofErr w:type="spellStart"/>
+      <w:r>
+        <w:t>ridirezione</w:t>
+      </w:r>
+      <w:proofErr w:type="spellEnd"/>
+      <w:r>
+        <w:t xml:space="preserve"> a seconda della condizione. Nel componente App inserisco le </w:t>
+      </w:r>
+      <w:proofErr w:type="spellStart"/>
+      <w:r>
+        <w:t>route</w:t>
+      </w:r>
+      <w:proofErr w:type="spellEnd"/>
+      <w:r>
+        <w:t xml:space="preserve"> che mi servono per la </w:t>
+      </w:r>
+      <w:proofErr w:type="spellStart"/>
+      <w:r>
+        <w:t>ridirezione</w:t>
+      </w:r>
+      <w:proofErr w:type="spellEnd"/>
+      <w:r>
+        <w:t xml:space="preserve"> con i relativi componenti e i </w:t>
+      </w:r>
+      <w:proofErr w:type="spellStart"/>
+      <w:r>
+        <w:t>props</w:t>
+      </w:r>
+      <w:proofErr w:type="spellEnd"/>
+      <w:r>
+        <w:t xml:space="preserve"> necessari.</w:t>
       </w:r>
     </w:p>
     <w:p>
@@ -1230,8 +2621,21 @@
       </w:r>
     </w:p>
     <w:p>
-      <w:r>
-        <w:t>isUserLog (true/false), un hook per il messaggio e la relativa funzione per settarlo, un hook per il problema e la relativa funzione per settarlo.</w:t>
+      <w:proofErr w:type="spellStart"/>
+      <w:r>
+        <w:t>isUserLog</w:t>
+      </w:r>
+      <w:proofErr w:type="spellEnd"/>
+      <w:r>
+        <w:t xml:space="preserve"> (</w:t>
+      </w:r>
+      <w:proofErr w:type="spellStart"/>
+      <w:r>
+        <w:t>true</w:t>
+      </w:r>
+      <w:proofErr w:type="spellEnd"/>
+      <w:r>
+        <w:t>/false), un hook per il messaggio e la relativa funzione per settarlo, un hook per il problema e la relativa funzione per settarlo.</w:t>
       </w:r>
     </w:p>
     <w:p>
@@ -1242,12 +2646,46 @@
     </w:p>
     <w:p>
       <w:r>
-        <w:t>Inoltre ho risolto il perché non si vedeva console.log() nella console del browser web. Axios divide quella che è la risposta da quello che è l’errore.</w:t>
-      </w:r>
-    </w:p>
-    <w:p>
-      <w:r>
-        <w:t xml:space="preserve">.then(response =&gt; {…} ) </w:t>
+        <w:t xml:space="preserve">Inoltre ho risolto il perché non si vedeva </w:t>
+      </w:r>
+      <w:proofErr w:type="gramStart"/>
+      <w:r>
+        <w:t>console.log(</w:t>
+      </w:r>
+      <w:proofErr w:type="gramEnd"/>
+      <w:r>
+        <w:t xml:space="preserve">) nella console del browser web. </w:t>
+      </w:r>
+      <w:proofErr w:type="spellStart"/>
+      <w:r>
+        <w:t>Axios</w:t>
+      </w:r>
+      <w:proofErr w:type="spellEnd"/>
+      <w:r>
+        <w:t xml:space="preserve"> divide quella che è la risposta da quello che è l’errore.</w:t>
+      </w:r>
+    </w:p>
+    <w:p>
+      <w:proofErr w:type="gramStart"/>
+      <w:r>
+        <w:t>.</w:t>
+      </w:r>
+      <w:proofErr w:type="spellStart"/>
+      <w:r>
+        <w:t>then</w:t>
+      </w:r>
+      <w:proofErr w:type="spellEnd"/>
+      <w:proofErr w:type="gramEnd"/>
+      <w:r>
+        <w:t>(</w:t>
+      </w:r>
+      <w:proofErr w:type="spellStart"/>
+      <w:r>
+        <w:t>response</w:t>
+      </w:r>
+      <w:proofErr w:type="spellEnd"/>
+      <w:r>
+        <w:t xml:space="preserve"> =&gt; {…} ) </w:t>
       </w:r>
       <w:r>
         <w:sym w:font="Wingdings" w:char="F0E0"/>
@@ -1257,20 +2695,49 @@
       </w:r>
     </w:p>
     <w:p>
-      <w:r>
-        <w:t xml:space="preserve">.catch(error =&gt; {…} ) </w:t>
+      <w:proofErr w:type="gramStart"/>
+      <w:r>
+        <w:t>.catch</w:t>
+      </w:r>
+      <w:proofErr w:type="gramEnd"/>
+      <w:r>
+        <w:t>(</w:t>
+      </w:r>
+      <w:proofErr w:type="spellStart"/>
+      <w:r>
+        <w:t>error</w:t>
+      </w:r>
+      <w:proofErr w:type="spellEnd"/>
+      <w:r>
+        <w:t xml:space="preserve"> =&gt; {…} ) </w:t>
       </w:r>
       <w:r>
         <w:sym w:font="Wingdings" w:char="F0E0"/>
       </w:r>
       <w:r>
-        <w:t xml:space="preserve"> per gli errori (es. 401, 404, ecc…)</w:t>
+        <w:t xml:space="preserve"> per gli errori (es. 401, 404, </w:t>
+      </w:r>
+      <w:proofErr w:type="spellStart"/>
+      <w:r>
+        <w:t>ecc</w:t>
+      </w:r>
+      <w:proofErr w:type="spellEnd"/>
+      <w:r>
+        <w:t>…)</w:t>
       </w:r>
     </w:p>
     <w:p/>
     <w:p>
       <w:r>
-        <w:t>Ora cerco di gestire l’invio della email.</w:t>
+        <w:t xml:space="preserve">Ora cerco di gestire l’invio della </w:t>
+      </w:r>
+      <w:proofErr w:type="gramStart"/>
+      <w:r>
+        <w:t>email</w:t>
+      </w:r>
+      <w:proofErr w:type="gramEnd"/>
+      <w:r>
+        <w:t>.</w:t>
       </w:r>
     </w:p>
     <w:p>
@@ -1297,7 +2764,15 @@
         </w:r>
       </w:hyperlink>
       <w:r>
-        <w:t xml:space="preserve"> e il relativo codice su github </w:t>
+        <w:t xml:space="preserve"> e il relativo codice su </w:t>
+      </w:r>
+      <w:proofErr w:type="spellStart"/>
+      <w:r>
+        <w:t>github</w:t>
+      </w:r>
+      <w:proofErr w:type="spellEnd"/>
+      <w:r>
+        <w:t xml:space="preserve"> </w:t>
       </w:r>
       <w:hyperlink r:id="rId44" w:history="1">
         <w:r>
@@ -1313,7 +2788,15 @@
     </w:p>
     <w:p>
       <w:r>
-        <w:t xml:space="preserve">Installo il nodemailer </w:t>
+        <w:t xml:space="preserve">Installo il </w:t>
+      </w:r>
+      <w:proofErr w:type="spellStart"/>
+      <w:r>
+        <w:t>nodemailer</w:t>
+      </w:r>
+      <w:proofErr w:type="spellEnd"/>
+      <w:r>
+        <w:t xml:space="preserve"> </w:t>
       </w:r>
       <w:hyperlink r:id="rId45" w:history="1">
         <w:r>
@@ -1324,52 +2807,260 @@
         </w:r>
       </w:hyperlink>
       <w:r>
-        <w:t xml:space="preserve"> con oltre 2 mio di download settimanali.</w:t>
-      </w:r>
-    </w:p>
-    <w:p>
-      <w:r>
-        <w:t>Creata la route verifymail che gestisce il link di verifica che si invia via mail:</w:t>
-      </w:r>
-    </w:p>
-    <w:p>
-      <w:r>
-        <w:t>router.get('/verifymail/:token', async (req, res) =&gt; {</w:t>
-      </w:r>
-    </w:p>
-    <w:p>
-      <w:r>
-        <w:t xml:space="preserve">    try {</w:t>
-      </w:r>
-    </w:p>
-    <w:p>
-      <w:r>
-        <w:t xml:space="preserve">      const { user: { email } } = jwt.verify(req.params.token, process.env.MAIL_TOKEN_SECRET);</w:t>
-      </w:r>
-    </w:p>
-    <w:p>
-      <w:r>
-        <w:t xml:space="preserve">      const verification = await Verification.findOne({where: {token: req.params.token}});</w:t>
-      </w:r>
-    </w:p>
-    <w:p>
-      <w:r>
-        <w:t xml:space="preserve">      // Update verify flag</w:t>
-      </w:r>
-    </w:p>
-    <w:p>
-      <w:r>
-        <w:t xml:space="preserve">      verification.verify = '1';</w:t>
-      </w:r>
-    </w:p>
-    <w:p>
-      <w:r>
-        <w:t xml:space="preserve">      // Save updated verification element</w:t>
-      </w:r>
-    </w:p>
-    <w:p>
-      <w:r>
-        <w:t xml:space="preserve">      verification.save();</w:t>
+        <w:t xml:space="preserve"> con oltre </w:t>
+      </w:r>
+      <w:proofErr w:type="gramStart"/>
+      <w:r>
+        <w:t>2</w:t>
+      </w:r>
+      <w:proofErr w:type="gramEnd"/>
+      <w:r>
+        <w:t xml:space="preserve"> mio di download settimanali.</w:t>
+      </w:r>
+    </w:p>
+    <w:p>
+      <w:r>
+        <w:t xml:space="preserve">Creata la </w:t>
+      </w:r>
+      <w:proofErr w:type="spellStart"/>
+      <w:r>
+        <w:t>route</w:t>
+      </w:r>
+      <w:proofErr w:type="spellEnd"/>
+      <w:r>
+        <w:t xml:space="preserve"> </w:t>
+      </w:r>
+      <w:proofErr w:type="spellStart"/>
+      <w:r>
+        <w:t>verifymail</w:t>
+      </w:r>
+      <w:proofErr w:type="spellEnd"/>
+      <w:r>
+        <w:t xml:space="preserve"> che gestisce il link di verifica che si invia via mail:</w:t>
+      </w:r>
+    </w:p>
+    <w:p>
+      <w:proofErr w:type="spellStart"/>
+      <w:proofErr w:type="gramStart"/>
+      <w:r>
+        <w:t>router.get</w:t>
+      </w:r>
+      <w:proofErr w:type="spellEnd"/>
+      <w:r>
+        <w:t>(</w:t>
+      </w:r>
+      <w:proofErr w:type="gramEnd"/>
+      <w:r>
+        <w:t>'/</w:t>
+      </w:r>
+      <w:proofErr w:type="spellStart"/>
+      <w:r>
+        <w:t>verifymail</w:t>
+      </w:r>
+      <w:proofErr w:type="spellEnd"/>
+      <w:r>
+        <w:t xml:space="preserve">/:token', </w:t>
+      </w:r>
+      <w:proofErr w:type="spellStart"/>
+      <w:r>
+        <w:t>async</w:t>
+      </w:r>
+      <w:proofErr w:type="spellEnd"/>
+      <w:r>
+        <w:t xml:space="preserve"> (</w:t>
+      </w:r>
+      <w:proofErr w:type="spellStart"/>
+      <w:r>
+        <w:t>req</w:t>
+      </w:r>
+      <w:proofErr w:type="spellEnd"/>
+      <w:r>
+        <w:t>, res) =&gt; {</w:t>
+      </w:r>
+    </w:p>
+    <w:p>
+      <w:r>
+        <w:t xml:space="preserve">    </w:t>
+      </w:r>
+      <w:proofErr w:type="spellStart"/>
+      <w:r>
+        <w:t>try</w:t>
+      </w:r>
+      <w:proofErr w:type="spellEnd"/>
+      <w:r>
+        <w:t xml:space="preserve"> {</w:t>
+      </w:r>
+    </w:p>
+    <w:p>
+      <w:r>
+        <w:t xml:space="preserve">      </w:t>
+      </w:r>
+      <w:proofErr w:type="spellStart"/>
+      <w:r>
+        <w:t>const</w:t>
+      </w:r>
+      <w:proofErr w:type="spellEnd"/>
+      <w:r>
+        <w:t xml:space="preserve"> </w:t>
+      </w:r>
+      <w:proofErr w:type="gramStart"/>
+      <w:r>
+        <w:t>{ user</w:t>
+      </w:r>
+      <w:proofErr w:type="gramEnd"/>
+      <w:r>
+        <w:t xml:space="preserve">: { email } } = </w:t>
+      </w:r>
+      <w:proofErr w:type="spellStart"/>
+      <w:r>
+        <w:t>jwt.verify</w:t>
+      </w:r>
+      <w:proofErr w:type="spellEnd"/>
+      <w:r>
+        <w:t>(</w:t>
+      </w:r>
+      <w:proofErr w:type="spellStart"/>
+      <w:r>
+        <w:t>req.params.token</w:t>
+      </w:r>
+      <w:proofErr w:type="spellEnd"/>
+      <w:r>
+        <w:t xml:space="preserve">, </w:t>
+      </w:r>
+      <w:proofErr w:type="spellStart"/>
+      <w:r>
+        <w:t>process.env.MAIL_TOKEN_SECRET</w:t>
+      </w:r>
+      <w:proofErr w:type="spellEnd"/>
+      <w:r>
+        <w:t>);</w:t>
+      </w:r>
+    </w:p>
+    <w:p>
+      <w:r>
+        <w:t xml:space="preserve">      </w:t>
+      </w:r>
+      <w:proofErr w:type="spellStart"/>
+      <w:r>
+        <w:t>const</w:t>
+      </w:r>
+      <w:proofErr w:type="spellEnd"/>
+      <w:r>
+        <w:t xml:space="preserve"> </w:t>
+      </w:r>
+      <w:proofErr w:type="spellStart"/>
+      <w:r>
+        <w:t>verification</w:t>
+      </w:r>
+      <w:proofErr w:type="spellEnd"/>
+      <w:r>
+        <w:t xml:space="preserve"> = </w:t>
+      </w:r>
+      <w:proofErr w:type="spellStart"/>
+      <w:r>
+        <w:t>await</w:t>
+      </w:r>
+      <w:proofErr w:type="spellEnd"/>
+      <w:r>
+        <w:t xml:space="preserve"> </w:t>
+      </w:r>
+      <w:proofErr w:type="spellStart"/>
+      <w:r>
+        <w:t>Verification.findOne</w:t>
+      </w:r>
+      <w:proofErr w:type="spellEnd"/>
+      <w:r>
+        <w:t>({</w:t>
+      </w:r>
+      <w:proofErr w:type="spellStart"/>
+      <w:r>
+        <w:t>where</w:t>
+      </w:r>
+      <w:proofErr w:type="spellEnd"/>
+      <w:r>
+        <w:t xml:space="preserve">: {token: </w:t>
+      </w:r>
+      <w:proofErr w:type="spellStart"/>
+      <w:proofErr w:type="gramStart"/>
+      <w:r>
+        <w:t>req.params</w:t>
+      </w:r>
+      <w:proofErr w:type="gramEnd"/>
+      <w:r>
+        <w:t>.token</w:t>
+      </w:r>
+      <w:proofErr w:type="spellEnd"/>
+      <w:r>
+        <w:t>}});</w:t>
+      </w:r>
+    </w:p>
+    <w:p>
+      <w:r>
+        <w:t xml:space="preserve">      // Update </w:t>
+      </w:r>
+      <w:proofErr w:type="spellStart"/>
+      <w:r>
+        <w:t>verify</w:t>
+      </w:r>
+      <w:proofErr w:type="spellEnd"/>
+      <w:r>
+        <w:t xml:space="preserve"> flag</w:t>
+      </w:r>
+    </w:p>
+    <w:p>
+      <w:r>
+        <w:t xml:space="preserve">      </w:t>
+      </w:r>
+      <w:proofErr w:type="spellStart"/>
+      <w:proofErr w:type="gramStart"/>
+      <w:r>
+        <w:t>verification.verify</w:t>
+      </w:r>
+      <w:proofErr w:type="spellEnd"/>
+      <w:proofErr w:type="gramEnd"/>
+      <w:r>
+        <w:t xml:space="preserve"> = '1';</w:t>
+      </w:r>
+    </w:p>
+    <w:p>
+      <w:r>
+        <w:t xml:space="preserve">      // Save </w:t>
+      </w:r>
+      <w:proofErr w:type="spellStart"/>
+      <w:r>
+        <w:t>updated</w:t>
+      </w:r>
+      <w:proofErr w:type="spellEnd"/>
+      <w:r>
+        <w:t xml:space="preserve"> </w:t>
+      </w:r>
+      <w:proofErr w:type="spellStart"/>
+      <w:r>
+        <w:t>verification</w:t>
+      </w:r>
+      <w:proofErr w:type="spellEnd"/>
+      <w:r>
+        <w:t xml:space="preserve"> </w:t>
+      </w:r>
+      <w:proofErr w:type="spellStart"/>
+      <w:r>
+        <w:t>element</w:t>
+      </w:r>
+      <w:proofErr w:type="spellEnd"/>
+    </w:p>
+    <w:p>
+      <w:r>
+        <w:t xml:space="preserve">      </w:t>
+      </w:r>
+      <w:proofErr w:type="spellStart"/>
+      <w:proofErr w:type="gramStart"/>
+      <w:r>
+        <w:t>verification.save</w:t>
+      </w:r>
+      <w:proofErr w:type="spellEnd"/>
+      <w:proofErr w:type="gramEnd"/>
+      <w:r>
+        <w:t>();</w:t>
       </w:r>
     </w:p>
     <w:p>
@@ -1379,7 +3070,23 @@
     </w:p>
     <w:p>
       <w:r>
-        <w:t xml:space="preserve">      res.send('error');</w:t>
+        <w:t xml:space="preserve">      </w:t>
+      </w:r>
+      <w:proofErr w:type="spellStart"/>
+      <w:r>
+        <w:t>res.send</w:t>
+      </w:r>
+      <w:proofErr w:type="spellEnd"/>
+      <w:r>
+        <w:t>('</w:t>
+      </w:r>
+      <w:proofErr w:type="spellStart"/>
+      <w:r>
+        <w:t>error</w:t>
+      </w:r>
+      <w:proofErr w:type="spellEnd"/>
+      <w:r>
+        <w:t>');</w:t>
       </w:r>
     </w:p>
     <w:p>
@@ -1394,7 +3101,25 @@
     </w:p>
     <w:p>
       <w:r>
-        <w:t xml:space="preserve">    return res.redirect('http://localhost:3000/');</w:t>
+        <w:t xml:space="preserve">    </w:t>
+      </w:r>
+      <w:proofErr w:type="spellStart"/>
+      <w:r>
+        <w:t>return</w:t>
+      </w:r>
+      <w:proofErr w:type="spellEnd"/>
+      <w:r>
+        <w:t xml:space="preserve"> </w:t>
+      </w:r>
+      <w:proofErr w:type="spellStart"/>
+      <w:proofErr w:type="gramStart"/>
+      <w:r>
+        <w:t>res.redirect</w:t>
+      </w:r>
+      <w:proofErr w:type="spellEnd"/>
+      <w:proofErr w:type="gramEnd"/>
+      <w:r>
+        <w:t>('http://localhost:3000/');</w:t>
       </w:r>
     </w:p>
     <w:p>
@@ -1404,7 +3129,23 @@
     </w:p>
     <w:p>
       <w:r>
-        <w:t>Creato un account mail volante su ethermail. La configurazione su nodejs è:</w:t>
+        <w:t xml:space="preserve">Creato un account mail volante su </w:t>
+      </w:r>
+      <w:proofErr w:type="spellStart"/>
+      <w:r>
+        <w:t>ethermail</w:t>
+      </w:r>
+      <w:proofErr w:type="spellEnd"/>
+      <w:r>
+        <w:t xml:space="preserve">. La configurazione su </w:t>
+      </w:r>
+      <w:proofErr w:type="spellStart"/>
+      <w:r>
+        <w:t>nodejs</w:t>
+      </w:r>
+      <w:proofErr w:type="spellEnd"/>
+      <w:r>
+        <w:t xml:space="preserve"> è:</w:t>
       </w:r>
     </w:p>
     <w:p>
@@ -1435,13 +3176,61 @@
           <w:lang w:eastAsia="it-CH"/>
         </w:rPr>
       </w:pPr>
+      <w:proofErr w:type="spellStart"/>
       <w:r>
         <w:rPr>
           <w:rFonts w:eastAsia="Times New Roman" w:cstheme="minorHAnsi"/>
           <w:color w:val="212529"/>
           <w:lang w:eastAsia="it-CH"/>
         </w:rPr>
-        <w:t>const transporter = nodemailer.createTransport({</w:t>
+        <w:t>const</w:t>
+      </w:r>
+      <w:proofErr w:type="spellEnd"/>
+      <w:r>
+        <w:rPr>
+          <w:rFonts w:eastAsia="Times New Roman" w:cstheme="minorHAnsi"/>
+          <w:color w:val="212529"/>
+          <w:lang w:eastAsia="it-CH"/>
+        </w:rPr>
+        <w:t xml:space="preserve"> </w:t>
+      </w:r>
+      <w:proofErr w:type="spellStart"/>
+      <w:r>
+        <w:rPr>
+          <w:rFonts w:eastAsia="Times New Roman" w:cstheme="minorHAnsi"/>
+          <w:color w:val="212529"/>
+          <w:lang w:eastAsia="it-CH"/>
+        </w:rPr>
+        <w:t>transporter</w:t>
+      </w:r>
+      <w:proofErr w:type="spellEnd"/>
+      <w:r>
+        <w:rPr>
+          <w:rFonts w:eastAsia="Times New Roman" w:cstheme="minorHAnsi"/>
+          <w:color w:val="212529"/>
+          <w:lang w:eastAsia="it-CH"/>
+        </w:rPr>
+        <w:t xml:space="preserve"> = </w:t>
+      </w:r>
+      <w:proofErr w:type="spellStart"/>
+      <w:proofErr w:type="gramStart"/>
+      <w:r>
+        <w:rPr>
+          <w:rFonts w:eastAsia="Times New Roman" w:cstheme="minorHAnsi"/>
+          <w:color w:val="212529"/>
+          <w:lang w:eastAsia="it-CH"/>
+        </w:rPr>
+        <w:t>nodemailer.createTransport</w:t>
+      </w:r>
+      <w:proofErr w:type="spellEnd"/>
+      <w:proofErr w:type="gramEnd"/>
+      <w:r>
+        <w:rPr>
+          <w:rFonts w:eastAsia="Times New Roman" w:cstheme="minorHAnsi"/>
+          <w:color w:val="212529"/>
+          <w:lang w:eastAsia="it-CH"/>
+        </w:rPr>
+        <w:t>({</w:t>
       </w:r>
     </w:p>
     <w:p>
@@ -1478,7 +3267,53 @@
           <w:color w:val="212529"/>
           <w:lang w:eastAsia="it-CH"/>
         </w:rPr>
-        <w:t xml:space="preserve">    host: 'smtp.ethereal.email',</w:t>
+        <w:t xml:space="preserve">    </w:t>
+      </w:r>
+      <w:proofErr w:type="spellStart"/>
+      <w:r>
+        <w:rPr>
+          <w:rFonts w:eastAsia="Times New Roman" w:cstheme="minorHAnsi"/>
+          <w:color w:val="212529"/>
+          <w:lang w:eastAsia="it-CH"/>
+        </w:rPr>
+        <w:t>host</w:t>
+      </w:r>
+      <w:proofErr w:type="spellEnd"/>
+      <w:r>
+        <w:rPr>
+          <w:rFonts w:eastAsia="Times New Roman" w:cstheme="minorHAnsi"/>
+          <w:color w:val="212529"/>
+          <w:lang w:eastAsia="it-CH"/>
+        </w:rPr>
+        <w:t>: '</w:t>
+      </w:r>
+      <w:proofErr w:type="spellStart"/>
+      <w:proofErr w:type="gramStart"/>
+      <w:r>
+        <w:rPr>
+          <w:rFonts w:eastAsia="Times New Roman" w:cstheme="minorHAnsi"/>
+          <w:color w:val="212529"/>
+          <w:lang w:eastAsia="it-CH"/>
+        </w:rPr>
+        <w:t>smtp.ethereal</w:t>
+      </w:r>
+      <w:proofErr w:type="gramEnd"/>
+      <w:r>
+        <w:rPr>
+          <w:rFonts w:eastAsia="Times New Roman" w:cstheme="minorHAnsi"/>
+          <w:color w:val="212529"/>
+          <w:lang w:eastAsia="it-CH"/>
+        </w:rPr>
+        <w:t>.email</w:t>
+      </w:r>
+      <w:proofErr w:type="spellEnd"/>
+      <w:r>
+        <w:rPr>
+          <w:rFonts w:eastAsia="Times New Roman" w:cstheme="minorHAnsi"/>
+          <w:color w:val="212529"/>
+          <w:lang w:eastAsia="it-CH"/>
+        </w:rPr>
+        <w:t>',</w:t>
       </w:r>
     </w:p>
     <w:p>
@@ -1552,7 +3387,25 @@
           <w:color w:val="212529"/>
           <w:lang w:eastAsia="it-CH"/>
         </w:rPr>
-        <w:t xml:space="preserve">    auth: {</w:t>
+        <w:t xml:space="preserve">    </w:t>
+      </w:r>
+      <w:proofErr w:type="spellStart"/>
+      <w:r>
+        <w:rPr>
+          <w:rFonts w:eastAsia="Times New Roman" w:cstheme="minorHAnsi"/>
+          <w:color w:val="212529"/>
+          <w:lang w:eastAsia="it-CH"/>
+        </w:rPr>
+        <w:t>auth</w:t>
+      </w:r>
+      <w:proofErr w:type="spellEnd"/>
+      <w:r>
+        <w:rPr>
+          <w:rFonts w:eastAsia="Times New Roman" w:cstheme="minorHAnsi"/>
+          <w:color w:val="212529"/>
+          <w:lang w:eastAsia="it-CH"/>
+        </w:rPr>
+        <w:t>: {</w:t>
       </w:r>
     </w:p>
     <w:p>
@@ -1711,27 +3564,90 @@
     </w:p>
     <w:p>
       <w:r>
-        <w:t>var mailConfig;</w:t>
-      </w:r>
-    </w:p>
-    <w:p>
-      <w:r>
-        <w:t>if (process.env.NODE_ENV === 'production' ){</w:t>
-      </w:r>
-    </w:p>
-    <w:p>
-      <w:r>
-        <w:t xml:space="preserve">    // all emails are delivered to destination</w:t>
-      </w:r>
-    </w:p>
-    <w:p>
-      <w:r>
-        <w:t xml:space="preserve">    mailConfig = {</w:t>
-      </w:r>
-    </w:p>
-    <w:p>
-      <w:r>
-        <w:t xml:space="preserve">        host: 'smtp.sendgrid.net',</w:t>
+        <w:t xml:space="preserve">var </w:t>
+      </w:r>
+      <w:proofErr w:type="spellStart"/>
+      <w:r>
+        <w:t>mailConfig</w:t>
+      </w:r>
+      <w:proofErr w:type="spellEnd"/>
+      <w:r>
+        <w:t>;</w:t>
+      </w:r>
+    </w:p>
+    <w:p>
+      <w:proofErr w:type="spellStart"/>
+      <w:r>
+        <w:t>if</w:t>
+      </w:r>
+      <w:proofErr w:type="spellEnd"/>
+      <w:r>
+        <w:t xml:space="preserve"> (</w:t>
+      </w:r>
+      <w:proofErr w:type="spellStart"/>
+      <w:proofErr w:type="gramStart"/>
+      <w:r>
+        <w:t>process.env.NODE</w:t>
+      </w:r>
+      <w:proofErr w:type="gramEnd"/>
+      <w:r>
+        <w:t>_ENV</w:t>
+      </w:r>
+      <w:proofErr w:type="spellEnd"/>
+      <w:r>
+        <w:t xml:space="preserve"> === 'production' ){</w:t>
+      </w:r>
+    </w:p>
+    <w:p>
+      <w:r>
+        <w:t xml:space="preserve">    // </w:t>
+      </w:r>
+      <w:proofErr w:type="spellStart"/>
+      <w:r>
+        <w:t>all</w:t>
+      </w:r>
+      <w:proofErr w:type="spellEnd"/>
+      <w:r>
+        <w:t xml:space="preserve"> emails are </w:t>
+      </w:r>
+      <w:proofErr w:type="spellStart"/>
+      <w:r>
+        <w:t>delivered</w:t>
+      </w:r>
+      <w:proofErr w:type="spellEnd"/>
+      <w:r>
+        <w:t xml:space="preserve"> to </w:t>
+      </w:r>
+      <w:proofErr w:type="spellStart"/>
+      <w:r>
+        <w:t>destination</w:t>
+      </w:r>
+      <w:proofErr w:type="spellEnd"/>
+    </w:p>
+    <w:p>
+      <w:r>
+        <w:t xml:space="preserve">    </w:t>
+      </w:r>
+      <w:proofErr w:type="spellStart"/>
+      <w:r>
+        <w:t>mailConfig</w:t>
+      </w:r>
+      <w:proofErr w:type="spellEnd"/>
+      <w:r>
+        <w:t xml:space="preserve"> = {</w:t>
+      </w:r>
+    </w:p>
+    <w:p>
+      <w:r>
+        <w:t xml:space="preserve">        </w:t>
+      </w:r>
+      <w:proofErr w:type="spellStart"/>
+      <w:r>
+        <w:t>host</w:t>
+      </w:r>
+      <w:proofErr w:type="spellEnd"/>
+      <w:r>
+        <w:t>: 'smtp.sendgrid.net',</w:t>
       </w:r>
     </w:p>
     <w:p>
@@ -1741,17 +3657,41 @@
     </w:p>
     <w:p>
       <w:r>
-        <w:t xml:space="preserve">        auth: {</w:t>
-      </w:r>
-    </w:p>
-    <w:p>
-      <w:r>
-        <w:t xml:space="preserve">            user: 'real.user',</w:t>
-      </w:r>
-    </w:p>
-    <w:p>
-      <w:r>
-        <w:t xml:space="preserve">            pass: 'verysecret'</w:t>
+        <w:t xml:space="preserve">        </w:t>
+      </w:r>
+      <w:proofErr w:type="spellStart"/>
+      <w:r>
+        <w:t>auth</w:t>
+      </w:r>
+      <w:proofErr w:type="spellEnd"/>
+      <w:r>
+        <w:t>: {</w:t>
+      </w:r>
+    </w:p>
+    <w:p>
+      <w:r>
+        <w:t xml:space="preserve">            user: '</w:t>
+      </w:r>
+      <w:proofErr w:type="spellStart"/>
+      <w:r>
+        <w:t>real.user</w:t>
+      </w:r>
+      <w:proofErr w:type="spellEnd"/>
+      <w:r>
+        <w:t>',</w:t>
+      </w:r>
+    </w:p>
+    <w:p>
+      <w:r>
+        <w:t xml:space="preserve">            pass: '</w:t>
+      </w:r>
+      <w:proofErr w:type="spellStart"/>
+      <w:r>
+        <w:t>verysecret</w:t>
+      </w:r>
+      <w:proofErr w:type="spellEnd"/>
+      <w:r>
+        <w:t>'</w:t>
       </w:r>
     </w:p>
     <w:p>
@@ -1771,17 +3711,69 @@
     </w:p>
     <w:p>
       <w:r>
-        <w:t xml:space="preserve">    // all emails are catched by ethereal.email</w:t>
-      </w:r>
-    </w:p>
-    <w:p>
-      <w:r>
-        <w:t xml:space="preserve">    mailConfig = {</w:t>
-      </w:r>
-    </w:p>
-    <w:p>
-      <w:r>
-        <w:t xml:space="preserve">        host: 'smtp.ethereal.email',</w:t>
+        <w:t xml:space="preserve">    // </w:t>
+      </w:r>
+      <w:proofErr w:type="spellStart"/>
+      <w:r>
+        <w:t>all</w:t>
+      </w:r>
+      <w:proofErr w:type="spellEnd"/>
+      <w:r>
+        <w:t xml:space="preserve"> emails are </w:t>
+      </w:r>
+      <w:proofErr w:type="spellStart"/>
+      <w:r>
+        <w:t>catched</w:t>
+      </w:r>
+      <w:proofErr w:type="spellEnd"/>
+      <w:r>
+        <w:t xml:space="preserve"> by </w:t>
+      </w:r>
+      <w:proofErr w:type="spellStart"/>
+      <w:proofErr w:type="gramStart"/>
+      <w:r>
+        <w:t>ethereal.email</w:t>
+      </w:r>
+      <w:proofErr w:type="spellEnd"/>
+      <w:proofErr w:type="gramEnd"/>
+    </w:p>
+    <w:p>
+      <w:r>
+        <w:t xml:space="preserve">    </w:t>
+      </w:r>
+      <w:proofErr w:type="spellStart"/>
+      <w:r>
+        <w:t>mailConfig</w:t>
+      </w:r>
+      <w:proofErr w:type="spellEnd"/>
+      <w:r>
+        <w:t xml:space="preserve"> = {</w:t>
+      </w:r>
+    </w:p>
+    <w:p>
+      <w:r>
+        <w:t xml:space="preserve">        </w:t>
+      </w:r>
+      <w:proofErr w:type="spellStart"/>
+      <w:r>
+        <w:t>host</w:t>
+      </w:r>
+      <w:proofErr w:type="spellEnd"/>
+      <w:r>
+        <w:t>: '</w:t>
+      </w:r>
+      <w:proofErr w:type="spellStart"/>
+      <w:proofErr w:type="gramStart"/>
+      <w:r>
+        <w:t>smtp.ethereal</w:t>
+      </w:r>
+      <w:proofErr w:type="gramEnd"/>
+      <w:r>
+        <w:t>.email</w:t>
+      </w:r>
+      <w:proofErr w:type="spellEnd"/>
+      <w:r>
+        <w:t>',</w:t>
       </w:r>
     </w:p>
     <w:p>
@@ -1791,17 +3783,41 @@
     </w:p>
     <w:p>
       <w:r>
-        <w:t xml:space="preserve">        auth: {</w:t>
-      </w:r>
-    </w:p>
-    <w:p>
-      <w:r>
-        <w:t xml:space="preserve">            user: 'ethereal.user@ethereal.email',</w:t>
-      </w:r>
-    </w:p>
-    <w:p>
-      <w:r>
-        <w:t xml:space="preserve">            pass: 'verysecret'</w:t>
+        <w:t xml:space="preserve">        </w:t>
+      </w:r>
+      <w:proofErr w:type="spellStart"/>
+      <w:r>
+        <w:t>auth</w:t>
+      </w:r>
+      <w:proofErr w:type="spellEnd"/>
+      <w:r>
+        <w:t>: {</w:t>
+      </w:r>
+    </w:p>
+    <w:p>
+      <w:r>
+        <w:t xml:space="preserve">            user: '</w:t>
+      </w:r>
+      <w:proofErr w:type="spellStart"/>
+      <w:r>
+        <w:t>ethereal.user@ethereal.email</w:t>
+      </w:r>
+      <w:proofErr w:type="spellEnd"/>
+      <w:r>
+        <w:t>',</w:t>
+      </w:r>
+    </w:p>
+    <w:p>
+      <w:r>
+        <w:t xml:space="preserve">            pass: '</w:t>
+      </w:r>
+      <w:proofErr w:type="spellStart"/>
+      <w:r>
+        <w:t>verysecret</w:t>
+      </w:r>
+      <w:proofErr w:type="spellEnd"/>
+      <w:r>
+        <w:t>'</w:t>
       </w:r>
     </w:p>
     <w:p>
@@ -1820,8 +3836,39 @@
       </w:r>
     </w:p>
     <w:p>
-      <w:r>
-        <w:t>let transporter = nodemailer.createTransport(mailConfig);</w:t>
+      <w:proofErr w:type="spellStart"/>
+      <w:r>
+        <w:t>let</w:t>
+      </w:r>
+      <w:proofErr w:type="spellEnd"/>
+      <w:r>
+        <w:t xml:space="preserve"> </w:t>
+      </w:r>
+      <w:proofErr w:type="spellStart"/>
+      <w:r>
+        <w:t>transporter</w:t>
+      </w:r>
+      <w:proofErr w:type="spellEnd"/>
+      <w:r>
+        <w:t xml:space="preserve"> = </w:t>
+      </w:r>
+      <w:proofErr w:type="spellStart"/>
+      <w:proofErr w:type="gramStart"/>
+      <w:r>
+        <w:t>nodemailer.createTransport</w:t>
+      </w:r>
+      <w:proofErr w:type="spellEnd"/>
+      <w:proofErr w:type="gramEnd"/>
+      <w:r>
+        <w:t>(</w:t>
+      </w:r>
+      <w:proofErr w:type="spellStart"/>
+      <w:r>
+        <w:t>mailConfig</w:t>
+      </w:r>
+      <w:proofErr w:type="spellEnd"/>
+      <w:r>
+        <w:t>);</w:t>
       </w:r>
     </w:p>
     <w:p>
@@ -1833,8 +3880,21 @@
       <w:r>
         <w:t>Salta fuori un errore: “</w:t>
       </w:r>
-      <w:r>
-        <w:t>error: self signed certificate in certificate chain</w:t>
+      <w:proofErr w:type="spellStart"/>
+      <w:r>
+        <w:t>error</w:t>
+      </w:r>
+      <w:proofErr w:type="spellEnd"/>
+      <w:r>
+        <w:t xml:space="preserve">: self </w:t>
+      </w:r>
+      <w:proofErr w:type="spellStart"/>
+      <w:r>
+        <w:t>signed</w:t>
+      </w:r>
+      <w:proofErr w:type="spellEnd"/>
+      <w:r>
+        <w:t xml:space="preserve"> certificate in certificate chain</w:t>
       </w:r>
       <w:r>
         <w:t>”.</w:t>
@@ -1866,7 +3926,15 @@
     </w:p>
     <w:p>
       <w:r>
-        <w:t>Sempre all’interno dell’ultimo link si suggerisce la seguente soluzione da aggiungere ai parametri del transporter.</w:t>
+        <w:t xml:space="preserve">Sempre all’interno dell’ultimo link si suggerisce la seguente soluzione da aggiungere ai parametri del </w:t>
+      </w:r>
+      <w:proofErr w:type="spellStart"/>
+      <w:r>
+        <w:t>transporter</w:t>
+      </w:r>
+      <w:proofErr w:type="spellEnd"/>
+      <w:r>
+        <w:t>.</w:t>
       </w:r>
     </w:p>
     <w:p>
@@ -1875,14 +3943,27 @@
       </w:r>
     </w:p>
     <w:p>
+      <w:proofErr w:type="spellStart"/>
       <w:r>
         <w:lastRenderedPageBreak/>
-        <w:t>tls: {</w:t>
-      </w:r>
-    </w:p>
-    <w:p>
-      <w:r>
-        <w:t xml:space="preserve">     rejectUnauthorized: false</w:t>
+        <w:t>tls</w:t>
+      </w:r>
+      <w:proofErr w:type="spellEnd"/>
+      <w:r>
+        <w:t>: {</w:t>
+      </w:r>
+    </w:p>
+    <w:p>
+      <w:r>
+        <w:t xml:space="preserve">     </w:t>
+      </w:r>
+      <w:proofErr w:type="spellStart"/>
+      <w:r>
+        <w:t>rejectUnauthorized</w:t>
+      </w:r>
+      <w:proofErr w:type="spellEnd"/>
+      <w:r>
+        <w:t>: false</w:t>
       </w:r>
     </w:p>
     <w:p>
@@ -1892,7 +3973,15 @@
     </w:p>
     <w:p>
       <w:r>
-        <w:t>Effettivamente l’errore è sparito. Verificherò che l’email sia arrivata, inviata alle 22.46.</w:t>
+        <w:t xml:space="preserve">Effettivamente l’errore è sparito. Verificherò che </w:t>
+      </w:r>
+      <w:proofErr w:type="gramStart"/>
+      <w:r>
+        <w:t>l’email</w:t>
+      </w:r>
+      <w:proofErr w:type="gramEnd"/>
+      <w:r>
+        <w:t xml:space="preserve"> sia arrivata, inviata alle 22.46.</w:t>
       </w:r>
     </w:p>
     <w:p>
@@ -1902,7 +3991,15 @@
     </w:p>
     <w:p>
       <w:r>
-        <w:t xml:space="preserve">L’email non arrivava. Dopo infinite prove, sono riuscito a mandare l’email: </w:t>
+        <w:t xml:space="preserve">L’email non arrivava. Dopo infinite prove, sono riuscito a mandare </w:t>
+      </w:r>
+      <w:proofErr w:type="gramStart"/>
+      <w:r>
+        <w:t>l’email</w:t>
+      </w:r>
+      <w:proofErr w:type="gramEnd"/>
+      <w:r>
+        <w:t xml:space="preserve">: </w:t>
       </w:r>
       <w:hyperlink r:id="rId48" w:history="1">
         <w:r>
@@ -1916,7 +4013,15 @@
         <w:t xml:space="preserve"> inoltre ho disattivato l’antivirus.</w:t>
       </w:r>
       <w:r>
-        <w:t xml:space="preserve"> Il problema principale era che da maggio 2022 gmail non consentiva più il less secure app.</w:t>
+        <w:t xml:space="preserve"> Il problema principale era che da maggio 2022 gmail non consentiva più il </w:t>
+      </w:r>
+      <w:proofErr w:type="spellStart"/>
+      <w:r>
+        <w:t>less</w:t>
+      </w:r>
+      <w:proofErr w:type="spellEnd"/>
+      <w:r>
+        <w:t xml:space="preserve"> secure app.</w:t>
       </w:r>
     </w:p>
     <w:p>
@@ -1974,7 +4079,15 @@
     </w:p>
     <w:p>
       <w:r>
-        <w:t>Implementazione del recaptcha. Oltre alle informazioni già acquisite da Giuseppe si impiegano anche altre fonti.</w:t>
+        <w:t xml:space="preserve">Implementazione del </w:t>
+      </w:r>
+      <w:proofErr w:type="spellStart"/>
+      <w:r>
+        <w:t>recaptcha</w:t>
+      </w:r>
+      <w:proofErr w:type="spellEnd"/>
+      <w:r>
+        <w:t>. Oltre alle informazioni già acquisite da Giuseppe si impiegano anche altre fonti.</w:t>
       </w:r>
     </w:p>
     <w:p>
@@ -1989,7 +4102,15 @@
     </w:p>
     <w:p>
       <w:r>
-        <w:t xml:space="preserve">Download del recaptcha </w:t>
+        <w:t xml:space="preserve">Download del </w:t>
+      </w:r>
+      <w:proofErr w:type="spellStart"/>
+      <w:r>
+        <w:t>recaptcha</w:t>
+      </w:r>
+      <w:proofErr w:type="spellEnd"/>
+      <w:r>
+        <w:t xml:space="preserve"> </w:t>
       </w:r>
       <w:hyperlink r:id="rId51" w:history="1">
         <w:r>
@@ -2008,7 +4129,31 @@
     </w:p>
     <w:p>
       <w:r>
-        <w:t>Non sembra andare…. Bad request a ogni tentativoooooooo…</w:t>
+        <w:t xml:space="preserve">Non sembra andare…. </w:t>
+      </w:r>
+      <w:proofErr w:type="spellStart"/>
+      <w:r>
+        <w:t>Bad</w:t>
+      </w:r>
+      <w:proofErr w:type="spellEnd"/>
+      <w:r>
+        <w:t xml:space="preserve"> </w:t>
+      </w:r>
+      <w:proofErr w:type="spellStart"/>
+      <w:r>
+        <w:t>request</w:t>
+      </w:r>
+      <w:proofErr w:type="spellEnd"/>
+      <w:r>
+        <w:t xml:space="preserve"> a ogni </w:t>
+      </w:r>
+      <w:proofErr w:type="spellStart"/>
+      <w:r>
+        <w:t>tentativoooooooo</w:t>
+      </w:r>
+      <w:proofErr w:type="spellEnd"/>
+      <w:r>
+        <w:t>…</w:t>
       </w:r>
     </w:p>
     <w:p>
@@ -2018,13 +4163,29 @@
     </w:p>
     <w:p>
       <w:r>
-        <w:t>Commentato il controllo del recaptcha fintanto che non va, così come il controllo della verifica della mail, poiché ci sono a volte dei problemi durante l’invio della mail.</w:t>
+        <w:t xml:space="preserve">Commentato il controllo del </w:t>
+      </w:r>
+      <w:proofErr w:type="spellStart"/>
+      <w:r>
+        <w:t>recaptcha</w:t>
+      </w:r>
+      <w:proofErr w:type="spellEnd"/>
+      <w:r>
+        <w:t xml:space="preserve"> fintanto che non va, così come il controllo della verifica della mail, poiché ci sono a volte dei problemi durante l’invio della mail.</w:t>
       </w:r>
     </w:p>
     <w:p>
       <w:r>
         <w:lastRenderedPageBreak/>
-        <w:t xml:space="preserve">Iniziato a scrivere la route dello user, nella quale ho ricopiato il codice del controllo del token e l’estrazione della mail dal token stesso. </w:t>
+        <w:t xml:space="preserve">Iniziato a scrivere la </w:t>
+      </w:r>
+      <w:proofErr w:type="spellStart"/>
+      <w:r>
+        <w:t>route</w:t>
+      </w:r>
+      <w:proofErr w:type="spellEnd"/>
+      <w:r>
+        <w:t xml:space="preserve"> dello user, nella quale ho ricopiato il codice del controllo del token e l’estrazione della mail dal token stesso. </w:t>
       </w:r>
     </w:p>
     <w:p>
@@ -2034,7 +4195,23 @@
     </w:p>
     <w:p>
       <w:r>
-        <w:t xml:space="preserve">Per la pagina di visualizzazione dei dati dell’utente devo scrivere la richiesta al backend in un useEffect poiché la chiamata avviene durante l’inizializzazione del componente e non in seguito ad altre cause. Un esempio </w:t>
+        <w:t xml:space="preserve">Per la pagina di visualizzazione dei dati dell’utente devo scrivere la richiesta al </w:t>
+      </w:r>
+      <w:proofErr w:type="spellStart"/>
+      <w:r>
+        <w:t>backend</w:t>
+      </w:r>
+      <w:proofErr w:type="spellEnd"/>
+      <w:r>
+        <w:t xml:space="preserve"> in un </w:t>
+      </w:r>
+      <w:proofErr w:type="spellStart"/>
+      <w:r>
+        <w:t>useEffect</w:t>
+      </w:r>
+      <w:proofErr w:type="spellEnd"/>
+      <w:r>
+        <w:t xml:space="preserve"> poiché la chiamata avviene durante l’inizializzazione del componente e non in seguito ad altre cause. Un esempio </w:t>
       </w:r>
       <w:hyperlink r:id="rId52" w:history="1">
         <w:r>
@@ -2066,12 +4243,28 @@
         </w:r>
       </w:hyperlink>
       <w:r>
-        <w:t xml:space="preserve"> è possibile salvare alcuni dettagli nel local storage.</w:t>
-      </w:r>
-    </w:p>
-    <w:p>
-      <w:r>
-        <w:t xml:space="preserve">I dati memorizzati si recuperano con un get </w:t>
+        <w:t xml:space="preserve"> è possibile salvare alcuni dettagli nel </w:t>
+      </w:r>
+      <w:proofErr w:type="spellStart"/>
+      <w:r>
+        <w:t>local</w:t>
+      </w:r>
+      <w:proofErr w:type="spellEnd"/>
+      <w:r>
+        <w:t xml:space="preserve"> storage.</w:t>
+      </w:r>
+    </w:p>
+    <w:p>
+      <w:r>
+        <w:t xml:space="preserve">I dati memorizzati si recuperano con un </w:t>
+      </w:r>
+      <w:proofErr w:type="spellStart"/>
+      <w:r>
+        <w:t>get</w:t>
+      </w:r>
+      <w:proofErr w:type="spellEnd"/>
+      <w:r>
+        <w:t xml:space="preserve"> </w:t>
       </w:r>
       <w:hyperlink r:id="rId54" w:history="1">
         <w:r>
@@ -2082,7 +4275,23 @@
         </w:r>
       </w:hyperlink>
       <w:r>
-        <w:t xml:space="preserve"> . Dopodiché si inseriscono come header nella richiesta di axios </w:t>
+        <w:t xml:space="preserve"> . Dopodiché si inseriscono come </w:t>
+      </w:r>
+      <w:proofErr w:type="spellStart"/>
+      <w:r>
+        <w:t>header</w:t>
+      </w:r>
+      <w:proofErr w:type="spellEnd"/>
+      <w:r>
+        <w:t xml:space="preserve"> nella richiesta di </w:t>
+      </w:r>
+      <w:proofErr w:type="spellStart"/>
+      <w:r>
+        <w:t>axios</w:t>
+      </w:r>
+      <w:proofErr w:type="spellEnd"/>
+      <w:r>
+        <w:t xml:space="preserve"> </w:t>
       </w:r>
       <w:hyperlink r:id="rId55" w:history="1">
         <w:r>
@@ -2098,7 +4307,23 @@
     </w:p>
     <w:p>
       <w:r>
-        <w:t>Il token ora viene riconosciuto, bisognerebbe gestire il logout e l’accesso alle route di react.</w:t>
+        <w:t xml:space="preserve">Il token ora viene riconosciuto, bisognerebbe gestire il logout e l’accesso alle </w:t>
+      </w:r>
+      <w:proofErr w:type="spellStart"/>
+      <w:r>
+        <w:t>route</w:t>
+      </w:r>
+      <w:proofErr w:type="spellEnd"/>
+      <w:r>
+        <w:t xml:space="preserve"> di </w:t>
+      </w:r>
+      <w:proofErr w:type="spellStart"/>
+      <w:r>
+        <w:t>react</w:t>
+      </w:r>
+      <w:proofErr w:type="spellEnd"/>
+      <w:r>
+        <w:t>.</w:t>
       </w:r>
     </w:p>
     <w:p>
@@ -2111,12 +4336,52 @@
     </w:p>
     <w:p>
       <w:r>
-        <w:t>Provo a proteggere l’accesso alle route di frontend impiegando lo useEffect. Sostanzialmente vorrei verificare se sono state salvate localmente sul browser le credenziali dell’utente corrente.</w:t>
-      </w:r>
-    </w:p>
-    <w:p>
-      <w:r>
-        <w:t>Funziona! Lo useEffect controlla il login, poiché non si desidera che un utente si possa ri-loggare nel caso le sue credenziali siano già memorizzate nel browser e si viene indirizzati sulla pagina di benvenuto, e controlla il messaggio di benvenuto, poiché solo chi possiede delle credenziali memorizzate può accedervi, in caso contrario si viene indirizzati al login.</w:t>
+        <w:t xml:space="preserve">Provo a proteggere l’accesso alle </w:t>
+      </w:r>
+      <w:proofErr w:type="spellStart"/>
+      <w:r>
+        <w:t>route</w:t>
+      </w:r>
+      <w:proofErr w:type="spellEnd"/>
+      <w:r>
+        <w:t xml:space="preserve"> di </w:t>
+      </w:r>
+      <w:proofErr w:type="spellStart"/>
+      <w:r>
+        <w:t>frontend</w:t>
+      </w:r>
+      <w:proofErr w:type="spellEnd"/>
+      <w:r>
+        <w:t xml:space="preserve"> impiegando lo </w:t>
+      </w:r>
+      <w:proofErr w:type="spellStart"/>
+      <w:r>
+        <w:t>useEffect</w:t>
+      </w:r>
+      <w:proofErr w:type="spellEnd"/>
+      <w:r>
+        <w:t>. Sostanzialmente vorrei verificare se sono state salvate localmente sul browser le credenziali dell’utente corrente.</w:t>
+      </w:r>
+    </w:p>
+    <w:p>
+      <w:r>
+        <w:t xml:space="preserve">Funziona! Lo </w:t>
+      </w:r>
+      <w:proofErr w:type="spellStart"/>
+      <w:r>
+        <w:t>useEffect</w:t>
+      </w:r>
+      <w:proofErr w:type="spellEnd"/>
+      <w:r>
+        <w:t xml:space="preserve"> controlla il login, poiché non si desidera che un utente si possa </w:t>
+      </w:r>
+      <w:proofErr w:type="spellStart"/>
+      <w:r>
+        <w:t>ri</w:t>
+      </w:r>
+      <w:proofErr w:type="spellEnd"/>
+      <w:r>
+        <w:t>-loggare nel caso le sue credenziali siano già memorizzate nel browser e si viene indirizzati sulla pagina di benvenuto, e controlla il messaggio di benvenuto, poiché solo chi possiede delle credenziali memorizzate può accedervi, in caso contrario si viene indirizzati al login.</w:t>
       </w:r>
     </w:p>
     <w:p>
@@ -2132,14 +4397,193 @@
         </w:r>
       </w:hyperlink>
       <w:r>
-        <w:t xml:space="preserve"> invece si gestiscono le route inesistenti indirizzandole alla root, ossia il login.</w:t>
-      </w:r>
-    </w:p>
-    <w:p>
-      <w:r>
-        <w:t>Ora mi metto a scrivere parte della documentazione. La validazione lato server e ciò che al momento ha dato problemi (mail di verifica dell’account e recatpcha) sarà sistemato successivamente.</w:t>
-      </w:r>
-    </w:p>
+        <w:t xml:space="preserve"> invece si gestiscono le </w:t>
+      </w:r>
+      <w:proofErr w:type="spellStart"/>
+      <w:r>
+        <w:t>route</w:t>
+      </w:r>
+      <w:proofErr w:type="spellEnd"/>
+      <w:r>
+        <w:t xml:space="preserve"> inesistenti indirizzandole </w:t>
+      </w:r>
+      <w:proofErr w:type="gramStart"/>
+      <w:r>
+        <w:t>alla root</w:t>
+      </w:r>
+      <w:proofErr w:type="gramEnd"/>
+      <w:r>
+        <w:t>, ossia il login.</w:t>
+      </w:r>
+    </w:p>
+    <w:p>
+      <w:r>
+        <w:t xml:space="preserve">Ora mi metto a scrivere parte della documentazione. La validazione lato server e ciò che al momento ha dato problemi (mail di verifica dell’account e </w:t>
+      </w:r>
+      <w:proofErr w:type="spellStart"/>
+      <w:r>
+        <w:t>recatpcha</w:t>
+      </w:r>
+      <w:proofErr w:type="spellEnd"/>
+      <w:r>
+        <w:t>) sarà sistemato successivamente.</w:t>
+      </w:r>
+    </w:p>
+    <w:p>
+      <w:r>
+        <w:t>3.12.2022</w:t>
+      </w:r>
+    </w:p>
+    <w:p>
+      <w:r>
+        <w:t xml:space="preserve">QUEL FIGLIO DI UN maledetto di </w:t>
+      </w:r>
+      <w:proofErr w:type="spellStart"/>
+      <w:r>
+        <w:t>axios</w:t>
+      </w:r>
+      <w:proofErr w:type="spellEnd"/>
+      <w:r>
+        <w:t xml:space="preserve"> non funzionava… Siamo impazziti a causa del captcha quando in realtà la causa era la chiamata </w:t>
+      </w:r>
+      <w:proofErr w:type="spellStart"/>
+      <w:r>
+        <w:t>axios</w:t>
+      </w:r>
+      <w:proofErr w:type="spellEnd"/>
+      <w:r>
+        <w:t>. Usando fetch di ‘</w:t>
+      </w:r>
+      <w:proofErr w:type="spellStart"/>
+      <w:r>
+        <w:t>node</w:t>
+      </w:r>
+      <w:proofErr w:type="spellEnd"/>
+      <w:r>
+        <w:t>-fetch’ (</w:t>
+      </w:r>
+      <w:hyperlink r:id="rId57" w:history="1">
+        <w:r>
+          <w:rPr>
+            <w:rStyle w:val="Collegamentoipertestuale"/>
+          </w:rPr>
+          <w:t>https://www.npmjs.com/package/node-fetch</w:t>
+        </w:r>
+      </w:hyperlink>
+      <w:r>
+        <w:t xml:space="preserve"> ) abbiamo ottenuto il risultato auspicato. </w:t>
+      </w:r>
+      <w:proofErr w:type="gramStart"/>
+      <w:r>
+        <w:t>Inoltre</w:t>
+      </w:r>
+      <w:proofErr w:type="gramEnd"/>
+      <w:r>
+        <w:t xml:space="preserve"> già inserendo l’indirizzo del captcha di </w:t>
+      </w:r>
+      <w:proofErr w:type="spellStart"/>
+      <w:r>
+        <w:t>google</w:t>
+      </w:r>
+      <w:proofErr w:type="spellEnd"/>
+      <w:r>
+        <w:t xml:space="preserve"> nella barra degli indirizzi di Chrome si riceveva la chiamata GET con il </w:t>
+      </w:r>
+      <w:proofErr w:type="spellStart"/>
+      <w:r>
+        <w:t>json</w:t>
+      </w:r>
+      <w:proofErr w:type="spellEnd"/>
+      <w:r>
+        <w:t>; la chiamata reale è un POST.</w:t>
+      </w:r>
+    </w:p>
+    <w:p>
+      <w:r>
+        <w:t xml:space="preserve">Attenzione: </w:t>
+      </w:r>
+      <w:r>
+        <w:t xml:space="preserve">la versione di </w:t>
+      </w:r>
+      <w:proofErr w:type="spellStart"/>
+      <w:r>
+        <w:t>node</w:t>
+      </w:r>
+      <w:proofErr w:type="spellEnd"/>
+      <w:r>
+        <w:t xml:space="preserve">-fetch installata dal package manager potrebbe portare a un errore lato server sul suo import: </w:t>
+      </w:r>
+      <w:proofErr w:type="spellStart"/>
+      <w:r>
+        <w:t>const</w:t>
+      </w:r>
+      <w:proofErr w:type="spellEnd"/>
+      <w:r>
+        <w:t xml:space="preserve"> fetch = </w:t>
+      </w:r>
+      <w:proofErr w:type="spellStart"/>
+      <w:r>
+        <w:t>require</w:t>
+      </w:r>
+      <w:proofErr w:type="spellEnd"/>
+      <w:r>
+        <w:t>(‘</w:t>
+      </w:r>
+      <w:proofErr w:type="spellStart"/>
+      <w:r>
+        <w:t>node</w:t>
+      </w:r>
+      <w:proofErr w:type="spellEnd"/>
+      <w:r>
+        <w:t>-fetch’).</w:t>
+      </w:r>
+    </w:p>
+    <w:p>
+      <w:r>
+        <w:t xml:space="preserve">Per risolvere il problema abbiamo installato una versione meno recente, la 2, per far fronte alla problematica. La versione </w:t>
+      </w:r>
+      <w:proofErr w:type="gramStart"/>
+      <w:r>
+        <w:t>2</w:t>
+      </w:r>
+      <w:proofErr w:type="gramEnd"/>
+      <w:r>
+        <w:t xml:space="preserve"> ha funzionato </w:t>
+      </w:r>
+      <w:r>
+        <w:rPr>
+          <mc:AlternateContent>
+            <mc:Choice Requires="w16se"/>
+            <mc:Fallback>
+              <w:rFonts w:ascii="Segoe UI Emoji" w:eastAsia="Segoe UI Emoji" w:hAnsi="Segoe UI Emoji" w:cs="Segoe UI Emoji"/>
+            </mc:Fallback>
+          </mc:AlternateContent>
+        </w:rPr>
+        <mc:AlternateContent>
+          <mc:Choice Requires="w16se">
+            <w16se:symEx w16se:font="Segoe UI Emoji" w16se:char="1F60A"/>
+          </mc:Choice>
+          <mc:Fallback>
+            <w:t>😊</w:t>
+          </mc:Fallback>
+        </mc:AlternateContent>
+      </w:r>
+      <w:r>
+        <w:t xml:space="preserve">. </w:t>
+      </w:r>
+      <w:hyperlink r:id="rId58" w:history="1">
+        <w:r>
+          <w:rPr>
+            <w:rStyle w:val="Collegamentoipertestuale"/>
+          </w:rPr>
+          <w:t>https://stackoverflow.com/questions/69087292/requirenode-fetch-gives-err-require-esm</w:t>
+        </w:r>
+      </w:hyperlink>
+      <w:r>
+        <w:t xml:space="preserve"> </w:t>
+      </w:r>
+    </w:p>
+    <w:p/>
     <w:sectPr>
       <w:pgSz w:w="11906" w:h="16838"/>
       <w:pgMar w:top="1417" w:right="1134" w:bottom="1134" w:left="1134" w:header="708" w:footer="708" w:gutter="0"/>

</xml_diff>

<commit_message>
handle the jwt.verify error by redirect anyway the user to the login, probably not the best way to do it but it works and the server does not crash
</commit_message>
<xml_diff>
--- a/docs/Diario di bordo Progettino Autenticazione.docx
+++ b/docs/Diario di bordo Progettino Autenticazione.docx
@@ -2218,6 +2218,9 @@
     </w:p>
     <w:p>
       <w:r>
+        <w:rPr>
+          <w:noProof/>
+        </w:rPr>
         <w:lastRenderedPageBreak/>
         <w:drawing>
           <wp:inline distT="0" distB="0" distL="0" distR="0" wp14:anchorId="56E750CF" wp14:editId="762F05B4">
@@ -2280,6 +2283,21 @@
       </w:hyperlink>
       <w:r>
         <w:t xml:space="preserve"> questa potrebbe essere una soluzione.</w:t>
+      </w:r>
+    </w:p>
+    <w:p>
+      <w:r>
+        <w:t>8.12.2022</w:t>
+      </w:r>
+    </w:p>
+    <w:p>
+      <w:r>
+        <w:t>Alla fine anche con diverse versioni di soluzione il server andava in crash. Quindi è stato effettuato un indirizzamento al login anche in caso di errore della funzione verify. L’utente non avrà l’account verificato.</w:t>
+      </w:r>
+    </w:p>
+    <w:p>
+      <w:r>
+        <w:t>Una soluzione migliore per questa procedura di registrazione sarebbe quella di renderla temporanea e in caso di verifica non effettuata cancellare la registrazione.</w:t>
       </w:r>
     </w:p>
     <w:sectPr>

</xml_diff>

<commit_message>
add validator even on backend; insert a table view with the registered user to show when an admin log in
</commit_message>
<xml_diff>
--- a/docs/Diario di bordo Progettino Autenticazione.docx
+++ b/docs/Diario di bordo Progettino Autenticazione.docx
@@ -14,7 +14,39 @@
     </w:p>
     <w:p>
       <w:r>
-        <w:t>Creati progetti backend (nodejs express) e frontend (react).</w:t>
+        <w:t xml:space="preserve">Creati progetti </w:t>
+      </w:r>
+      <w:proofErr w:type="spellStart"/>
+      <w:r>
+        <w:t>backend</w:t>
+      </w:r>
+      <w:proofErr w:type="spellEnd"/>
+      <w:r>
+        <w:t xml:space="preserve"> (</w:t>
+      </w:r>
+      <w:proofErr w:type="spellStart"/>
+      <w:r>
+        <w:t>nodejs</w:t>
+      </w:r>
+      <w:proofErr w:type="spellEnd"/>
+      <w:r>
+        <w:t xml:space="preserve"> express) e </w:t>
+      </w:r>
+      <w:proofErr w:type="spellStart"/>
+      <w:r>
+        <w:t>frontend</w:t>
+      </w:r>
+      <w:proofErr w:type="spellEnd"/>
+      <w:r>
+        <w:t xml:space="preserve"> (</w:t>
+      </w:r>
+      <w:proofErr w:type="spellStart"/>
+      <w:r>
+        <w:t>react</w:t>
+      </w:r>
+      <w:proofErr w:type="spellEnd"/>
+      <w:r>
+        <w:t>).</w:t>
       </w:r>
     </w:p>
     <w:p>
@@ -24,12 +56,60 @@
     </w:p>
     <w:p>
       <w:r>
-        <w:t>Installato bootstrap e react-bootstrap. Npn install.</w:t>
-      </w:r>
-    </w:p>
-    <w:p>
-      <w:r>
-        <w:t>Creati i files componenti login e registration js. Forms presi da react-bootstrap.</w:t>
+        <w:t xml:space="preserve">Installato bootstrap e </w:t>
+      </w:r>
+      <w:proofErr w:type="spellStart"/>
+      <w:r>
+        <w:t>react</w:t>
+      </w:r>
+      <w:proofErr w:type="spellEnd"/>
+      <w:r>
+        <w:t xml:space="preserve">-bootstrap. </w:t>
+      </w:r>
+      <w:proofErr w:type="spellStart"/>
+      <w:r>
+        <w:t>Npn</w:t>
+      </w:r>
+      <w:proofErr w:type="spellEnd"/>
+      <w:r>
+        <w:t xml:space="preserve"> </w:t>
+      </w:r>
+      <w:proofErr w:type="spellStart"/>
+      <w:r>
+        <w:t>install</w:t>
+      </w:r>
+      <w:proofErr w:type="spellEnd"/>
+      <w:r>
+        <w:t>.</w:t>
+      </w:r>
+    </w:p>
+    <w:p>
+      <w:r>
+        <w:t xml:space="preserve">Creati i files componenti login e </w:t>
+      </w:r>
+      <w:proofErr w:type="spellStart"/>
+      <w:r>
+        <w:t>registration</w:t>
+      </w:r>
+      <w:proofErr w:type="spellEnd"/>
+      <w:r>
+        <w:t xml:space="preserve"> </w:t>
+      </w:r>
+      <w:proofErr w:type="spellStart"/>
+      <w:r>
+        <w:t>js</w:t>
+      </w:r>
+      <w:proofErr w:type="spellEnd"/>
+      <w:r>
+        <w:t xml:space="preserve">. Forms presi da </w:t>
+      </w:r>
+      <w:proofErr w:type="spellStart"/>
+      <w:r>
+        <w:t>react</w:t>
+      </w:r>
+      <w:proofErr w:type="spellEnd"/>
+      <w:r>
+        <w:t>-bootstrap.</w:t>
       </w:r>
     </w:p>
     <w:p>
@@ -71,7 +151,15 @@
         </w:numPr>
       </w:pPr>
       <w:r>
-        <w:t>Scrivere i test per login e registration!!!</w:t>
+        <w:t xml:space="preserve">Scrivere i test per login e </w:t>
+      </w:r>
+      <w:proofErr w:type="spellStart"/>
+      <w:r>
+        <w:t>registration</w:t>
+      </w:r>
+      <w:proofErr w:type="spellEnd"/>
+      <w:r>
+        <w:t>!!!</w:t>
       </w:r>
     </w:p>
     <w:p>
@@ -138,12 +226,28 @@
     <w:p/>
     <w:p>
       <w:r>
-        <w:t>Scritti dei test. Vado a verificare che i componenti vengano renderizzati correttamente ricercandone le parti nello schermo.</w:t>
-      </w:r>
-    </w:p>
-    <w:p>
-      <w:r>
-        <w:t xml:space="preserve">‘It’ e ‘test’ sono essenzialmente lo stesso “comando” </w:t>
+        <w:t xml:space="preserve">Scritti dei test. Vado a verificare che i componenti vengano </w:t>
+      </w:r>
+      <w:proofErr w:type="spellStart"/>
+      <w:r>
+        <w:t>renderizzati</w:t>
+      </w:r>
+      <w:proofErr w:type="spellEnd"/>
+      <w:r>
+        <w:t xml:space="preserve"> correttamente ricercandone le parti nello schermo.</w:t>
+      </w:r>
+    </w:p>
+    <w:p>
+      <w:r>
+        <w:t>‘</w:t>
+      </w:r>
+      <w:proofErr w:type="spellStart"/>
+      <w:r>
+        <w:t>It</w:t>
+      </w:r>
+      <w:proofErr w:type="spellEnd"/>
+      <w:r>
+        <w:t xml:space="preserve">’ e ‘test’ sono essenzialmente lo stesso “comando” </w:t>
       </w:r>
       <w:hyperlink r:id="rId9" w:history="1">
         <w:r>
@@ -159,7 +263,44 @@
     </w:p>
     <w:p>
       <w:r>
-        <w:t xml:space="preserve">Attenzione: getByPlaceholderText() può causare problemi se esistono più placeholder con il medesimo testo o parte di esso (es. ‘Password’ e ‘Confirm password’). Infatti </w:t>
+        <w:t xml:space="preserve">Attenzione: </w:t>
+      </w:r>
+      <w:proofErr w:type="spellStart"/>
+      <w:proofErr w:type="gramStart"/>
+      <w:r>
+        <w:t>getByPlaceholderText</w:t>
+      </w:r>
+      <w:proofErr w:type="spellEnd"/>
+      <w:r>
+        <w:t>(</w:t>
+      </w:r>
+      <w:proofErr w:type="gramEnd"/>
+      <w:r>
+        <w:t xml:space="preserve">) può causare problemi se esistono più </w:t>
+      </w:r>
+      <w:proofErr w:type="spellStart"/>
+      <w:r>
+        <w:t>placeholder</w:t>
+      </w:r>
+      <w:proofErr w:type="spellEnd"/>
+      <w:r>
+        <w:t xml:space="preserve"> con il medesimo testo o parte di esso (es. ‘Password’ e ‘</w:t>
+      </w:r>
+      <w:proofErr w:type="spellStart"/>
+      <w:r>
+        <w:t>Confirm</w:t>
+      </w:r>
+      <w:proofErr w:type="spellEnd"/>
+      <w:r>
+        <w:t xml:space="preserve"> password’). </w:t>
+      </w:r>
+      <w:proofErr w:type="gramStart"/>
+      <w:r>
+        <w:t>Infatti</w:t>
+      </w:r>
+      <w:proofErr w:type="gramEnd"/>
+      <w:r>
+        <w:t xml:space="preserve"> </w:t>
       </w:r>
       <w:hyperlink r:id="rId10" w:history="1">
         <w:r>
@@ -170,32 +311,94 @@
         </w:r>
       </w:hyperlink>
       <w:r>
-        <w:t xml:space="preserve"> suggerisce di usare in alternativa ‘getByLabelText’, o quantomeno indica che ‘getByPlaceholderText’ non ne è un buon sostituto.</w:t>
+        <w:t xml:space="preserve"> suggerisce di usare in alternativa ‘</w:t>
+      </w:r>
+      <w:proofErr w:type="spellStart"/>
+      <w:r>
+        <w:t>getByLabelText</w:t>
+      </w:r>
+      <w:proofErr w:type="spellEnd"/>
+      <w:r>
+        <w:t>’, o quantomeno indica che ‘</w:t>
+      </w:r>
+      <w:proofErr w:type="spellStart"/>
+      <w:r>
+        <w:t>getByPlaceholderText</w:t>
+      </w:r>
+      <w:proofErr w:type="spellEnd"/>
+      <w:r>
+        <w:t>’ non ne è un buon sostituto.</w:t>
       </w:r>
     </w:p>
     <w:p>
       <w:r>
         <w:t xml:space="preserve">Per eseguire i test si impiega il comando </w:t>
       </w:r>
+      <w:proofErr w:type="spellStart"/>
       <w:r>
         <w:rPr>
           <w:b/>
           <w:bCs/>
         </w:rPr>
-        <w:t>npm test</w:t>
+        <w:t>npm</w:t>
+      </w:r>
+      <w:proofErr w:type="spellEnd"/>
+      <w:r>
+        <w:rPr>
+          <w:b/>
+          <w:bCs/>
+        </w:rPr>
+        <w:t xml:space="preserve"> test</w:t>
       </w:r>
       <w:r>
         <w:t>.</w:t>
       </w:r>
     </w:p>
     <w:p>
-      <w:r>
-        <w:t>Rifattorizzato: creata la cartella “__test__” allo stesso livello della cartella “components”.</w:t>
-      </w:r>
-    </w:p>
-    <w:p>
-      <w:r>
-        <w:t xml:space="preserve">Il button con variazione ‘link’ non sembra essere recuperabile tramite getByRole (per recuperare il button </w:t>
+      <w:proofErr w:type="spellStart"/>
+      <w:r>
+        <w:t>Rifattorizzato</w:t>
+      </w:r>
+      <w:proofErr w:type="spellEnd"/>
+      <w:r>
+        <w:t>: creata la cartella “__test__” allo stesso livello della cartella “</w:t>
+      </w:r>
+      <w:proofErr w:type="spellStart"/>
+      <w:r>
+        <w:t>components</w:t>
+      </w:r>
+      <w:proofErr w:type="spellEnd"/>
+      <w:r>
+        <w:t>”.</w:t>
+      </w:r>
+    </w:p>
+    <w:p>
+      <w:r>
+        <w:t xml:space="preserve">Il </w:t>
+      </w:r>
+      <w:proofErr w:type="spellStart"/>
+      <w:r>
+        <w:t>button</w:t>
+      </w:r>
+      <w:proofErr w:type="spellEnd"/>
+      <w:r>
+        <w:t xml:space="preserve"> con variazione ‘link’ non sembra essere recuperabile tramite </w:t>
+      </w:r>
+      <w:proofErr w:type="spellStart"/>
+      <w:r>
+        <w:t>getByRole</w:t>
+      </w:r>
+      <w:proofErr w:type="spellEnd"/>
+      <w:r>
+        <w:t xml:space="preserve"> (per recuperare il </w:t>
+      </w:r>
+      <w:proofErr w:type="spellStart"/>
+      <w:r>
+        <w:t>button</w:t>
+      </w:r>
+      <w:proofErr w:type="spellEnd"/>
+      <w:r>
+        <w:t xml:space="preserve"> </w:t>
       </w:r>
       <w:hyperlink r:id="rId11" w:history="1">
         <w:r>
@@ -206,7 +409,15 @@
         </w:r>
       </w:hyperlink>
       <w:r>
-        <w:t xml:space="preserve"> ). Allora ho impiegato getByText </w:t>
+        <w:t xml:space="preserve"> ). Allora ho impiegato </w:t>
+      </w:r>
+      <w:proofErr w:type="spellStart"/>
+      <w:r>
+        <w:t>getByText</w:t>
+      </w:r>
+      <w:proofErr w:type="spellEnd"/>
+      <w:r>
+        <w:t xml:space="preserve"> </w:t>
       </w:r>
       <w:hyperlink r:id="rId12" w:history="1">
         <w:r>
@@ -227,7 +438,39 @@
     </w:p>
     <w:p>
       <w:r>
-        <w:t xml:space="preserve">Validazione dei form in react con react-hook-form: </w:t>
+        <w:t xml:space="preserve">Validazione dei </w:t>
+      </w:r>
+      <w:proofErr w:type="spellStart"/>
+      <w:r>
+        <w:t>form</w:t>
+      </w:r>
+      <w:proofErr w:type="spellEnd"/>
+      <w:r>
+        <w:t xml:space="preserve"> in </w:t>
+      </w:r>
+      <w:proofErr w:type="spellStart"/>
+      <w:r>
+        <w:t>react</w:t>
+      </w:r>
+      <w:proofErr w:type="spellEnd"/>
+      <w:r>
+        <w:t xml:space="preserve"> con </w:t>
+      </w:r>
+      <w:proofErr w:type="spellStart"/>
+      <w:r>
+        <w:t>react</w:t>
+      </w:r>
+      <w:proofErr w:type="spellEnd"/>
+      <w:r>
+        <w:t>-hook-</w:t>
+      </w:r>
+      <w:proofErr w:type="spellStart"/>
+      <w:r>
+        <w:t>form</w:t>
+      </w:r>
+      <w:proofErr w:type="spellEnd"/>
+      <w:r>
+        <w:t xml:space="preserve">: </w:t>
       </w:r>
       <w:hyperlink r:id="rId13" w:history="1">
         <w:r>
@@ -257,7 +500,15 @@
     </w:p>
     <w:p>
       <w:r>
-        <w:t xml:space="preserve">Nota: in react per le proprietà si procede come segue, passando un oggetto </w:t>
+        <w:t xml:space="preserve">Nota: in </w:t>
+      </w:r>
+      <w:proofErr w:type="spellStart"/>
+      <w:r>
+        <w:t>react</w:t>
+      </w:r>
+      <w:proofErr w:type="spellEnd"/>
+      <w:r>
+        <w:t xml:space="preserve"> per le proprietà si procede come segue, passando un oggetto </w:t>
       </w:r>
       <w:hyperlink r:id="rId15" w:history="1">
         <w:r>
@@ -288,17 +539,69 @@
       </w:r>
     </w:p>
     <w:p>
+      <w:proofErr w:type="gramStart"/>
       <w:r>
         <w:lastRenderedPageBreak/>
-        <w:t xml:space="preserve">Inoltre sembra intelligente impiegare uno schema sfruttando Yup così da evitare di inserire nel form le varie validazioni. </w:t>
-      </w:r>
-      <w:r>
-        <w:t>npm install @hookform/resolvers yup</w:t>
-      </w:r>
-    </w:p>
-    <w:p>
-      <w:r>
-        <w:t>Refactoring nello schema yup.</w:t>
+        <w:t>Inoltre</w:t>
+      </w:r>
+      <w:proofErr w:type="gramEnd"/>
+      <w:r>
+        <w:t xml:space="preserve"> sembra intelligente impiegare uno schema sfruttando </w:t>
+      </w:r>
+      <w:proofErr w:type="spellStart"/>
+      <w:r>
+        <w:t>Yup</w:t>
+      </w:r>
+      <w:proofErr w:type="spellEnd"/>
+      <w:r>
+        <w:t xml:space="preserve"> così da evitare di inserire nel </w:t>
+      </w:r>
+      <w:proofErr w:type="spellStart"/>
+      <w:r>
+        <w:t>form</w:t>
+      </w:r>
+      <w:proofErr w:type="spellEnd"/>
+      <w:r>
+        <w:t xml:space="preserve"> le varie validazioni. </w:t>
+      </w:r>
+      <w:proofErr w:type="spellStart"/>
+      <w:r>
+        <w:t>npm</w:t>
+      </w:r>
+      <w:proofErr w:type="spellEnd"/>
+      <w:r>
+        <w:t xml:space="preserve"> </w:t>
+      </w:r>
+      <w:proofErr w:type="spellStart"/>
+      <w:r>
+        <w:t>install</w:t>
+      </w:r>
+      <w:proofErr w:type="spellEnd"/>
+      <w:r>
+        <w:t xml:space="preserve"> @hookform/resolvers </w:t>
+      </w:r>
+      <w:proofErr w:type="spellStart"/>
+      <w:r>
+        <w:t>yup</w:t>
+      </w:r>
+      <w:proofErr w:type="spellEnd"/>
+    </w:p>
+    <w:p>
+      <w:proofErr w:type="spellStart"/>
+      <w:r>
+        <w:t>Refactoring</w:t>
+      </w:r>
+      <w:proofErr w:type="spellEnd"/>
+      <w:r>
+        <w:t xml:space="preserve"> nello schema </w:t>
+      </w:r>
+      <w:proofErr w:type="spellStart"/>
+      <w:r>
+        <w:t>yup</w:t>
+      </w:r>
+      <w:proofErr w:type="spellEnd"/>
+      <w:r>
+        <w:t>.</w:t>
       </w:r>
     </w:p>
     <w:p>
@@ -319,7 +622,23 @@
     </w:p>
     <w:p>
       <w:r>
-        <w:t>Aggiunti altri campi al form di registrazione: nome, cognome, descrizione di sé stessi, data di nascita (con datepicker (</w:t>
+        <w:t xml:space="preserve">Aggiunti altri campi al </w:t>
+      </w:r>
+      <w:proofErr w:type="spellStart"/>
+      <w:r>
+        <w:t>form</w:t>
+      </w:r>
+      <w:proofErr w:type="spellEnd"/>
+      <w:r>
+        <w:t xml:space="preserve"> di registrazione: nome, cognome, descrizione di sé stessi, data di nascita (con </w:t>
+      </w:r>
+      <w:proofErr w:type="spellStart"/>
+      <w:r>
+        <w:t>datepicker</w:t>
+      </w:r>
+      <w:proofErr w:type="spellEnd"/>
+      <w:r>
+        <w:t xml:space="preserve"> (</w:t>
       </w:r>
       <w:hyperlink r:id="rId18" w:history="1">
         <w:r>
@@ -340,7 +659,15 @@
     </w:p>
     <w:p>
       <w:r>
-        <w:t>Devo capire come validare la data e come impostare il datepicker affinché sia più immediato tornare indietro nel tempo (ora andrebbe di mese in mese, ma già per me è lunga tornare indietro rapidamente e sono nato nel ’93…).</w:t>
+        <w:t xml:space="preserve">Devo capire come validare la data e come impostare il </w:t>
+      </w:r>
+      <w:proofErr w:type="spellStart"/>
+      <w:r>
+        <w:t>datepicker</w:t>
+      </w:r>
+      <w:proofErr w:type="spellEnd"/>
+      <w:r>
+        <w:t xml:space="preserve"> affinché sia più immediato tornare indietro nel tempo (ora andrebbe di mese in mese, ma già per me è lunga tornare indietro rapidamente e sono nato nel ’93…).</w:t>
       </w:r>
     </w:p>
     <w:p>
@@ -355,10 +682,44 @@
     </w:p>
     <w:p>
       <w:r>
-        <w:t xml:space="preserve">Installare Sequelize, bcrypt, </w:t>
-      </w:r>
-      <w:r>
-        <w:t>jsonwebtoken e per lavorare con il file .env.</w:t>
+        <w:t xml:space="preserve">Installare </w:t>
+      </w:r>
+      <w:proofErr w:type="spellStart"/>
+      <w:r>
+        <w:t>Sequelize</w:t>
+      </w:r>
+      <w:proofErr w:type="spellEnd"/>
+      <w:r>
+        <w:t xml:space="preserve">, </w:t>
+      </w:r>
+      <w:proofErr w:type="spellStart"/>
+      <w:r>
+        <w:t>bcrypt</w:t>
+      </w:r>
+      <w:proofErr w:type="spellEnd"/>
+      <w:r>
+        <w:t xml:space="preserve">, </w:t>
+      </w:r>
+      <w:proofErr w:type="spellStart"/>
+      <w:r>
+        <w:t>jsonwebtoken</w:t>
+      </w:r>
+      <w:proofErr w:type="spellEnd"/>
+      <w:r>
+        <w:t xml:space="preserve"> e per lavorare con il </w:t>
+      </w:r>
+      <w:proofErr w:type="gramStart"/>
+      <w:r>
+        <w:t>file .</w:t>
+      </w:r>
+      <w:proofErr w:type="spellStart"/>
+      <w:r>
+        <w:t>env</w:t>
+      </w:r>
+      <w:proofErr w:type="spellEnd"/>
+      <w:proofErr w:type="gramEnd"/>
+      <w:r>
+        <w:t>.</w:t>
       </w:r>
     </w:p>
     <w:p>
@@ -379,12 +740,68 @@
         </w:r>
       </w:hyperlink>
       <w:r>
-        <w:t xml:space="preserve"> nel package json del frontend in modo da collegarlo al backend.</w:t>
-      </w:r>
-    </w:p>
-    <w:p>
-      <w:r>
-        <w:t xml:space="preserve">Ora, si potrebbe impiegare uno useEffect per seguire la fetch verso l’api del backend, ma sembra leggermente più laborioso rispetto all’impiego di axios (37mio di download settimanali) </w:t>
+        <w:t xml:space="preserve"> nel package </w:t>
+      </w:r>
+      <w:proofErr w:type="spellStart"/>
+      <w:r>
+        <w:t>json</w:t>
+      </w:r>
+      <w:proofErr w:type="spellEnd"/>
+      <w:r>
+        <w:t xml:space="preserve"> del </w:t>
+      </w:r>
+      <w:proofErr w:type="spellStart"/>
+      <w:r>
+        <w:t>frontend</w:t>
+      </w:r>
+      <w:proofErr w:type="spellEnd"/>
+      <w:r>
+        <w:t xml:space="preserve"> in modo da collegarlo al </w:t>
+      </w:r>
+      <w:proofErr w:type="spellStart"/>
+      <w:r>
+        <w:t>backend</w:t>
+      </w:r>
+      <w:proofErr w:type="spellEnd"/>
+      <w:r>
+        <w:t>.</w:t>
+      </w:r>
+    </w:p>
+    <w:p>
+      <w:r>
+        <w:t xml:space="preserve">Ora, si potrebbe impiegare uno </w:t>
+      </w:r>
+      <w:proofErr w:type="spellStart"/>
+      <w:r>
+        <w:t>useEffect</w:t>
+      </w:r>
+      <w:proofErr w:type="spellEnd"/>
+      <w:r>
+        <w:t xml:space="preserve"> per seguire la fetch verso </w:t>
+      </w:r>
+      <w:proofErr w:type="spellStart"/>
+      <w:r>
+        <w:t>l’api</w:t>
+      </w:r>
+      <w:proofErr w:type="spellEnd"/>
+      <w:r>
+        <w:t xml:space="preserve"> del </w:t>
+      </w:r>
+      <w:proofErr w:type="spellStart"/>
+      <w:r>
+        <w:t>backend</w:t>
+      </w:r>
+      <w:proofErr w:type="spellEnd"/>
+      <w:r>
+        <w:t xml:space="preserve">, ma sembra leggermente più laborioso rispetto all’impiego di </w:t>
+      </w:r>
+      <w:proofErr w:type="spellStart"/>
+      <w:r>
+        <w:t>axios</w:t>
+      </w:r>
+      <w:proofErr w:type="spellEnd"/>
+      <w:r>
+        <w:t xml:space="preserve"> (37mio di download settimanali) </w:t>
       </w:r>
       <w:hyperlink r:id="rId20" w:history="1">
         <w:r>
@@ -405,8 +822,21 @@
           <w:color w:val="000000"/>
         </w:rPr>
       </w:pPr>
-      <w:r>
-        <w:t xml:space="preserve">Tuttavia si segnala su cve un problema risalente al 2021 </w:t>
+      <w:proofErr w:type="gramStart"/>
+      <w:r>
+        <w:t>Tuttavia</w:t>
+      </w:r>
+      <w:proofErr w:type="gramEnd"/>
+      <w:r>
+        <w:t xml:space="preserve"> si segnala su </w:t>
+      </w:r>
+      <w:proofErr w:type="spellStart"/>
+      <w:r>
+        <w:t>cve</w:t>
+      </w:r>
+      <w:proofErr w:type="spellEnd"/>
+      <w:r>
+        <w:t xml:space="preserve"> un problema risalente al 2021 </w:t>
       </w:r>
       <w:hyperlink r:id="rId21" w:history="1">
         <w:r>
@@ -419,28 +849,312 @@
       <w:r>
         <w:t xml:space="preserve"> in cui si parla di “</w:t>
       </w:r>
+      <w:proofErr w:type="spellStart"/>
       <w:r>
         <w:rPr>
           <w:rFonts w:cstheme="minorHAnsi"/>
           <w:color w:val="000000"/>
           <w:shd w:val="clear" w:color="auto" w:fill="FFFFFF"/>
         </w:rPr>
-        <w:t>axios is vulnerable to Inefficient Regular Expression Complexity</w:t>
-      </w:r>
+        <w:t>axios</w:t>
+      </w:r>
+      <w:proofErr w:type="spellEnd"/>
       <w:r>
         <w:rPr>
           <w:rFonts w:cstheme="minorHAnsi"/>
           <w:color w:val="000000"/>
           <w:shd w:val="clear" w:color="auto" w:fill="FFFFFF"/>
         </w:rPr>
-        <w:t>”. Ossia “</w:t>
-      </w:r>
+        <w:t xml:space="preserve"> </w:t>
+      </w:r>
+      <w:proofErr w:type="spellStart"/>
       <w:r>
         <w:rPr>
           <w:rFonts w:cstheme="minorHAnsi"/>
           <w:color w:val="000000"/>
-        </w:rPr>
-        <w:t>The product uses a regular expression with an inefficient, possibly exponential worst-case computational complexity that consumes excessive CPU cycles.</w:t>
+          <w:shd w:val="clear" w:color="auto" w:fill="FFFFFF"/>
+        </w:rPr>
+        <w:t>is</w:t>
+      </w:r>
+      <w:proofErr w:type="spellEnd"/>
+      <w:r>
+        <w:rPr>
+          <w:rFonts w:cstheme="minorHAnsi"/>
+          <w:color w:val="000000"/>
+          <w:shd w:val="clear" w:color="auto" w:fill="FFFFFF"/>
+        </w:rPr>
+        <w:t xml:space="preserve"> </w:t>
+      </w:r>
+      <w:proofErr w:type="spellStart"/>
+      <w:r>
+        <w:rPr>
+          <w:rFonts w:cstheme="minorHAnsi"/>
+          <w:color w:val="000000"/>
+          <w:shd w:val="clear" w:color="auto" w:fill="FFFFFF"/>
+        </w:rPr>
+        <w:t>vulnerable</w:t>
+      </w:r>
+      <w:proofErr w:type="spellEnd"/>
+      <w:r>
+        <w:rPr>
+          <w:rFonts w:cstheme="minorHAnsi"/>
+          <w:color w:val="000000"/>
+          <w:shd w:val="clear" w:color="auto" w:fill="FFFFFF"/>
+        </w:rPr>
+        <w:t xml:space="preserve"> to </w:t>
+      </w:r>
+      <w:proofErr w:type="spellStart"/>
+      <w:r>
+        <w:rPr>
+          <w:rFonts w:cstheme="minorHAnsi"/>
+          <w:color w:val="000000"/>
+          <w:shd w:val="clear" w:color="auto" w:fill="FFFFFF"/>
+        </w:rPr>
+        <w:t>Inefficient</w:t>
+      </w:r>
+      <w:proofErr w:type="spellEnd"/>
+      <w:r>
+        <w:rPr>
+          <w:rFonts w:cstheme="minorHAnsi"/>
+          <w:color w:val="000000"/>
+          <w:shd w:val="clear" w:color="auto" w:fill="FFFFFF"/>
+        </w:rPr>
+        <w:t xml:space="preserve"> Regular </w:t>
+      </w:r>
+      <w:proofErr w:type="spellStart"/>
+      <w:r>
+        <w:rPr>
+          <w:rFonts w:cstheme="minorHAnsi"/>
+          <w:color w:val="000000"/>
+          <w:shd w:val="clear" w:color="auto" w:fill="FFFFFF"/>
+        </w:rPr>
+        <w:t>Expression</w:t>
+      </w:r>
+      <w:proofErr w:type="spellEnd"/>
+      <w:r>
+        <w:rPr>
+          <w:rFonts w:cstheme="minorHAnsi"/>
+          <w:color w:val="000000"/>
+          <w:shd w:val="clear" w:color="auto" w:fill="FFFFFF"/>
+        </w:rPr>
+        <w:t xml:space="preserve"> </w:t>
+      </w:r>
+      <w:proofErr w:type="spellStart"/>
+      <w:r>
+        <w:rPr>
+          <w:rFonts w:cstheme="minorHAnsi"/>
+          <w:color w:val="000000"/>
+          <w:shd w:val="clear" w:color="auto" w:fill="FFFFFF"/>
+        </w:rPr>
+        <w:t>Complexity</w:t>
+      </w:r>
+      <w:proofErr w:type="spellEnd"/>
+      <w:r>
+        <w:rPr>
+          <w:rFonts w:cstheme="minorHAnsi"/>
+          <w:color w:val="000000"/>
+          <w:shd w:val="clear" w:color="auto" w:fill="FFFFFF"/>
+        </w:rPr>
+        <w:t>”. Ossia “</w:t>
+      </w:r>
+      <w:r>
+        <w:rPr>
+          <w:rFonts w:cstheme="minorHAnsi"/>
+          <w:color w:val="000000"/>
+        </w:rPr>
+        <w:t xml:space="preserve">The product </w:t>
+      </w:r>
+      <w:proofErr w:type="spellStart"/>
+      <w:r>
+        <w:rPr>
+          <w:rFonts w:cstheme="minorHAnsi"/>
+          <w:color w:val="000000"/>
+        </w:rPr>
+        <w:t>uses</w:t>
+      </w:r>
+      <w:proofErr w:type="spellEnd"/>
+      <w:r>
+        <w:rPr>
+          <w:rFonts w:cstheme="minorHAnsi"/>
+          <w:color w:val="000000"/>
+        </w:rPr>
+        <w:t xml:space="preserve"> a regular </w:t>
+      </w:r>
+      <w:proofErr w:type="spellStart"/>
+      <w:r>
+        <w:rPr>
+          <w:rFonts w:cstheme="minorHAnsi"/>
+          <w:color w:val="000000"/>
+        </w:rPr>
+        <w:t>expression</w:t>
+      </w:r>
+      <w:proofErr w:type="spellEnd"/>
+      <w:r>
+        <w:rPr>
+          <w:rFonts w:cstheme="minorHAnsi"/>
+          <w:color w:val="000000"/>
+        </w:rPr>
+        <w:t xml:space="preserve"> with an </w:t>
+      </w:r>
+      <w:proofErr w:type="spellStart"/>
+      <w:r>
+        <w:rPr>
+          <w:rFonts w:cstheme="minorHAnsi"/>
+          <w:color w:val="000000"/>
+        </w:rPr>
+        <w:t>inefficient</w:t>
+      </w:r>
+      <w:proofErr w:type="spellEnd"/>
+      <w:r>
+        <w:rPr>
+          <w:rFonts w:cstheme="minorHAnsi"/>
+          <w:color w:val="000000"/>
+        </w:rPr>
+        <w:t xml:space="preserve">, </w:t>
+      </w:r>
+      <w:proofErr w:type="spellStart"/>
+      <w:r>
+        <w:rPr>
+          <w:rFonts w:cstheme="minorHAnsi"/>
+          <w:color w:val="000000"/>
+        </w:rPr>
+        <w:t>possibly</w:t>
+      </w:r>
+      <w:proofErr w:type="spellEnd"/>
+      <w:r>
+        <w:rPr>
+          <w:rFonts w:cstheme="minorHAnsi"/>
+          <w:color w:val="000000"/>
+        </w:rPr>
+        <w:t xml:space="preserve"> </w:t>
+      </w:r>
+      <w:proofErr w:type="spellStart"/>
+      <w:r>
+        <w:rPr>
+          <w:rFonts w:cstheme="minorHAnsi"/>
+          <w:color w:val="000000"/>
+        </w:rPr>
+        <w:t>exponential</w:t>
+      </w:r>
+      <w:proofErr w:type="spellEnd"/>
+      <w:r>
+        <w:rPr>
+          <w:rFonts w:cstheme="minorHAnsi"/>
+          <w:color w:val="000000"/>
+        </w:rPr>
+        <w:t xml:space="preserve"> </w:t>
+      </w:r>
+      <w:proofErr w:type="spellStart"/>
+      <w:r>
+        <w:rPr>
+          <w:rFonts w:cstheme="minorHAnsi"/>
+          <w:color w:val="000000"/>
+        </w:rPr>
+        <w:t>worst</w:t>
+      </w:r>
+      <w:proofErr w:type="spellEnd"/>
+      <w:r>
+        <w:rPr>
+          <w:rFonts w:cstheme="minorHAnsi"/>
+          <w:color w:val="000000"/>
+        </w:rPr>
+        <w:t xml:space="preserve">-case </w:t>
+      </w:r>
+      <w:proofErr w:type="spellStart"/>
+      <w:r>
+        <w:rPr>
+          <w:rFonts w:cstheme="minorHAnsi"/>
+          <w:color w:val="000000"/>
+        </w:rPr>
+        <w:t>computational</w:t>
+      </w:r>
+      <w:proofErr w:type="spellEnd"/>
+      <w:r>
+        <w:rPr>
+          <w:rFonts w:cstheme="minorHAnsi"/>
+          <w:color w:val="000000"/>
+        </w:rPr>
+        <w:t xml:space="preserve"> </w:t>
+      </w:r>
+      <w:proofErr w:type="spellStart"/>
+      <w:r>
+        <w:rPr>
+          <w:rFonts w:cstheme="minorHAnsi"/>
+          <w:color w:val="000000"/>
+        </w:rPr>
+        <w:t>complexity</w:t>
+      </w:r>
+      <w:proofErr w:type="spellEnd"/>
+      <w:r>
+        <w:rPr>
+          <w:rFonts w:cstheme="minorHAnsi"/>
+          <w:color w:val="000000"/>
+        </w:rPr>
+        <w:t xml:space="preserve"> </w:t>
+      </w:r>
+      <w:proofErr w:type="spellStart"/>
+      <w:r>
+        <w:rPr>
+          <w:rFonts w:cstheme="minorHAnsi"/>
+          <w:color w:val="000000"/>
+        </w:rPr>
+        <w:t>that</w:t>
+      </w:r>
+      <w:proofErr w:type="spellEnd"/>
+      <w:r>
+        <w:rPr>
+          <w:rFonts w:cstheme="minorHAnsi"/>
+          <w:color w:val="000000"/>
+        </w:rPr>
+        <w:t xml:space="preserve"> </w:t>
+      </w:r>
+      <w:proofErr w:type="spellStart"/>
+      <w:r>
+        <w:rPr>
+          <w:rFonts w:cstheme="minorHAnsi"/>
+          <w:color w:val="000000"/>
+        </w:rPr>
+        <w:t>consumes</w:t>
+      </w:r>
+      <w:proofErr w:type="spellEnd"/>
+      <w:r>
+        <w:rPr>
+          <w:rFonts w:cstheme="minorHAnsi"/>
+          <w:color w:val="000000"/>
+        </w:rPr>
+        <w:t xml:space="preserve"> </w:t>
+      </w:r>
+      <w:proofErr w:type="spellStart"/>
+      <w:r>
+        <w:rPr>
+          <w:rFonts w:cstheme="minorHAnsi"/>
+          <w:color w:val="000000"/>
+        </w:rPr>
+        <w:t>excessive</w:t>
+      </w:r>
+      <w:proofErr w:type="spellEnd"/>
+      <w:r>
+        <w:rPr>
+          <w:rFonts w:cstheme="minorHAnsi"/>
+          <w:color w:val="000000"/>
+        </w:rPr>
+        <w:t xml:space="preserve"> CPU </w:t>
+      </w:r>
+      <w:proofErr w:type="spellStart"/>
+      <w:r>
+        <w:rPr>
+          <w:rFonts w:cstheme="minorHAnsi"/>
+          <w:color w:val="000000"/>
+        </w:rPr>
+        <w:t>cycles</w:t>
+      </w:r>
+      <w:proofErr w:type="spellEnd"/>
+      <w:r>
+        <w:rPr>
+          <w:rFonts w:cstheme="minorHAnsi"/>
+          <w:color w:val="000000"/>
+        </w:rPr>
+        <w:t>.</w:t>
       </w:r>
       <w:r>
         <w:rPr>
@@ -478,7 +1192,23 @@
           <w:rFonts w:cstheme="minorHAnsi"/>
           <w:color w:val="000000"/>
         </w:rPr>
-        <w:t xml:space="preserve">Problema del collegamento, forse dovuto alle politiche CORS, scarico cors </w:t>
+        <w:t xml:space="preserve">Problema del collegamento, forse dovuto alle politiche CORS, scarico </w:t>
+      </w:r>
+      <w:proofErr w:type="spellStart"/>
+      <w:r>
+        <w:rPr>
+          <w:rFonts w:cstheme="minorHAnsi"/>
+          <w:color w:val="000000"/>
+        </w:rPr>
+        <w:t>cors</w:t>
+      </w:r>
+      <w:proofErr w:type="spellEnd"/>
+      <w:r>
+        <w:rPr>
+          <w:rFonts w:cstheme="minorHAnsi"/>
+          <w:color w:val="000000"/>
+        </w:rPr>
+        <w:t xml:space="preserve"> </w:t>
       </w:r>
       <w:hyperlink r:id="rId23" w:history="1">
         <w:r>
@@ -509,7 +1239,55 @@
           <w:rFonts w:cstheme="minorHAnsi"/>
           <w:color w:val="000000"/>
         </w:rPr>
-        <w:t>Dopo diversi inconvenienti, problemi, Axios funziona: frontend sembra collegato con il backend.</w:t>
+        <w:t xml:space="preserve">Dopo diversi inconvenienti, problemi, </w:t>
+      </w:r>
+      <w:proofErr w:type="spellStart"/>
+      <w:r>
+        <w:rPr>
+          <w:rFonts w:cstheme="minorHAnsi"/>
+          <w:color w:val="000000"/>
+        </w:rPr>
+        <w:t>Axios</w:t>
+      </w:r>
+      <w:proofErr w:type="spellEnd"/>
+      <w:r>
+        <w:rPr>
+          <w:rFonts w:cstheme="minorHAnsi"/>
+          <w:color w:val="000000"/>
+        </w:rPr>
+        <w:t xml:space="preserve"> funziona: </w:t>
+      </w:r>
+      <w:proofErr w:type="spellStart"/>
+      <w:r>
+        <w:rPr>
+          <w:rFonts w:cstheme="minorHAnsi"/>
+          <w:color w:val="000000"/>
+        </w:rPr>
+        <w:t>frontend</w:t>
+      </w:r>
+      <w:proofErr w:type="spellEnd"/>
+      <w:r>
+        <w:rPr>
+          <w:rFonts w:cstheme="minorHAnsi"/>
+          <w:color w:val="000000"/>
+        </w:rPr>
+        <w:t xml:space="preserve"> sembra collegato con il </w:t>
+      </w:r>
+      <w:proofErr w:type="spellStart"/>
+      <w:r>
+        <w:rPr>
+          <w:rFonts w:cstheme="minorHAnsi"/>
+          <w:color w:val="000000"/>
+        </w:rPr>
+        <w:t>backend</w:t>
+      </w:r>
+      <w:proofErr w:type="spellEnd"/>
+      <w:r>
+        <w:rPr>
+          <w:rFonts w:cstheme="minorHAnsi"/>
+          <w:color w:val="000000"/>
+        </w:rPr>
+        <w:t>.</w:t>
       </w:r>
     </w:p>
     <w:p>
@@ -517,15 +1295,121 @@
         <w:spacing w:after="0"/>
       </w:pPr>
       <w:r>
-        <w:t xml:space="preserve">  // Destruct necessary in order to manage the inputs/forms validation</w:t>
-      </w:r>
+        <w:t xml:space="preserve">  // </w:t>
+      </w:r>
+      <w:proofErr w:type="spellStart"/>
+      <w:r>
+        <w:t>Destruct</w:t>
+      </w:r>
+      <w:proofErr w:type="spellEnd"/>
+      <w:r>
+        <w:t xml:space="preserve"> </w:t>
+      </w:r>
+      <w:proofErr w:type="spellStart"/>
+      <w:r>
+        <w:t>necessary</w:t>
+      </w:r>
+      <w:proofErr w:type="spellEnd"/>
+      <w:r>
+        <w:t xml:space="preserve"> in order to </w:t>
+      </w:r>
+      <w:proofErr w:type="spellStart"/>
+      <w:r>
+        <w:t>manage</w:t>
+      </w:r>
+      <w:proofErr w:type="spellEnd"/>
+      <w:r>
+        <w:t xml:space="preserve"> the inputs/</w:t>
+      </w:r>
+      <w:proofErr w:type="spellStart"/>
+      <w:r>
+        <w:t>forms</w:t>
+      </w:r>
+      <w:proofErr w:type="spellEnd"/>
+      <w:r>
+        <w:t xml:space="preserve"> </w:t>
+      </w:r>
+      <w:proofErr w:type="spellStart"/>
+      <w:r>
+        <w:t>validation</w:t>
+      </w:r>
+      <w:proofErr w:type="spellEnd"/>
     </w:p>
     <w:p>
       <w:pPr>
         <w:spacing w:after="0"/>
       </w:pPr>
       <w:r>
-        <w:t xml:space="preserve">  const { register, handleSubmit, formState: { errors } } = useForm({ resolver: yupResolver(schema)});</w:t>
+        <w:t xml:space="preserve">  </w:t>
+      </w:r>
+      <w:proofErr w:type="spellStart"/>
+      <w:r>
+        <w:t>const</w:t>
+      </w:r>
+      <w:proofErr w:type="spellEnd"/>
+      <w:r>
+        <w:t xml:space="preserve"> </w:t>
+      </w:r>
+      <w:proofErr w:type="gramStart"/>
+      <w:r>
+        <w:t xml:space="preserve">{ </w:t>
+      </w:r>
+      <w:proofErr w:type="spellStart"/>
+      <w:r>
+        <w:t>register</w:t>
+      </w:r>
+      <w:proofErr w:type="spellEnd"/>
+      <w:proofErr w:type="gramEnd"/>
+      <w:r>
+        <w:t xml:space="preserve">, </w:t>
+      </w:r>
+      <w:proofErr w:type="spellStart"/>
+      <w:r>
+        <w:t>handleSubmit</w:t>
+      </w:r>
+      <w:proofErr w:type="spellEnd"/>
+      <w:r>
+        <w:t xml:space="preserve">, </w:t>
+      </w:r>
+      <w:proofErr w:type="spellStart"/>
+      <w:r>
+        <w:t>formState</w:t>
+      </w:r>
+      <w:proofErr w:type="spellEnd"/>
+      <w:r>
+        <w:t xml:space="preserve">: { </w:t>
+      </w:r>
+      <w:proofErr w:type="spellStart"/>
+      <w:r>
+        <w:t>errors</w:t>
+      </w:r>
+      <w:proofErr w:type="spellEnd"/>
+      <w:r>
+        <w:t xml:space="preserve"> } } = </w:t>
+      </w:r>
+      <w:proofErr w:type="spellStart"/>
+      <w:r>
+        <w:t>useForm</w:t>
+      </w:r>
+      <w:proofErr w:type="spellEnd"/>
+      <w:r>
+        <w:t xml:space="preserve">({ </w:t>
+      </w:r>
+      <w:proofErr w:type="spellStart"/>
+      <w:r>
+        <w:t>resolver</w:t>
+      </w:r>
+      <w:proofErr w:type="spellEnd"/>
+      <w:r>
+        <w:t xml:space="preserve">: </w:t>
+      </w:r>
+      <w:proofErr w:type="spellStart"/>
+      <w:r>
+        <w:t>yupResolver</w:t>
+      </w:r>
+      <w:proofErr w:type="spellEnd"/>
+      <w:r>
+        <w:t>(schema)});</w:t>
       </w:r>
     </w:p>
     <w:p>
@@ -533,15 +1417,60 @@
         <w:spacing w:after="0"/>
       </w:pPr>
       <w:r>
-        <w:t xml:space="preserve">  // onSubmit function call on the nodejs backend</w:t>
-      </w:r>
+        <w:t xml:space="preserve">  // </w:t>
+      </w:r>
+      <w:proofErr w:type="spellStart"/>
+      <w:r>
+        <w:t>onSubmit</w:t>
+      </w:r>
+      <w:proofErr w:type="spellEnd"/>
+      <w:r>
+        <w:t xml:space="preserve"> </w:t>
+      </w:r>
+      <w:proofErr w:type="spellStart"/>
+      <w:r>
+        <w:t>function</w:t>
+      </w:r>
+      <w:proofErr w:type="spellEnd"/>
+      <w:r>
+        <w:t xml:space="preserve"> call on the </w:t>
+      </w:r>
+      <w:proofErr w:type="spellStart"/>
+      <w:r>
+        <w:t>nodejs</w:t>
+      </w:r>
+      <w:proofErr w:type="spellEnd"/>
+      <w:r>
+        <w:t xml:space="preserve"> </w:t>
+      </w:r>
+      <w:proofErr w:type="spellStart"/>
+      <w:r>
+        <w:t>backend</w:t>
+      </w:r>
+      <w:proofErr w:type="spellEnd"/>
     </w:p>
     <w:p>
       <w:pPr>
         <w:spacing w:after="0"/>
       </w:pPr>
       <w:r>
-        <w:t xml:space="preserve">  const onSubmit = data =&gt; {</w:t>
+        <w:t xml:space="preserve">  </w:t>
+      </w:r>
+      <w:proofErr w:type="spellStart"/>
+      <w:r>
+        <w:t>const</w:t>
+      </w:r>
+      <w:proofErr w:type="spellEnd"/>
+      <w:r>
+        <w:t xml:space="preserve"> </w:t>
+      </w:r>
+      <w:proofErr w:type="spellStart"/>
+      <w:r>
+        <w:t>onSubmit</w:t>
+      </w:r>
+      <w:proofErr w:type="spellEnd"/>
+      <w:r>
+        <w:t xml:space="preserve"> = data =&gt; {</w:t>
       </w:r>
     </w:p>
     <w:p>
@@ -549,7 +1478,36 @@
         <w:spacing w:after="0"/>
       </w:pPr>
       <w:r>
-        <w:t xml:space="preserve">    axios.get("/login").then(response =&gt; {</w:t>
+        <w:t xml:space="preserve">    </w:t>
+      </w:r>
+      <w:proofErr w:type="spellStart"/>
+      <w:r>
+        <w:t>axios.get</w:t>
+      </w:r>
+      <w:proofErr w:type="spellEnd"/>
+      <w:r>
+        <w:t>("/login"</w:t>
+      </w:r>
+      <w:proofErr w:type="gramStart"/>
+      <w:r>
+        <w:t>).</w:t>
+      </w:r>
+      <w:proofErr w:type="spellStart"/>
+      <w:r>
+        <w:t>then</w:t>
+      </w:r>
+      <w:proofErr w:type="spellEnd"/>
+      <w:proofErr w:type="gramEnd"/>
+      <w:r>
+        <w:t>(</w:t>
+      </w:r>
+      <w:proofErr w:type="spellStart"/>
+      <w:r>
+        <w:t>response</w:t>
+      </w:r>
+      <w:proofErr w:type="spellEnd"/>
+      <w:r>
+        <w:t xml:space="preserve"> =&gt; {</w:t>
       </w:r>
     </w:p>
     <w:p>
@@ -557,7 +1515,15 @@
         <w:spacing w:after="0"/>
       </w:pPr>
       <w:r>
-        <w:t xml:space="preserve">      console.log(response.data);</w:t>
+        <w:t xml:space="preserve">      console.log(</w:t>
+      </w:r>
+      <w:proofErr w:type="spellStart"/>
+      <w:r>
+        <w:t>response.data</w:t>
+      </w:r>
+      <w:proofErr w:type="spellEnd"/>
+      <w:r>
+        <w:t>);</w:t>
       </w:r>
     </w:p>
     <w:p>
@@ -581,7 +1547,31 @@
         <w:spacing w:after="120"/>
       </w:pPr>
       <w:r>
-        <w:t>Le righe di codice di Axios sono state inserite nella funzione onSubmit presa grazie a yup.</w:t>
+        <w:t xml:space="preserve">Le righe di codice di </w:t>
+      </w:r>
+      <w:proofErr w:type="spellStart"/>
+      <w:r>
+        <w:t>Axios</w:t>
+      </w:r>
+      <w:proofErr w:type="spellEnd"/>
+      <w:r>
+        <w:t xml:space="preserve"> sono state inserite nella funzione </w:t>
+      </w:r>
+      <w:proofErr w:type="spellStart"/>
+      <w:r>
+        <w:t>onSubmit</w:t>
+      </w:r>
+      <w:proofErr w:type="spellEnd"/>
+      <w:r>
+        <w:t xml:space="preserve"> presa grazie a </w:t>
+      </w:r>
+      <w:proofErr w:type="spellStart"/>
+      <w:r>
+        <w:t>yup</w:t>
+      </w:r>
+      <w:proofErr w:type="spellEnd"/>
+      <w:r>
+        <w:t>.</w:t>
       </w:r>
     </w:p>
     <w:p>
@@ -589,7 +1579,60 @@
         <w:spacing w:after="120"/>
       </w:pPr>
       <w:r>
-        <w:t xml:space="preserve">Installati bcrypt, Sequelize, nodemon, jsonwebtoken, dotenv (per lavorare con il file .env) </w:t>
+        <w:t xml:space="preserve">Installati </w:t>
+      </w:r>
+      <w:proofErr w:type="spellStart"/>
+      <w:r>
+        <w:t>bcrypt</w:t>
+      </w:r>
+      <w:proofErr w:type="spellEnd"/>
+      <w:r>
+        <w:t xml:space="preserve">, </w:t>
+      </w:r>
+      <w:proofErr w:type="spellStart"/>
+      <w:r>
+        <w:t>Sequelize</w:t>
+      </w:r>
+      <w:proofErr w:type="spellEnd"/>
+      <w:r>
+        <w:t xml:space="preserve">, </w:t>
+      </w:r>
+      <w:proofErr w:type="spellStart"/>
+      <w:r>
+        <w:t>nodemon</w:t>
+      </w:r>
+      <w:proofErr w:type="spellEnd"/>
+      <w:r>
+        <w:t xml:space="preserve">, </w:t>
+      </w:r>
+      <w:proofErr w:type="spellStart"/>
+      <w:r>
+        <w:t>jsonwebtoken</w:t>
+      </w:r>
+      <w:proofErr w:type="spellEnd"/>
+      <w:r>
+        <w:t xml:space="preserve">, </w:t>
+      </w:r>
+      <w:proofErr w:type="spellStart"/>
+      <w:r>
+        <w:t>dotenv</w:t>
+      </w:r>
+      <w:proofErr w:type="spellEnd"/>
+      <w:r>
+        <w:t xml:space="preserve"> (per lavorare con il </w:t>
+      </w:r>
+      <w:proofErr w:type="gramStart"/>
+      <w:r>
+        <w:t>file .</w:t>
+      </w:r>
+      <w:proofErr w:type="spellStart"/>
+      <w:r>
+        <w:t>env</w:t>
+      </w:r>
+      <w:proofErr w:type="spellEnd"/>
+      <w:proofErr w:type="gramEnd"/>
+      <w:r>
+        <w:t xml:space="preserve">) </w:t>
       </w:r>
       <w:hyperlink r:id="rId24" w:history="1">
         <w:r>
@@ -609,7 +1652,15 @@
       </w:pPr>
       <w:r>
         <w:lastRenderedPageBreak/>
-        <w:t xml:space="preserve">Creato il database: due tabelle, verifications per la verifica della mail e user per gli utenti. </w:t>
+        <w:t xml:space="preserve">Creato il database: due tabelle, </w:t>
+      </w:r>
+      <w:proofErr w:type="spellStart"/>
+      <w:r>
+        <w:t>verifications</w:t>
+      </w:r>
+      <w:proofErr w:type="spellEnd"/>
+      <w:r>
+        <w:t xml:space="preserve"> per la verifica della mail e user per gli utenti. </w:t>
       </w:r>
       <w:hyperlink r:id="rId25" w:history="1">
         <w:r>
@@ -633,7 +1684,23 @@
         <w:spacing w:after="120"/>
       </w:pPr>
       <w:r>
-        <w:t>Scritti i modelli in Sequelize di User e Verification.</w:t>
+        <w:t xml:space="preserve">Scritti i modelli in </w:t>
+      </w:r>
+      <w:proofErr w:type="spellStart"/>
+      <w:r>
+        <w:t>Sequelize</w:t>
+      </w:r>
+      <w:proofErr w:type="spellEnd"/>
+      <w:r>
+        <w:t xml:space="preserve"> di User e </w:t>
+      </w:r>
+      <w:proofErr w:type="spellStart"/>
+      <w:r>
+        <w:t>Verification</w:t>
+      </w:r>
+      <w:proofErr w:type="spellEnd"/>
+      <w:r>
+        <w:t>.</w:t>
       </w:r>
     </w:p>
     <w:p>
@@ -641,10 +1708,34 @@
         <w:spacing w:after="120"/>
       </w:pPr>
       <w:r>
-        <w:t>Filtrate nel Datepicker le date future rispetto a oggi (new Date()). Bisogna velocizzare il passaggio alle date passate per ora limitato al salto di mese in mese.</w:t>
-      </w:r>
-      <w:r>
-        <w:t xml:space="preserve"> E aggiungere il recaptcha.</w:t>
+        <w:t xml:space="preserve">Filtrate nel </w:t>
+      </w:r>
+      <w:proofErr w:type="spellStart"/>
+      <w:r>
+        <w:t>Datepicker</w:t>
+      </w:r>
+      <w:proofErr w:type="spellEnd"/>
+      <w:r>
+        <w:t xml:space="preserve"> le date future rispetto a oggi (new </w:t>
+      </w:r>
+      <w:proofErr w:type="gramStart"/>
+      <w:r>
+        <w:t>Date(</w:t>
+      </w:r>
+      <w:proofErr w:type="gramEnd"/>
+      <w:r>
+        <w:t>)). Bisogna velocizzare il passaggio alle date passate per ora limitato al salto di mese in mese.</w:t>
+      </w:r>
+      <w:r>
+        <w:t xml:space="preserve"> E aggiungere il </w:t>
+      </w:r>
+      <w:proofErr w:type="spellStart"/>
+      <w:r>
+        <w:t>recaptcha</w:t>
+      </w:r>
+      <w:proofErr w:type="spellEnd"/>
+      <w:r>
+        <w:t>.</w:t>
       </w:r>
     </w:p>
     <w:p>
@@ -652,7 +1743,15 @@
         <w:spacing w:after="120"/>
       </w:pPr>
       <w:r>
-        <w:t>Sistemo il backend.</w:t>
+        <w:t xml:space="preserve">Sistemo il </w:t>
+      </w:r>
+      <w:proofErr w:type="spellStart"/>
+      <w:r>
+        <w:t>backend</w:t>
+      </w:r>
+      <w:proofErr w:type="spellEnd"/>
+      <w:r>
+        <w:t>.</w:t>
       </w:r>
     </w:p>
     <w:p>
@@ -660,7 +1759,15 @@
         <w:spacing w:after="120"/>
       </w:pPr>
       <w:r>
-        <w:t>Non riesco a collegare sequelize al database…</w:t>
+        <w:t xml:space="preserve">Non riesco a collegare </w:t>
+      </w:r>
+      <w:proofErr w:type="spellStart"/>
+      <w:r>
+        <w:t>sequelize</w:t>
+      </w:r>
+      <w:proofErr w:type="spellEnd"/>
+      <w:r>
+        <w:t xml:space="preserve"> al database…</w:t>
       </w:r>
     </w:p>
     <w:p>
@@ -710,7 +1817,15 @@
     </w:p>
     <w:p>
       <w:r>
-        <w:t>Il problema è stato risolto. Inserendo l’utente root e la rispettiva password il collegamento avveniva. Rispetto all’utente arer del progetto di diploma, l’utente che si cercava di autenticare</w:t>
+        <w:t xml:space="preserve">Il problema è stato risolto. Inserendo l’utente root e la rispettiva password il collegamento avveniva. Rispetto all’utente </w:t>
+      </w:r>
+      <w:proofErr w:type="spellStart"/>
+      <w:r>
+        <w:t>arer</w:t>
+      </w:r>
+      <w:proofErr w:type="spellEnd"/>
+      <w:r>
+        <w:t xml:space="preserve"> del progetto di diploma, l’utente che si cercava di autenticare</w:t>
       </w:r>
     </w:p>
     <w:p>
@@ -766,7 +1881,15 @@
         <w:t>Conseguentemente ho creato un utente</w:t>
       </w:r>
       <w:r>
-        <w:t xml:space="preserve"> ulteriore impiegando il tipo di autenticazione standard. Facendo partire il server non si sono verificati errori: Sequelize si connette con MySQL.</w:t>
+        <w:t xml:space="preserve"> ulteriore impiegando il tipo di autenticazione standard. Facendo partire il server non si sono verificati errori: </w:t>
+      </w:r>
+      <w:proofErr w:type="spellStart"/>
+      <w:r>
+        <w:t>Sequelize</w:t>
+      </w:r>
+      <w:proofErr w:type="spellEnd"/>
+      <w:r>
+        <w:t xml:space="preserve"> si connette con MySQL.</w:t>
       </w:r>
     </w:p>
     <w:p>
@@ -821,7 +1944,15 @@
         <w:t>Inserire la visualizzazione dell’utente loggato (card).</w:t>
       </w:r>
       <w:r>
-        <w:t xml:space="preserve"> Kitchen sink da </w:t>
+        <w:t xml:space="preserve"> Kitchen </w:t>
+      </w:r>
+      <w:proofErr w:type="spellStart"/>
+      <w:r>
+        <w:t>sink</w:t>
+      </w:r>
+      <w:proofErr w:type="spellEnd"/>
+      <w:r>
+        <w:t xml:space="preserve"> da </w:t>
       </w:r>
       <w:hyperlink r:id="rId29" w:history="1">
         <w:r>
@@ -842,7 +1973,15 @@
     </w:p>
     <w:p>
       <w:r>
-        <w:t xml:space="preserve">Passare al routing anche lato client </w:t>
+        <w:t xml:space="preserve">Passare al </w:t>
+      </w:r>
+      <w:proofErr w:type="spellStart"/>
+      <w:r>
+        <w:t>routing</w:t>
+      </w:r>
+      <w:proofErr w:type="spellEnd"/>
+      <w:r>
+        <w:t xml:space="preserve"> anche lato client </w:t>
       </w:r>
       <w:hyperlink r:id="rId30" w:history="1">
         <w:r>
@@ -853,13 +1992,34 @@
         </w:r>
       </w:hyperlink>
       <w:r>
-        <w:t xml:space="preserve"> . Si cambia dalla single page application al routing.</w:t>
-      </w:r>
-    </w:p>
-    <w:p>
+        <w:t xml:space="preserve"> . Si cambia dalla single page </w:t>
+      </w:r>
+      <w:proofErr w:type="spellStart"/>
+      <w:r>
+        <w:t>application</w:t>
+      </w:r>
+      <w:proofErr w:type="spellEnd"/>
+      <w:r>
+        <w:t xml:space="preserve"> al </w:t>
+      </w:r>
+      <w:proofErr w:type="spellStart"/>
+      <w:r>
+        <w:t>routing</w:t>
+      </w:r>
+      <w:proofErr w:type="spellEnd"/>
+      <w:r>
+        <w:t>.</w:t>
+      </w:r>
+    </w:p>
+    <w:p>
+      <w:proofErr w:type="spellStart"/>
       <w:r>
         <w:lastRenderedPageBreak/>
-        <w:t xml:space="preserve">Docs </w:t>
+        <w:t>Docs</w:t>
+      </w:r>
+      <w:proofErr w:type="spellEnd"/>
+      <w:r>
+        <w:t xml:space="preserve"> </w:t>
       </w:r>
       <w:hyperlink r:id="rId31" w:history="1">
         <w:r>
@@ -886,13 +2046,26 @@
         <w:t>.</w:t>
       </w:r>
       <w:r>
-        <w:t xml:space="preserve"> Indica che Switch non è più un export della libreria ma è Routes.</w:t>
-      </w:r>
-    </w:p>
-    <w:p>
-      <w:r>
-        <w:t>Effettuato il routing</w:t>
-      </w:r>
+        <w:t xml:space="preserve"> Indica che Switch non è più un export della libreria ma è </w:t>
+      </w:r>
+      <w:proofErr w:type="spellStart"/>
+      <w:r>
+        <w:t>Routes</w:t>
+      </w:r>
+      <w:proofErr w:type="spellEnd"/>
+      <w:r>
+        <w:t>.</w:t>
+      </w:r>
+    </w:p>
+    <w:p>
+      <w:r>
+        <w:t xml:space="preserve">Effettuato il </w:t>
+      </w:r>
+      <w:proofErr w:type="spellStart"/>
+      <w:r>
+        <w:t>routing</w:t>
+      </w:r>
+      <w:proofErr w:type="spellEnd"/>
     </w:p>
     <w:p>
       <w:pPr>
@@ -921,13 +2094,29 @@
         </w:numPr>
       </w:pPr>
       <w:r>
-        <w:t xml:space="preserve">“/register” </w:t>
+        <w:t>“/</w:t>
+      </w:r>
+      <w:proofErr w:type="spellStart"/>
+      <w:r>
+        <w:t>register</w:t>
+      </w:r>
+      <w:proofErr w:type="spellEnd"/>
+      <w:r>
+        <w:t xml:space="preserve">” </w:t>
       </w:r>
       <w:r>
         <w:sym w:font="Wingdings" w:char="F0E0"/>
       </w:r>
       <w:r>
-        <w:t xml:space="preserve"> form di registrazione</w:t>
+        <w:t xml:space="preserve"> </w:t>
+      </w:r>
+      <w:proofErr w:type="spellStart"/>
+      <w:r>
+        <w:t>form</w:t>
+      </w:r>
+      <w:proofErr w:type="spellEnd"/>
+      <w:r>
+        <w:t xml:space="preserve"> di registrazione</w:t>
       </w:r>
     </w:p>
     <w:p>
@@ -955,7 +2144,15 @@
     </w:p>
     <w:p>
       <w:r>
-        <w:t>Sistemo la registrazione. Probabilmente, per praticità, il tutto verrà poi gestito da una route unica; magari user.</w:t>
+        <w:t xml:space="preserve">Sistemo la registrazione. Probabilmente, per praticità, il tutto verrà poi gestito da una </w:t>
+      </w:r>
+      <w:proofErr w:type="spellStart"/>
+      <w:r>
+        <w:t>route</w:t>
+      </w:r>
+      <w:proofErr w:type="spellEnd"/>
+      <w:r>
+        <w:t xml:space="preserve"> unica; magari user.</w:t>
       </w:r>
     </w:p>
     <w:p>
@@ -987,7 +2184,23 @@
         </w:r>
       </w:hyperlink>
       <w:r>
-        <w:t xml:space="preserve"> . Installato react-router per importare Redirect.</w:t>
+        <w:t xml:space="preserve"> . Installato </w:t>
+      </w:r>
+      <w:proofErr w:type="spellStart"/>
+      <w:r>
+        <w:t>react</w:t>
+      </w:r>
+      <w:proofErr w:type="spellEnd"/>
+      <w:r>
+        <w:t xml:space="preserve">-router per importare </w:t>
+      </w:r>
+      <w:proofErr w:type="spellStart"/>
+      <w:r>
+        <w:t>Redirect</w:t>
+      </w:r>
+      <w:proofErr w:type="spellEnd"/>
+      <w:r>
+        <w:t>.</w:t>
       </w:r>
     </w:p>
     <w:p>
@@ -1039,17 +2252,57 @@
     </w:p>
     <w:p>
       <w:r>
-        <w:t>Sembra che sia dovuto al createdAt e updatedAt. Devo capire come risolvere, ossia come inserire automaticamente le date.</w:t>
-      </w:r>
-    </w:p>
-    <w:p>
-      <w:r>
-        <w:t>Ho creato le colonne nella tabella users in mysql workbench.</w:t>
-      </w:r>
-    </w:p>
-    <w:p>
-      <w:r>
-        <w:t>Nonostante l’inserimento delle colonne nel db l’errore persiste.</w:t>
+        <w:t xml:space="preserve">Sembra che sia dovuto al </w:t>
+      </w:r>
+      <w:proofErr w:type="spellStart"/>
+      <w:r>
+        <w:t>createdAt</w:t>
+      </w:r>
+      <w:proofErr w:type="spellEnd"/>
+      <w:r>
+        <w:t xml:space="preserve"> e </w:t>
+      </w:r>
+      <w:proofErr w:type="spellStart"/>
+      <w:r>
+        <w:t>updatedAt</w:t>
+      </w:r>
+      <w:proofErr w:type="spellEnd"/>
+      <w:r>
+        <w:t>. Devo capire come risolvere, ossia come inserire automaticamente le date.</w:t>
+      </w:r>
+    </w:p>
+    <w:p>
+      <w:r>
+        <w:t xml:space="preserve">Ho creato le colonne nella tabella users in </w:t>
+      </w:r>
+      <w:proofErr w:type="spellStart"/>
+      <w:r>
+        <w:t>mysql</w:t>
+      </w:r>
+      <w:proofErr w:type="spellEnd"/>
+      <w:r>
+        <w:t xml:space="preserve"> </w:t>
+      </w:r>
+      <w:proofErr w:type="spellStart"/>
+      <w:r>
+        <w:t>workbench</w:t>
+      </w:r>
+      <w:proofErr w:type="spellEnd"/>
+      <w:r>
+        <w:t>.</w:t>
+      </w:r>
+    </w:p>
+    <w:p>
+      <w:r>
+        <w:t xml:space="preserve">Nonostante l’inserimento delle colonne nel </w:t>
+      </w:r>
+      <w:proofErr w:type="spellStart"/>
+      <w:r>
+        <w:t>db</w:t>
+      </w:r>
+      <w:proofErr w:type="spellEnd"/>
+      <w:r>
+        <w:t xml:space="preserve"> l’errore persiste.</w:t>
       </w:r>
     </w:p>
     <w:p>
@@ -1102,10 +2355,26 @@
     </w:p>
     <w:p>
       <w:r>
-        <w:t>Provo anche a creare una verification.</w:t>
-      </w:r>
-      <w:r>
-        <w:t xml:space="preserve"> Continua a esserci il problema, allora ho disattivato il timestamps per l’intero database </w:t>
+        <w:t xml:space="preserve">Provo anche a creare una </w:t>
+      </w:r>
+      <w:proofErr w:type="spellStart"/>
+      <w:r>
+        <w:t>verification</w:t>
+      </w:r>
+      <w:proofErr w:type="spellEnd"/>
+      <w:r>
+        <w:t>.</w:t>
+      </w:r>
+      <w:r>
+        <w:t xml:space="preserve"> Continua a esserci il problema, allora ho disattivato il </w:t>
+      </w:r>
+      <w:proofErr w:type="spellStart"/>
+      <w:r>
+        <w:t>timestamps</w:t>
+      </w:r>
+      <w:proofErr w:type="spellEnd"/>
+      <w:r>
+        <w:t xml:space="preserve"> per l’intero database </w:t>
       </w:r>
       <w:hyperlink r:id="rId37" w:history="1">
         <w:r>
@@ -1121,10 +2390,47 @@
     </w:p>
     <w:p>
       <w:r>
-        <w:t>Così sembra funzionare, inoltre birthday nel db è stata cambiata in datetime da timestamp</w:t>
-      </w:r>
-      <w:r>
-        <w:t>, per il modello con sequelize (</w:t>
+        <w:t xml:space="preserve">Così sembra funzionare, inoltre </w:t>
+      </w:r>
+      <w:proofErr w:type="spellStart"/>
+      <w:r>
+        <w:t>birthday</w:t>
+      </w:r>
+      <w:proofErr w:type="spellEnd"/>
+      <w:r>
+        <w:t xml:space="preserve"> nel </w:t>
+      </w:r>
+      <w:proofErr w:type="spellStart"/>
+      <w:r>
+        <w:t>db</w:t>
+      </w:r>
+      <w:proofErr w:type="spellEnd"/>
+      <w:r>
+        <w:t xml:space="preserve"> è stata cambiata in </w:t>
+      </w:r>
+      <w:proofErr w:type="spellStart"/>
+      <w:r>
+        <w:t>datetime</w:t>
+      </w:r>
+      <w:proofErr w:type="spellEnd"/>
+      <w:r>
+        <w:t xml:space="preserve"> da </w:t>
+      </w:r>
+      <w:proofErr w:type="spellStart"/>
+      <w:r>
+        <w:t>timestamp</w:t>
+      </w:r>
+      <w:proofErr w:type="spellEnd"/>
+      <w:r>
+        <w:t xml:space="preserve">, per il modello con </w:t>
+      </w:r>
+      <w:proofErr w:type="spellStart"/>
+      <w:r>
+        <w:t>sequelize</w:t>
+      </w:r>
+      <w:proofErr w:type="spellEnd"/>
+      <w:r>
+        <w:t xml:space="preserve"> (</w:t>
       </w:r>
       <w:hyperlink r:id="rId38" w:anchor="data-types" w:history="1">
         <w:r>
@@ -1138,7 +2444,15 @@
         <w:t xml:space="preserve"> ).</w:t>
       </w:r>
       <w:r>
-        <w:t xml:space="preserve"> New Date() crea l’istanza anche dell’orario, ma con toDateString() dovrei ottenere unicamente la data selezionata</w:t>
+        <w:t xml:space="preserve"> New Date() crea l’istanza anche dell’orario, ma con </w:t>
+      </w:r>
+      <w:proofErr w:type="spellStart"/>
+      <w:r>
+        <w:t>toDateString</w:t>
+      </w:r>
+      <w:proofErr w:type="spellEnd"/>
+      <w:r>
+        <w:t>() dovrei ottenere unicamente la data selezionata</w:t>
       </w:r>
       <w:r>
         <w:t xml:space="preserve"> (</w:t>
@@ -1170,8 +2484,13 @@
       </w:r>
     </w:p>
     <w:p>
-      <w:r>
-        <w:t xml:space="preserve">Redirect ora funziona </w:t>
+      <w:proofErr w:type="spellStart"/>
+      <w:r>
+        <w:t>Redirect</w:t>
+      </w:r>
+      <w:proofErr w:type="spellEnd"/>
+      <w:r>
+        <w:t xml:space="preserve"> ora funziona </w:t>
       </w:r>
       <w:hyperlink r:id="rId41" w:history="1">
         <w:r>
@@ -1197,12 +2516,36 @@
     </w:p>
     <w:p>
       <w:r>
-        <w:t>Mi dedico al frontend per gestire il componente di login e i componenti di risposta. Devo aggiungere l’oggetto da assegnare al post.</w:t>
-      </w:r>
-    </w:p>
-    <w:p>
-      <w:r>
-        <w:t>Al json di risposta dal backend in caso di errori al momento del login ho aggiunto un campo legato al problema (se è legato alla password o alla verifica) poiché entrambi ritornerebbero lo stesso codice di errore</w:t>
+        <w:t xml:space="preserve">Mi dedico al </w:t>
+      </w:r>
+      <w:proofErr w:type="spellStart"/>
+      <w:r>
+        <w:t>frontend</w:t>
+      </w:r>
+      <w:proofErr w:type="spellEnd"/>
+      <w:r>
+        <w:t xml:space="preserve"> per gestire il componente di login e i componenti di risposta. Devo aggiungere l’oggetto da assegnare al post.</w:t>
+      </w:r>
+    </w:p>
+    <w:p>
+      <w:r>
+        <w:t xml:space="preserve">Al </w:t>
+      </w:r>
+      <w:proofErr w:type="spellStart"/>
+      <w:r>
+        <w:t>json</w:t>
+      </w:r>
+      <w:proofErr w:type="spellEnd"/>
+      <w:r>
+        <w:t xml:space="preserve"> di risposta dal </w:t>
+      </w:r>
+      <w:proofErr w:type="spellStart"/>
+      <w:r>
+        <w:t>backend</w:t>
+      </w:r>
+      <w:proofErr w:type="spellEnd"/>
+      <w:r>
+        <w:t xml:space="preserve"> in caso di errori al momento del login ho aggiunto un campo legato al problema (se è legato alla password o alla verifica) poiché entrambi ritornerebbero lo stesso codice di errore</w:t>
       </w:r>
       <w:r>
         <w:t xml:space="preserve"> </w:t>
@@ -1211,7 +2554,23 @@
         <w:sym w:font="Wingdings" w:char="F0E0"/>
       </w:r>
       <w:r>
-        <w:t xml:space="preserve"> risolto: non eseguivo il send sulla risposta della route…</w:t>
+        <w:t xml:space="preserve"> risolto: non eseguivo il </w:t>
+      </w:r>
+      <w:proofErr w:type="spellStart"/>
+      <w:r>
+        <w:t>send</w:t>
+      </w:r>
+      <w:proofErr w:type="spellEnd"/>
+      <w:r>
+        <w:t xml:space="preserve"> sulla risposta della </w:t>
+      </w:r>
+      <w:proofErr w:type="spellStart"/>
+      <w:r>
+        <w:t>route</w:t>
+      </w:r>
+      <w:proofErr w:type="spellEnd"/>
+      <w:r>
+        <w:t>…</w:t>
       </w:r>
     </w:p>
     <w:p>
@@ -1221,7 +2580,39 @@
     </w:p>
     <w:p>
       <w:r>
-        <w:t>Dopo il login, provo a inserire una semplice ridirezione a seconda della condizione. Nel componente App inserisco le route che mi servono per la ridirezione con i relativi componenti e i props necessari.</w:t>
+        <w:t xml:space="preserve">Dopo il login, provo a inserire una semplice </w:t>
+      </w:r>
+      <w:proofErr w:type="spellStart"/>
+      <w:r>
+        <w:t>ridirezione</w:t>
+      </w:r>
+      <w:proofErr w:type="spellEnd"/>
+      <w:r>
+        <w:t xml:space="preserve"> a seconda della condizione. Nel componente App inserisco le </w:t>
+      </w:r>
+      <w:proofErr w:type="spellStart"/>
+      <w:r>
+        <w:t>route</w:t>
+      </w:r>
+      <w:proofErr w:type="spellEnd"/>
+      <w:r>
+        <w:t xml:space="preserve"> che mi servono per la </w:t>
+      </w:r>
+      <w:proofErr w:type="spellStart"/>
+      <w:r>
+        <w:t>ridirezione</w:t>
+      </w:r>
+      <w:proofErr w:type="spellEnd"/>
+      <w:r>
+        <w:t xml:space="preserve"> con i relativi componenti e i </w:t>
+      </w:r>
+      <w:proofErr w:type="spellStart"/>
+      <w:r>
+        <w:t>props</w:t>
+      </w:r>
+      <w:proofErr w:type="spellEnd"/>
+      <w:r>
+        <w:t xml:space="preserve"> necessari.</w:t>
       </w:r>
     </w:p>
     <w:p>
@@ -1230,8 +2621,21 @@
       </w:r>
     </w:p>
     <w:p>
-      <w:r>
-        <w:t>isUserLog (true/false), un hook per il messaggio e la relativa funzione per settarlo, un hook per il problema e la relativa funzione per settarlo.</w:t>
+      <w:proofErr w:type="spellStart"/>
+      <w:r>
+        <w:t>isUserLog</w:t>
+      </w:r>
+      <w:proofErr w:type="spellEnd"/>
+      <w:r>
+        <w:t xml:space="preserve"> (</w:t>
+      </w:r>
+      <w:proofErr w:type="spellStart"/>
+      <w:r>
+        <w:t>true</w:t>
+      </w:r>
+      <w:proofErr w:type="spellEnd"/>
+      <w:r>
+        <w:t>/false), un hook per il messaggio e la relativa funzione per settarlo, un hook per il problema e la relativa funzione per settarlo.</w:t>
       </w:r>
     </w:p>
     <w:p>
@@ -1242,12 +2646,46 @@
     </w:p>
     <w:p>
       <w:r>
-        <w:t>Inoltre ho risolto il perché non si vedeva console.log() nella console del browser web. Axios divide quella che è la risposta da quello che è l’errore.</w:t>
-      </w:r>
-    </w:p>
-    <w:p>
-      <w:r>
-        <w:t xml:space="preserve">.then(response =&gt; {…} ) </w:t>
+        <w:t xml:space="preserve">Inoltre ho risolto il perché non si vedeva </w:t>
+      </w:r>
+      <w:proofErr w:type="gramStart"/>
+      <w:r>
+        <w:t>console.log(</w:t>
+      </w:r>
+      <w:proofErr w:type="gramEnd"/>
+      <w:r>
+        <w:t xml:space="preserve">) nella console del browser web. </w:t>
+      </w:r>
+      <w:proofErr w:type="spellStart"/>
+      <w:r>
+        <w:t>Axios</w:t>
+      </w:r>
+      <w:proofErr w:type="spellEnd"/>
+      <w:r>
+        <w:t xml:space="preserve"> divide quella che è la risposta da quello che è l’errore.</w:t>
+      </w:r>
+    </w:p>
+    <w:p>
+      <w:proofErr w:type="gramStart"/>
+      <w:r>
+        <w:t>.</w:t>
+      </w:r>
+      <w:proofErr w:type="spellStart"/>
+      <w:r>
+        <w:t>then</w:t>
+      </w:r>
+      <w:proofErr w:type="spellEnd"/>
+      <w:proofErr w:type="gramEnd"/>
+      <w:r>
+        <w:t>(</w:t>
+      </w:r>
+      <w:proofErr w:type="spellStart"/>
+      <w:r>
+        <w:t>response</w:t>
+      </w:r>
+      <w:proofErr w:type="spellEnd"/>
+      <w:r>
+        <w:t xml:space="preserve"> =&gt; {…} ) </w:t>
       </w:r>
       <w:r>
         <w:sym w:font="Wingdings" w:char="F0E0"/>
@@ -1257,20 +2695,49 @@
       </w:r>
     </w:p>
     <w:p>
-      <w:r>
-        <w:t xml:space="preserve">.catch(error =&gt; {…} ) </w:t>
+      <w:proofErr w:type="gramStart"/>
+      <w:r>
+        <w:t>.catch</w:t>
+      </w:r>
+      <w:proofErr w:type="gramEnd"/>
+      <w:r>
+        <w:t>(</w:t>
+      </w:r>
+      <w:proofErr w:type="spellStart"/>
+      <w:r>
+        <w:t>error</w:t>
+      </w:r>
+      <w:proofErr w:type="spellEnd"/>
+      <w:r>
+        <w:t xml:space="preserve"> =&gt; {…} ) </w:t>
       </w:r>
       <w:r>
         <w:sym w:font="Wingdings" w:char="F0E0"/>
       </w:r>
       <w:r>
-        <w:t xml:space="preserve"> per gli errori (es. 401, 404, ecc…)</w:t>
+        <w:t xml:space="preserve"> per gli errori (es. 401, 404, </w:t>
+      </w:r>
+      <w:proofErr w:type="spellStart"/>
+      <w:r>
+        <w:t>ecc</w:t>
+      </w:r>
+      <w:proofErr w:type="spellEnd"/>
+      <w:r>
+        <w:t>…)</w:t>
       </w:r>
     </w:p>
     <w:p/>
     <w:p>
       <w:r>
-        <w:t>Ora cerco di gestire l’invio della email.</w:t>
+        <w:t xml:space="preserve">Ora cerco di gestire l’invio della </w:t>
+      </w:r>
+      <w:proofErr w:type="gramStart"/>
+      <w:r>
+        <w:t>email</w:t>
+      </w:r>
+      <w:proofErr w:type="gramEnd"/>
+      <w:r>
+        <w:t>.</w:t>
       </w:r>
     </w:p>
     <w:p>
@@ -1297,7 +2764,15 @@
         </w:r>
       </w:hyperlink>
       <w:r>
-        <w:t xml:space="preserve"> e il relativo codice su github </w:t>
+        <w:t xml:space="preserve"> e il relativo codice su </w:t>
+      </w:r>
+      <w:proofErr w:type="spellStart"/>
+      <w:r>
+        <w:t>github</w:t>
+      </w:r>
+      <w:proofErr w:type="spellEnd"/>
+      <w:r>
+        <w:t xml:space="preserve"> </w:t>
       </w:r>
       <w:hyperlink r:id="rId44" w:history="1">
         <w:r>
@@ -1313,7 +2788,15 @@
     </w:p>
     <w:p>
       <w:r>
-        <w:t xml:space="preserve">Installo il nodemailer </w:t>
+        <w:t xml:space="preserve">Installo il </w:t>
+      </w:r>
+      <w:proofErr w:type="spellStart"/>
+      <w:r>
+        <w:t>nodemailer</w:t>
+      </w:r>
+      <w:proofErr w:type="spellEnd"/>
+      <w:r>
+        <w:t xml:space="preserve"> </w:t>
       </w:r>
       <w:hyperlink r:id="rId45" w:history="1">
         <w:r>
@@ -1324,52 +2807,260 @@
         </w:r>
       </w:hyperlink>
       <w:r>
-        <w:t xml:space="preserve"> con oltre 2 mio di download settimanali.</w:t>
-      </w:r>
-    </w:p>
-    <w:p>
-      <w:r>
-        <w:t>Creata la route verifymail che gestisce il link di verifica che si invia via mail:</w:t>
-      </w:r>
-    </w:p>
-    <w:p>
-      <w:r>
-        <w:t>router.get('/verifymail/:token', async (req, res) =&gt; {</w:t>
-      </w:r>
-    </w:p>
-    <w:p>
-      <w:r>
-        <w:t xml:space="preserve">    try {</w:t>
-      </w:r>
-    </w:p>
-    <w:p>
-      <w:r>
-        <w:t xml:space="preserve">      const { user: { email } } = jwt.verify(req.params.token, process.env.MAIL_TOKEN_SECRET);</w:t>
-      </w:r>
-    </w:p>
-    <w:p>
-      <w:r>
-        <w:t xml:space="preserve">      const verification = await Verification.findOne({where: {token: req.params.token}});</w:t>
-      </w:r>
-    </w:p>
-    <w:p>
-      <w:r>
-        <w:t xml:space="preserve">      // Update verify flag</w:t>
-      </w:r>
-    </w:p>
-    <w:p>
-      <w:r>
-        <w:t xml:space="preserve">      verification.verify = '1';</w:t>
-      </w:r>
-    </w:p>
-    <w:p>
-      <w:r>
-        <w:t xml:space="preserve">      // Save updated verification element</w:t>
-      </w:r>
-    </w:p>
-    <w:p>
-      <w:r>
-        <w:t xml:space="preserve">      verification.save();</w:t>
+        <w:t xml:space="preserve"> con oltre </w:t>
+      </w:r>
+      <w:proofErr w:type="gramStart"/>
+      <w:r>
+        <w:t>2</w:t>
+      </w:r>
+      <w:proofErr w:type="gramEnd"/>
+      <w:r>
+        <w:t xml:space="preserve"> mio di download settimanali.</w:t>
+      </w:r>
+    </w:p>
+    <w:p>
+      <w:r>
+        <w:t xml:space="preserve">Creata la </w:t>
+      </w:r>
+      <w:proofErr w:type="spellStart"/>
+      <w:r>
+        <w:t>route</w:t>
+      </w:r>
+      <w:proofErr w:type="spellEnd"/>
+      <w:r>
+        <w:t xml:space="preserve"> </w:t>
+      </w:r>
+      <w:proofErr w:type="spellStart"/>
+      <w:r>
+        <w:t>verifymail</w:t>
+      </w:r>
+      <w:proofErr w:type="spellEnd"/>
+      <w:r>
+        <w:t xml:space="preserve"> che gestisce il link di verifica che si invia via mail:</w:t>
+      </w:r>
+    </w:p>
+    <w:p>
+      <w:proofErr w:type="spellStart"/>
+      <w:proofErr w:type="gramStart"/>
+      <w:r>
+        <w:t>router.get</w:t>
+      </w:r>
+      <w:proofErr w:type="spellEnd"/>
+      <w:r>
+        <w:t>(</w:t>
+      </w:r>
+      <w:proofErr w:type="gramEnd"/>
+      <w:r>
+        <w:t>'/</w:t>
+      </w:r>
+      <w:proofErr w:type="spellStart"/>
+      <w:r>
+        <w:t>verifymail</w:t>
+      </w:r>
+      <w:proofErr w:type="spellEnd"/>
+      <w:r>
+        <w:t xml:space="preserve">/:token', </w:t>
+      </w:r>
+      <w:proofErr w:type="spellStart"/>
+      <w:r>
+        <w:t>async</w:t>
+      </w:r>
+      <w:proofErr w:type="spellEnd"/>
+      <w:r>
+        <w:t xml:space="preserve"> (</w:t>
+      </w:r>
+      <w:proofErr w:type="spellStart"/>
+      <w:r>
+        <w:t>req</w:t>
+      </w:r>
+      <w:proofErr w:type="spellEnd"/>
+      <w:r>
+        <w:t>, res) =&gt; {</w:t>
+      </w:r>
+    </w:p>
+    <w:p>
+      <w:r>
+        <w:t xml:space="preserve">    </w:t>
+      </w:r>
+      <w:proofErr w:type="spellStart"/>
+      <w:r>
+        <w:t>try</w:t>
+      </w:r>
+      <w:proofErr w:type="spellEnd"/>
+      <w:r>
+        <w:t xml:space="preserve"> {</w:t>
+      </w:r>
+    </w:p>
+    <w:p>
+      <w:r>
+        <w:t xml:space="preserve">      </w:t>
+      </w:r>
+      <w:proofErr w:type="spellStart"/>
+      <w:r>
+        <w:t>const</w:t>
+      </w:r>
+      <w:proofErr w:type="spellEnd"/>
+      <w:r>
+        <w:t xml:space="preserve"> </w:t>
+      </w:r>
+      <w:proofErr w:type="gramStart"/>
+      <w:r>
+        <w:t>{ user</w:t>
+      </w:r>
+      <w:proofErr w:type="gramEnd"/>
+      <w:r>
+        <w:t xml:space="preserve">: { email } } = </w:t>
+      </w:r>
+      <w:proofErr w:type="spellStart"/>
+      <w:r>
+        <w:t>jwt.verify</w:t>
+      </w:r>
+      <w:proofErr w:type="spellEnd"/>
+      <w:r>
+        <w:t>(</w:t>
+      </w:r>
+      <w:proofErr w:type="spellStart"/>
+      <w:r>
+        <w:t>req.params.token</w:t>
+      </w:r>
+      <w:proofErr w:type="spellEnd"/>
+      <w:r>
+        <w:t xml:space="preserve">, </w:t>
+      </w:r>
+      <w:proofErr w:type="spellStart"/>
+      <w:r>
+        <w:t>process.env.MAIL_TOKEN_SECRET</w:t>
+      </w:r>
+      <w:proofErr w:type="spellEnd"/>
+      <w:r>
+        <w:t>);</w:t>
+      </w:r>
+    </w:p>
+    <w:p>
+      <w:r>
+        <w:t xml:space="preserve">      </w:t>
+      </w:r>
+      <w:proofErr w:type="spellStart"/>
+      <w:r>
+        <w:t>const</w:t>
+      </w:r>
+      <w:proofErr w:type="spellEnd"/>
+      <w:r>
+        <w:t xml:space="preserve"> </w:t>
+      </w:r>
+      <w:proofErr w:type="spellStart"/>
+      <w:r>
+        <w:t>verification</w:t>
+      </w:r>
+      <w:proofErr w:type="spellEnd"/>
+      <w:r>
+        <w:t xml:space="preserve"> = </w:t>
+      </w:r>
+      <w:proofErr w:type="spellStart"/>
+      <w:r>
+        <w:t>await</w:t>
+      </w:r>
+      <w:proofErr w:type="spellEnd"/>
+      <w:r>
+        <w:t xml:space="preserve"> </w:t>
+      </w:r>
+      <w:proofErr w:type="spellStart"/>
+      <w:r>
+        <w:t>Verification.findOne</w:t>
+      </w:r>
+      <w:proofErr w:type="spellEnd"/>
+      <w:r>
+        <w:t>({</w:t>
+      </w:r>
+      <w:proofErr w:type="spellStart"/>
+      <w:r>
+        <w:t>where</w:t>
+      </w:r>
+      <w:proofErr w:type="spellEnd"/>
+      <w:r>
+        <w:t xml:space="preserve">: {token: </w:t>
+      </w:r>
+      <w:proofErr w:type="spellStart"/>
+      <w:proofErr w:type="gramStart"/>
+      <w:r>
+        <w:t>req.params</w:t>
+      </w:r>
+      <w:proofErr w:type="gramEnd"/>
+      <w:r>
+        <w:t>.token</w:t>
+      </w:r>
+      <w:proofErr w:type="spellEnd"/>
+      <w:r>
+        <w:t>}});</w:t>
+      </w:r>
+    </w:p>
+    <w:p>
+      <w:r>
+        <w:t xml:space="preserve">      // Update </w:t>
+      </w:r>
+      <w:proofErr w:type="spellStart"/>
+      <w:r>
+        <w:t>verify</w:t>
+      </w:r>
+      <w:proofErr w:type="spellEnd"/>
+      <w:r>
+        <w:t xml:space="preserve"> flag</w:t>
+      </w:r>
+    </w:p>
+    <w:p>
+      <w:r>
+        <w:t xml:space="preserve">      </w:t>
+      </w:r>
+      <w:proofErr w:type="spellStart"/>
+      <w:proofErr w:type="gramStart"/>
+      <w:r>
+        <w:t>verification.verify</w:t>
+      </w:r>
+      <w:proofErr w:type="spellEnd"/>
+      <w:proofErr w:type="gramEnd"/>
+      <w:r>
+        <w:t xml:space="preserve"> = '1';</w:t>
+      </w:r>
+    </w:p>
+    <w:p>
+      <w:r>
+        <w:t xml:space="preserve">      // Save </w:t>
+      </w:r>
+      <w:proofErr w:type="spellStart"/>
+      <w:r>
+        <w:t>updated</w:t>
+      </w:r>
+      <w:proofErr w:type="spellEnd"/>
+      <w:r>
+        <w:t xml:space="preserve"> </w:t>
+      </w:r>
+      <w:proofErr w:type="spellStart"/>
+      <w:r>
+        <w:t>verification</w:t>
+      </w:r>
+      <w:proofErr w:type="spellEnd"/>
+      <w:r>
+        <w:t xml:space="preserve"> </w:t>
+      </w:r>
+      <w:proofErr w:type="spellStart"/>
+      <w:r>
+        <w:t>element</w:t>
+      </w:r>
+      <w:proofErr w:type="spellEnd"/>
+    </w:p>
+    <w:p>
+      <w:r>
+        <w:t xml:space="preserve">      </w:t>
+      </w:r>
+      <w:proofErr w:type="spellStart"/>
+      <w:proofErr w:type="gramStart"/>
+      <w:r>
+        <w:t>verification.save</w:t>
+      </w:r>
+      <w:proofErr w:type="spellEnd"/>
+      <w:proofErr w:type="gramEnd"/>
+      <w:r>
+        <w:t>();</w:t>
       </w:r>
     </w:p>
     <w:p>
@@ -1379,7 +3070,23 @@
     </w:p>
     <w:p>
       <w:r>
-        <w:t xml:space="preserve">      res.send('error');</w:t>
+        <w:t xml:space="preserve">      </w:t>
+      </w:r>
+      <w:proofErr w:type="spellStart"/>
+      <w:r>
+        <w:t>res.send</w:t>
+      </w:r>
+      <w:proofErr w:type="spellEnd"/>
+      <w:r>
+        <w:t>('</w:t>
+      </w:r>
+      <w:proofErr w:type="spellStart"/>
+      <w:r>
+        <w:t>error</w:t>
+      </w:r>
+      <w:proofErr w:type="spellEnd"/>
+      <w:r>
+        <w:t>');</w:t>
       </w:r>
     </w:p>
     <w:p>
@@ -1394,7 +3101,25 @@
     </w:p>
     <w:p>
       <w:r>
-        <w:t xml:space="preserve">    return res.redirect('http://localhost:3000/');</w:t>
+        <w:t xml:space="preserve">    </w:t>
+      </w:r>
+      <w:proofErr w:type="spellStart"/>
+      <w:r>
+        <w:t>return</w:t>
+      </w:r>
+      <w:proofErr w:type="spellEnd"/>
+      <w:r>
+        <w:t xml:space="preserve"> </w:t>
+      </w:r>
+      <w:proofErr w:type="spellStart"/>
+      <w:proofErr w:type="gramStart"/>
+      <w:r>
+        <w:t>res.redirect</w:t>
+      </w:r>
+      <w:proofErr w:type="spellEnd"/>
+      <w:proofErr w:type="gramEnd"/>
+      <w:r>
+        <w:t>('http://localhost:3000/');</w:t>
       </w:r>
     </w:p>
     <w:p>
@@ -1404,7 +3129,23 @@
     </w:p>
     <w:p>
       <w:r>
-        <w:t>Creato un account mail volante su ethermail. La configurazione su nodejs è:</w:t>
+        <w:t xml:space="preserve">Creato un account mail volante su </w:t>
+      </w:r>
+      <w:proofErr w:type="spellStart"/>
+      <w:r>
+        <w:t>ethermail</w:t>
+      </w:r>
+      <w:proofErr w:type="spellEnd"/>
+      <w:r>
+        <w:t xml:space="preserve">. La configurazione su </w:t>
+      </w:r>
+      <w:proofErr w:type="spellStart"/>
+      <w:r>
+        <w:t>nodejs</w:t>
+      </w:r>
+      <w:proofErr w:type="spellEnd"/>
+      <w:r>
+        <w:t xml:space="preserve"> è:</w:t>
       </w:r>
     </w:p>
     <w:p>
@@ -1435,13 +3176,61 @@
           <w:lang w:eastAsia="it-CH"/>
         </w:rPr>
       </w:pPr>
+      <w:proofErr w:type="spellStart"/>
       <w:r>
         <w:rPr>
           <w:rFonts w:eastAsia="Times New Roman" w:cstheme="minorHAnsi"/>
           <w:color w:val="212529"/>
           <w:lang w:eastAsia="it-CH"/>
         </w:rPr>
-        <w:t>const transporter = nodemailer.createTransport({</w:t>
+        <w:t>const</w:t>
+      </w:r>
+      <w:proofErr w:type="spellEnd"/>
+      <w:r>
+        <w:rPr>
+          <w:rFonts w:eastAsia="Times New Roman" w:cstheme="minorHAnsi"/>
+          <w:color w:val="212529"/>
+          <w:lang w:eastAsia="it-CH"/>
+        </w:rPr>
+        <w:t xml:space="preserve"> </w:t>
+      </w:r>
+      <w:proofErr w:type="spellStart"/>
+      <w:r>
+        <w:rPr>
+          <w:rFonts w:eastAsia="Times New Roman" w:cstheme="minorHAnsi"/>
+          <w:color w:val="212529"/>
+          <w:lang w:eastAsia="it-CH"/>
+        </w:rPr>
+        <w:t>transporter</w:t>
+      </w:r>
+      <w:proofErr w:type="spellEnd"/>
+      <w:r>
+        <w:rPr>
+          <w:rFonts w:eastAsia="Times New Roman" w:cstheme="minorHAnsi"/>
+          <w:color w:val="212529"/>
+          <w:lang w:eastAsia="it-CH"/>
+        </w:rPr>
+        <w:t xml:space="preserve"> = </w:t>
+      </w:r>
+      <w:proofErr w:type="spellStart"/>
+      <w:proofErr w:type="gramStart"/>
+      <w:r>
+        <w:rPr>
+          <w:rFonts w:eastAsia="Times New Roman" w:cstheme="minorHAnsi"/>
+          <w:color w:val="212529"/>
+          <w:lang w:eastAsia="it-CH"/>
+        </w:rPr>
+        <w:t>nodemailer.createTransport</w:t>
+      </w:r>
+      <w:proofErr w:type="spellEnd"/>
+      <w:proofErr w:type="gramEnd"/>
+      <w:r>
+        <w:rPr>
+          <w:rFonts w:eastAsia="Times New Roman" w:cstheme="minorHAnsi"/>
+          <w:color w:val="212529"/>
+          <w:lang w:eastAsia="it-CH"/>
+        </w:rPr>
+        <w:t>({</w:t>
       </w:r>
     </w:p>
     <w:p>
@@ -1478,7 +3267,53 @@
           <w:color w:val="212529"/>
           <w:lang w:eastAsia="it-CH"/>
         </w:rPr>
-        <w:t xml:space="preserve">    host: 'smtp.ethereal.email',</w:t>
+        <w:t xml:space="preserve">    </w:t>
+      </w:r>
+      <w:proofErr w:type="spellStart"/>
+      <w:r>
+        <w:rPr>
+          <w:rFonts w:eastAsia="Times New Roman" w:cstheme="minorHAnsi"/>
+          <w:color w:val="212529"/>
+          <w:lang w:eastAsia="it-CH"/>
+        </w:rPr>
+        <w:t>host</w:t>
+      </w:r>
+      <w:proofErr w:type="spellEnd"/>
+      <w:r>
+        <w:rPr>
+          <w:rFonts w:eastAsia="Times New Roman" w:cstheme="minorHAnsi"/>
+          <w:color w:val="212529"/>
+          <w:lang w:eastAsia="it-CH"/>
+        </w:rPr>
+        <w:t>: '</w:t>
+      </w:r>
+      <w:proofErr w:type="spellStart"/>
+      <w:proofErr w:type="gramStart"/>
+      <w:r>
+        <w:rPr>
+          <w:rFonts w:eastAsia="Times New Roman" w:cstheme="minorHAnsi"/>
+          <w:color w:val="212529"/>
+          <w:lang w:eastAsia="it-CH"/>
+        </w:rPr>
+        <w:t>smtp.ethereal</w:t>
+      </w:r>
+      <w:proofErr w:type="gramEnd"/>
+      <w:r>
+        <w:rPr>
+          <w:rFonts w:eastAsia="Times New Roman" w:cstheme="minorHAnsi"/>
+          <w:color w:val="212529"/>
+          <w:lang w:eastAsia="it-CH"/>
+        </w:rPr>
+        <w:t>.email</w:t>
+      </w:r>
+      <w:proofErr w:type="spellEnd"/>
+      <w:r>
+        <w:rPr>
+          <w:rFonts w:eastAsia="Times New Roman" w:cstheme="minorHAnsi"/>
+          <w:color w:val="212529"/>
+          <w:lang w:eastAsia="it-CH"/>
+        </w:rPr>
+        <w:t>',</w:t>
       </w:r>
     </w:p>
     <w:p>
@@ -1552,7 +3387,25 @@
           <w:color w:val="212529"/>
           <w:lang w:eastAsia="it-CH"/>
         </w:rPr>
-        <w:t xml:space="preserve">    auth: {</w:t>
+        <w:t xml:space="preserve">    </w:t>
+      </w:r>
+      <w:proofErr w:type="spellStart"/>
+      <w:r>
+        <w:rPr>
+          <w:rFonts w:eastAsia="Times New Roman" w:cstheme="minorHAnsi"/>
+          <w:color w:val="212529"/>
+          <w:lang w:eastAsia="it-CH"/>
+        </w:rPr>
+        <w:t>auth</w:t>
+      </w:r>
+      <w:proofErr w:type="spellEnd"/>
+      <w:r>
+        <w:rPr>
+          <w:rFonts w:eastAsia="Times New Roman" w:cstheme="minorHAnsi"/>
+          <w:color w:val="212529"/>
+          <w:lang w:eastAsia="it-CH"/>
+        </w:rPr>
+        <w:t>: {</w:t>
       </w:r>
     </w:p>
     <w:p>
@@ -1711,27 +3564,90 @@
     </w:p>
     <w:p>
       <w:r>
-        <w:t>var mailConfig;</w:t>
-      </w:r>
-    </w:p>
-    <w:p>
-      <w:r>
-        <w:t>if (process.env.NODE_ENV === 'production' ){</w:t>
-      </w:r>
-    </w:p>
-    <w:p>
-      <w:r>
-        <w:t xml:space="preserve">    // all emails are delivered to destination</w:t>
-      </w:r>
-    </w:p>
-    <w:p>
-      <w:r>
-        <w:t xml:space="preserve">    mailConfig = {</w:t>
-      </w:r>
-    </w:p>
-    <w:p>
-      <w:r>
-        <w:t xml:space="preserve">        host: 'smtp.sendgrid.net',</w:t>
+        <w:t xml:space="preserve">var </w:t>
+      </w:r>
+      <w:proofErr w:type="spellStart"/>
+      <w:r>
+        <w:t>mailConfig</w:t>
+      </w:r>
+      <w:proofErr w:type="spellEnd"/>
+      <w:r>
+        <w:t>;</w:t>
+      </w:r>
+    </w:p>
+    <w:p>
+      <w:proofErr w:type="spellStart"/>
+      <w:r>
+        <w:t>if</w:t>
+      </w:r>
+      <w:proofErr w:type="spellEnd"/>
+      <w:r>
+        <w:t xml:space="preserve"> (</w:t>
+      </w:r>
+      <w:proofErr w:type="spellStart"/>
+      <w:proofErr w:type="gramStart"/>
+      <w:r>
+        <w:t>process.env.NODE</w:t>
+      </w:r>
+      <w:proofErr w:type="gramEnd"/>
+      <w:r>
+        <w:t>_ENV</w:t>
+      </w:r>
+      <w:proofErr w:type="spellEnd"/>
+      <w:r>
+        <w:t xml:space="preserve"> === 'production' ){</w:t>
+      </w:r>
+    </w:p>
+    <w:p>
+      <w:r>
+        <w:t xml:space="preserve">    // </w:t>
+      </w:r>
+      <w:proofErr w:type="spellStart"/>
+      <w:r>
+        <w:t>all</w:t>
+      </w:r>
+      <w:proofErr w:type="spellEnd"/>
+      <w:r>
+        <w:t xml:space="preserve"> emails are </w:t>
+      </w:r>
+      <w:proofErr w:type="spellStart"/>
+      <w:r>
+        <w:t>delivered</w:t>
+      </w:r>
+      <w:proofErr w:type="spellEnd"/>
+      <w:r>
+        <w:t xml:space="preserve"> to </w:t>
+      </w:r>
+      <w:proofErr w:type="spellStart"/>
+      <w:r>
+        <w:t>destination</w:t>
+      </w:r>
+      <w:proofErr w:type="spellEnd"/>
+    </w:p>
+    <w:p>
+      <w:r>
+        <w:t xml:space="preserve">    </w:t>
+      </w:r>
+      <w:proofErr w:type="spellStart"/>
+      <w:r>
+        <w:t>mailConfig</w:t>
+      </w:r>
+      <w:proofErr w:type="spellEnd"/>
+      <w:r>
+        <w:t xml:space="preserve"> = {</w:t>
+      </w:r>
+    </w:p>
+    <w:p>
+      <w:r>
+        <w:t xml:space="preserve">        </w:t>
+      </w:r>
+      <w:proofErr w:type="spellStart"/>
+      <w:r>
+        <w:t>host</w:t>
+      </w:r>
+      <w:proofErr w:type="spellEnd"/>
+      <w:r>
+        <w:t>: 'smtp.sendgrid.net',</w:t>
       </w:r>
     </w:p>
     <w:p>
@@ -1741,17 +3657,41 @@
     </w:p>
     <w:p>
       <w:r>
-        <w:t xml:space="preserve">        auth: {</w:t>
-      </w:r>
-    </w:p>
-    <w:p>
-      <w:r>
-        <w:t xml:space="preserve">            user: 'real.user',</w:t>
-      </w:r>
-    </w:p>
-    <w:p>
-      <w:r>
-        <w:t xml:space="preserve">            pass: 'verysecret'</w:t>
+        <w:t xml:space="preserve">        </w:t>
+      </w:r>
+      <w:proofErr w:type="spellStart"/>
+      <w:r>
+        <w:t>auth</w:t>
+      </w:r>
+      <w:proofErr w:type="spellEnd"/>
+      <w:r>
+        <w:t>: {</w:t>
+      </w:r>
+    </w:p>
+    <w:p>
+      <w:r>
+        <w:t xml:space="preserve">            user: '</w:t>
+      </w:r>
+      <w:proofErr w:type="spellStart"/>
+      <w:r>
+        <w:t>real.user</w:t>
+      </w:r>
+      <w:proofErr w:type="spellEnd"/>
+      <w:r>
+        <w:t>',</w:t>
+      </w:r>
+    </w:p>
+    <w:p>
+      <w:r>
+        <w:t xml:space="preserve">            pass: '</w:t>
+      </w:r>
+      <w:proofErr w:type="spellStart"/>
+      <w:r>
+        <w:t>verysecret</w:t>
+      </w:r>
+      <w:proofErr w:type="spellEnd"/>
+      <w:r>
+        <w:t>'</w:t>
       </w:r>
     </w:p>
     <w:p>
@@ -1771,17 +3711,69 @@
     </w:p>
     <w:p>
       <w:r>
-        <w:t xml:space="preserve">    // all emails are catched by ethereal.email</w:t>
-      </w:r>
-    </w:p>
-    <w:p>
-      <w:r>
-        <w:t xml:space="preserve">    mailConfig = {</w:t>
-      </w:r>
-    </w:p>
-    <w:p>
-      <w:r>
-        <w:t xml:space="preserve">        host: 'smtp.ethereal.email',</w:t>
+        <w:t xml:space="preserve">    // </w:t>
+      </w:r>
+      <w:proofErr w:type="spellStart"/>
+      <w:r>
+        <w:t>all</w:t>
+      </w:r>
+      <w:proofErr w:type="spellEnd"/>
+      <w:r>
+        <w:t xml:space="preserve"> emails are </w:t>
+      </w:r>
+      <w:proofErr w:type="spellStart"/>
+      <w:r>
+        <w:t>catched</w:t>
+      </w:r>
+      <w:proofErr w:type="spellEnd"/>
+      <w:r>
+        <w:t xml:space="preserve"> by </w:t>
+      </w:r>
+      <w:proofErr w:type="spellStart"/>
+      <w:proofErr w:type="gramStart"/>
+      <w:r>
+        <w:t>ethereal.email</w:t>
+      </w:r>
+      <w:proofErr w:type="spellEnd"/>
+      <w:proofErr w:type="gramEnd"/>
+    </w:p>
+    <w:p>
+      <w:r>
+        <w:t xml:space="preserve">    </w:t>
+      </w:r>
+      <w:proofErr w:type="spellStart"/>
+      <w:r>
+        <w:t>mailConfig</w:t>
+      </w:r>
+      <w:proofErr w:type="spellEnd"/>
+      <w:r>
+        <w:t xml:space="preserve"> = {</w:t>
+      </w:r>
+    </w:p>
+    <w:p>
+      <w:r>
+        <w:t xml:space="preserve">        </w:t>
+      </w:r>
+      <w:proofErr w:type="spellStart"/>
+      <w:r>
+        <w:t>host</w:t>
+      </w:r>
+      <w:proofErr w:type="spellEnd"/>
+      <w:r>
+        <w:t>: '</w:t>
+      </w:r>
+      <w:proofErr w:type="spellStart"/>
+      <w:proofErr w:type="gramStart"/>
+      <w:r>
+        <w:t>smtp.ethereal</w:t>
+      </w:r>
+      <w:proofErr w:type="gramEnd"/>
+      <w:r>
+        <w:t>.email</w:t>
+      </w:r>
+      <w:proofErr w:type="spellEnd"/>
+      <w:r>
+        <w:t>',</w:t>
       </w:r>
     </w:p>
     <w:p>
@@ -1791,17 +3783,41 @@
     </w:p>
     <w:p>
       <w:r>
-        <w:t xml:space="preserve">        auth: {</w:t>
-      </w:r>
-    </w:p>
-    <w:p>
-      <w:r>
-        <w:t xml:space="preserve">            user: 'ethereal.user@ethereal.email',</w:t>
-      </w:r>
-    </w:p>
-    <w:p>
-      <w:r>
-        <w:t xml:space="preserve">            pass: 'verysecret'</w:t>
+        <w:t xml:space="preserve">        </w:t>
+      </w:r>
+      <w:proofErr w:type="spellStart"/>
+      <w:r>
+        <w:t>auth</w:t>
+      </w:r>
+      <w:proofErr w:type="spellEnd"/>
+      <w:r>
+        <w:t>: {</w:t>
+      </w:r>
+    </w:p>
+    <w:p>
+      <w:r>
+        <w:t xml:space="preserve">            user: '</w:t>
+      </w:r>
+      <w:proofErr w:type="spellStart"/>
+      <w:r>
+        <w:t>ethereal.user@ethereal.email</w:t>
+      </w:r>
+      <w:proofErr w:type="spellEnd"/>
+      <w:r>
+        <w:t>',</w:t>
+      </w:r>
+    </w:p>
+    <w:p>
+      <w:r>
+        <w:t xml:space="preserve">            pass: '</w:t>
+      </w:r>
+      <w:proofErr w:type="spellStart"/>
+      <w:r>
+        <w:t>verysecret</w:t>
+      </w:r>
+      <w:proofErr w:type="spellEnd"/>
+      <w:r>
+        <w:t>'</w:t>
       </w:r>
     </w:p>
     <w:p>
@@ -1820,8 +3836,39 @@
       </w:r>
     </w:p>
     <w:p>
-      <w:r>
-        <w:t>let transporter = nodemailer.createTransport(mailConfig);</w:t>
+      <w:proofErr w:type="spellStart"/>
+      <w:r>
+        <w:t>let</w:t>
+      </w:r>
+      <w:proofErr w:type="spellEnd"/>
+      <w:r>
+        <w:t xml:space="preserve"> </w:t>
+      </w:r>
+      <w:proofErr w:type="spellStart"/>
+      <w:r>
+        <w:t>transporter</w:t>
+      </w:r>
+      <w:proofErr w:type="spellEnd"/>
+      <w:r>
+        <w:t xml:space="preserve"> = </w:t>
+      </w:r>
+      <w:proofErr w:type="spellStart"/>
+      <w:proofErr w:type="gramStart"/>
+      <w:r>
+        <w:t>nodemailer.createTransport</w:t>
+      </w:r>
+      <w:proofErr w:type="spellEnd"/>
+      <w:proofErr w:type="gramEnd"/>
+      <w:r>
+        <w:t>(</w:t>
+      </w:r>
+      <w:proofErr w:type="spellStart"/>
+      <w:r>
+        <w:t>mailConfig</w:t>
+      </w:r>
+      <w:proofErr w:type="spellEnd"/>
+      <w:r>
+        <w:t>);</w:t>
       </w:r>
     </w:p>
     <w:p>
@@ -1833,8 +3880,21 @@
       <w:r>
         <w:t>Salta fuori un errore: “</w:t>
       </w:r>
-      <w:r>
-        <w:t>error: self signed certificate in certificate chain</w:t>
+      <w:proofErr w:type="spellStart"/>
+      <w:r>
+        <w:t>error</w:t>
+      </w:r>
+      <w:proofErr w:type="spellEnd"/>
+      <w:r>
+        <w:t xml:space="preserve">: self </w:t>
+      </w:r>
+      <w:proofErr w:type="spellStart"/>
+      <w:r>
+        <w:t>signed</w:t>
+      </w:r>
+      <w:proofErr w:type="spellEnd"/>
+      <w:r>
+        <w:t xml:space="preserve"> certificate in certificate chain</w:t>
       </w:r>
       <w:r>
         <w:t>”.</w:t>
@@ -1866,7 +3926,15 @@
     </w:p>
     <w:p>
       <w:r>
-        <w:t>Sempre all’interno dell’ultimo link si suggerisce la seguente soluzione da aggiungere ai parametri del transporter.</w:t>
+        <w:t xml:space="preserve">Sempre all’interno dell’ultimo link si suggerisce la seguente soluzione da aggiungere ai parametri del </w:t>
+      </w:r>
+      <w:proofErr w:type="spellStart"/>
+      <w:r>
+        <w:t>transporter</w:t>
+      </w:r>
+      <w:proofErr w:type="spellEnd"/>
+      <w:r>
+        <w:t>.</w:t>
       </w:r>
     </w:p>
     <w:p>
@@ -1875,14 +3943,27 @@
       </w:r>
     </w:p>
     <w:p>
+      <w:proofErr w:type="spellStart"/>
       <w:r>
         <w:lastRenderedPageBreak/>
-        <w:t>tls: {</w:t>
-      </w:r>
-    </w:p>
-    <w:p>
-      <w:r>
-        <w:t xml:space="preserve">     rejectUnauthorized: false</w:t>
+        <w:t>tls</w:t>
+      </w:r>
+      <w:proofErr w:type="spellEnd"/>
+      <w:r>
+        <w:t>: {</w:t>
+      </w:r>
+    </w:p>
+    <w:p>
+      <w:r>
+        <w:t xml:space="preserve">     </w:t>
+      </w:r>
+      <w:proofErr w:type="spellStart"/>
+      <w:r>
+        <w:t>rejectUnauthorized</w:t>
+      </w:r>
+      <w:proofErr w:type="spellEnd"/>
+      <w:r>
+        <w:t>: false</w:t>
       </w:r>
     </w:p>
     <w:p>
@@ -1892,7 +3973,15 @@
     </w:p>
     <w:p>
       <w:r>
-        <w:t>Effettivamente l’errore è sparito. Verificherò che l’email sia arrivata, inviata alle 22.46.</w:t>
+        <w:t xml:space="preserve">Effettivamente l’errore è sparito. Verificherò che </w:t>
+      </w:r>
+      <w:proofErr w:type="gramStart"/>
+      <w:r>
+        <w:t>l’email</w:t>
+      </w:r>
+      <w:proofErr w:type="gramEnd"/>
+      <w:r>
+        <w:t xml:space="preserve"> sia arrivata, inviata alle 22.46.</w:t>
       </w:r>
     </w:p>
     <w:p>
@@ -1902,7 +3991,15 @@
     </w:p>
     <w:p>
       <w:r>
-        <w:t xml:space="preserve">L’email non arrivava. Dopo infinite prove, sono riuscito a mandare l’email: </w:t>
+        <w:t xml:space="preserve">L’email non arrivava. Dopo infinite prove, sono riuscito a mandare </w:t>
+      </w:r>
+      <w:proofErr w:type="gramStart"/>
+      <w:r>
+        <w:t>l’email</w:t>
+      </w:r>
+      <w:proofErr w:type="gramEnd"/>
+      <w:r>
+        <w:t xml:space="preserve">: </w:t>
       </w:r>
       <w:hyperlink r:id="rId48" w:history="1">
         <w:r>
@@ -1916,7 +4013,15 @@
         <w:t xml:space="preserve"> inoltre ho disattivato l’antivirus.</w:t>
       </w:r>
       <w:r>
-        <w:t xml:space="preserve"> Il problema principale era che da maggio 2022 gmail non consentiva più il less secure app.</w:t>
+        <w:t xml:space="preserve"> Il problema principale era che da maggio 2022 gmail non consentiva più il </w:t>
+      </w:r>
+      <w:proofErr w:type="spellStart"/>
+      <w:r>
+        <w:t>less</w:t>
+      </w:r>
+      <w:proofErr w:type="spellEnd"/>
+      <w:r>
+        <w:t xml:space="preserve"> secure app.</w:t>
       </w:r>
     </w:p>
     <w:p>
@@ -1974,7 +4079,15 @@
     </w:p>
     <w:p>
       <w:r>
-        <w:t>Implementazione del recaptcha. Oltre alle informazioni già acquisite da Giuseppe si impiegano anche altre fonti.</w:t>
+        <w:t xml:space="preserve">Implementazione del </w:t>
+      </w:r>
+      <w:proofErr w:type="spellStart"/>
+      <w:r>
+        <w:t>recaptcha</w:t>
+      </w:r>
+      <w:proofErr w:type="spellEnd"/>
+      <w:r>
+        <w:t>. Oltre alle informazioni già acquisite da Giuseppe si impiegano anche altre fonti.</w:t>
       </w:r>
     </w:p>
     <w:p>
@@ -1989,7 +4102,15 @@
     </w:p>
     <w:p>
       <w:r>
-        <w:t xml:space="preserve">Download del recaptcha </w:t>
+        <w:t xml:space="preserve">Download del </w:t>
+      </w:r>
+      <w:proofErr w:type="spellStart"/>
+      <w:r>
+        <w:t>recaptcha</w:t>
+      </w:r>
+      <w:proofErr w:type="spellEnd"/>
+      <w:r>
+        <w:t xml:space="preserve"> </w:t>
       </w:r>
       <w:hyperlink r:id="rId51" w:history="1">
         <w:r>
@@ -2008,7 +4129,31 @@
     </w:p>
     <w:p>
       <w:r>
-        <w:t>Non sembra andare…. Bad request a ogni tentativoooooooo…</w:t>
+        <w:t xml:space="preserve">Non sembra andare…. </w:t>
+      </w:r>
+      <w:proofErr w:type="spellStart"/>
+      <w:r>
+        <w:t>Bad</w:t>
+      </w:r>
+      <w:proofErr w:type="spellEnd"/>
+      <w:r>
+        <w:t xml:space="preserve"> </w:t>
+      </w:r>
+      <w:proofErr w:type="spellStart"/>
+      <w:r>
+        <w:t>request</w:t>
+      </w:r>
+      <w:proofErr w:type="spellEnd"/>
+      <w:r>
+        <w:t xml:space="preserve"> a ogni </w:t>
+      </w:r>
+      <w:proofErr w:type="spellStart"/>
+      <w:r>
+        <w:t>tentativoooooooo</w:t>
+      </w:r>
+      <w:proofErr w:type="spellEnd"/>
+      <w:r>
+        <w:t>…</w:t>
       </w:r>
     </w:p>
     <w:p>
@@ -2018,13 +4163,29 @@
     </w:p>
     <w:p>
       <w:r>
-        <w:t>Commentato il controllo del recaptcha fintanto che non va, così come il controllo della verifica della mail, poiché ci sono a volte dei problemi durante l’invio della mail.</w:t>
+        <w:t xml:space="preserve">Commentato il controllo del </w:t>
+      </w:r>
+      <w:proofErr w:type="spellStart"/>
+      <w:r>
+        <w:t>recaptcha</w:t>
+      </w:r>
+      <w:proofErr w:type="spellEnd"/>
+      <w:r>
+        <w:t xml:space="preserve"> fintanto che non va, così come il controllo della verifica della mail, poiché ci sono a volte dei problemi durante l’invio della mail.</w:t>
       </w:r>
     </w:p>
     <w:p>
       <w:r>
         <w:lastRenderedPageBreak/>
-        <w:t xml:space="preserve">Iniziato a scrivere la route dello user, nella quale ho ricopiato il codice del controllo del token e l’estrazione della mail dal token stesso. </w:t>
+        <w:t xml:space="preserve">Iniziato a scrivere la </w:t>
+      </w:r>
+      <w:proofErr w:type="spellStart"/>
+      <w:r>
+        <w:t>route</w:t>
+      </w:r>
+      <w:proofErr w:type="spellEnd"/>
+      <w:r>
+        <w:t xml:space="preserve"> dello user, nella quale ho ricopiato il codice del controllo del token e l’estrazione della mail dal token stesso. </w:t>
       </w:r>
     </w:p>
     <w:p>
@@ -2034,7 +4195,23 @@
     </w:p>
     <w:p>
       <w:r>
-        <w:t xml:space="preserve">Per la pagina di visualizzazione dei dati dell’utente devo scrivere la richiesta al backend in un useEffect poiché la chiamata avviene durante l’inizializzazione del componente e non in seguito ad altre cause. Un esempio </w:t>
+        <w:t xml:space="preserve">Per la pagina di visualizzazione dei dati dell’utente devo scrivere la richiesta al </w:t>
+      </w:r>
+      <w:proofErr w:type="spellStart"/>
+      <w:r>
+        <w:t>backend</w:t>
+      </w:r>
+      <w:proofErr w:type="spellEnd"/>
+      <w:r>
+        <w:t xml:space="preserve"> in un </w:t>
+      </w:r>
+      <w:proofErr w:type="spellStart"/>
+      <w:r>
+        <w:t>useEffect</w:t>
+      </w:r>
+      <w:proofErr w:type="spellEnd"/>
+      <w:r>
+        <w:t xml:space="preserve"> poiché la chiamata avviene durante l’inizializzazione del componente e non in seguito ad altre cause. Un esempio </w:t>
       </w:r>
       <w:hyperlink r:id="rId52" w:history="1">
         <w:r>
@@ -2066,12 +4243,28 @@
         </w:r>
       </w:hyperlink>
       <w:r>
-        <w:t xml:space="preserve"> è possibile salvare alcuni dettagli nel local storage.</w:t>
-      </w:r>
-    </w:p>
-    <w:p>
-      <w:r>
-        <w:t xml:space="preserve">I dati memorizzati si recuperano con un get </w:t>
+        <w:t xml:space="preserve"> è possibile salvare alcuni dettagli nel </w:t>
+      </w:r>
+      <w:proofErr w:type="spellStart"/>
+      <w:r>
+        <w:t>local</w:t>
+      </w:r>
+      <w:proofErr w:type="spellEnd"/>
+      <w:r>
+        <w:t xml:space="preserve"> storage.</w:t>
+      </w:r>
+    </w:p>
+    <w:p>
+      <w:r>
+        <w:t xml:space="preserve">I dati memorizzati si recuperano con un </w:t>
+      </w:r>
+      <w:proofErr w:type="spellStart"/>
+      <w:r>
+        <w:t>get</w:t>
+      </w:r>
+      <w:proofErr w:type="spellEnd"/>
+      <w:r>
+        <w:t xml:space="preserve"> </w:t>
       </w:r>
       <w:hyperlink r:id="rId54" w:history="1">
         <w:r>
@@ -2082,7 +4275,23 @@
         </w:r>
       </w:hyperlink>
       <w:r>
-        <w:t xml:space="preserve"> . Dopodiché si inseriscono come header nella richiesta di axios </w:t>
+        <w:t xml:space="preserve"> . Dopodiché si inseriscono come </w:t>
+      </w:r>
+      <w:proofErr w:type="spellStart"/>
+      <w:r>
+        <w:t>header</w:t>
+      </w:r>
+      <w:proofErr w:type="spellEnd"/>
+      <w:r>
+        <w:t xml:space="preserve"> nella richiesta di </w:t>
+      </w:r>
+      <w:proofErr w:type="spellStart"/>
+      <w:r>
+        <w:t>axios</w:t>
+      </w:r>
+      <w:proofErr w:type="spellEnd"/>
+      <w:r>
+        <w:t xml:space="preserve"> </w:t>
       </w:r>
       <w:hyperlink r:id="rId55" w:history="1">
         <w:r>
@@ -2098,7 +4307,23 @@
     </w:p>
     <w:p>
       <w:r>
-        <w:t>Il token ora viene riconosciuto, bisognerebbe gestire il logout e l’accesso alle route di react.</w:t>
+        <w:t xml:space="preserve">Il token ora viene riconosciuto, bisognerebbe gestire il logout e l’accesso alle </w:t>
+      </w:r>
+      <w:proofErr w:type="spellStart"/>
+      <w:r>
+        <w:t>route</w:t>
+      </w:r>
+      <w:proofErr w:type="spellEnd"/>
+      <w:r>
+        <w:t xml:space="preserve"> di </w:t>
+      </w:r>
+      <w:proofErr w:type="spellStart"/>
+      <w:r>
+        <w:t>react</w:t>
+      </w:r>
+      <w:proofErr w:type="spellEnd"/>
+      <w:r>
+        <w:t>.</w:t>
       </w:r>
     </w:p>
     <w:p>
@@ -2111,12 +4336,52 @@
     </w:p>
     <w:p>
       <w:r>
-        <w:t>Provo a proteggere l’accesso alle route di frontend impiegando lo useEffect. Sostanzialmente vorrei verificare se sono state salvate localmente sul browser le credenziali dell’utente corrente.</w:t>
-      </w:r>
-    </w:p>
-    <w:p>
-      <w:r>
-        <w:t>Funziona! Lo useEffect controlla il login, poiché non si desidera che un utente si possa ri-loggare nel caso le sue credenziali siano già memorizzate nel browser e si viene indirizzati sulla pagina di benvenuto, e controlla il messaggio di benvenuto, poiché solo chi possiede delle credenziali memorizzate può accedervi, in caso contrario si viene indirizzati al login.</w:t>
+        <w:t xml:space="preserve">Provo a proteggere l’accesso alle </w:t>
+      </w:r>
+      <w:proofErr w:type="spellStart"/>
+      <w:r>
+        <w:t>route</w:t>
+      </w:r>
+      <w:proofErr w:type="spellEnd"/>
+      <w:r>
+        <w:t xml:space="preserve"> di </w:t>
+      </w:r>
+      <w:proofErr w:type="spellStart"/>
+      <w:r>
+        <w:t>frontend</w:t>
+      </w:r>
+      <w:proofErr w:type="spellEnd"/>
+      <w:r>
+        <w:t xml:space="preserve"> impiegando lo </w:t>
+      </w:r>
+      <w:proofErr w:type="spellStart"/>
+      <w:r>
+        <w:t>useEffect</w:t>
+      </w:r>
+      <w:proofErr w:type="spellEnd"/>
+      <w:r>
+        <w:t>. Sostanzialmente vorrei verificare se sono state salvate localmente sul browser le credenziali dell’utente corrente.</w:t>
+      </w:r>
+    </w:p>
+    <w:p>
+      <w:r>
+        <w:t xml:space="preserve">Funziona! Lo </w:t>
+      </w:r>
+      <w:proofErr w:type="spellStart"/>
+      <w:r>
+        <w:t>useEffect</w:t>
+      </w:r>
+      <w:proofErr w:type="spellEnd"/>
+      <w:r>
+        <w:t xml:space="preserve"> controlla il login, poiché non si desidera che un utente si possa </w:t>
+      </w:r>
+      <w:proofErr w:type="spellStart"/>
+      <w:r>
+        <w:t>ri</w:t>
+      </w:r>
+      <w:proofErr w:type="spellEnd"/>
+      <w:r>
+        <w:t>-loggare nel caso le sue credenziali siano già memorizzate nel browser e si viene indirizzati sulla pagina di benvenuto, e controlla il messaggio di benvenuto, poiché solo chi possiede delle credenziali memorizzate può accedervi, in caso contrario si viene indirizzati al login.</w:t>
       </w:r>
     </w:p>
     <w:p>
@@ -2132,12 +4397,36 @@
         </w:r>
       </w:hyperlink>
       <w:r>
-        <w:t xml:space="preserve"> invece si gestiscono le route inesistenti indirizzandole alla root, ossia il login.</w:t>
-      </w:r>
-    </w:p>
-    <w:p>
-      <w:r>
-        <w:t>Ora mi metto a scrivere parte della documentazione. La validazione lato server e ciò che al momento ha dato problemi (mail di verifica dell’account e recatpcha) sarà sistemato successivamente.</w:t>
+        <w:t xml:space="preserve"> invece si gestiscono le </w:t>
+      </w:r>
+      <w:proofErr w:type="spellStart"/>
+      <w:r>
+        <w:t>route</w:t>
+      </w:r>
+      <w:proofErr w:type="spellEnd"/>
+      <w:r>
+        <w:t xml:space="preserve"> inesistenti indirizzandole </w:t>
+      </w:r>
+      <w:proofErr w:type="gramStart"/>
+      <w:r>
+        <w:t>alla root</w:t>
+      </w:r>
+      <w:proofErr w:type="gramEnd"/>
+      <w:r>
+        <w:t>, ossia il login.</w:t>
+      </w:r>
+    </w:p>
+    <w:p>
+      <w:r>
+        <w:t xml:space="preserve">Ora mi metto a scrivere parte della documentazione. La validazione lato server e ciò che al momento ha dato problemi (mail di verifica dell’account e </w:t>
+      </w:r>
+      <w:proofErr w:type="spellStart"/>
+      <w:r>
+        <w:t>recatpcha</w:t>
+      </w:r>
+      <w:proofErr w:type="spellEnd"/>
+      <w:r>
+        <w:t>) sarà sistemato successivamente.</w:t>
       </w:r>
     </w:p>
     <w:p>
@@ -2147,7 +4436,31 @@
     </w:p>
     <w:p>
       <w:r>
-        <w:t>QUEL FIGLIO DI UN maledetto di axios non funzionava… Siamo impazziti a causa del captcha quando in realtà la causa era la chiamata axios. Usando fetch di ‘node-fetch’ (</w:t>
+        <w:t xml:space="preserve">QUEL FIGLIO DI UN maledetto di </w:t>
+      </w:r>
+      <w:proofErr w:type="spellStart"/>
+      <w:r>
+        <w:t>axios</w:t>
+      </w:r>
+      <w:proofErr w:type="spellEnd"/>
+      <w:r>
+        <w:t xml:space="preserve"> non funzionava… Siamo impazziti a causa del captcha quando in realtà la causa era la chiamata </w:t>
+      </w:r>
+      <w:proofErr w:type="spellStart"/>
+      <w:r>
+        <w:t>axios</w:t>
+      </w:r>
+      <w:proofErr w:type="spellEnd"/>
+      <w:r>
+        <w:t>. Usando fetch di ‘</w:t>
+      </w:r>
+      <w:proofErr w:type="spellStart"/>
+      <w:r>
+        <w:t>node</w:t>
+      </w:r>
+      <w:proofErr w:type="spellEnd"/>
+      <w:r>
+        <w:t>-fetch’ (</w:t>
       </w:r>
       <w:hyperlink r:id="rId57" w:history="1">
         <w:r>
@@ -2158,7 +4471,31 @@
         </w:r>
       </w:hyperlink>
       <w:r>
-        <w:t xml:space="preserve"> ) abbiamo ottenuto il risultato auspicato. Inoltre già inserendo l’indirizzo del captcha di google nella barra degli indirizzi di Chrome si riceveva la chiamata GET con il json; la chiamata reale è un POST.</w:t>
+        <w:t xml:space="preserve"> ) abbiamo ottenuto il risultato auspicato. </w:t>
+      </w:r>
+      <w:proofErr w:type="gramStart"/>
+      <w:r>
+        <w:t>Inoltre</w:t>
+      </w:r>
+      <w:proofErr w:type="gramEnd"/>
+      <w:r>
+        <w:t xml:space="preserve"> già inserendo l’indirizzo del captcha di </w:t>
+      </w:r>
+      <w:proofErr w:type="spellStart"/>
+      <w:r>
+        <w:t>google</w:t>
+      </w:r>
+      <w:proofErr w:type="spellEnd"/>
+      <w:r>
+        <w:t xml:space="preserve"> nella barra degli indirizzi di Chrome si riceveva la chiamata GET con il </w:t>
+      </w:r>
+      <w:proofErr w:type="spellStart"/>
+      <w:r>
+        <w:t>json</w:t>
+      </w:r>
+      <w:proofErr w:type="spellEnd"/>
+      <w:r>
+        <w:t>; la chiamata reale è un POST.</w:t>
       </w:r>
     </w:p>
     <w:p>
@@ -2166,12 +4503,52 @@
         <w:t xml:space="preserve">Attenzione: </w:t>
       </w:r>
       <w:r>
-        <w:t>la versione di node-fetch installata dal package manager potrebbe portare a un errore lato server sul suo import: const fetch = require(‘node-fetch’).</w:t>
-      </w:r>
-    </w:p>
-    <w:p>
-      <w:r>
-        <w:t xml:space="preserve">Per risolvere il problema abbiamo installato una versione meno recente, la 2, per far fronte alla problematica. La versione 2 ha funzionato </w:t>
+        <w:t xml:space="preserve">la versione di </w:t>
+      </w:r>
+      <w:proofErr w:type="spellStart"/>
+      <w:r>
+        <w:t>node</w:t>
+      </w:r>
+      <w:proofErr w:type="spellEnd"/>
+      <w:r>
+        <w:t xml:space="preserve">-fetch installata dal package manager potrebbe portare a un errore lato server sul suo import: </w:t>
+      </w:r>
+      <w:proofErr w:type="spellStart"/>
+      <w:r>
+        <w:t>const</w:t>
+      </w:r>
+      <w:proofErr w:type="spellEnd"/>
+      <w:r>
+        <w:t xml:space="preserve"> fetch = </w:t>
+      </w:r>
+      <w:proofErr w:type="spellStart"/>
+      <w:r>
+        <w:t>require</w:t>
+      </w:r>
+      <w:proofErr w:type="spellEnd"/>
+      <w:r>
+        <w:t>(‘</w:t>
+      </w:r>
+      <w:proofErr w:type="spellStart"/>
+      <w:r>
+        <w:t>node</w:t>
+      </w:r>
+      <w:proofErr w:type="spellEnd"/>
+      <w:r>
+        <w:t>-fetch’).</w:t>
+      </w:r>
+    </w:p>
+    <w:p>
+      <w:r>
+        <w:t xml:space="preserve">Per risolvere il problema abbiamo installato una versione meno recente, la 2, per far fronte alla problematica. La versione </w:t>
+      </w:r>
+      <w:proofErr w:type="gramStart"/>
+      <w:r>
+        <w:t>2</w:t>
+      </w:r>
+      <w:proofErr w:type="gramEnd"/>
+      <w:r>
+        <w:t xml:space="preserve"> ha funzionato </w:t>
       </w:r>
       <w:r>
         <w:rPr>
@@ -2261,15 +4638,36 @@
     </w:p>
     <w:p>
       <w:r>
-        <w:t>La route viene quantomeno raggiunta, ma restituisce l’errore.</w:t>
-      </w:r>
-      <w:r>
-        <w:t xml:space="preserve"> Ho tolto la destruct e ho assegnato il ritorno a una variabile. Funziona perfettamente.</w:t>
-      </w:r>
-    </w:p>
-    <w:p>
-      <w:r>
-        <w:t>Tuttavia se inserisco un token sbagliato, il server crasha…ma non è quello che deve accadere. Piuttosto mi deve indirizzare su un’altra pagina o simile. In questo istante è sufficiente creare un account, copiare il link, modificarne il token e inviare quella richiesta. Comparirà sì un messaggio di errore, ma nel frattempo il server ha un crash.</w:t>
+        <w:t xml:space="preserve">La </w:t>
+      </w:r>
+      <w:proofErr w:type="spellStart"/>
+      <w:r>
+        <w:t>route</w:t>
+      </w:r>
+      <w:proofErr w:type="spellEnd"/>
+      <w:r>
+        <w:t xml:space="preserve"> viene quantomeno raggiunta, ma restituisce l’errore.</w:t>
+      </w:r>
+      <w:r>
+        <w:t xml:space="preserve"> Ho tolto la </w:t>
+      </w:r>
+      <w:proofErr w:type="spellStart"/>
+      <w:r>
+        <w:t>destruct</w:t>
+      </w:r>
+      <w:proofErr w:type="spellEnd"/>
+      <w:r>
+        <w:t xml:space="preserve"> e ho assegnato il ritorno a una variabile. Funziona perfettamente.</w:t>
+      </w:r>
+    </w:p>
+    <w:p>
+      <w:proofErr w:type="gramStart"/>
+      <w:r>
+        <w:t>Tuttavia</w:t>
+      </w:r>
+      <w:proofErr w:type="gramEnd"/>
+      <w:r>
+        <w:t xml:space="preserve"> se inserisco un token sbagliato, il server crasha…ma non è quello che deve accadere. Piuttosto mi deve indirizzare su un’altra pagina o simile. In questo istante è sufficiente creare un account, copiare il link, modificarne il token e inviare quella richiesta. Comparirà sì un messaggio di errore, ma nel frattempo il server ha un crash.</w:t>
       </w:r>
     </w:p>
     <w:p>
@@ -2291,8 +4689,21 @@
       </w:r>
     </w:p>
     <w:p>
-      <w:r>
-        <w:t>Alla fine anche con diverse versioni di soluzione il server andava in crash. Quindi è stato effettuato un indirizzamento al login anche in caso di errore della funzione verify. L’utente non avrà l’account verificato.</w:t>
+      <w:proofErr w:type="gramStart"/>
+      <w:r>
+        <w:t>Alla fine</w:t>
+      </w:r>
+      <w:proofErr w:type="gramEnd"/>
+      <w:r>
+        <w:t xml:space="preserve"> anche con diverse versioni di soluzione il server andava in crash. Quindi è stato effettuato un indirizzamento al login anche in caso di errore della funzione </w:t>
+      </w:r>
+      <w:proofErr w:type="spellStart"/>
+      <w:r>
+        <w:t>verify</w:t>
+      </w:r>
+      <w:proofErr w:type="spellEnd"/>
+      <w:r>
+        <w:t>. L’utente non avrà l’account verificato.</w:t>
       </w:r>
     </w:p>
     <w:p>
@@ -2300,6 +4711,92 @@
         <w:t>Una soluzione migliore per questa procedura di registrazione sarebbe quella di renderla temporanea e in caso di verifica non effettuata cancellare la registrazione.</w:t>
       </w:r>
     </w:p>
+    <w:p/>
+    <w:p>
+      <w:r>
+        <w:t xml:space="preserve">Inserisco la validazione anche lato server tramite express </w:t>
+      </w:r>
+      <w:proofErr w:type="spellStart"/>
+      <w:r>
+        <w:t>validator</w:t>
+      </w:r>
+      <w:proofErr w:type="spellEnd"/>
+      <w:r>
+        <w:t xml:space="preserve"> (</w:t>
+      </w:r>
+      <w:hyperlink r:id="rId61" w:history="1">
+        <w:r>
+          <w:rPr>
+            <w:rStyle w:val="Collegamentoipertestuale"/>
+          </w:rPr>
+          <w:t>https://www.npmjs.com/package/express-validator</w:t>
+        </w:r>
+      </w:hyperlink>
+      <w:r>
+        <w:t xml:space="preserve"> ).</w:t>
+      </w:r>
+    </w:p>
+    <w:p>
+      <w:hyperlink r:id="rId62" w:history="1">
+        <w:r>
+          <w:rPr>
+            <w:rStyle w:val="Collegamentoipertestuale"/>
+          </w:rPr>
+          <w:t>https://www.youtube.com/watch?v=7i7xmwowwCY</w:t>
+        </w:r>
+      </w:hyperlink>
+      <w:r>
+        <w:t xml:space="preserve"> </w:t>
+      </w:r>
+      <w:r>
+        <w:t>video di spunto.</w:t>
+      </w:r>
+    </w:p>
+    <w:p>
+      <w:r>
+        <w:t xml:space="preserve">Creato la validazione, riprendendo parti di codice da precedenti lavori per velocizzare (è la seconda volta che inserisco il </w:t>
+      </w:r>
+      <w:proofErr w:type="spellStart"/>
+      <w:r>
+        <w:t>validator</w:t>
+      </w:r>
+      <w:proofErr w:type="spellEnd"/>
+      <w:r>
+        <w:t xml:space="preserve"> </w:t>
+      </w:r>
+      <w:r>
+        <w:rPr>
+          <mc:AlternateContent>
+            <mc:Choice Requires="w16se"/>
+            <mc:Fallback>
+              <w:rFonts w:ascii="Segoe UI Emoji" w:eastAsia="Segoe UI Emoji" w:hAnsi="Segoe UI Emoji" w:cs="Segoe UI Emoji"/>
+            </mc:Fallback>
+          </mc:AlternateContent>
+        </w:rPr>
+        <mc:AlternateContent>
+          <mc:Choice Requires="w16se">
+            <w16se:symEx w16se:font="Segoe UI Emoji" w16se:char="1F60A"/>
+          </mc:Choice>
+          <mc:Fallback>
+            <w:t>😊</w:t>
+          </mc:Fallback>
+        </mc:AlternateContent>
+      </w:r>
+      <w:r>
+        <w:t>). Vedremo con i test se la soluzione è efficace.</w:t>
+      </w:r>
+    </w:p>
+    <w:p>
+      <w:r>
+        <w:t>Ora devo far tornare qualcos’altro per differenziare user e admin.</w:t>
+      </w:r>
+    </w:p>
+    <w:p>
+      <w:r>
+        <w:t>L’admin ha la lista degli utenti che non sono admin.</w:t>
+      </w:r>
+    </w:p>
+    <w:p/>
     <w:sectPr>
       <w:pgSz w:w="11906" w:h="16838"/>
       <w:pgMar w:top="1417" w:right="1134" w:bottom="1134" w:left="1134" w:header="708" w:footer="708" w:gutter="0"/>

</xml_diff>

<commit_message>
fixed a little bug: the date missed a day after selection. The solution is adding manually the day lefting. For now it works
</commit_message>
<xml_diff>
--- a/docs/Diario di bordo Progettino Autenticazione.docx
+++ b/docs/Diario di bordo Progettino Autenticazione.docx
@@ -1,6 +1,6 @@
 
 <file path=word/document.xml><?xml version="1.0" encoding="utf-8"?>
-<w:document xmlns:wpc="http://schemas.microsoft.com/office/word/2010/wordprocessingCanvas" xmlns:cx="http://schemas.microsoft.com/office/drawing/2014/chartex" xmlns:cx1="http://schemas.microsoft.com/office/drawing/2015/9/8/chartex" xmlns:cx2="http://schemas.microsoft.com/office/drawing/2015/10/21/chartex" xmlns:cx3="http://schemas.microsoft.com/office/drawing/2016/5/9/chartex" xmlns:cx4="http://schemas.microsoft.com/office/drawing/2016/5/10/chartex" xmlns:cx5="http://schemas.microsoft.com/office/drawing/2016/5/11/chartex" xmlns:cx6="http://schemas.microsoft.com/office/drawing/2016/5/12/chartex" xmlns:cx7="http://schemas.microsoft.com/office/drawing/2016/5/13/chartex" xmlns:cx8="http://schemas.microsoft.com/office/drawing/2016/5/14/chartex" xmlns:mc="http://schemas.openxmlformats.org/markup-compatibility/2006" xmlns:aink="http://schemas.microsoft.com/office/drawing/2016/ink" xmlns:am3d="http://schemas.microsoft.com/office/drawing/2017/model3d" xmlns:o="urn:schemas-microsoft-com:office:office" xmlns:r="http://schemas.openxmlformats.org/officeDocument/2006/relationships" xmlns:m="http://schemas.openxmlformats.org/officeDocument/2006/math" xmlns:v="urn:schemas-microsoft-com:vml" xmlns:wp14="http://schemas.microsoft.com/office/word/2010/wordprocessingDrawing" xmlns:wp="http://schemas.openxmlformats.org/drawingml/2006/wordprocessingDrawing" xmlns:w10="urn:schemas-microsoft-com:office:word" xmlns:w="http://schemas.openxmlformats.org/wordprocessingml/2006/main" xmlns:w14="http://schemas.microsoft.com/office/word/2010/wordml" xmlns:w15="http://schemas.microsoft.com/office/word/2012/wordml" xmlns:w16cex="http://schemas.microsoft.com/office/word/2018/wordml/cex" xmlns:w16cid="http://schemas.microsoft.com/office/word/2016/wordml/cid" xmlns:w16="http://schemas.microsoft.com/office/word/2018/wordml" xmlns:w16sdtdh="http://schemas.microsoft.com/office/word/2020/wordml/sdtdatahash" xmlns:w16se="http://schemas.microsoft.com/office/word/2015/wordml/symex" xmlns:wpg="http://schemas.microsoft.com/office/word/2010/wordprocessingGroup" xmlns:wpi="http://schemas.microsoft.com/office/word/2010/wordprocessingInk" xmlns:wne="http://schemas.microsoft.com/office/word/2006/wordml" xmlns:wps="http://schemas.microsoft.com/office/word/2010/wordprocessingShape" mc:Ignorable="w14 w15 w16se w16cid w16 w16cex w16sdtdh wp14">
+<w:document xmlns:wpc="http://schemas.microsoft.com/office/word/2010/wordprocessingCanvas" xmlns:cx="http://schemas.microsoft.com/office/drawing/2014/chartex" xmlns:cx1="http://schemas.microsoft.com/office/drawing/2015/9/8/chartex" xmlns:cx2="http://schemas.microsoft.com/office/drawing/2015/10/21/chartex" xmlns:cx3="http://schemas.microsoft.com/office/drawing/2016/5/9/chartex" xmlns:cx4="http://schemas.microsoft.com/office/drawing/2016/5/10/chartex" xmlns:cx5="http://schemas.microsoft.com/office/drawing/2016/5/11/chartex" xmlns:cx6="http://schemas.microsoft.com/office/drawing/2016/5/12/chartex" xmlns:cx7="http://schemas.microsoft.com/office/drawing/2016/5/13/chartex" xmlns:cx8="http://schemas.microsoft.com/office/drawing/2016/5/14/chartex" xmlns:mc="http://schemas.openxmlformats.org/markup-compatibility/2006" xmlns:aink="http://schemas.microsoft.com/office/drawing/2016/ink" xmlns:am3d="http://schemas.microsoft.com/office/drawing/2017/model3d" xmlns:o="urn:schemas-microsoft-com:office:office" xmlns:oel="http://schemas.microsoft.com/office/2019/extlst" xmlns:r="http://schemas.openxmlformats.org/officeDocument/2006/relationships" xmlns:m="http://schemas.openxmlformats.org/officeDocument/2006/math" xmlns:v="urn:schemas-microsoft-com:vml" xmlns:wp14="http://schemas.microsoft.com/office/word/2010/wordprocessingDrawing" xmlns:wp="http://schemas.openxmlformats.org/drawingml/2006/wordprocessingDrawing" xmlns:w10="urn:schemas-microsoft-com:office:word" xmlns:w="http://schemas.openxmlformats.org/wordprocessingml/2006/main" xmlns:w14="http://schemas.microsoft.com/office/word/2010/wordml" xmlns:w15="http://schemas.microsoft.com/office/word/2012/wordml" xmlns:w16cex="http://schemas.microsoft.com/office/word/2018/wordml/cex" xmlns:w16cid="http://schemas.microsoft.com/office/word/2016/wordml/cid" xmlns:w16="http://schemas.microsoft.com/office/word/2018/wordml" xmlns:w16sdtdh="http://schemas.microsoft.com/office/word/2020/wordml/sdtdatahash" xmlns:w16se="http://schemas.microsoft.com/office/word/2015/wordml/symex" xmlns:wpg="http://schemas.microsoft.com/office/word/2010/wordprocessingGroup" xmlns:wpi="http://schemas.microsoft.com/office/word/2010/wordprocessingInk" xmlns:wne="http://schemas.microsoft.com/office/word/2006/wordml" xmlns:wps="http://schemas.microsoft.com/office/word/2010/wordprocessingShape" mc:Ignorable="w14 w15 w16se w16cid w16 w16cex w16sdtdh wp14">
   <w:body>
     <w:p>
       <w:r>
@@ -2426,7 +2426,31 @@
         <w:t xml:space="preserve"> e che le tabelle vengano create qualora non esistessero. Per le tabelle si usa il sync.</w:t>
       </w:r>
     </w:p>
-    <w:p/>
+    <w:p>
+      <w:r>
+        <w:t>Vi era un piccolo problemino con le date poiché vi toglieva un giorno intero. Questo baco è stato risolto con il seguente codice</w:t>
+      </w:r>
+    </w:p>
+    <w:p>
+      <w:r>
+        <w:t xml:space="preserve">          // Handle date gap</w:t>
+      </w:r>
+    </w:p>
+    <w:p>
+      <w:r>
+        <w:t xml:space="preserve">          let b_day = new Date(req.body.birthday);</w:t>
+      </w:r>
+    </w:p>
+    <w:p>
+      <w:r>
+        <w:t xml:space="preserve">          b_day.setDate(b_day.getDate() + 1);</w:t>
+      </w:r>
+    </w:p>
+    <w:p>
+      <w:r>
+        <w:t>che aggiunge manualmente il giorno mancante.</w:t>
+      </w:r>
+    </w:p>
     <w:sectPr>
       <w:pgSz w:w="11906" w:h="16838"/>
       <w:pgMar w:top="1417" w:right="1134" w:bottom="1134" w:left="1134" w:header="708" w:footer="708" w:gutter="0"/>
@@ -2438,7 +2462,7 @@
 </file>
 
 <file path=word/numbering.xml><?xml version="1.0" encoding="utf-8"?>
-<w:numbering xmlns:wpc="http://schemas.microsoft.com/office/word/2010/wordprocessingCanvas" xmlns:cx="http://schemas.microsoft.com/office/drawing/2014/chartex" xmlns:cx1="http://schemas.microsoft.com/office/drawing/2015/9/8/chartex" xmlns:cx2="http://schemas.microsoft.com/office/drawing/2015/10/21/chartex" xmlns:cx3="http://schemas.microsoft.com/office/drawing/2016/5/9/chartex" xmlns:cx4="http://schemas.microsoft.com/office/drawing/2016/5/10/chartex" xmlns:cx5="http://schemas.microsoft.com/office/drawing/2016/5/11/chartex" xmlns:cx6="http://schemas.microsoft.com/office/drawing/2016/5/12/chartex" xmlns:cx7="http://schemas.microsoft.com/office/drawing/2016/5/13/chartex" xmlns:cx8="http://schemas.microsoft.com/office/drawing/2016/5/14/chartex" xmlns:mc="http://schemas.openxmlformats.org/markup-compatibility/2006" xmlns:aink="http://schemas.microsoft.com/office/drawing/2016/ink" xmlns:am3d="http://schemas.microsoft.com/office/drawing/2017/model3d" xmlns:o="urn:schemas-microsoft-com:office:office" xmlns:r="http://schemas.openxmlformats.org/officeDocument/2006/relationships" xmlns:m="http://schemas.openxmlformats.org/officeDocument/2006/math" xmlns:v="urn:schemas-microsoft-com:vml" xmlns:wp14="http://schemas.microsoft.com/office/word/2010/wordprocessingDrawing" xmlns:wp="http://schemas.openxmlformats.org/drawingml/2006/wordprocessingDrawing" xmlns:w10="urn:schemas-microsoft-com:office:word" xmlns:w="http://schemas.openxmlformats.org/wordprocessingml/2006/main" xmlns:w14="http://schemas.microsoft.com/office/word/2010/wordml" xmlns:w15="http://schemas.microsoft.com/office/word/2012/wordml" xmlns:w16cex="http://schemas.microsoft.com/office/word/2018/wordml/cex" xmlns:w16cid="http://schemas.microsoft.com/office/word/2016/wordml/cid" xmlns:w16="http://schemas.microsoft.com/office/word/2018/wordml" xmlns:w16sdtdh="http://schemas.microsoft.com/office/word/2020/wordml/sdtdatahash" xmlns:w16se="http://schemas.microsoft.com/office/word/2015/wordml/symex" xmlns:wpg="http://schemas.microsoft.com/office/word/2010/wordprocessingGroup" xmlns:wpi="http://schemas.microsoft.com/office/word/2010/wordprocessingInk" xmlns:wne="http://schemas.microsoft.com/office/word/2006/wordml" xmlns:wps="http://schemas.microsoft.com/office/word/2010/wordprocessingShape" mc:Ignorable="w14 w15 w16se w16cid w16 w16cex w16sdtdh wp14">
+<w:numbering xmlns:wpc="http://schemas.microsoft.com/office/word/2010/wordprocessingCanvas" xmlns:cx="http://schemas.microsoft.com/office/drawing/2014/chartex" xmlns:cx1="http://schemas.microsoft.com/office/drawing/2015/9/8/chartex" xmlns:cx2="http://schemas.microsoft.com/office/drawing/2015/10/21/chartex" xmlns:cx3="http://schemas.microsoft.com/office/drawing/2016/5/9/chartex" xmlns:cx4="http://schemas.microsoft.com/office/drawing/2016/5/10/chartex" xmlns:cx5="http://schemas.microsoft.com/office/drawing/2016/5/11/chartex" xmlns:cx6="http://schemas.microsoft.com/office/drawing/2016/5/12/chartex" xmlns:cx7="http://schemas.microsoft.com/office/drawing/2016/5/13/chartex" xmlns:cx8="http://schemas.microsoft.com/office/drawing/2016/5/14/chartex" xmlns:mc="http://schemas.openxmlformats.org/markup-compatibility/2006" xmlns:aink="http://schemas.microsoft.com/office/drawing/2016/ink" xmlns:am3d="http://schemas.microsoft.com/office/drawing/2017/model3d" xmlns:o="urn:schemas-microsoft-com:office:office" xmlns:oel="http://schemas.microsoft.com/office/2019/extlst" xmlns:r="http://schemas.openxmlformats.org/officeDocument/2006/relationships" xmlns:m="http://schemas.openxmlformats.org/officeDocument/2006/math" xmlns:v="urn:schemas-microsoft-com:vml" xmlns:wp14="http://schemas.microsoft.com/office/word/2010/wordprocessingDrawing" xmlns:wp="http://schemas.openxmlformats.org/drawingml/2006/wordprocessingDrawing" xmlns:w10="urn:schemas-microsoft-com:office:word" xmlns:w="http://schemas.openxmlformats.org/wordprocessingml/2006/main" xmlns:w14="http://schemas.microsoft.com/office/word/2010/wordml" xmlns:w15="http://schemas.microsoft.com/office/word/2012/wordml" xmlns:w16cex="http://schemas.microsoft.com/office/word/2018/wordml/cex" xmlns:w16cid="http://schemas.microsoft.com/office/word/2016/wordml/cid" xmlns:w16="http://schemas.microsoft.com/office/word/2018/wordml" xmlns:w16sdtdh="http://schemas.microsoft.com/office/word/2020/wordml/sdtdatahash" xmlns:w16se="http://schemas.microsoft.com/office/word/2015/wordml/symex" xmlns:wpg="http://schemas.microsoft.com/office/word/2010/wordprocessingGroup" xmlns:wpi="http://schemas.microsoft.com/office/word/2010/wordprocessingInk" xmlns:wne="http://schemas.microsoft.com/office/word/2006/wordml" xmlns:wps="http://schemas.microsoft.com/office/word/2010/wordprocessingShape" mc:Ignorable="w14 w15 w16se w16cid w16 w16cex w16sdtdh wp14">
   <w:abstractNum w:abstractNumId="0" w15:restartNumberingAfterBreak="0">
     <w:nsid w:val="1B525B85"/>
     <w:multiLevelType w:val="hybridMultilevel"/>
@@ -2665,10 +2689,10 @@
       </w:rPr>
     </w:lvl>
   </w:abstractNum>
-  <w:num w:numId="1">
+  <w:num w:numId="1" w16cid:durableId="1137652061">
     <w:abstractNumId w:val="1"/>
   </w:num>
-  <w:num w:numId="2">
+  <w:num w:numId="2" w16cid:durableId="758987050">
     <w:abstractNumId w:val="0"/>
   </w:num>
 </w:numbering>

</xml_diff>